<commit_message>
Changed P-curve in docs
</commit_message>
<xml_diff>
--- a/Dokumentation/Prince_ExuppgiftRapport.docx
+++ b/Dokumentation/Prince_ExuppgiftRapport.docx
@@ -6070,884 +6070,382 @@
       </w:r>
     </w:p>
     <w:p>
-      <w:pPr>
-        <w:pStyle w:val="Rubrik1"/>
-        <w:numPr>
-          <w:ilvl w:val="0"/>
-          <w:numId w:val="0"/>
-        </w:numPr>
-        <w:ind w:left="360"/>
-        <w:jc w:val="both"/>
-        <w:rPr>
-          <w:sz w:val="20"/>
-          <w:szCs w:val="20"/>
-        </w:rPr>
-      </w:pPr>
-      <w:r>
-        <w:rPr>
-          <w:sz w:val="20"/>
-          <w:szCs w:val="20"/>
-        </w:rPr>
+      <w:r>
         <w:t>Sinuskurva för P-</w:t>
       </w:r>
       <w:proofErr w:type="spellStart"/>
       <w:r>
-        <w:rPr>
-          <w:sz w:val="20"/>
-          <w:szCs w:val="20"/>
-        </w:rPr>
         <w:t>kalibrernig</w:t>
       </w:r>
+      <w:proofErr w:type="spellEnd"/>
+    </w:p>
+    <w:p>
+      <w:proofErr w:type="spellStart"/>
+      <w:r>
+        <w:t>NuTid</w:t>
+      </w:r>
+      <w:proofErr w:type="spellEnd"/>
+      <w:r>
+        <w:t>: 11.5</w:t>
+      </w:r>
+      <w:r>
+        <w:t xml:space="preserve"> </w:t>
+      </w:r>
+      <w:r>
+        <w:t>Error: -24</w:t>
+      </w:r>
+      <w:r>
+        <w:t xml:space="preserve"> </w:t>
+      </w:r>
+      <w:proofErr w:type="spellStart"/>
+      <w:r>
+        <w:t>Utsi</w:t>
+      </w:r>
+      <w:r>
+        <w:t>gnal</w:t>
+      </w:r>
+      <w:proofErr w:type="spellEnd"/>
+      <w:r>
+        <w:t xml:space="preserve">: 360 Sensor </w:t>
+      </w:r>
+      <w:proofErr w:type="spellStart"/>
+      <w:r>
+        <w:t>Distans</w:t>
+      </w:r>
+      <w:proofErr w:type="spellEnd"/>
+      <w:r>
+        <w:t xml:space="preserve">: 1163 </w:t>
+      </w:r>
+      <w:proofErr w:type="spellStart"/>
+      <w:r>
+        <w:t>Setpoint</w:t>
+      </w:r>
+      <w:proofErr w:type="spellEnd"/>
+      <w:r>
+        <w:t>: 920</w:t>
+      </w:r>
+    </w:p>
+    <w:p>
+      <w:proofErr w:type="spellStart"/>
+      <w:r>
+        <w:t>NuTid</w:t>
+      </w:r>
+      <w:proofErr w:type="spellEnd"/>
+      <w:r>
+        <w:t>: 12</w:t>
+      </w:r>
+      <w:r>
+        <w:t xml:space="preserve"> </w:t>
+      </w:r>
+      <w:r>
+        <w:t>Error: 100</w:t>
+      </w:r>
+      <w:r>
+        <w:t xml:space="preserve"> </w:t>
+      </w:r>
+      <w:proofErr w:type="spellStart"/>
+      <w:r>
+        <w:t>Utsignal</w:t>
+      </w:r>
+      <w:proofErr w:type="spellEnd"/>
+      <w:r>
+        <w:t>: 360</w:t>
+      </w:r>
+      <w:r>
+        <w:t xml:space="preserve"> </w:t>
+      </w:r>
+      <w:r>
+        <w:t xml:space="preserve">Sensor </w:t>
+      </w:r>
+      <w:proofErr w:type="spellStart"/>
+      <w:r>
+        <w:t>Distans</w:t>
+      </w:r>
+      <w:proofErr w:type="spellEnd"/>
+      <w:r>
+        <w:t>: 820</w:t>
+      </w:r>
+      <w:r>
+        <w:t xml:space="preserve"> </w:t>
+      </w:r>
+      <w:proofErr w:type="spellStart"/>
+      <w:r>
+        <w:t>Setpoint</w:t>
+      </w:r>
+      <w:proofErr w:type="spellEnd"/>
+      <w:r>
+        <w:t>: 920</w:t>
+      </w:r>
+    </w:p>
+    <w:p>
+      <w:proofErr w:type="spellStart"/>
+      <w:r>
+        <w:t>NuTid</w:t>
+      </w:r>
+      <w:proofErr w:type="spellEnd"/>
+      <w:r>
+        <w:t>: 12.5</w:t>
+      </w:r>
+      <w:r>
+        <w:t xml:space="preserve"> </w:t>
+      </w:r>
+      <w:r>
+        <w:t>Error: 209</w:t>
+      </w:r>
+      <w:r>
+        <w:t xml:space="preserve"> </w:t>
+      </w:r>
+      <w:proofErr w:type="spellStart"/>
+      <w:r>
+        <w:t>Utsignal</w:t>
+      </w:r>
+      <w:proofErr w:type="spellEnd"/>
+      <w:r>
+        <w:t>: 585</w:t>
+      </w:r>
+      <w:r>
+        <w:t xml:space="preserve"> </w:t>
+      </w:r>
+      <w:r>
+        <w:t xml:space="preserve">Sensor </w:t>
+      </w:r>
+      <w:proofErr w:type="spellStart"/>
+      <w:r>
+        <w:t>Distans</w:t>
+      </w:r>
+      <w:proofErr w:type="spellEnd"/>
+      <w:r>
+        <w:t>: 711</w:t>
+      </w:r>
+      <w:r>
+        <w:t xml:space="preserve"> </w:t>
+      </w:r>
+      <w:proofErr w:type="spellStart"/>
+      <w:r>
+        <w:t>Setpoint</w:t>
+      </w:r>
+      <w:proofErr w:type="spellEnd"/>
+      <w:r>
+        <w:t>: 920</w:t>
+      </w:r>
+    </w:p>
+    <w:p>
+      <w:proofErr w:type="spellStart"/>
+      <w:r>
+        <w:t>NuTid</w:t>
+      </w:r>
+      <w:proofErr w:type="spellEnd"/>
+      <w:r>
+        <w:t>: 13</w:t>
+      </w:r>
+      <w:r>
+        <w:t xml:space="preserve"> </w:t>
+      </w:r>
+      <w:r>
+        <w:t>Error: 181</w:t>
+      </w:r>
+      <w:r>
+        <w:t xml:space="preserve"> </w:t>
+      </w:r>
+      <w:proofErr w:type="spellStart"/>
+      <w:r>
+        <w:t>Utsignal</w:t>
+      </w:r>
+      <w:proofErr w:type="spellEnd"/>
+      <w:r>
+        <w:t>: 506</w:t>
+      </w:r>
+      <w:r>
+        <w:t xml:space="preserve"> </w:t>
+      </w:r>
+      <w:r>
+        <w:t xml:space="preserve">Sensor </w:t>
+      </w:r>
+      <w:proofErr w:type="spellStart"/>
+      <w:r>
+        <w:t>Distans</w:t>
+      </w:r>
+      <w:proofErr w:type="spellEnd"/>
+      <w:r>
+        <w:t>: 739</w:t>
+      </w:r>
+      <w:r>
+        <w:t xml:space="preserve"> </w:t>
+      </w:r>
+      <w:proofErr w:type="spellStart"/>
+      <w:r>
+        <w:t>Setpoint</w:t>
+      </w:r>
+      <w:proofErr w:type="spellEnd"/>
+      <w:r>
+        <w:t>: 920</w:t>
+      </w:r>
+    </w:p>
+    <w:p>
+      <w:proofErr w:type="spellStart"/>
+      <w:r>
+        <w:t>NuTid</w:t>
+      </w:r>
+      <w:proofErr w:type="spellEnd"/>
+      <w:r>
+        <w:t>: 13.5</w:t>
+      </w:r>
+      <w:r>
+        <w:t xml:space="preserve"> </w:t>
+      </w:r>
+      <w:r>
+        <w:t>Error: 160</w:t>
+      </w:r>
+      <w:r>
+        <w:t xml:space="preserve"> </w:t>
+      </w:r>
+      <w:proofErr w:type="spellStart"/>
+      <w:r>
+        <w:t>Utsignal</w:t>
+      </w:r>
+      <w:proofErr w:type="spellEnd"/>
+      <w:r>
+        <w:t>: 448</w:t>
+      </w:r>
+      <w:r>
+        <w:t xml:space="preserve"> </w:t>
+      </w:r>
+      <w:r>
+        <w:t xml:space="preserve">Sensor </w:t>
+      </w:r>
+      <w:proofErr w:type="spellStart"/>
+      <w:r>
+        <w:t>Distans</w:t>
+      </w:r>
+      <w:proofErr w:type="spellEnd"/>
+      <w:r>
+        <w:t>: 760</w:t>
+      </w:r>
+      <w:r>
+        <w:t xml:space="preserve"> </w:t>
+      </w:r>
+      <w:proofErr w:type="spellStart"/>
+      <w:r>
+        <w:t>Setpoint</w:t>
+      </w:r>
+      <w:proofErr w:type="spellEnd"/>
+      <w:r>
+        <w:t>: 920</w:t>
+      </w:r>
+    </w:p>
+    <w:p>
+      <w:proofErr w:type="spellStart"/>
+      <w:r>
+        <w:t>NuTid</w:t>
+      </w:r>
+      <w:proofErr w:type="spellEnd"/>
+      <w:r>
+        <w:t>: 14</w:t>
+      </w:r>
+      <w:r>
+        <w:t xml:space="preserve"> </w:t>
+      </w:r>
+      <w:r>
+        <w:t>Error: -65</w:t>
+      </w:r>
+      <w:r>
+        <w:t xml:space="preserve"> </w:t>
+      </w:r>
+      <w:proofErr w:type="spellStart"/>
+      <w:r>
+        <w:t>Utsignal</w:t>
+      </w:r>
+      <w:proofErr w:type="spellEnd"/>
+      <w:r>
+        <w:t>: 360</w:t>
+      </w:r>
+      <w:r>
+        <w:t xml:space="preserve"> </w:t>
+      </w:r>
+      <w:r>
+        <w:t xml:space="preserve">Sensor </w:t>
+      </w:r>
+      <w:proofErr w:type="spellStart"/>
+      <w:r>
+        <w:t>Distans</w:t>
+      </w:r>
+      <w:proofErr w:type="spellEnd"/>
+      <w:r>
+        <w:t>: 985</w:t>
+      </w:r>
+      <w:r>
+        <w:t xml:space="preserve"> </w:t>
+      </w:r>
+      <w:proofErr w:type="spellStart"/>
+      <w:r>
+        <w:t>Setpoint</w:t>
+      </w:r>
+      <w:proofErr w:type="spellEnd"/>
+      <w:r>
+        <w:t>: 920</w:t>
+      </w:r>
+    </w:p>
+    <w:p>
+      <w:proofErr w:type="spellStart"/>
+      <w:r>
+        <w:t>NuTid</w:t>
+      </w:r>
+      <w:proofErr w:type="spellEnd"/>
+      <w:r>
+        <w:t>: 14.5</w:t>
+      </w:r>
+      <w:r>
+        <w:t xml:space="preserve"> </w:t>
+      </w:r>
+      <w:r>
+        <w:t>Error: -235</w:t>
+      </w:r>
+      <w:r>
+        <w:t xml:space="preserve"> </w:t>
+      </w:r>
+      <w:proofErr w:type="spellStart"/>
+      <w:r>
+        <w:t>Utsignal</w:t>
+      </w:r>
+      <w:proofErr w:type="spellEnd"/>
+      <w:r>
+        <w:t>: 360</w:t>
+      </w:r>
+      <w:r>
+        <w:t xml:space="preserve"> </w:t>
+      </w:r>
+      <w:r>
+        <w:t xml:space="preserve">Sensor </w:t>
+      </w:r>
+      <w:proofErr w:type="spellStart"/>
+      <w:r>
+        <w:t>Distans</w:t>
+      </w:r>
+      <w:proofErr w:type="spellEnd"/>
+      <w:r>
+        <w:t>: 1155</w:t>
+      </w:r>
+      <w:r>
+        <w:t xml:space="preserve"> </w:t>
+      </w:r>
+      <w:proofErr w:type="spellStart"/>
+      <w:r>
+        <w:t>Setpoint</w:t>
+      </w:r>
+      <w:proofErr w:type="spellEnd"/>
+      <w:r>
+        <w:t>: 920</w:t>
+      </w:r>
+    </w:p>
+    <w:p>
+      <w:pPr>
+        <w:rPr>
+          <w:sz w:val="32"/>
+          <w:szCs w:val="32"/>
+        </w:rPr>
+      </w:pPr>
       <w:bookmarkStart w:id="14" w:name="_GoBack"/>
       <w:bookmarkEnd w:id="14"/>
-      <w:proofErr w:type="spellEnd"/>
-    </w:p>
-    <w:p>
-      <w:pPr>
-        <w:pStyle w:val="Rubrik1"/>
-        <w:numPr>
-          <w:ilvl w:val="0"/>
-          <w:numId w:val="0"/>
-        </w:numPr>
-        <w:ind w:left="360"/>
-        <w:jc w:val="both"/>
-        <w:rPr>
-          <w:sz w:val="20"/>
-          <w:szCs w:val="20"/>
-        </w:rPr>
-      </w:pPr>
-      <w:proofErr w:type="spellStart"/>
-      <w:r>
-        <w:rPr>
-          <w:sz w:val="20"/>
-          <w:szCs w:val="20"/>
-        </w:rPr>
-        <w:t>NuTid</w:t>
-      </w:r>
-      <w:proofErr w:type="spellEnd"/>
-      <w:r>
-        <w:rPr>
-          <w:sz w:val="20"/>
-          <w:szCs w:val="20"/>
-        </w:rPr>
-        <w:t>: 15</w:t>
-      </w:r>
-      <w:r>
-        <w:rPr>
-          <w:sz w:val="20"/>
-          <w:szCs w:val="20"/>
-        </w:rPr>
-        <w:tab/>
-      </w:r>
-      <w:r>
-        <w:rPr>
-          <w:sz w:val="20"/>
-          <w:szCs w:val="20"/>
-        </w:rPr>
-        <w:tab/>
-      </w:r>
-      <w:proofErr w:type="spellStart"/>
-      <w:r>
-        <w:rPr>
-          <w:sz w:val="20"/>
-          <w:szCs w:val="20"/>
-        </w:rPr>
-        <w:t>Error</w:t>
-      </w:r>
-      <w:proofErr w:type="spellEnd"/>
-      <w:r>
-        <w:rPr>
-          <w:sz w:val="20"/>
-          <w:szCs w:val="20"/>
-        </w:rPr>
-        <w:t>: 101</w:t>
-      </w:r>
-      <w:r>
-        <w:rPr>
-          <w:sz w:val="20"/>
-          <w:szCs w:val="20"/>
-        </w:rPr>
-        <w:tab/>
-      </w:r>
-      <w:r>
-        <w:rPr>
-          <w:sz w:val="20"/>
-          <w:szCs w:val="20"/>
-        </w:rPr>
-        <w:tab/>
-        <w:t>Utsignal: 360</w:t>
-      </w:r>
-      <w:r>
-        <w:rPr>
-          <w:sz w:val="20"/>
-          <w:szCs w:val="20"/>
-        </w:rPr>
-        <w:tab/>
-      </w:r>
-      <w:r>
-        <w:rPr>
-          <w:sz w:val="20"/>
-          <w:szCs w:val="20"/>
-        </w:rPr>
-        <w:tab/>
-        <w:t>Sensor Distans: 819</w:t>
-      </w:r>
-      <w:r>
-        <w:rPr>
-          <w:sz w:val="20"/>
-          <w:szCs w:val="20"/>
-        </w:rPr>
-        <w:tab/>
-      </w:r>
-      <w:r>
-        <w:rPr>
-          <w:sz w:val="20"/>
-          <w:szCs w:val="20"/>
-        </w:rPr>
-        <w:tab/>
-      </w:r>
-      <w:proofErr w:type="spellStart"/>
-      <w:r>
-        <w:rPr>
-          <w:sz w:val="20"/>
-          <w:szCs w:val="20"/>
-        </w:rPr>
-        <w:t>Setpoint</w:t>
-      </w:r>
-      <w:proofErr w:type="spellEnd"/>
-      <w:r>
-        <w:rPr>
-          <w:sz w:val="20"/>
-          <w:szCs w:val="20"/>
-        </w:rPr>
-        <w:t>: 920</w:t>
-      </w:r>
-    </w:p>
-    <w:p>
-      <w:pPr>
-        <w:pStyle w:val="Rubrik1"/>
-        <w:numPr>
-          <w:ilvl w:val="0"/>
-          <w:numId w:val="0"/>
-        </w:numPr>
-        <w:ind w:left="360"/>
-        <w:jc w:val="both"/>
-        <w:rPr>
-          <w:sz w:val="20"/>
-          <w:szCs w:val="20"/>
-        </w:rPr>
-      </w:pPr>
-      <w:proofErr w:type="spellStart"/>
-      <w:r>
-        <w:rPr>
-          <w:sz w:val="20"/>
-          <w:szCs w:val="20"/>
-        </w:rPr>
-        <w:t>NuTid</w:t>
-      </w:r>
-      <w:proofErr w:type="spellEnd"/>
-      <w:r>
-        <w:rPr>
-          <w:sz w:val="20"/>
-          <w:szCs w:val="20"/>
-        </w:rPr>
-        <w:t>: 15.5</w:t>
-      </w:r>
-      <w:r>
-        <w:rPr>
-          <w:sz w:val="20"/>
-          <w:szCs w:val="20"/>
-        </w:rPr>
-        <w:tab/>
-      </w:r>
-      <w:r>
-        <w:rPr>
-          <w:sz w:val="20"/>
-          <w:szCs w:val="20"/>
-        </w:rPr>
-        <w:tab/>
-      </w:r>
-      <w:proofErr w:type="spellStart"/>
-      <w:r>
-        <w:rPr>
-          <w:sz w:val="20"/>
-          <w:szCs w:val="20"/>
-        </w:rPr>
-        <w:t>Error</w:t>
-      </w:r>
-      <w:proofErr w:type="spellEnd"/>
-      <w:r>
-        <w:rPr>
-          <w:sz w:val="20"/>
-          <w:szCs w:val="20"/>
-        </w:rPr>
-        <w:t>: 189</w:t>
-      </w:r>
-      <w:r>
-        <w:rPr>
-          <w:sz w:val="20"/>
-          <w:szCs w:val="20"/>
-        </w:rPr>
-        <w:tab/>
-      </w:r>
-      <w:r>
-        <w:rPr>
-          <w:sz w:val="20"/>
-          <w:szCs w:val="20"/>
-        </w:rPr>
-        <w:tab/>
-        <w:t>Utsignal: 529</w:t>
-      </w:r>
-      <w:r>
-        <w:rPr>
-          <w:sz w:val="20"/>
-          <w:szCs w:val="20"/>
-        </w:rPr>
-        <w:tab/>
-      </w:r>
-      <w:r>
-        <w:rPr>
-          <w:sz w:val="20"/>
-          <w:szCs w:val="20"/>
-        </w:rPr>
-        <w:tab/>
-        <w:t>Sensor Distans: 731</w:t>
-      </w:r>
-      <w:r>
-        <w:rPr>
-          <w:sz w:val="20"/>
-          <w:szCs w:val="20"/>
-        </w:rPr>
-        <w:tab/>
-      </w:r>
-      <w:r>
-        <w:rPr>
-          <w:sz w:val="20"/>
-          <w:szCs w:val="20"/>
-        </w:rPr>
-        <w:tab/>
-      </w:r>
-      <w:proofErr w:type="spellStart"/>
-      <w:r>
-        <w:rPr>
-          <w:sz w:val="20"/>
-          <w:szCs w:val="20"/>
-        </w:rPr>
-        <w:t>Setpoint</w:t>
-      </w:r>
-      <w:proofErr w:type="spellEnd"/>
-      <w:r>
-        <w:rPr>
-          <w:sz w:val="20"/>
-          <w:szCs w:val="20"/>
-        </w:rPr>
-        <w:t>: 920</w:t>
-      </w:r>
-    </w:p>
-    <w:p>
-      <w:pPr>
-        <w:pStyle w:val="Rubrik1"/>
-        <w:numPr>
-          <w:ilvl w:val="0"/>
-          <w:numId w:val="0"/>
-        </w:numPr>
-        <w:ind w:left="360"/>
-        <w:jc w:val="both"/>
-        <w:rPr>
-          <w:sz w:val="20"/>
-          <w:szCs w:val="20"/>
-        </w:rPr>
-      </w:pPr>
-      <w:proofErr w:type="spellStart"/>
-      <w:r>
-        <w:rPr>
-          <w:sz w:val="20"/>
-          <w:szCs w:val="20"/>
-        </w:rPr>
-        <w:t>NuTid</w:t>
-      </w:r>
-      <w:proofErr w:type="spellEnd"/>
-      <w:r>
-        <w:rPr>
-          <w:sz w:val="20"/>
-          <w:szCs w:val="20"/>
-        </w:rPr>
-        <w:t>: 16</w:t>
-      </w:r>
-      <w:r>
-        <w:rPr>
-          <w:sz w:val="20"/>
-          <w:szCs w:val="20"/>
-        </w:rPr>
-        <w:tab/>
-      </w:r>
-      <w:r>
-        <w:rPr>
-          <w:sz w:val="20"/>
-          <w:szCs w:val="20"/>
-        </w:rPr>
-        <w:tab/>
-      </w:r>
-      <w:proofErr w:type="spellStart"/>
-      <w:r>
-        <w:rPr>
-          <w:sz w:val="20"/>
-          <w:szCs w:val="20"/>
-        </w:rPr>
-        <w:t>Error</w:t>
-      </w:r>
-      <w:proofErr w:type="spellEnd"/>
-      <w:r>
-        <w:rPr>
-          <w:sz w:val="20"/>
-          <w:szCs w:val="20"/>
-        </w:rPr>
-        <w:t>: 185</w:t>
-      </w:r>
-      <w:r>
-        <w:rPr>
-          <w:sz w:val="20"/>
-          <w:szCs w:val="20"/>
-        </w:rPr>
-        <w:tab/>
-      </w:r>
-      <w:r>
-        <w:rPr>
-          <w:sz w:val="20"/>
-          <w:szCs w:val="20"/>
-        </w:rPr>
-        <w:tab/>
-        <w:t>Utsignal: 518</w:t>
-      </w:r>
-      <w:r>
-        <w:rPr>
-          <w:sz w:val="20"/>
-          <w:szCs w:val="20"/>
-        </w:rPr>
-        <w:tab/>
-      </w:r>
-      <w:r>
-        <w:rPr>
-          <w:sz w:val="20"/>
-          <w:szCs w:val="20"/>
-        </w:rPr>
-        <w:tab/>
-        <w:t>Sensor Distans: 735</w:t>
-      </w:r>
-      <w:r>
-        <w:rPr>
-          <w:sz w:val="20"/>
-          <w:szCs w:val="20"/>
-        </w:rPr>
-        <w:tab/>
-      </w:r>
-      <w:r>
-        <w:rPr>
-          <w:sz w:val="20"/>
-          <w:szCs w:val="20"/>
-        </w:rPr>
-        <w:tab/>
-      </w:r>
-      <w:proofErr w:type="spellStart"/>
-      <w:r>
-        <w:rPr>
-          <w:sz w:val="20"/>
-          <w:szCs w:val="20"/>
-        </w:rPr>
-        <w:t>Setpoint</w:t>
-      </w:r>
-      <w:proofErr w:type="spellEnd"/>
-      <w:r>
-        <w:rPr>
-          <w:sz w:val="20"/>
-          <w:szCs w:val="20"/>
-        </w:rPr>
-        <w:t>: 920</w:t>
-      </w:r>
-    </w:p>
-    <w:p>
-      <w:pPr>
-        <w:pStyle w:val="Rubrik1"/>
-        <w:numPr>
-          <w:ilvl w:val="0"/>
-          <w:numId w:val="0"/>
-        </w:numPr>
-        <w:ind w:left="360"/>
-        <w:jc w:val="both"/>
-        <w:rPr>
-          <w:sz w:val="20"/>
-          <w:szCs w:val="20"/>
-        </w:rPr>
-      </w:pPr>
-      <w:proofErr w:type="spellStart"/>
-      <w:r>
-        <w:rPr>
-          <w:sz w:val="20"/>
-          <w:szCs w:val="20"/>
-        </w:rPr>
-        <w:t>NuTid</w:t>
-      </w:r>
-      <w:proofErr w:type="spellEnd"/>
-      <w:r>
-        <w:rPr>
-          <w:sz w:val="20"/>
-          <w:szCs w:val="20"/>
-        </w:rPr>
-        <w:t>: 16.5</w:t>
-      </w:r>
-      <w:r>
-        <w:rPr>
-          <w:sz w:val="20"/>
-          <w:szCs w:val="20"/>
-        </w:rPr>
-        <w:tab/>
-      </w:r>
-      <w:r>
-        <w:rPr>
-          <w:sz w:val="20"/>
-          <w:szCs w:val="20"/>
-        </w:rPr>
-        <w:tab/>
-      </w:r>
-      <w:proofErr w:type="spellStart"/>
-      <w:r>
-        <w:rPr>
-          <w:sz w:val="20"/>
-          <w:szCs w:val="20"/>
-        </w:rPr>
-        <w:t>Error</w:t>
-      </w:r>
-      <w:proofErr w:type="spellEnd"/>
-      <w:r>
-        <w:rPr>
-          <w:sz w:val="20"/>
-          <w:szCs w:val="20"/>
-        </w:rPr>
-        <w:t>: 187</w:t>
-      </w:r>
-      <w:r>
-        <w:rPr>
-          <w:sz w:val="20"/>
-          <w:szCs w:val="20"/>
-        </w:rPr>
-        <w:tab/>
-      </w:r>
-      <w:r>
-        <w:rPr>
-          <w:sz w:val="20"/>
-          <w:szCs w:val="20"/>
-        </w:rPr>
-        <w:tab/>
-        <w:t>Utsignal: 523</w:t>
-      </w:r>
-      <w:r>
-        <w:rPr>
-          <w:sz w:val="20"/>
-          <w:szCs w:val="20"/>
-        </w:rPr>
-        <w:tab/>
-      </w:r>
-      <w:r>
-        <w:rPr>
-          <w:sz w:val="20"/>
-          <w:szCs w:val="20"/>
-        </w:rPr>
-        <w:tab/>
-        <w:t>Sensor Distans: 733</w:t>
-      </w:r>
-      <w:r>
-        <w:rPr>
-          <w:sz w:val="20"/>
-          <w:szCs w:val="20"/>
-        </w:rPr>
-        <w:tab/>
-      </w:r>
-      <w:r>
-        <w:rPr>
-          <w:sz w:val="20"/>
-          <w:szCs w:val="20"/>
-        </w:rPr>
-        <w:tab/>
-      </w:r>
-      <w:proofErr w:type="spellStart"/>
-      <w:r>
-        <w:rPr>
-          <w:sz w:val="20"/>
-          <w:szCs w:val="20"/>
-        </w:rPr>
-        <w:t>Setpoint</w:t>
-      </w:r>
-      <w:proofErr w:type="spellEnd"/>
-      <w:r>
-        <w:rPr>
-          <w:sz w:val="20"/>
-          <w:szCs w:val="20"/>
-        </w:rPr>
-        <w:t>: 920</w:t>
-      </w:r>
-    </w:p>
-    <w:p>
-      <w:pPr>
-        <w:pStyle w:val="Rubrik1"/>
-        <w:numPr>
-          <w:ilvl w:val="0"/>
-          <w:numId w:val="0"/>
-        </w:numPr>
-        <w:ind w:left="360"/>
-        <w:jc w:val="both"/>
-        <w:rPr>
-          <w:sz w:val="20"/>
-          <w:szCs w:val="20"/>
-        </w:rPr>
-      </w:pPr>
-      <w:proofErr w:type="spellStart"/>
-      <w:r>
-        <w:rPr>
-          <w:sz w:val="20"/>
-          <w:szCs w:val="20"/>
-        </w:rPr>
-        <w:t>NuTid</w:t>
-      </w:r>
-      <w:proofErr w:type="spellEnd"/>
-      <w:r>
-        <w:rPr>
-          <w:sz w:val="20"/>
-          <w:szCs w:val="20"/>
-        </w:rPr>
-        <w:t>: 17</w:t>
-      </w:r>
-      <w:r>
-        <w:rPr>
-          <w:sz w:val="20"/>
-          <w:szCs w:val="20"/>
-        </w:rPr>
-        <w:tab/>
-      </w:r>
-      <w:r>
-        <w:rPr>
-          <w:sz w:val="20"/>
-          <w:szCs w:val="20"/>
-        </w:rPr>
-        <w:tab/>
-      </w:r>
-      <w:proofErr w:type="spellStart"/>
-      <w:r>
-        <w:rPr>
-          <w:sz w:val="20"/>
-          <w:szCs w:val="20"/>
-        </w:rPr>
-        <w:t>Error</w:t>
-      </w:r>
-      <w:proofErr w:type="spellEnd"/>
-      <w:r>
-        <w:rPr>
-          <w:sz w:val="20"/>
-          <w:szCs w:val="20"/>
-        </w:rPr>
-        <w:t>: 36</w:t>
-      </w:r>
-      <w:r>
-        <w:rPr>
-          <w:sz w:val="20"/>
-          <w:szCs w:val="20"/>
-        </w:rPr>
-        <w:tab/>
-      </w:r>
-      <w:r>
-        <w:rPr>
-          <w:sz w:val="20"/>
-          <w:szCs w:val="20"/>
-        </w:rPr>
-        <w:tab/>
-        <w:t>Utsignal: 360</w:t>
-      </w:r>
-      <w:r>
-        <w:rPr>
-          <w:sz w:val="20"/>
-          <w:szCs w:val="20"/>
-        </w:rPr>
-        <w:tab/>
-      </w:r>
-      <w:r>
-        <w:rPr>
-          <w:sz w:val="20"/>
-          <w:szCs w:val="20"/>
-        </w:rPr>
-        <w:tab/>
-        <w:t>Sensor Distans: 884</w:t>
-      </w:r>
-      <w:r>
-        <w:rPr>
-          <w:sz w:val="20"/>
-          <w:szCs w:val="20"/>
-        </w:rPr>
-        <w:tab/>
-      </w:r>
-      <w:r>
-        <w:rPr>
-          <w:sz w:val="20"/>
-          <w:szCs w:val="20"/>
-        </w:rPr>
-        <w:tab/>
-      </w:r>
-      <w:proofErr w:type="spellStart"/>
-      <w:r>
-        <w:rPr>
-          <w:sz w:val="20"/>
-          <w:szCs w:val="20"/>
-        </w:rPr>
-        <w:t>Setpoint</w:t>
-      </w:r>
-      <w:proofErr w:type="spellEnd"/>
-      <w:r>
-        <w:rPr>
-          <w:sz w:val="20"/>
-          <w:szCs w:val="20"/>
-        </w:rPr>
-        <w:t>: 920</w:t>
-      </w:r>
-    </w:p>
-    <w:p>
-      <w:pPr>
-        <w:pStyle w:val="Rubrik1"/>
-        <w:numPr>
-          <w:ilvl w:val="0"/>
-          <w:numId w:val="0"/>
-        </w:numPr>
-        <w:ind w:left="360"/>
-        <w:jc w:val="both"/>
-        <w:rPr>
-          <w:sz w:val="20"/>
-          <w:szCs w:val="20"/>
-        </w:rPr>
-      </w:pPr>
-      <w:proofErr w:type="spellStart"/>
-      <w:r>
-        <w:rPr>
-          <w:sz w:val="20"/>
-          <w:szCs w:val="20"/>
-        </w:rPr>
-        <w:t>NuTid</w:t>
-      </w:r>
-      <w:proofErr w:type="spellEnd"/>
-      <w:r>
-        <w:rPr>
-          <w:sz w:val="20"/>
-          <w:szCs w:val="20"/>
-        </w:rPr>
-        <w:t>: 17.5</w:t>
-      </w:r>
-      <w:r>
-        <w:rPr>
-          <w:sz w:val="20"/>
-          <w:szCs w:val="20"/>
-        </w:rPr>
-        <w:tab/>
-      </w:r>
-      <w:r>
-        <w:rPr>
-          <w:sz w:val="20"/>
-          <w:szCs w:val="20"/>
-        </w:rPr>
-        <w:tab/>
-      </w:r>
-      <w:proofErr w:type="spellStart"/>
-      <w:r>
-        <w:rPr>
-          <w:sz w:val="20"/>
-          <w:szCs w:val="20"/>
-        </w:rPr>
-        <w:t>Error</w:t>
-      </w:r>
-      <w:proofErr w:type="spellEnd"/>
-      <w:r>
-        <w:rPr>
-          <w:sz w:val="20"/>
-          <w:szCs w:val="20"/>
-        </w:rPr>
-        <w:t>: -188</w:t>
-      </w:r>
-      <w:r>
-        <w:rPr>
-          <w:sz w:val="20"/>
-          <w:szCs w:val="20"/>
-        </w:rPr>
-        <w:tab/>
-      </w:r>
-      <w:r>
-        <w:rPr>
-          <w:sz w:val="20"/>
-          <w:szCs w:val="20"/>
-        </w:rPr>
-        <w:tab/>
-        <w:t>Utsignal: 360</w:t>
-      </w:r>
-      <w:r>
-        <w:rPr>
-          <w:sz w:val="20"/>
-          <w:szCs w:val="20"/>
-        </w:rPr>
-        <w:tab/>
-      </w:r>
-      <w:r>
-        <w:rPr>
-          <w:sz w:val="20"/>
-          <w:szCs w:val="20"/>
-        </w:rPr>
-        <w:tab/>
-        <w:t>Sensor Distans: 1108</w:t>
-      </w:r>
-      <w:r>
-        <w:rPr>
-          <w:sz w:val="20"/>
-          <w:szCs w:val="20"/>
-        </w:rPr>
-        <w:tab/>
-      </w:r>
-      <w:r>
-        <w:rPr>
-          <w:sz w:val="20"/>
-          <w:szCs w:val="20"/>
-        </w:rPr>
-        <w:tab/>
-      </w:r>
-      <w:proofErr w:type="spellStart"/>
-      <w:r>
-        <w:rPr>
-          <w:sz w:val="20"/>
-          <w:szCs w:val="20"/>
-        </w:rPr>
-        <w:t>Setpoint</w:t>
-      </w:r>
-      <w:proofErr w:type="spellEnd"/>
-      <w:r>
-        <w:rPr>
-          <w:sz w:val="20"/>
-          <w:szCs w:val="20"/>
-        </w:rPr>
-        <w:t>: 920</w:t>
-      </w:r>
-    </w:p>
-    <w:p>
-      <w:pPr>
-        <w:pStyle w:val="Rubrik1"/>
-        <w:numPr>
-          <w:ilvl w:val="0"/>
-          <w:numId w:val="0"/>
-        </w:numPr>
-        <w:ind w:left="360"/>
-        <w:jc w:val="both"/>
-        <w:rPr>
-          <w:sz w:val="20"/>
-          <w:szCs w:val="20"/>
-        </w:rPr>
-      </w:pPr>
-      <w:proofErr w:type="spellStart"/>
-      <w:r>
-        <w:rPr>
-          <w:sz w:val="20"/>
-          <w:szCs w:val="20"/>
-        </w:rPr>
-        <w:t>NuTid</w:t>
-      </w:r>
-      <w:proofErr w:type="spellEnd"/>
-      <w:r>
-        <w:rPr>
-          <w:sz w:val="20"/>
-          <w:szCs w:val="20"/>
-        </w:rPr>
-        <w:t>: 18</w:t>
-      </w:r>
-      <w:r>
-        <w:rPr>
-          <w:sz w:val="20"/>
-          <w:szCs w:val="20"/>
-        </w:rPr>
-        <w:tab/>
-      </w:r>
-      <w:r>
-        <w:rPr>
-          <w:sz w:val="20"/>
-          <w:szCs w:val="20"/>
-        </w:rPr>
-        <w:tab/>
-      </w:r>
-      <w:proofErr w:type="spellStart"/>
-      <w:r>
-        <w:rPr>
-          <w:sz w:val="20"/>
-          <w:szCs w:val="20"/>
-        </w:rPr>
-        <w:t>Error</w:t>
-      </w:r>
-      <w:proofErr w:type="spellEnd"/>
-      <w:r>
-        <w:rPr>
-          <w:sz w:val="20"/>
-          <w:szCs w:val="20"/>
-        </w:rPr>
-        <w:t>: 35</w:t>
-      </w:r>
-      <w:r>
-        <w:rPr>
-          <w:sz w:val="20"/>
-          <w:szCs w:val="20"/>
-        </w:rPr>
-        <w:tab/>
-      </w:r>
-      <w:r>
-        <w:rPr>
-          <w:sz w:val="20"/>
-          <w:szCs w:val="20"/>
-        </w:rPr>
-        <w:tab/>
-        <w:t>Utsignal: 360</w:t>
-      </w:r>
-      <w:r>
-        <w:rPr>
-          <w:sz w:val="20"/>
-          <w:szCs w:val="20"/>
-        </w:rPr>
-        <w:tab/>
-      </w:r>
-      <w:r>
-        <w:rPr>
-          <w:sz w:val="20"/>
-          <w:szCs w:val="20"/>
-        </w:rPr>
-        <w:tab/>
-        <w:t>Sensor Distans: 885</w:t>
-      </w:r>
-      <w:r>
-        <w:rPr>
-          <w:sz w:val="20"/>
-          <w:szCs w:val="20"/>
-        </w:rPr>
-        <w:tab/>
-      </w:r>
-      <w:r>
-        <w:rPr>
-          <w:sz w:val="20"/>
-          <w:szCs w:val="20"/>
-        </w:rPr>
-        <w:tab/>
-      </w:r>
-      <w:proofErr w:type="spellStart"/>
-      <w:r>
-        <w:rPr>
-          <w:sz w:val="20"/>
-          <w:szCs w:val="20"/>
-        </w:rPr>
-        <w:t>Setpoint</w:t>
-      </w:r>
-      <w:proofErr w:type="spellEnd"/>
-      <w:r>
-        <w:rPr>
-          <w:sz w:val="20"/>
-          <w:szCs w:val="20"/>
-        </w:rPr>
-        <w:t>: 920</w:t>
-      </w:r>
     </w:p>
     <w:p>
       <w:pPr>
@@ -8978,7 +8476,7 @@
 </file>
 
 <file path=customXml/itemProps1.xml><?xml version="1.0" encoding="utf-8"?>
-<ds:datastoreItem xmlns:ds="http://schemas.openxmlformats.org/officeDocument/2006/customXml" ds:itemID="{89A78084-2511-4DD5-B930-9787E44D0526}">
+<ds:datastoreItem xmlns:ds="http://schemas.openxmlformats.org/officeDocument/2006/customXml" ds:itemID="{CA97923B-2AED-4E75-B036-996507C73318}">
   <ds:schemaRefs>
     <ds:schemaRef ds:uri="http://schemas.openxmlformats.org/officeDocument/2006/bibliography"/>
   </ds:schemaRefs>

</xml_diff>

<commit_message>
Fix PID explosion at start
</commit_message>
<xml_diff>
--- a/Dokumentation/Prince_ExuppgiftRapport.docx
+++ b/Dokumentation/Prince_ExuppgiftRapport.docx
@@ -300,16 +300,8 @@
         <w:rPr>
           <w:lang w:val="sv-SE"/>
         </w:rPr>
-        <w:t xml:space="preserve">Prince Stevie-Ray Charles </w:t>
-      </w:r>
-      <w:proofErr w:type="spellStart"/>
-      <w:r>
-        <w:rPr>
-          <w:lang w:val="sv-SE"/>
-        </w:rPr>
-        <w:t>Balabis</w:t>
-      </w:r>
-      <w:proofErr w:type="spellEnd"/>
+        <w:t>Prince Stevie-Ray Charles Balabis</w:t>
+      </w:r>
       <w:r>
         <w:rPr>
           <w:lang w:val="sv-SE"/>
@@ -1798,23 +1790,8 @@
         <w:rPr>
           <w:lang w:val="sv-SE"/>
         </w:rPr>
-        <w:t xml:space="preserve">Avståndet kommer bestämmas med hjälp av ett </w:t>
-      </w:r>
-      <w:proofErr w:type="spellStart"/>
-      <w:r>
-        <w:rPr>
-          <w:lang w:val="sv-SE"/>
-        </w:rPr>
-        <w:t>Matlab</w:t>
-      </w:r>
-      <w:proofErr w:type="spellEnd"/>
-      <w:r>
-        <w:rPr>
-          <w:lang w:val="sv-SE"/>
-        </w:rPr>
-        <w:t xml:space="preserve">-skript. Som skickar bland annat avståndet(eller </w:t>
-      </w:r>
-      <w:proofErr w:type="spellStart"/>
+        <w:t xml:space="preserve">Avståndet kommer bestämmas med hjälp av ett Matlab-skript. Som skickar bland annat avståndet(eller </w:t>
+      </w:r>
       <w:r>
         <w:rPr>
           <w:lang w:val="sv-SE"/>
@@ -1827,7 +1804,6 @@
         </w:rPr>
         <w:t>t</w:t>
       </w:r>
-      <w:proofErr w:type="spellEnd"/>
       <w:r>
         <w:rPr>
           <w:lang w:val="sv-SE"/>
@@ -1850,44 +1826,138 @@
         <w:rPr>
           <w:lang w:val="sv-SE"/>
         </w:rPr>
+        <w:t xml:space="preserve"> Matlab kommer även att kunna ta emot värden i realtid, och grafi</w:t>
+      </w:r>
+      <w:r>
+        <w:rPr>
+          <w:lang w:val="sv-SE"/>
+        </w:rPr>
+        <w:t>skt skriva ut viktiga variabler, för kalibrering och felsökningssyften.</w:t>
+      </w:r>
+    </w:p>
+    <w:p>
+      <w:pPr>
+        <w:pStyle w:val="Rubrik1"/>
+      </w:pPr>
+      <w:r>
         <w:t xml:space="preserve"> </w:t>
       </w:r>
-      <w:proofErr w:type="spellStart"/>
-      <w:r>
-        <w:rPr>
-          <w:lang w:val="sv-SE"/>
-        </w:rPr>
-        <w:t>Matlab</w:t>
-      </w:r>
-      <w:proofErr w:type="spellEnd"/>
-      <w:r>
-        <w:rPr>
-          <w:lang w:val="sv-SE"/>
-        </w:rPr>
-        <w:t xml:space="preserve"> kommer även att kunna ta emot värden i realtid, och grafi</w:t>
-      </w:r>
-      <w:r>
-        <w:rPr>
-          <w:lang w:val="sv-SE"/>
-        </w:rPr>
-        <w:t>skt skriva ut viktiga variabler, för kalibrering och felsökningssyften.</w:t>
+      <w:bookmarkStart w:id="2" w:name="_Toc438441778"/>
+      <w:r>
+        <w:t>Syfte</w:t>
+      </w:r>
+      <w:bookmarkEnd w:id="2"/>
+      <w:r>
+        <w:t xml:space="preserve"> </w:t>
+      </w:r>
+    </w:p>
+    <w:p>
+      <w:pPr>
+        <w:ind w:left="720"/>
+        <w:rPr>
+          <w:lang w:val="sv-SE"/>
+        </w:rPr>
+      </w:pPr>
+      <w:r>
+        <w:rPr>
+          <w:lang w:val="sv-SE"/>
+        </w:rPr>
+        <w:t>Syfte</w:t>
+      </w:r>
+      <w:r>
+        <w:rPr>
+          <w:lang w:val="sv-SE"/>
+        </w:rPr>
+        <w:t>t</w:t>
+      </w:r>
+      <w:r>
+        <w:rPr>
+          <w:lang w:val="sv-SE"/>
+        </w:rPr>
+        <w:t xml:space="preserve"> med projektet är att kunna </w:t>
+      </w:r>
+      <w:r>
+        <w:rPr>
+          <w:lang w:val="sv-SE"/>
+        </w:rPr>
+        <w:t xml:space="preserve">implementera ett </w:t>
+      </w:r>
+      <w:r>
+        <w:rPr>
+          <w:lang w:val="sv-SE"/>
+        </w:rPr>
+        <w:t xml:space="preserve">autonomt </w:t>
+      </w:r>
+      <w:r>
+        <w:rPr>
+          <w:lang w:val="sv-SE"/>
+        </w:rPr>
+        <w:t>system med en typisk sensor och motor för att kunna</w:t>
+      </w:r>
+      <w:r>
+        <w:rPr>
+          <w:lang w:val="sv-SE"/>
+        </w:rPr>
+        <w:t xml:space="preserve"> framgångsrikt</w:t>
+      </w:r>
+      <w:r>
+        <w:rPr>
+          <w:lang w:val="sv-SE"/>
+        </w:rPr>
+        <w:t xml:space="preserve"> reglera ett objekt</w:t>
+      </w:r>
+      <w:r>
+        <w:rPr>
+          <w:lang w:val="sv-SE"/>
+        </w:rPr>
+        <w:t>, och på så sätt visa kunskap av teori</w:t>
+      </w:r>
+      <w:r>
+        <w:rPr>
+          <w:lang w:val="sv-SE"/>
+        </w:rPr>
+        <w:t xml:space="preserve"> som vi fått under kursens gång</w:t>
+      </w:r>
+      <w:r>
+        <w:rPr>
+          <w:lang w:val="sv-SE"/>
+        </w:rPr>
+        <w:t xml:space="preserve"> inom signalbehandling</w:t>
+      </w:r>
+      <w:r>
+        <w:rPr>
+          <w:lang w:val="sv-SE"/>
+        </w:rPr>
+        <w:t>, filterdesign</w:t>
+      </w:r>
+      <w:r>
+        <w:rPr>
+          <w:lang w:val="sv-SE"/>
+        </w:rPr>
+        <w:t xml:space="preserve"> och</w:t>
+      </w:r>
+      <w:r>
+        <w:rPr>
+          <w:lang w:val="sv-SE"/>
+        </w:rPr>
+        <w:t xml:space="preserve"> reglerteknik</w:t>
+      </w:r>
+      <w:r>
+        <w:rPr>
+          <w:lang w:val="sv-SE"/>
+        </w:rPr>
+        <w:t>.</w:t>
       </w:r>
     </w:p>
     <w:p>
       <w:pPr>
         <w:pStyle w:val="Rubrik1"/>
       </w:pPr>
-      <w:r>
-        <w:t xml:space="preserve"> </w:t>
-      </w:r>
-      <w:bookmarkStart w:id="2" w:name="_Toc438441778"/>
-      <w:r>
-        <w:t>Syfte</w:t>
-      </w:r>
-      <w:bookmarkEnd w:id="2"/>
-      <w:r>
-        <w:t xml:space="preserve"> </w:t>
-      </w:r>
+      <w:bookmarkStart w:id="3" w:name="_Toc438441779"/>
+      <w:r>
+        <w:t>Ansvar</w:t>
+      </w:r>
+      <w:bookmarkEnd w:id="3"/>
     </w:p>
     <w:p>
       <w:pPr>
@@ -1900,129 +1970,7 @@
         <w:rPr>
           <w:lang w:val="sv-SE"/>
         </w:rPr>
-        <w:t>Syfte</w:t>
-      </w:r>
-      <w:r>
-        <w:rPr>
-          <w:lang w:val="sv-SE"/>
-        </w:rPr>
-        <w:t>t</w:t>
-      </w:r>
-      <w:r>
-        <w:rPr>
-          <w:lang w:val="sv-SE"/>
-        </w:rPr>
-        <w:t xml:space="preserve"> med projektet är att kunna </w:t>
-      </w:r>
-      <w:r>
-        <w:rPr>
-          <w:lang w:val="sv-SE"/>
-        </w:rPr>
-        <w:t xml:space="preserve">implementera ett </w:t>
-      </w:r>
-      <w:r>
-        <w:rPr>
-          <w:lang w:val="sv-SE"/>
-        </w:rPr>
-        <w:t xml:space="preserve">autonomt </w:t>
-      </w:r>
-      <w:r>
-        <w:rPr>
-          <w:lang w:val="sv-SE"/>
-        </w:rPr>
-        <w:t>system med en typisk sensor och motor för att kunna</w:t>
-      </w:r>
-      <w:r>
-        <w:rPr>
-          <w:lang w:val="sv-SE"/>
-        </w:rPr>
-        <w:t xml:space="preserve"> framgångsrikt</w:t>
-      </w:r>
-      <w:r>
-        <w:rPr>
-          <w:lang w:val="sv-SE"/>
-        </w:rPr>
-        <w:t xml:space="preserve"> reglera ett objekt</w:t>
-      </w:r>
-      <w:r>
-        <w:rPr>
-          <w:lang w:val="sv-SE"/>
-        </w:rPr>
-        <w:t>, och på så sätt visa kunskap av teori</w:t>
-      </w:r>
-      <w:r>
-        <w:rPr>
-          <w:lang w:val="sv-SE"/>
-        </w:rPr>
-        <w:t xml:space="preserve"> som vi fått under kursens gång</w:t>
-      </w:r>
-      <w:r>
-        <w:rPr>
-          <w:lang w:val="sv-SE"/>
-        </w:rPr>
-        <w:t xml:space="preserve"> inom signalbehandling</w:t>
-      </w:r>
-      <w:r>
-        <w:rPr>
-          <w:lang w:val="sv-SE"/>
-        </w:rPr>
-        <w:t>, filterdesign</w:t>
-      </w:r>
-      <w:r>
-        <w:rPr>
-          <w:lang w:val="sv-SE"/>
-        </w:rPr>
-        <w:t xml:space="preserve"> och</w:t>
-      </w:r>
-      <w:r>
-        <w:rPr>
-          <w:lang w:val="sv-SE"/>
-        </w:rPr>
-        <w:t xml:space="preserve"> reglerteknik</w:t>
-      </w:r>
-      <w:r>
-        <w:rPr>
-          <w:lang w:val="sv-SE"/>
-        </w:rPr>
-        <w:t>.</w:t>
-      </w:r>
-    </w:p>
-    <w:p>
-      <w:pPr>
-        <w:pStyle w:val="Rubrik1"/>
-      </w:pPr>
-      <w:bookmarkStart w:id="3" w:name="_Toc438441779"/>
-      <w:r>
-        <w:t>Ansvar</w:t>
-      </w:r>
-      <w:bookmarkEnd w:id="3"/>
-    </w:p>
-    <w:p>
-      <w:pPr>
-        <w:ind w:left="720"/>
-        <w:rPr>
-          <w:lang w:val="sv-SE"/>
-        </w:rPr>
-      </w:pPr>
-      <w:r>
-        <w:rPr>
-          <w:lang w:val="sv-SE"/>
-        </w:rPr>
-        <w:t xml:space="preserve">Våra ansvar skiftade vid ett tillfälle </w:t>
-      </w:r>
-      <w:proofErr w:type="spellStart"/>
-      <w:r>
-        <w:rPr>
-          <w:lang w:val="sv-SE"/>
-        </w:rPr>
-        <w:t>pga</w:t>
-      </w:r>
-      <w:proofErr w:type="spellEnd"/>
-      <w:r>
-        <w:rPr>
-          <w:lang w:val="sv-SE"/>
-        </w:rPr>
-        <w:t xml:space="preserve"> interna orsaker</w:t>
+        <w:t>Våra ansvar skiftade vid ett tillfälle pga interna orsaker</w:t>
       </w:r>
       <w:r>
         <w:rPr>
@@ -2144,33 +2092,11 @@
           <w:lang w:val="sv-SE"/>
         </w:rPr>
       </w:pPr>
-      <w:proofErr w:type="spellStart"/>
-      <w:r>
-        <w:rPr>
-          <w:lang w:val="sv-SE"/>
-        </w:rPr>
-        <w:t>Moving</w:t>
-      </w:r>
-      <w:proofErr w:type="spellEnd"/>
-      <w:r>
-        <w:rPr>
-          <w:lang w:val="sv-SE"/>
-        </w:rPr>
-        <w:t xml:space="preserve"> </w:t>
-      </w:r>
-      <w:proofErr w:type="spellStart"/>
-      <w:r>
-        <w:rPr>
-          <w:lang w:val="sv-SE"/>
-        </w:rPr>
-        <w:t>average</w:t>
-      </w:r>
-      <w:proofErr w:type="spellEnd"/>
-      <w:r>
-        <w:rPr>
-          <w:lang w:val="sv-SE"/>
-        </w:rPr>
-        <w:t xml:space="preserve"> filter</w:t>
+      <w:r>
+        <w:rPr>
+          <w:lang w:val="sv-SE"/>
+        </w:rPr>
+        <w:t>Moving average filter</w:t>
       </w:r>
       <w:r>
         <w:rPr>
@@ -2230,16 +2156,8 @@
         <w:rPr>
           <w:lang w:val="sv-SE"/>
         </w:rPr>
-        <w:t xml:space="preserve"> Motor </w:t>
-      </w:r>
-      <w:proofErr w:type="spellStart"/>
-      <w:r>
-        <w:rPr>
-          <w:lang w:val="sv-SE"/>
-        </w:rPr>
-        <w:t>shielden</w:t>
-      </w:r>
-      <w:proofErr w:type="spellEnd"/>
+        <w:t xml:space="preserve"> Motor shielden</w:t>
+      </w:r>
     </w:p>
     <w:p>
       <w:pPr>
@@ -2280,16 +2198,8 @@
         <w:rPr>
           <w:lang w:val="sv-SE"/>
         </w:rPr>
-        <w:t xml:space="preserve"> till motor </w:t>
-      </w:r>
-      <w:proofErr w:type="spellStart"/>
-      <w:r>
-        <w:rPr>
-          <w:lang w:val="sv-SE"/>
-        </w:rPr>
-        <w:t>shielden</w:t>
-      </w:r>
-      <w:proofErr w:type="spellEnd"/>
+        <w:t xml:space="preserve"> till motor shielden</w:t>
+      </w:r>
     </w:p>
     <w:p>
       <w:pPr>
@@ -2372,30 +2282,8 @@
         <w:rPr>
           <w:lang w:val="sv-SE"/>
         </w:rPr>
-        <w:t xml:space="preserve"> mellan </w:t>
-      </w:r>
-      <w:proofErr w:type="spellStart"/>
-      <w:r>
-        <w:rPr>
-          <w:lang w:val="sv-SE"/>
-        </w:rPr>
-        <w:t>Arduino</w:t>
-      </w:r>
-      <w:proofErr w:type="spellEnd"/>
-      <w:r>
-        <w:rPr>
-          <w:lang w:val="sv-SE"/>
-        </w:rPr>
-        <w:t xml:space="preserve"> och </w:t>
-      </w:r>
-      <w:proofErr w:type="spellStart"/>
-      <w:r>
-        <w:rPr>
-          <w:lang w:val="sv-SE"/>
-        </w:rPr>
-        <w:t>Matlab</w:t>
-      </w:r>
-      <w:proofErr w:type="spellEnd"/>
+        <w:t xml:space="preserve"> mellan Arduino och Matlab</w:t>
+      </w:r>
       <w:r>
         <w:rPr>
           <w:lang w:val="sv-SE"/>
@@ -2436,21 +2324,7 @@
         <w:rPr>
           <w:lang w:val="sv-SE"/>
         </w:rPr>
-        <w:t xml:space="preserve"> </w:t>
-      </w:r>
-      <w:proofErr w:type="spellStart"/>
-      <w:r>
-        <w:rPr>
-          <w:lang w:val="sv-SE"/>
-        </w:rPr>
-        <w:t>etc</w:t>
-      </w:r>
-      <w:proofErr w:type="spellEnd"/>
-      <w:r>
-        <w:rPr>
-          <w:lang w:val="sv-SE"/>
-        </w:rPr>
-        <w:t>)</w:t>
+        <w:t xml:space="preserve"> etc)</w:t>
       </w:r>
     </w:p>
     <w:p>
@@ -2584,237 +2458,187 @@
         <w:rPr>
           <w:lang w:val="sv-SE"/>
         </w:rPr>
+        <w:t xml:space="preserve"> en analog till digital konverterare(ADC)</w:t>
+      </w:r>
+      <w:r>
+        <w:rPr>
+          <w:lang w:val="sv-SE"/>
+        </w:rPr>
+        <w:t xml:space="preserve">, för att läsa </w:t>
+      </w:r>
+      <w:r>
+        <w:rPr>
+          <w:lang w:val="sv-SE"/>
+        </w:rPr>
+        <w:t>sensorns värden</w:t>
+      </w:r>
+      <w:r>
+        <w:rPr>
+          <w:lang w:val="sv-SE"/>
+        </w:rPr>
+        <w:t>.</w:t>
+      </w:r>
+      <w:r>
+        <w:rPr>
+          <w:lang w:val="sv-SE"/>
+        </w:rPr>
+        <w:t xml:space="preserve"> En sida skriver att sensorn drar ström i stora, korta salvor, därför rekommenderar dem att man kopplar en </w:t>
+      </w:r>
+      <w:r>
+        <w:rPr>
+          <w:lang w:val="sv-SE"/>
+        </w:rPr>
+        <w:t>10 µF</w:t>
+      </w:r>
+      <w:r>
+        <w:rPr>
+          <w:lang w:val="sv-SE"/>
+        </w:rPr>
+        <w:t xml:space="preserve"> kondensator mellan 5v och GND för att säkerställa att sensorn fungerar korrekt</w:t>
+      </w:r>
+      <w:r>
+        <w:rPr>
+          <w:lang w:val="sv-SE"/>
+        </w:rPr>
+        <w:t>.</w:t>
+      </w:r>
+      <w:r>
+        <w:rPr>
+          <w:lang w:val="sv-SE"/>
+        </w:rPr>
+        <w:t>[1]</w:t>
+      </w:r>
+      <w:r>
+        <w:rPr>
+          <w:lang w:val="sv-SE"/>
+        </w:rPr>
+        <w:t>. Modulen klarar av att läsa avstånd mellan 10-80cm</w:t>
+      </w:r>
+      <w:r>
+        <w:rPr>
+          <w:lang w:val="sv-SE"/>
+        </w:rPr>
+        <w:t xml:space="preserve"> framför sensorn</w:t>
+      </w:r>
+      <w:r>
+        <w:rPr>
+          <w:lang w:val="sv-SE"/>
+        </w:rPr>
+        <w:t xml:space="preserve">. Ju med att det slutna planet har intervallet 0-50cm i längd, kommer endast mätningar mellan 10-50cm av det slutna planet vara korrekt. Det slutna planet har </w:t>
+      </w:r>
+      <w:r>
+        <w:rPr>
+          <w:lang w:val="sv-SE"/>
+        </w:rPr>
+        <w:t>längdmarkeringar</w:t>
+      </w:r>
+      <w:r>
+        <w:rPr>
+          <w:lang w:val="sv-SE"/>
+        </w:rPr>
+        <w:t xml:space="preserve"> varje 10 cm(10cm,20cm,30cm,40cm,50cm)</w:t>
+      </w:r>
+      <w:r>
+        <w:rPr>
+          <w:lang w:val="sv-SE"/>
+        </w:rPr>
+        <w:t xml:space="preserve"> som används som mål för regleringen, därför lär det inte vara </w:t>
+      </w:r>
+      <w:r>
+        <w:rPr>
+          <w:lang w:val="sv-SE"/>
+        </w:rPr>
+        <w:t xml:space="preserve">behöva ske noggranna </w:t>
+      </w:r>
+      <w:r>
+        <w:rPr>
+          <w:lang w:val="sv-SE"/>
+        </w:rPr>
+        <w:t>mätningar under 10cm då det är inte et</w:t>
+      </w:r>
+      <w:r>
+        <w:rPr>
+          <w:lang w:val="sv-SE"/>
+        </w:rPr>
+        <w:t>t krav för funktionen av systemet</w:t>
+      </w:r>
+      <w:r>
+        <w:rPr>
+          <w:lang w:val="sv-SE"/>
+        </w:rPr>
+        <w:t>.</w:t>
+      </w:r>
+    </w:p>
+    <w:p>
+      <w:pPr>
+        <w:ind w:left="720"/>
+        <w:rPr>
+          <w:lang w:val="sv-SE"/>
+        </w:rPr>
+      </w:pPr>
+    </w:p>
+    <w:p>
+      <w:pPr>
+        <w:ind w:left="720"/>
+        <w:rPr>
+          <w:lang w:val="sv-SE"/>
+        </w:rPr>
+      </w:pPr>
+      <w:r>
+        <w:rPr>
+          <w:lang w:val="sv-SE"/>
+        </w:rPr>
+        <w:lastRenderedPageBreak/>
+        <w:t xml:space="preserve">Arduino Due har </w:t>
+      </w:r>
+      <w:r>
+        <w:rPr>
+          <w:lang w:val="sv-SE"/>
+        </w:rPr>
+        <w:t>ett</w:t>
+      </w:r>
+      <w:r>
+        <w:rPr>
+          <w:lang w:val="sv-SE"/>
+        </w:rPr>
+        <w:t xml:space="preserve"> komplett analog till digital konverter(ADC)</w:t>
+      </w:r>
+      <w:r>
+        <w:rPr>
+          <w:lang w:val="sv-SE"/>
+        </w:rPr>
+        <w:t xml:space="preserve"> som vi använder för </w:t>
+      </w:r>
+      <w:r>
+        <w:rPr>
+          <w:lang w:val="sv-SE"/>
+        </w:rPr>
+        <w:t>att läsa sensorns värden.</w:t>
+      </w:r>
+      <w:r>
+        <w:rPr>
+          <w:lang w:val="sv-SE"/>
+        </w:rPr>
+        <w:t xml:space="preserve"> ADC klockan </w:t>
+      </w:r>
+      <w:r>
+        <w:rPr>
+          <w:lang w:val="sv-SE"/>
+        </w:rPr>
+        <w:t>är satt</w:t>
+      </w:r>
+      <w:r>
+        <w:rPr>
+          <w:lang w:val="sv-SE"/>
+        </w:rPr>
+        <w:t xml:space="preserve"> på 20MHz, vilket är det högsta möjliga</w:t>
+      </w:r>
+      <w:r>
+        <w:rPr>
+          <w:lang w:val="sv-SE"/>
+        </w:rPr>
         <w:t xml:space="preserve"> </w:t>
       </w:r>
-      <w:proofErr w:type="spellStart"/>
-      <w:r>
-        <w:rPr>
-          <w:lang w:val="sv-SE"/>
-        </w:rPr>
-        <w:t>en</w:t>
-      </w:r>
-      <w:proofErr w:type="spellEnd"/>
-      <w:r>
-        <w:rPr>
-          <w:lang w:val="sv-SE"/>
-        </w:rPr>
-        <w:t xml:space="preserve"> analog till digital konverterare(ADC)</w:t>
-      </w:r>
-      <w:r>
-        <w:rPr>
-          <w:lang w:val="sv-SE"/>
-        </w:rPr>
-        <w:t xml:space="preserve">, för att läsa </w:t>
-      </w:r>
-      <w:r>
-        <w:rPr>
-          <w:lang w:val="sv-SE"/>
-        </w:rPr>
-        <w:t>sensorns värden</w:t>
-      </w:r>
-      <w:r>
-        <w:rPr>
-          <w:lang w:val="sv-SE"/>
-        </w:rPr>
-        <w:t>.</w:t>
-      </w:r>
-      <w:r>
-        <w:rPr>
-          <w:lang w:val="sv-SE"/>
-        </w:rPr>
-        <w:t xml:space="preserve"> En sida skriver att sensorn drar ström i stora, korta salvor, därför rekommenderar dem att man kopplar en </w:t>
-      </w:r>
-      <w:r>
-        <w:rPr>
-          <w:lang w:val="sv-SE"/>
-        </w:rPr>
-        <w:t>10 µF</w:t>
-      </w:r>
-      <w:r>
-        <w:rPr>
-          <w:lang w:val="sv-SE"/>
-        </w:rPr>
-        <w:t xml:space="preserve"> kondensator mellan 5v och GND för att säkerställa att sensorn fungerar korrekt</w:t>
-      </w:r>
-      <w:r>
-        <w:rPr>
-          <w:lang w:val="sv-SE"/>
-        </w:rPr>
-        <w:t>.</w:t>
-      </w:r>
-      <w:r>
-        <w:rPr>
-          <w:lang w:val="sv-SE"/>
-        </w:rPr>
-        <w:t>[1]</w:t>
-      </w:r>
-      <w:r>
-        <w:rPr>
-          <w:lang w:val="sv-SE"/>
-        </w:rPr>
-        <w:t>. Modulen klarar av att läsa avstånd mellan 10-80cm</w:t>
-      </w:r>
-      <w:r>
-        <w:rPr>
-          <w:lang w:val="sv-SE"/>
-        </w:rPr>
-        <w:t xml:space="preserve"> framför sensorn</w:t>
-      </w:r>
-      <w:r>
-        <w:rPr>
-          <w:lang w:val="sv-SE"/>
-        </w:rPr>
-        <w:t xml:space="preserve">. Ju med att det slutna planet har intervallet 0-50cm i längd, kommer endast mätningar mellan 10-50cm av det slutna planet vara korrekt. Det slutna planet har </w:t>
-      </w:r>
-      <w:r>
-        <w:rPr>
-          <w:lang w:val="sv-SE"/>
-        </w:rPr>
-        <w:t>längdmarkeringar</w:t>
-      </w:r>
-      <w:r>
-        <w:rPr>
-          <w:lang w:val="sv-SE"/>
-        </w:rPr>
-        <w:t xml:space="preserve"> varje 10 cm(</w:t>
-      </w:r>
-      <w:proofErr w:type="gramStart"/>
-      <w:r>
-        <w:rPr>
-          <w:lang w:val="sv-SE"/>
-        </w:rPr>
-        <w:t>10cm,20cm</w:t>
-      </w:r>
-      <w:proofErr w:type="gramEnd"/>
-      <w:r>
-        <w:rPr>
-          <w:lang w:val="sv-SE"/>
-        </w:rPr>
-        <w:t>,30cm,40cm,50cm)</w:t>
-      </w:r>
-      <w:r>
-        <w:rPr>
-          <w:lang w:val="sv-SE"/>
-        </w:rPr>
-        <w:t xml:space="preserve"> som används som mål för regleringen, därför lär det inte vara </w:t>
-      </w:r>
-      <w:r>
-        <w:rPr>
-          <w:lang w:val="sv-SE"/>
-        </w:rPr>
-        <w:t xml:space="preserve">behöva ske noggranna </w:t>
-      </w:r>
-      <w:r>
-        <w:rPr>
-          <w:lang w:val="sv-SE"/>
-        </w:rPr>
-        <w:t>mätningar under 10cm då det är inte et</w:t>
-      </w:r>
-      <w:r>
-        <w:rPr>
-          <w:lang w:val="sv-SE"/>
-        </w:rPr>
-        <w:t>t krav för funktionen av systemet</w:t>
-      </w:r>
-      <w:r>
-        <w:rPr>
-          <w:lang w:val="sv-SE"/>
-        </w:rPr>
-        <w:t>.</w:t>
-      </w:r>
-    </w:p>
-    <w:p>
-      <w:pPr>
-        <w:ind w:left="720"/>
-        <w:rPr>
-          <w:lang w:val="sv-SE"/>
-        </w:rPr>
-      </w:pPr>
-    </w:p>
-    <w:p>
-      <w:pPr>
-        <w:ind w:left="720"/>
-        <w:rPr>
-          <w:lang w:val="sv-SE"/>
-        </w:rPr>
-      </w:pPr>
-      <w:proofErr w:type="spellStart"/>
-      <w:r>
-        <w:rPr>
-          <w:lang w:val="sv-SE"/>
-        </w:rPr>
-        <w:lastRenderedPageBreak/>
-        <w:t>Arduino</w:t>
-      </w:r>
-      <w:proofErr w:type="spellEnd"/>
-      <w:r>
-        <w:rPr>
-          <w:lang w:val="sv-SE"/>
-        </w:rPr>
-        <w:t xml:space="preserve"> </w:t>
-      </w:r>
-      <w:proofErr w:type="spellStart"/>
-      <w:r>
-        <w:rPr>
-          <w:lang w:val="sv-SE"/>
-        </w:rPr>
-        <w:t>Due</w:t>
-      </w:r>
-      <w:proofErr w:type="spellEnd"/>
-      <w:r>
-        <w:rPr>
-          <w:lang w:val="sv-SE"/>
-        </w:rPr>
-        <w:t xml:space="preserve"> har </w:t>
-      </w:r>
-      <w:r>
-        <w:rPr>
-          <w:lang w:val="sv-SE"/>
-        </w:rPr>
-        <w:t>ett</w:t>
-      </w:r>
-      <w:r>
-        <w:rPr>
-          <w:lang w:val="sv-SE"/>
-        </w:rPr>
-        <w:t xml:space="preserve"> komplett analog till digital konverter(ADC)</w:t>
-      </w:r>
-      <w:r>
-        <w:rPr>
-          <w:lang w:val="sv-SE"/>
-        </w:rPr>
-        <w:t xml:space="preserve"> som vi använder för </w:t>
-      </w:r>
-      <w:r>
-        <w:rPr>
-          <w:lang w:val="sv-SE"/>
-        </w:rPr>
-        <w:t>att läsa sensorns värden.</w:t>
-      </w:r>
-      <w:r>
-        <w:rPr>
-          <w:lang w:val="sv-SE"/>
-        </w:rPr>
-        <w:t xml:space="preserve"> ADC klockan </w:t>
-      </w:r>
-      <w:r>
-        <w:rPr>
-          <w:lang w:val="sv-SE"/>
-        </w:rPr>
-        <w:t>är satt</w:t>
-      </w:r>
-      <w:r>
-        <w:rPr>
-          <w:lang w:val="sv-SE"/>
-        </w:rPr>
-        <w:t xml:space="preserve"> på 20MHz, vilket är det högsta möjliga</w:t>
-      </w:r>
-      <w:r>
-        <w:rPr>
-          <w:lang w:val="sv-SE"/>
-        </w:rPr>
-        <w:t xml:space="preserve"> </w:t>
-      </w:r>
       <w:r>
         <w:rPr>
           <w:lang w:val="sv-SE"/>
@@ -2825,49 +2649,13 @@
         <w:rPr>
           <w:lang w:val="sv-SE"/>
         </w:rPr>
-        <w:t xml:space="preserve"> för </w:t>
-      </w:r>
-      <w:proofErr w:type="spellStart"/>
-      <w:r>
-        <w:rPr>
-          <w:lang w:val="sv-SE"/>
-        </w:rPr>
-        <w:t>ADCn</w:t>
-      </w:r>
-      <w:proofErr w:type="spellEnd"/>
-      <w:r>
-        <w:rPr>
-          <w:lang w:val="sv-SE"/>
-        </w:rPr>
-        <w:t xml:space="preserve"> för </w:t>
-      </w:r>
-      <w:proofErr w:type="spellStart"/>
-      <w:r>
-        <w:rPr>
-          <w:lang w:val="sv-SE"/>
-        </w:rPr>
-        <w:t>Arduino</w:t>
-      </w:r>
-      <w:proofErr w:type="spellEnd"/>
-      <w:r>
-        <w:rPr>
-          <w:lang w:val="sv-SE"/>
-        </w:rPr>
-        <w:t xml:space="preserve"> </w:t>
-      </w:r>
-      <w:proofErr w:type="spellStart"/>
-      <w:r>
-        <w:rPr>
-          <w:lang w:val="sv-SE"/>
-        </w:rPr>
-        <w:t>Due</w:t>
-      </w:r>
-      <w:proofErr w:type="spellEnd"/>
-      <w:r>
-        <w:rPr>
-          <w:lang w:val="sv-SE"/>
-        </w:rPr>
-        <w:t xml:space="preserve">, och borde ge oss bästa möjliga prestanda och förbättra </w:t>
+        <w:t xml:space="preserve"> för ADCn</w:t>
+      </w:r>
+      <w:r>
+        <w:rPr>
+          <w:lang w:val="sv-SE"/>
+        </w:rPr>
+        <w:t xml:space="preserve"> för Arduino Due, och borde ge oss bästa möjliga prestanda och förbättra </w:t>
       </w:r>
       <w:r>
         <w:rPr>
@@ -2885,30 +2673,8 @@
         <w:rPr>
           <w:lang w:val="sv-SE"/>
         </w:rPr>
-        <w:t xml:space="preserve">. </w:t>
-      </w:r>
-      <w:proofErr w:type="gramStart"/>
-      <w:r>
-        <w:rPr>
-          <w:lang w:val="sv-SE"/>
-        </w:rPr>
-        <w:t>ADC kanal 10 på SAM3X8E går till pin ’A8’</w:t>
-      </w:r>
-      <w:proofErr w:type="gramEnd"/>
-      <w:r>
-        <w:rPr>
-          <w:lang w:val="sv-SE"/>
-        </w:rPr>
-        <w:t xml:space="preserve"> på </w:t>
-      </w:r>
-      <w:proofErr w:type="spellStart"/>
-      <w:r>
-        <w:rPr>
-          <w:lang w:val="sv-SE"/>
-        </w:rPr>
-        <w:t>Duen</w:t>
-      </w:r>
-      <w:proofErr w:type="spellEnd"/>
+        <w:t>. ADC kanal 10 på SAM3X8E går till pin ’A8’ på Duen</w:t>
+      </w:r>
       <w:r>
         <w:rPr>
           <w:lang w:val="sv-SE"/>
@@ -2978,69 +2744,19 @@
         <w:rPr>
           <w:lang w:val="sv-SE"/>
         </w:rPr>
-        <w:t xml:space="preserve"> Då vi vill programmerbart kunna kontrollera fläktmotorn, använder vi </w:t>
-      </w:r>
-      <w:proofErr w:type="spellStart"/>
-      <w:r>
-        <w:rPr>
-          <w:lang w:val="sv-SE"/>
-        </w:rPr>
-        <w:t>Arduino</w:t>
-      </w:r>
-      <w:proofErr w:type="spellEnd"/>
-      <w:r>
-        <w:rPr>
-          <w:lang w:val="sv-SE"/>
-        </w:rPr>
-        <w:t xml:space="preserve"> Motor </w:t>
-      </w:r>
-      <w:proofErr w:type="spellStart"/>
-      <w:r>
-        <w:rPr>
-          <w:lang w:val="sv-SE"/>
-        </w:rPr>
-        <w:t>Shield</w:t>
-      </w:r>
-      <w:proofErr w:type="spellEnd"/>
-      <w:r>
-        <w:rPr>
-          <w:lang w:val="sv-SE"/>
-        </w:rPr>
-        <w:t xml:space="preserve"> R3, som är en dubbel</w:t>
-      </w:r>
-      <w:r>
-        <w:rPr>
-          <w:lang w:val="sv-SE"/>
-        </w:rPr>
-        <w:t xml:space="preserve"> </w:t>
-      </w:r>
-      <w:proofErr w:type="spellStart"/>
-      <w:r>
-        <w:rPr>
-          <w:lang w:val="sv-SE"/>
-        </w:rPr>
-        <w:t>kanalig</w:t>
-      </w:r>
-      <w:proofErr w:type="spellEnd"/>
-      <w:r>
-        <w:rPr>
-          <w:lang w:val="sv-SE"/>
-        </w:rPr>
-        <w:t xml:space="preserve"> H-brygga som lätt monteras fast på </w:t>
-      </w:r>
-      <w:proofErr w:type="spellStart"/>
-      <w:r>
-        <w:rPr>
-          <w:lang w:val="sv-SE"/>
-        </w:rPr>
-        <w:t>Duen</w:t>
-      </w:r>
-      <w:proofErr w:type="spellEnd"/>
-      <w:r>
-        <w:rPr>
-          <w:lang w:val="sv-SE"/>
-        </w:rPr>
-        <w:t xml:space="preserve">. </w:t>
+        <w:t xml:space="preserve"> Då vi vill programmerbart kunna kontrollera fläktmotorn, använder vi Arduino Motor Shield R3, som är en dubbel</w:t>
+      </w:r>
+      <w:r>
+        <w:rPr>
+          <w:lang w:val="sv-SE"/>
+        </w:rPr>
+        <w:t xml:space="preserve"> kanalig</w:t>
+      </w:r>
+      <w:r>
+        <w:rPr>
+          <w:lang w:val="sv-SE"/>
+        </w:rPr>
+        <w:t xml:space="preserve"> H-brygga som lätt monteras fast på Duen. </w:t>
       </w:r>
       <w:r>
         <w:rPr>
@@ -3085,17 +2801,9 @@
         <w:rPr>
           <w:lang w:val="sv-SE"/>
         </w:rPr>
-        <w:t xml:space="preserve">Motor </w:t>
-      </w:r>
-      <w:proofErr w:type="spellStart"/>
-      <w:r>
-        <w:rPr>
-          <w:lang w:val="sv-SE"/>
-        </w:rPr>
-        <w:t>Shield</w:t>
+        <w:t>Motor Shield</w:t>
       </w:r>
       <w:bookmarkEnd w:id="7"/>
-      <w:proofErr w:type="spellEnd"/>
     </w:p>
     <w:p>
       <w:pPr>
@@ -3104,67 +2812,17 @@
           <w:lang w:val="sv-SE"/>
         </w:rPr>
       </w:pPr>
-      <w:proofErr w:type="spellStart"/>
-      <w:r>
-        <w:rPr>
-          <w:lang w:val="sv-SE"/>
-        </w:rPr>
-        <w:t>Arduino</w:t>
-      </w:r>
-      <w:proofErr w:type="spellEnd"/>
-      <w:r>
-        <w:rPr>
-          <w:lang w:val="sv-SE"/>
-        </w:rPr>
-        <w:t xml:space="preserve"> </w:t>
-      </w:r>
-      <w:r>
-        <w:rPr>
-          <w:lang w:val="sv-SE"/>
-        </w:rPr>
-        <w:t xml:space="preserve">Motor </w:t>
-      </w:r>
-      <w:proofErr w:type="spellStart"/>
-      <w:r>
-        <w:rPr>
-          <w:lang w:val="sv-SE"/>
-        </w:rPr>
-        <w:t>Shield</w:t>
-      </w:r>
-      <w:proofErr w:type="spellEnd"/>
-      <w:r>
-        <w:rPr>
-          <w:lang w:val="sv-SE"/>
-        </w:rPr>
-        <w:t xml:space="preserve"> R3, är en dubbel </w:t>
-      </w:r>
-      <w:proofErr w:type="spellStart"/>
-      <w:r>
-        <w:rPr>
-          <w:lang w:val="sv-SE"/>
-        </w:rPr>
-        <w:t>kanalig</w:t>
-      </w:r>
-      <w:proofErr w:type="spellEnd"/>
-      <w:r>
-        <w:rPr>
-          <w:lang w:val="sv-SE"/>
-        </w:rPr>
-        <w:t xml:space="preserve"> H-brygga som lätt monteras fast på </w:t>
-      </w:r>
-      <w:proofErr w:type="spellStart"/>
-      <w:r>
-        <w:rPr>
-          <w:lang w:val="sv-SE"/>
-        </w:rPr>
-        <w:t>Duen</w:t>
-      </w:r>
-      <w:proofErr w:type="spellEnd"/>
-      <w:r>
-        <w:rPr>
-          <w:lang w:val="sv-SE"/>
-        </w:rPr>
-        <w:t xml:space="preserve">. </w:t>
+      <w:r>
+        <w:rPr>
+          <w:lang w:val="sv-SE"/>
+        </w:rPr>
+        <w:t xml:space="preserve">Arduino </w:t>
+      </w:r>
+      <w:r>
+        <w:rPr>
+          <w:lang w:val="sv-SE"/>
+        </w:rPr>
+        <w:t xml:space="preserve">Motor Shield R3, är en dubbel kanalig H-brygga som lätt monteras fast på Duen. </w:t>
       </w:r>
       <w:r>
         <w:rPr>
@@ -3190,21 +2848,7 @@
         <w:rPr>
           <w:lang w:val="sv-SE"/>
         </w:rPr>
-        <w:t xml:space="preserve">Med </w:t>
-      </w:r>
-      <w:proofErr w:type="spellStart"/>
-      <w:r>
-        <w:rPr>
-          <w:lang w:val="sv-SE"/>
-        </w:rPr>
-        <w:t>shielden</w:t>
-      </w:r>
-      <w:proofErr w:type="spellEnd"/>
-      <w:r>
-        <w:rPr>
-          <w:lang w:val="sv-SE"/>
-        </w:rPr>
-        <w:t xml:space="preserve"> kan vi alltså styra rotationshastigheten på motorn med hjälp av PWM. Shielden tar emot en 0v-3.3v PWM signal och reglerar spänningen från en 12v nätadapter till att ge ut en </w:t>
+        <w:t xml:space="preserve">Med shielden kan vi alltså styra rotationshastigheten på motorn med hjälp av PWM. Shielden tar emot en 0v-3.3v PWM signal och reglerar spänningen från en 12v nätadapter till att ge ut en </w:t>
       </w:r>
       <w:r>
         <w:rPr>
@@ -3228,35 +2872,7 @@
         <w:rPr>
           <w:lang w:val="sv-SE"/>
         </w:rPr>
-        <w:t xml:space="preserve"> PWM har en </w:t>
-      </w:r>
-      <w:proofErr w:type="spellStart"/>
-      <w:r>
-        <w:rPr>
-          <w:lang w:val="sv-SE"/>
-        </w:rPr>
-        <w:t>duty</w:t>
-      </w:r>
-      <w:proofErr w:type="spellEnd"/>
-      <w:r>
-        <w:rPr>
-          <w:lang w:val="sv-SE"/>
-        </w:rPr>
-        <w:t xml:space="preserve"> </w:t>
-      </w:r>
-      <w:proofErr w:type="spellStart"/>
-      <w:r>
-        <w:rPr>
-          <w:lang w:val="sv-SE"/>
-        </w:rPr>
-        <w:t>cycle</w:t>
-      </w:r>
-      <w:proofErr w:type="spellEnd"/>
-      <w:r>
-        <w:rPr>
-          <w:lang w:val="sv-SE"/>
-        </w:rPr>
-        <w:t xml:space="preserve"> som kan sättas mellan 0-</w:t>
+        <w:t xml:space="preserve"> PWM har en duty cycle som kan sättas mellan 0-</w:t>
       </w:r>
       <w:r>
         <w:rPr>
@@ -3425,14 +3041,12 @@
         </w:rPr>
         <w:t xml:space="preserve">en av </w:t>
       </w:r>
-      <w:proofErr w:type="spellStart"/>
       <w:r>
         <w:rPr>
           <w:lang w:val="sv-SE"/>
         </w:rPr>
         <w:t>filtrarna</w:t>
       </w:r>
-      <w:proofErr w:type="spellEnd"/>
       <w:r>
         <w:rPr>
           <w:lang w:val="sv-SE"/>
@@ -3491,36 +3105,14 @@
         <w:rPr>
           <w:lang w:val="sv-SE"/>
         </w:rPr>
-        <w:t>filter-</w:t>
-      </w:r>
-      <w:proofErr w:type="spellStart"/>
-      <w:r>
-        <w:rPr>
-          <w:lang w:val="sv-SE"/>
-        </w:rPr>
-        <w:t>buffrarna</w:t>
-      </w:r>
-      <w:proofErr w:type="spellEnd"/>
-      <w:r>
-        <w:rPr>
-          <w:lang w:val="sv-SE"/>
-        </w:rPr>
-        <w:t xml:space="preserve"> lägger till en fördröjning mellan sensorn och PID-regulator-koden som är</w:t>
-      </w:r>
-      <w:r>
-        <w:rPr>
-          <w:lang w:val="sv-SE"/>
-        </w:rPr>
-        <w:t xml:space="preserve"> </w:t>
-      </w:r>
-      <w:proofErr w:type="spellStart"/>
-      <w:r>
-        <w:rPr>
-          <w:lang w:val="sv-SE"/>
-        </w:rPr>
-        <w:t>möjligtvist</w:t>
-      </w:r>
-      <w:proofErr w:type="spellEnd"/>
+        <w:t>filter-buffrarna lägger till en fördröjning mellan sensorn och PID-regulator-koden som är</w:t>
+      </w:r>
+      <w:r>
+        <w:rPr>
+          <w:lang w:val="sv-SE"/>
+        </w:rPr>
+        <w:t xml:space="preserve"> möjligtvist</w:t>
+      </w:r>
       <w:r>
         <w:rPr>
           <w:lang w:val="sv-SE"/>
@@ -3605,16 +3197,8 @@
         <w:rPr>
           <w:lang w:val="sv-SE"/>
         </w:rPr>
-        <w:t xml:space="preserve"> </w:t>
-      </w:r>
-      <w:proofErr w:type="spellStart"/>
-      <w:r>
-        <w:rPr>
-          <w:lang w:val="sv-SE"/>
-        </w:rPr>
-        <w:t>mätsignaler</w:t>
-      </w:r>
-      <w:proofErr w:type="spellEnd"/>
+        <w:t xml:space="preserve"> mätsignaler</w:t>
+      </w:r>
       <w:r>
         <w:rPr>
           <w:lang w:val="sv-SE"/>
@@ -3728,14 +3312,12 @@
         </w:rPr>
         <w:t xml:space="preserve"> </w:t>
       </w:r>
-      <w:proofErr w:type="spellStart"/>
       <w:r>
         <w:rPr>
           <w:lang w:val="sv-SE"/>
         </w:rPr>
         <w:t>börvärde</w:t>
       </w:r>
-      <w:proofErr w:type="spellEnd"/>
       <w:r>
         <w:rPr>
           <w:lang w:val="sv-SE"/>
@@ -3748,14 +3330,122 @@
         </w:rPr>
         <w:t xml:space="preserve"> </w:t>
       </w:r>
-      <w:proofErr w:type="spellStart"/>
-      <w:r>
-        <w:rPr>
-          <w:lang w:val="sv-SE"/>
-        </w:rPr>
-        <w:t>Börvärdet</w:t>
-      </w:r>
-      <w:proofErr w:type="spellEnd"/>
+      <w:r>
+        <w:rPr>
+          <w:lang w:val="sv-SE"/>
+        </w:rPr>
+        <w:t xml:space="preserve">Börvärdet </w:t>
+      </w:r>
+      <w:r>
+        <w:rPr>
+          <w:lang w:val="sv-SE"/>
+        </w:rPr>
+        <w:t xml:space="preserve">kan vara </w:t>
+      </w:r>
+      <w:r>
+        <w:rPr>
+          <w:lang w:val="sv-SE"/>
+        </w:rPr>
+        <w:t>den</w:t>
+      </w:r>
+      <w:r>
+        <w:rPr>
+          <w:lang w:val="sv-SE"/>
+        </w:rPr>
+        <w:t xml:space="preserve"> önskade </w:t>
+      </w:r>
+      <w:r>
+        <w:rPr>
+          <w:lang w:val="sv-SE"/>
+        </w:rPr>
+        <w:t xml:space="preserve">insignal </w:t>
+      </w:r>
+      <w:r>
+        <w:rPr>
+          <w:lang w:val="sv-SE"/>
+        </w:rPr>
+        <w:t>för systemet som man vill uppnå</w:t>
+      </w:r>
+    </w:p>
+    <w:p>
+      <w:pPr>
+        <w:ind w:left="360"/>
+        <w:rPr>
+          <w:lang w:val="sv-SE"/>
+        </w:rPr>
+      </w:pPr>
+      <w:r>
+        <w:rPr>
+          <w:lang w:val="sv-SE"/>
+        </w:rPr>
+        <w:t>Regulatorns jobb är att justera utsignal</w:t>
+      </w:r>
+      <w:r>
+        <w:rPr>
+          <w:lang w:val="sv-SE"/>
+        </w:rPr>
+        <w:t>en</w:t>
+      </w:r>
+      <w:r>
+        <w:rPr>
+          <w:lang w:val="sv-SE"/>
+        </w:rPr>
+        <w:t>(y)</w:t>
+      </w:r>
+      <w:r>
+        <w:rPr>
+          <w:lang w:val="sv-SE"/>
+        </w:rPr>
+        <w:t xml:space="preserve"> så att </w:t>
+      </w:r>
+      <w:r>
+        <w:rPr>
+          <w:lang w:val="sv-SE"/>
+        </w:rPr>
+        <w:t xml:space="preserve">insignal </w:t>
+      </w:r>
+      <w:r>
+        <w:rPr>
+          <w:lang w:val="sv-SE"/>
+        </w:rPr>
+        <w:t xml:space="preserve">(u) möter </w:t>
+      </w:r>
+      <w:r>
+        <w:rPr>
+          <w:lang w:val="sv-SE"/>
+        </w:rPr>
+        <w:t xml:space="preserve">samma värde som </w:t>
+      </w:r>
+      <w:r>
+        <w:rPr>
+          <w:lang w:val="sv-SE"/>
+        </w:rPr>
+        <w:t>börvärde</w:t>
+      </w:r>
+      <w:r>
+        <w:rPr>
+          <w:lang w:val="sv-SE"/>
+        </w:rPr>
+        <w:t>t</w:t>
+      </w:r>
+      <w:r>
+        <w:rPr>
+          <w:lang w:val="sv-SE"/>
+        </w:rPr>
+        <w:t xml:space="preserve">(v). </w:t>
+      </w:r>
+      <w:r>
+        <w:rPr>
+          <w:lang w:val="sv-SE"/>
+        </w:rPr>
+        <w:t>Utsignalen</w:t>
+      </w:r>
+      <w:r>
+        <w:rPr>
+          <w:lang w:val="sv-SE"/>
+        </w:rPr>
+        <w:t xml:space="preserve">(y) </w:t>
+      </w:r>
       <w:r>
         <w:rPr>
           <w:lang w:val="sv-SE"/>
@@ -3766,139 +3456,7 @@
         <w:rPr>
           <w:lang w:val="sv-SE"/>
         </w:rPr>
-        <w:t xml:space="preserve">kan vara </w:t>
-      </w:r>
-      <w:r>
-        <w:rPr>
-          <w:lang w:val="sv-SE"/>
-        </w:rPr>
-        <w:t>den</w:t>
-      </w:r>
-      <w:r>
-        <w:rPr>
-          <w:lang w:val="sv-SE"/>
-        </w:rPr>
-        <w:t xml:space="preserve"> önskade </w:t>
-      </w:r>
-      <w:r>
-        <w:rPr>
-          <w:lang w:val="sv-SE"/>
-        </w:rPr>
-        <w:t xml:space="preserve">insignal </w:t>
-      </w:r>
-      <w:r>
-        <w:rPr>
-          <w:lang w:val="sv-SE"/>
-        </w:rPr>
-        <w:t>för systemet som man vill uppnå</w:t>
-      </w:r>
-    </w:p>
-    <w:p>
-      <w:pPr>
-        <w:ind w:left="360"/>
-        <w:rPr>
-          <w:lang w:val="sv-SE"/>
-        </w:rPr>
-      </w:pPr>
-      <w:r>
-        <w:rPr>
-          <w:lang w:val="sv-SE"/>
-        </w:rPr>
-        <w:t>Regulatorns jobb är att justera utsignal</w:t>
-      </w:r>
-      <w:r>
-        <w:rPr>
-          <w:lang w:val="sv-SE"/>
-        </w:rPr>
-        <w:t>en</w:t>
-      </w:r>
-      <w:r>
-        <w:rPr>
-          <w:lang w:val="sv-SE"/>
-        </w:rPr>
-        <w:t>(y)</w:t>
-      </w:r>
-      <w:r>
-        <w:rPr>
-          <w:lang w:val="sv-SE"/>
-        </w:rPr>
-        <w:t xml:space="preserve"> så att </w:t>
-      </w:r>
-      <w:r>
-        <w:rPr>
-          <w:lang w:val="sv-SE"/>
-        </w:rPr>
-        <w:t xml:space="preserve">insignal </w:t>
-      </w:r>
-      <w:r>
-        <w:rPr>
-          <w:lang w:val="sv-SE"/>
-        </w:rPr>
-        <w:t xml:space="preserve">(u) möter </w:t>
-      </w:r>
-      <w:r>
-        <w:rPr>
-          <w:lang w:val="sv-SE"/>
-        </w:rPr>
-        <w:t xml:space="preserve">samma värde som </w:t>
-      </w:r>
-      <w:proofErr w:type="spellStart"/>
-      <w:r>
-        <w:rPr>
-          <w:lang w:val="sv-SE"/>
-        </w:rPr>
-        <w:t>börvärde</w:t>
-      </w:r>
-      <w:r>
-        <w:rPr>
-          <w:lang w:val="sv-SE"/>
-        </w:rPr>
-        <w:t>t</w:t>
-      </w:r>
-      <w:proofErr w:type="spellEnd"/>
-      <w:r>
-        <w:rPr>
-          <w:lang w:val="sv-SE"/>
-        </w:rPr>
-        <w:t xml:space="preserve">(v). </w:t>
-      </w:r>
-      <w:r>
-        <w:rPr>
-          <w:lang w:val="sv-SE"/>
-        </w:rPr>
-        <w:t>Utsignalen</w:t>
-      </w:r>
-      <w:r>
-        <w:rPr>
-          <w:lang w:val="sv-SE"/>
-        </w:rPr>
-        <w:t>(</w:t>
-      </w:r>
-      <w:proofErr w:type="gramStart"/>
-      <w:r>
-        <w:rPr>
-          <w:lang w:val="sv-SE"/>
-        </w:rPr>
-        <w:t xml:space="preserve">y) </w:t>
-      </w:r>
-      <w:r>
-        <w:rPr>
-          <w:lang w:val="sv-SE"/>
-        </w:rPr>
-        <w:t xml:space="preserve"> </w:t>
-      </w:r>
-      <w:r>
-        <w:rPr>
-          <w:lang w:val="sv-SE"/>
-        </w:rPr>
-        <w:t>kan</w:t>
-      </w:r>
-      <w:proofErr w:type="gramEnd"/>
-      <w:r>
-        <w:rPr>
-          <w:lang w:val="sv-SE"/>
-        </w:rPr>
-        <w:t xml:space="preserve"> skickas till exempelvis en motor.</w:t>
+        <w:t>kan skickas till exempelvis en motor.</w:t>
       </w:r>
     </w:p>
     <w:p>
@@ -4041,90 +3599,38 @@
         <w:rPr>
           <w:lang w:val="sv-SE"/>
         </w:rPr>
-        <w:t xml:space="preserve">. En vattentanks vattennivå regleras. ’r’ står för </w:t>
-      </w:r>
-      <w:proofErr w:type="spellStart"/>
-      <w:r>
-        <w:rPr>
-          <w:lang w:val="sv-SE"/>
-        </w:rPr>
-        <w:t>börvärdet</w:t>
-      </w:r>
-      <w:proofErr w:type="spellEnd"/>
-      <w:r>
-        <w:rPr>
-          <w:lang w:val="sv-SE"/>
-        </w:rPr>
-        <w:t xml:space="preserve">. </w:t>
-      </w:r>
-      <w:proofErr w:type="gramStart"/>
-      <w:r>
-        <w:rPr>
-          <w:lang w:val="sv-SE"/>
-        </w:rPr>
-        <w:t>Regulatorn tar emot r-y, där ’y’</w:t>
-      </w:r>
-      <w:proofErr w:type="gramEnd"/>
-      <w:r>
-        <w:rPr>
-          <w:lang w:val="sv-SE"/>
-        </w:rPr>
-        <w:t xml:space="preserve"> är </w:t>
-      </w:r>
-      <w:proofErr w:type="spellStart"/>
+        <w:t>. En vattentanks vattennivå regleras. ’r’ står för börvärdet. Regulatorn tar emot r-y, där ’y’ är ärvärdet av systemet. Formeln räknar ut felvärdet, vilket betyder att börvärdet</w:t>
+      </w:r>
+      <w:r>
+        <w:rPr>
+          <w:lang w:val="sv-SE"/>
+        </w:rPr>
+        <w:t>(r)</w:t>
+      </w:r>
+      <w:r>
+        <w:rPr>
+          <w:lang w:val="sv-SE"/>
+        </w:rPr>
+        <w:t xml:space="preserve"> </w:t>
+      </w:r>
+      <w:r>
+        <w:rPr>
+          <w:lang w:val="sv-SE"/>
+        </w:rPr>
+        <w:t>–</w:t>
+      </w:r>
+      <w:r>
+        <w:rPr>
+          <w:lang w:val="sv-SE"/>
+        </w:rPr>
+        <w:t xml:space="preserve"> </w:t>
+      </w:r>
       <w:r>
         <w:rPr>
           <w:lang w:val="sv-SE"/>
         </w:rPr>
         <w:t>ärvärdet</w:t>
       </w:r>
-      <w:proofErr w:type="spellEnd"/>
-      <w:r>
-        <w:rPr>
-          <w:lang w:val="sv-SE"/>
-        </w:rPr>
-        <w:t xml:space="preserve"> av systemet. Formeln räknar ut felvärdet, vilket betyder att </w:t>
-      </w:r>
-      <w:proofErr w:type="spellStart"/>
-      <w:r>
-        <w:rPr>
-          <w:lang w:val="sv-SE"/>
-        </w:rPr>
-        <w:t>börvärdet</w:t>
-      </w:r>
-      <w:proofErr w:type="spellEnd"/>
-      <w:r>
-        <w:rPr>
-          <w:lang w:val="sv-SE"/>
-        </w:rPr>
-        <w:t>(r)</w:t>
-      </w:r>
-      <w:r>
-        <w:rPr>
-          <w:lang w:val="sv-SE"/>
-        </w:rPr>
-        <w:t xml:space="preserve"> </w:t>
-      </w:r>
-      <w:r>
-        <w:rPr>
-          <w:lang w:val="sv-SE"/>
-        </w:rPr>
-        <w:t>–</w:t>
-      </w:r>
-      <w:r>
-        <w:rPr>
-          <w:lang w:val="sv-SE"/>
-        </w:rPr>
-        <w:t xml:space="preserve"> </w:t>
-      </w:r>
-      <w:proofErr w:type="spellStart"/>
-      <w:r>
-        <w:rPr>
-          <w:lang w:val="sv-SE"/>
-        </w:rPr>
-        <w:t>ärvärdet</w:t>
-      </w:r>
-      <w:proofErr w:type="spellEnd"/>
       <w:r>
         <w:rPr>
           <w:lang w:val="sv-SE"/>
@@ -4329,16 +3835,8 @@
         <w:rPr>
           <w:lang w:val="sv-SE"/>
         </w:rPr>
-        <w:t xml:space="preserve">de tre </w:t>
-      </w:r>
-      <w:proofErr w:type="spellStart"/>
-      <w:r>
-        <w:rPr>
-          <w:lang w:val="sv-SE"/>
-        </w:rPr>
-        <w:t>elementernas</w:t>
-      </w:r>
-      <w:proofErr w:type="spellEnd"/>
+        <w:t>de tre elementernas</w:t>
+      </w:r>
       <w:r>
         <w:rPr>
           <w:lang w:val="sv-SE"/>
@@ -4503,49 +4001,7 @@
         <w:rPr>
           <w:lang w:val="sv-SE"/>
         </w:rPr>
-        <w:t xml:space="preserve">Att endast ha en P-reglering, orsakar en oscillation i systemet. Detta beror på att regleringen inte kan </w:t>
-      </w:r>
-      <w:proofErr w:type="spellStart"/>
-      <w:r>
-        <w:rPr>
-          <w:lang w:val="sv-SE"/>
-        </w:rPr>
-        <w:t>decelera</w:t>
-      </w:r>
-      <w:proofErr w:type="spellEnd"/>
-      <w:r>
-        <w:rPr>
-          <w:lang w:val="sv-SE"/>
-        </w:rPr>
-        <w:t xml:space="preserve"> insignalen innan </w:t>
-      </w:r>
-      <w:proofErr w:type="gramStart"/>
-      <w:r>
-        <w:rPr>
-          <w:lang w:val="sv-SE"/>
-        </w:rPr>
-        <w:t>den</w:t>
-      </w:r>
-      <w:proofErr w:type="gramEnd"/>
-      <w:r>
-        <w:rPr>
-          <w:lang w:val="sv-SE"/>
-        </w:rPr>
-        <w:t xml:space="preserve"> felvärdet blir noll. </w:t>
-      </w:r>
-      <w:proofErr w:type="spellStart"/>
-      <w:r>
-        <w:rPr>
-          <w:lang w:val="sv-SE"/>
-        </w:rPr>
-        <w:t>Decelereringen</w:t>
-      </w:r>
-      <w:proofErr w:type="spellEnd"/>
-      <w:r>
-        <w:rPr>
-          <w:lang w:val="sv-SE"/>
-        </w:rPr>
-        <w:t xml:space="preserve"> och accelereringen tillbaka sker efter felvärdet noll har nåtts.</w:t>
+        <w:t>Att endast ha en P-reglering, orsakar en oscillation i systemet. Detta beror på att regleringen inte kan decelera insignalen innan den felvärdet blir noll. Decelereringen och accelereringen tillbaka sker efter felvärdet noll har nåtts.</w:t>
       </w:r>
     </w:p>
     <w:p>
@@ -4711,18 +4167,9 @@
           <w:rFonts w:eastAsia="Times New Roman"/>
           <w:lang w:val="sv-SE"/>
         </w:rPr>
-        <w:t>/</w:t>
-      </w:r>
-      <w:proofErr w:type="spellStart"/>
-      <w:r>
-        <w:rPr>
-          <w:rFonts w:eastAsia="Times New Roman"/>
-          <w:lang w:val="sv-SE"/>
-        </w:rPr>
-        <w:t>Matlab</w:t>
+        <w:t>/Matlab</w:t>
       </w:r>
       <w:bookmarkEnd w:id="10"/>
-      <w:proofErr w:type="spellEnd"/>
     </w:p>
     <w:p>
       <w:pPr>
@@ -4737,14 +4184,30 @@
         </w:rPr>
         <w:t xml:space="preserve">För att sätta PID-variablerna, </w:t>
       </w:r>
-      <w:proofErr w:type="spellStart"/>
-      <w:r>
-        <w:rPr>
-          <w:lang w:val="sv-SE"/>
-        </w:rPr>
-        <w:t>börvärde</w:t>
-      </w:r>
-      <w:proofErr w:type="spellEnd"/>
+      <w:r>
+        <w:rPr>
+          <w:lang w:val="sv-SE"/>
+        </w:rPr>
+        <w:t xml:space="preserve">börvärde </w:t>
+      </w:r>
+      <w:r>
+        <w:rPr>
+          <w:lang w:val="sv-SE"/>
+        </w:rPr>
+        <w:t>av PID-regulatorn</w:t>
+      </w:r>
+      <w:r>
+        <w:rPr>
+          <w:lang w:val="sv-SE"/>
+        </w:rPr>
+        <w:t xml:space="preserve"> samt hämta och plotta värden från Arduino</w:t>
+      </w:r>
+      <w:r>
+        <w:rPr>
+          <w:lang w:val="sv-SE"/>
+        </w:rPr>
+        <w:t xml:space="preserve"> behövs en</w:t>
+      </w:r>
       <w:r>
         <w:rPr>
           <w:lang w:val="sv-SE"/>
@@ -4755,27 +4218,49 @@
         <w:rPr>
           <w:lang w:val="sv-SE"/>
         </w:rPr>
-        <w:t>av PID-regulatorn</w:t>
-      </w:r>
-      <w:r>
-        <w:rPr>
-          <w:lang w:val="sv-SE"/>
-        </w:rPr>
-        <w:t xml:space="preserve"> samt hämta och plotta värden från </w:t>
-      </w:r>
-      <w:proofErr w:type="spellStart"/>
-      <w:r>
-        <w:rPr>
-          <w:lang w:val="sv-SE"/>
-        </w:rPr>
-        <w:t>Arduino</w:t>
-      </w:r>
-      <w:proofErr w:type="spellEnd"/>
-      <w:r>
-        <w:rPr>
-          <w:lang w:val="sv-SE"/>
-        </w:rPr>
-        <w:t xml:space="preserve"> behövs en</w:t>
+        <w:t>k</w:t>
+      </w:r>
+      <w:r>
+        <w:rPr>
+          <w:lang w:val="sv-SE"/>
+        </w:rPr>
+        <w:t>ommunikation mellan Arduino Due och Matlab</w:t>
+      </w:r>
+      <w:r>
+        <w:rPr>
+          <w:lang w:val="sv-SE"/>
+        </w:rPr>
+        <w:t>(</w:t>
+      </w:r>
+      <w:r>
+        <w:rPr>
+          <w:lang w:val="sv-SE"/>
+        </w:rPr>
+        <w:t>dator</w:t>
+      </w:r>
+      <w:r>
+        <w:rPr>
+          <w:lang w:val="sv-SE"/>
+        </w:rPr>
+        <w:t>)</w:t>
+      </w:r>
+      <w:r>
+        <w:rPr>
+          <w:lang w:val="sv-SE"/>
+        </w:rPr>
+        <w:t>. Vi använder oss av UART. UART kan enkelt implementeras till vårt Atmel projekt tack vare ASF</w:t>
+      </w:r>
+      <w:r>
+        <w:rPr>
+          <w:lang w:val="sv-SE"/>
+        </w:rPr>
+        <w:t>s UART driver</w:t>
+      </w:r>
+      <w:r>
+        <w:rPr>
+          <w:lang w:val="sv-SE"/>
+        </w:rPr>
+        <w:t>, och möjliggör därefter kommunikation mellan Due och PC genom en USB sladd, emulerad till en seriell port.</w:t>
       </w:r>
       <w:r>
         <w:rPr>
@@ -4787,167 +4272,7 @@
         <w:rPr>
           <w:lang w:val="sv-SE"/>
         </w:rPr>
-        <w:t>k</w:t>
-      </w:r>
-      <w:r>
-        <w:rPr>
-          <w:lang w:val="sv-SE"/>
-        </w:rPr>
-        <w:t xml:space="preserve">ommunikation mellan </w:t>
-      </w:r>
-      <w:proofErr w:type="spellStart"/>
-      <w:r>
-        <w:rPr>
-          <w:lang w:val="sv-SE"/>
-        </w:rPr>
-        <w:t>Arduino</w:t>
-      </w:r>
-      <w:proofErr w:type="spellEnd"/>
-      <w:r>
-        <w:rPr>
-          <w:lang w:val="sv-SE"/>
-        </w:rPr>
-        <w:t xml:space="preserve"> </w:t>
-      </w:r>
-      <w:proofErr w:type="spellStart"/>
-      <w:r>
-        <w:rPr>
-          <w:lang w:val="sv-SE"/>
-        </w:rPr>
-        <w:t>Due</w:t>
-      </w:r>
-      <w:proofErr w:type="spellEnd"/>
-      <w:r>
-        <w:rPr>
-          <w:lang w:val="sv-SE"/>
-        </w:rPr>
-        <w:t xml:space="preserve"> och </w:t>
-      </w:r>
-      <w:proofErr w:type="spellStart"/>
-      <w:r>
-        <w:rPr>
-          <w:lang w:val="sv-SE"/>
-        </w:rPr>
-        <w:t>Matlab</w:t>
-      </w:r>
-      <w:proofErr w:type="spellEnd"/>
-      <w:r>
-        <w:rPr>
-          <w:lang w:val="sv-SE"/>
-        </w:rPr>
-        <w:t>(</w:t>
-      </w:r>
-      <w:r>
-        <w:rPr>
-          <w:lang w:val="sv-SE"/>
-        </w:rPr>
-        <w:t>dator</w:t>
-      </w:r>
-      <w:r>
-        <w:rPr>
-          <w:lang w:val="sv-SE"/>
-        </w:rPr>
-        <w:t>)</w:t>
-      </w:r>
-      <w:r>
-        <w:rPr>
-          <w:lang w:val="sv-SE"/>
-        </w:rPr>
-        <w:t xml:space="preserve">. Vi använder oss av UART. UART kan enkelt implementeras till vårt </w:t>
-      </w:r>
-      <w:proofErr w:type="spellStart"/>
-      <w:r>
-        <w:rPr>
-          <w:lang w:val="sv-SE"/>
-        </w:rPr>
-        <w:t>Atmel</w:t>
-      </w:r>
-      <w:proofErr w:type="spellEnd"/>
-      <w:r>
-        <w:rPr>
-          <w:lang w:val="sv-SE"/>
-        </w:rPr>
-        <w:t xml:space="preserve"> projekt tack vare ASF</w:t>
-      </w:r>
-      <w:r>
-        <w:rPr>
-          <w:lang w:val="sv-SE"/>
-        </w:rPr>
-        <w:t>s UART driver</w:t>
-      </w:r>
-      <w:r>
-        <w:rPr>
-          <w:lang w:val="sv-SE"/>
-        </w:rPr>
-        <w:t xml:space="preserve">, och möjliggör därefter kommunikation mellan </w:t>
-      </w:r>
-      <w:proofErr w:type="spellStart"/>
-      <w:r>
-        <w:rPr>
-          <w:lang w:val="sv-SE"/>
-        </w:rPr>
-        <w:t>Due</w:t>
-      </w:r>
-      <w:proofErr w:type="spellEnd"/>
-      <w:r>
-        <w:rPr>
-          <w:lang w:val="sv-SE"/>
-        </w:rPr>
-        <w:t xml:space="preserve"> och PC genom en USB sladd, emulerad till en seriell port.</w:t>
-      </w:r>
-      <w:r>
-        <w:rPr>
-          <w:lang w:val="sv-SE"/>
-        </w:rPr>
-        <w:t xml:space="preserve"> </w:t>
-      </w:r>
-      <w:r>
-        <w:rPr>
-          <w:lang w:val="sv-SE"/>
-        </w:rPr>
-        <w:t xml:space="preserve">Vid </w:t>
-      </w:r>
-      <w:proofErr w:type="spellStart"/>
-      <w:r>
-        <w:rPr>
-          <w:lang w:val="sv-SE"/>
-        </w:rPr>
-        <w:t>initalisering</w:t>
-      </w:r>
-      <w:proofErr w:type="spellEnd"/>
-      <w:r>
-        <w:rPr>
-          <w:lang w:val="sv-SE"/>
-        </w:rPr>
-        <w:t xml:space="preserve"> av kommunikationen mellan systemet och </w:t>
-      </w:r>
-      <w:proofErr w:type="spellStart"/>
-      <w:r>
-        <w:rPr>
-          <w:lang w:val="sv-SE"/>
-        </w:rPr>
-        <w:t>Matlab</w:t>
-      </w:r>
-      <w:proofErr w:type="spellEnd"/>
-      <w:r>
-        <w:rPr>
-          <w:lang w:val="sv-SE"/>
-        </w:rPr>
-        <w:t xml:space="preserve">, måste </w:t>
-      </w:r>
-      <w:proofErr w:type="spellStart"/>
-      <w:r>
-        <w:rPr>
-          <w:lang w:val="sv-SE"/>
-        </w:rPr>
-        <w:t>Arduinon</w:t>
-      </w:r>
-      <w:proofErr w:type="spellEnd"/>
-      <w:r>
-        <w:rPr>
-          <w:lang w:val="sv-SE"/>
-        </w:rPr>
-        <w:t xml:space="preserve"> </w:t>
+        <w:t xml:space="preserve">Vid initalisering av kommunikationen mellan systemet och Matlab, måste Arduinon </w:t>
       </w:r>
       <w:r>
         <w:rPr>
@@ -4956,39 +4281,17 @@
         <w:lastRenderedPageBreak/>
         <w:t xml:space="preserve">först vara igång och kopplad till datorn. </w:t>
       </w:r>
-      <w:proofErr w:type="gramStart"/>
-      <w:r>
-        <w:rPr>
-          <w:lang w:val="sv-SE"/>
-        </w:rPr>
-        <w:t>Då är systemet i ’viloläge’</w:t>
-      </w:r>
-      <w:proofErr w:type="gramEnd"/>
-      <w:r>
-        <w:rPr>
-          <w:lang w:val="sv-SE"/>
-        </w:rPr>
-        <w:t xml:space="preserve">. </w:t>
-      </w:r>
-      <w:r>
-        <w:rPr>
-          <w:lang w:val="sv-SE"/>
-        </w:rPr>
-        <w:t xml:space="preserve">När </w:t>
-      </w:r>
-      <w:proofErr w:type="spellStart"/>
-      <w:r>
-        <w:rPr>
-          <w:lang w:val="sv-SE"/>
-        </w:rPr>
-        <w:t>Matlab</w:t>
-      </w:r>
-      <w:proofErr w:type="spellEnd"/>
-      <w:r>
-        <w:rPr>
-          <w:lang w:val="sv-SE"/>
-        </w:rPr>
-        <w:t xml:space="preserve">-skriptet exekveras, </w:t>
+      <w:r>
+        <w:rPr>
+          <w:lang w:val="sv-SE"/>
+        </w:rPr>
+        <w:t xml:space="preserve">Då är systemet i ’viloläge’. </w:t>
+      </w:r>
+      <w:r>
+        <w:rPr>
+          <w:lang w:val="sv-SE"/>
+        </w:rPr>
+        <w:t xml:space="preserve">När Matlab-skriptet exekveras, </w:t>
       </w:r>
       <w:r>
         <w:rPr>
@@ -5008,33 +4311,17 @@
         </w:rPr>
         <w:t xml:space="preserve"> och </w:t>
       </w:r>
-      <w:proofErr w:type="spellStart"/>
       <w:r>
         <w:rPr>
           <w:lang w:val="sv-SE"/>
         </w:rPr>
         <w:t>börvärde</w:t>
       </w:r>
-      <w:proofErr w:type="spellEnd"/>
-      <w:r>
-        <w:rPr>
-          <w:lang w:val="sv-SE"/>
-        </w:rPr>
-        <w:t>(för PID-</w:t>
-      </w:r>
-      <w:proofErr w:type="spellStart"/>
-      <w:r>
-        <w:rPr>
-          <w:lang w:val="sv-SE"/>
-        </w:rPr>
-        <w:t>reguleringen</w:t>
-      </w:r>
-      <w:proofErr w:type="spellEnd"/>
-      <w:r>
-        <w:rPr>
-          <w:lang w:val="sv-SE"/>
-        </w:rPr>
-        <w:t>)</w:t>
+      <w:r>
+        <w:rPr>
+          <w:lang w:val="sv-SE"/>
+        </w:rPr>
+        <w:t>(för PID-reguleringen)</w:t>
       </w:r>
       <w:r>
         <w:rPr>
@@ -5052,69 +4339,13 @@
         <w:rPr>
           <w:lang w:val="sv-SE"/>
         </w:rPr>
-        <w:t xml:space="preserve"> För att se till att det inte sker några konflikter i synkronisering av läs och skrivningarna mellan systemet och </w:t>
-      </w:r>
-      <w:proofErr w:type="spellStart"/>
-      <w:r>
-        <w:rPr>
-          <w:lang w:val="sv-SE"/>
-        </w:rPr>
-        <w:t>Matlab</w:t>
-      </w:r>
-      <w:proofErr w:type="spellEnd"/>
-      <w:r>
-        <w:rPr>
-          <w:lang w:val="sv-SE"/>
-        </w:rPr>
-        <w:t>, kommer systemet att fastna i loopar som ständigt kollar om RX-</w:t>
-      </w:r>
-      <w:proofErr w:type="spellStart"/>
-      <w:r>
-        <w:rPr>
-          <w:lang w:val="sv-SE"/>
-        </w:rPr>
-        <w:t>buffern</w:t>
-      </w:r>
-      <w:proofErr w:type="spellEnd"/>
-      <w:r>
-        <w:rPr>
-          <w:lang w:val="sv-SE"/>
-        </w:rPr>
-        <w:t xml:space="preserve"> är tom</w:t>
-      </w:r>
-      <w:r>
-        <w:rPr>
-          <w:lang w:val="sv-SE"/>
-        </w:rPr>
-        <w:t xml:space="preserve">. När </w:t>
-      </w:r>
-      <w:proofErr w:type="spellStart"/>
-      <w:r>
-        <w:rPr>
-          <w:lang w:val="sv-SE"/>
-        </w:rPr>
-        <w:t>Matlab</w:t>
-      </w:r>
-      <w:proofErr w:type="spellEnd"/>
-      <w:r>
-        <w:rPr>
-          <w:lang w:val="sv-SE"/>
-        </w:rPr>
-        <w:t xml:space="preserve"> skickar exempelvis P-variabeln, kommer systemet att gå förbi loopen och exekvera läsning och sparning av P-</w:t>
-      </w:r>
-      <w:proofErr w:type="spellStart"/>
-      <w:r>
-        <w:rPr>
-          <w:lang w:val="sv-SE"/>
-        </w:rPr>
-        <w:t>variablen</w:t>
-      </w:r>
-      <w:proofErr w:type="spellEnd"/>
-      <w:r>
-        <w:rPr>
-          <w:lang w:val="sv-SE"/>
-        </w:rPr>
-        <w:t xml:space="preserve"> från UART. </w:t>
+        <w:t xml:space="preserve"> För att se till att det inte sker några konflikter i synkronisering av läs och skrivningarna mellan systemet och Matlab, kommer systemet att fastna i loopar som ständigt kollar om RX-buffern är tom</w:t>
+      </w:r>
+      <w:r>
+        <w:rPr>
+          <w:lang w:val="sv-SE"/>
+        </w:rPr>
+        <w:t xml:space="preserve">. När Matlab skickar exempelvis P-variabeln, kommer systemet att gå förbi loopen och exekvera läsning och sparning av P-variablen från UART. </w:t>
       </w:r>
       <w:r>
         <w:rPr>
@@ -5144,55 +4375,19 @@
         <w:rPr>
           <w:lang w:val="sv-SE"/>
         </w:rPr>
-        <w:t xml:space="preserve"> För att </w:t>
-      </w:r>
-      <w:proofErr w:type="spellStart"/>
-      <w:r>
-        <w:rPr>
-          <w:lang w:val="sv-SE"/>
-        </w:rPr>
-        <w:t>Matlab</w:t>
-      </w:r>
-      <w:proofErr w:type="spellEnd"/>
-      <w:r>
-        <w:rPr>
-          <w:lang w:val="sv-SE"/>
-        </w:rPr>
-        <w:t xml:space="preserve"> ska kunna i realtid hämta värden, skickar </w:t>
-      </w:r>
-      <w:proofErr w:type="spellStart"/>
-      <w:r>
-        <w:rPr>
-          <w:lang w:val="sv-SE"/>
-        </w:rPr>
-        <w:t>Matlab</w:t>
-      </w:r>
-      <w:proofErr w:type="spellEnd"/>
-      <w:r>
-        <w:rPr>
-          <w:lang w:val="sv-SE"/>
-        </w:rPr>
-        <w:t xml:space="preserve"> en slumpmässig variabel till systemet. Systemet kommer hela tiden att kolla om den har tagit e</w:t>
-      </w:r>
-      <w:r>
-        <w:rPr>
-          <w:lang w:val="sv-SE"/>
-        </w:rPr>
-        <w:t>mot något i RX-</w:t>
-      </w:r>
-      <w:proofErr w:type="spellStart"/>
-      <w:r>
-        <w:rPr>
-          <w:lang w:val="sv-SE"/>
-        </w:rPr>
-        <w:t>buffern</w:t>
-      </w:r>
-      <w:proofErr w:type="spellEnd"/>
-      <w:r>
-        <w:rPr>
-          <w:lang w:val="sv-SE"/>
-        </w:rPr>
-        <w:t>, när den har, skickar systemet</w:t>
+        <w:t xml:space="preserve"> För att Matlab ska kunna i realtid hämta värden, skickar </w:t>
+      </w:r>
+      <w:r>
+        <w:rPr>
+          <w:lang w:val="sv-SE"/>
+        </w:rPr>
+        <w:t>Matlab en slumpmässig variabel till systemet. Systemet kommer hela tiden att kolla om den har tagit e</w:t>
+      </w:r>
+      <w:r>
+        <w:rPr>
+          <w:lang w:val="sv-SE"/>
+        </w:rPr>
+        <w:t>mot något i RX-buffern, när den har, skickar systemet</w:t>
       </w:r>
       <w:r>
         <w:rPr>
@@ -5204,14 +4399,7 @@
         <w:rPr>
           <w:lang w:val="sv-SE"/>
         </w:rPr>
-        <w:t xml:space="preserve">, </w:t>
-      </w:r>
-      <w:proofErr w:type="spellStart"/>
-      <w:r>
-        <w:rPr>
-          <w:lang w:val="sv-SE"/>
-        </w:rPr>
-        <w:t>ut</w:t>
+        <w:t>, ut</w:t>
       </w:r>
       <w:r>
         <w:rPr>
@@ -5223,9 +4411,20 @@
         <w:rPr>
           <w:lang w:val="sv-SE"/>
         </w:rPr>
-        <w:t>värdet</w:t>
-      </w:r>
-      <w:proofErr w:type="spellEnd"/>
+        <w:t xml:space="preserve">värdet </w:t>
+      </w:r>
+      <w:r>
+        <w:rPr>
+          <w:lang w:val="sv-SE"/>
+        </w:rPr>
+        <w:t>av PID-regleringen, avståndet s</w:t>
+      </w:r>
+      <w:r>
+        <w:rPr>
+          <w:lang w:val="sv-SE"/>
+        </w:rPr>
+        <w:t>amt</w:t>
+      </w:r>
       <w:r>
         <w:rPr>
           <w:lang w:val="sv-SE"/>
@@ -5236,28 +4435,8 @@
         <w:rPr>
           <w:lang w:val="sv-SE"/>
         </w:rPr>
-        <w:t>av PID-regleringen, avståndet s</w:t>
-      </w:r>
-      <w:r>
-        <w:rPr>
-          <w:lang w:val="sv-SE"/>
-        </w:rPr>
-        <w:t>amt</w:t>
-      </w:r>
-      <w:r>
-        <w:rPr>
-          <w:lang w:val="sv-SE"/>
-        </w:rPr>
-        <w:t xml:space="preserve"> </w:t>
-      </w:r>
-      <w:proofErr w:type="spellStart"/>
-      <w:r>
-        <w:rPr>
-          <w:lang w:val="sv-SE"/>
-        </w:rPr>
         <w:t>börvärdet</w:t>
       </w:r>
-      <w:proofErr w:type="spellEnd"/>
       <w:r>
         <w:rPr>
           <w:lang w:val="sv-SE"/>
@@ -5296,91 +4475,7 @@
         <w:rPr>
           <w:lang w:val="sv-SE"/>
         </w:rPr>
-        <w:t>RTOS står för real-</w:t>
-      </w:r>
-      <w:proofErr w:type="spellStart"/>
-      <w:r>
-        <w:rPr>
-          <w:lang w:val="sv-SE"/>
-        </w:rPr>
-        <w:t>time</w:t>
-      </w:r>
-      <w:proofErr w:type="spellEnd"/>
-      <w:r>
-        <w:rPr>
-          <w:lang w:val="sv-SE"/>
-        </w:rPr>
-        <w:t xml:space="preserve"> operating system och används för att </w:t>
-      </w:r>
-      <w:proofErr w:type="spellStart"/>
-      <w:r>
-        <w:rPr>
-          <w:lang w:val="sv-SE"/>
-        </w:rPr>
-        <w:t>schemlägga</w:t>
-      </w:r>
-      <w:proofErr w:type="spellEnd"/>
-      <w:r>
-        <w:rPr>
-          <w:lang w:val="sv-SE"/>
-        </w:rPr>
-        <w:t xml:space="preserve"> processer i ett system. Med RTOS kan tidskänsliga processer utföras med större precision och både underlättar utveckling och </w:t>
-      </w:r>
-      <w:proofErr w:type="spellStart"/>
-      <w:r>
-        <w:rPr>
-          <w:lang w:val="sv-SE"/>
-        </w:rPr>
-        <w:t>debuggning</w:t>
-      </w:r>
-      <w:proofErr w:type="spellEnd"/>
-      <w:r>
-        <w:rPr>
-          <w:lang w:val="sv-SE"/>
-        </w:rPr>
-        <w:t xml:space="preserve"> av ett system. Vi använde </w:t>
-      </w:r>
-      <w:proofErr w:type="spellStart"/>
-      <w:r>
-        <w:rPr>
-          <w:lang w:val="sv-SE"/>
-        </w:rPr>
-        <w:t>FreeRTOS</w:t>
-      </w:r>
-      <w:proofErr w:type="spellEnd"/>
-      <w:r>
-        <w:rPr>
-          <w:lang w:val="sv-SE"/>
-        </w:rPr>
-        <w:t xml:space="preserve"> för vårt projekt, då det är gått med dokumentation, utveckling(då det är öppen källkod), och allra viktigast, kan enkelt integreras med ett </w:t>
-      </w:r>
-      <w:proofErr w:type="spellStart"/>
-      <w:r>
-        <w:rPr>
-          <w:lang w:val="sv-SE"/>
-        </w:rPr>
-        <w:t>Atmel</w:t>
-      </w:r>
-      <w:proofErr w:type="spellEnd"/>
-      <w:r>
-        <w:rPr>
-          <w:lang w:val="sv-SE"/>
-        </w:rPr>
-        <w:t xml:space="preserve">-projekt, tack vare ASF </w:t>
-      </w:r>
-      <w:proofErr w:type="spellStart"/>
-      <w:r>
-        <w:rPr>
-          <w:lang w:val="sv-SE"/>
-        </w:rPr>
-        <w:t>Wizard</w:t>
-      </w:r>
-      <w:proofErr w:type="spellEnd"/>
-      <w:r>
-        <w:rPr>
-          <w:lang w:val="sv-SE"/>
-        </w:rPr>
-        <w:t>, som är en grafisk kontrol-panel för att importera moduler</w:t>
+        <w:t>RTOS står för real-time operating system och används för att schemlägga processer i ett system. Med RTOS kan tidskänsliga processer utföras med större precision och både underlättar utveckling och debuggning av ett system. Vi använde FreeRTOS för vårt projekt, då det är gått med dokumentation, utveckling(då det är öppen källkod), och allra viktigast, kan enkelt integreras med ett Atmel-projekt, tack vare ASF Wizard, som är en grafisk kontrol-panel för att importera moduler</w:t>
       </w:r>
       <w:r>
         <w:rPr>
@@ -5388,19 +4483,11 @@
         </w:rPr>
         <w:t xml:space="preserve"> som </w:t>
       </w:r>
-      <w:proofErr w:type="spellStart"/>
-      <w:r>
-        <w:rPr>
-          <w:lang w:val="sv-SE"/>
-        </w:rPr>
-        <w:t>FreeRTOS</w:t>
-      </w:r>
-      <w:proofErr w:type="spellEnd"/>
-      <w:r>
-        <w:rPr>
-          <w:lang w:val="sv-SE"/>
-        </w:rPr>
-        <w:t xml:space="preserve">, </w:t>
+      <w:r>
+        <w:rPr>
+          <w:lang w:val="sv-SE"/>
+        </w:rPr>
+        <w:t xml:space="preserve">FreeRTOS, </w:t>
       </w:r>
       <w:r>
         <w:rPr>
@@ -5458,19 +4545,11 @@
         </w:rPr>
         <w:t>UART/</w:t>
       </w:r>
-      <w:proofErr w:type="spellStart"/>
-      <w:r>
-        <w:rPr>
-          <w:lang w:val="sv-SE"/>
-        </w:rPr>
-        <w:t>Matlab</w:t>
-      </w:r>
-      <w:proofErr w:type="spellEnd"/>
-      <w:r>
-        <w:rPr>
-          <w:lang w:val="sv-SE"/>
-        </w:rPr>
-        <w:t xml:space="preserve"> kommunikationen </w:t>
+      <w:r>
+        <w:rPr>
+          <w:lang w:val="sv-SE"/>
+        </w:rPr>
+        <w:t xml:space="preserve">Matlab kommunikationen </w:t>
       </w:r>
       <w:r>
         <w:rPr>
@@ -5482,21 +4561,7 @@
         <w:rPr>
           <w:lang w:val="sv-SE"/>
         </w:rPr>
-        <w:t>, detta för att säkerställa att PID-regleringen utförs i ett regelbundet intervall(50-100ms) och vice versa för UART/</w:t>
-      </w:r>
-      <w:proofErr w:type="spellStart"/>
-      <w:r>
-        <w:rPr>
-          <w:lang w:val="sv-SE"/>
-        </w:rPr>
-        <w:t>Matlab</w:t>
-      </w:r>
-      <w:proofErr w:type="spellEnd"/>
-      <w:r>
-        <w:rPr>
-          <w:lang w:val="sv-SE"/>
-        </w:rPr>
-        <w:t xml:space="preserve"> kommunikationen.</w:t>
+        <w:t>, detta för att säkerställa att PID-regleringen utförs i ett regelbundet intervall(50-100ms) och vice versa för UART/Matlab kommunikationen.</w:t>
       </w:r>
       <w:r>
         <w:rPr>
@@ -5508,21 +4573,7 @@
         <w:rPr>
           <w:lang w:val="sv-SE"/>
         </w:rPr>
-        <w:t>PID-regleringen är mer tidskänslig än UART/</w:t>
-      </w:r>
-      <w:proofErr w:type="spellStart"/>
-      <w:r>
-        <w:rPr>
-          <w:lang w:val="sv-SE"/>
-        </w:rPr>
-        <w:t>Matlab</w:t>
-      </w:r>
-      <w:proofErr w:type="spellEnd"/>
-      <w:r>
-        <w:rPr>
-          <w:lang w:val="sv-SE"/>
-        </w:rPr>
-        <w:t xml:space="preserve"> kommunikationen, eftersom den direkt påverkar systemets praktiska </w:t>
+        <w:t xml:space="preserve">PID-regleringen är mer tidskänslig än UART/Matlab kommunikationen, eftersom den direkt påverkar systemets praktiska </w:t>
       </w:r>
       <w:r>
         <w:rPr>
@@ -5546,21 +4597,7 @@
         <w:rPr>
           <w:lang w:val="sv-SE"/>
         </w:rPr>
-        <w:t xml:space="preserve"> uppdateringshastighet än UART/</w:t>
-      </w:r>
-      <w:proofErr w:type="spellStart"/>
-      <w:r>
-        <w:rPr>
-          <w:lang w:val="sv-SE"/>
-        </w:rPr>
-        <w:t>Matlab</w:t>
-      </w:r>
-      <w:proofErr w:type="spellEnd"/>
-      <w:r>
-        <w:rPr>
-          <w:lang w:val="sv-SE"/>
-        </w:rPr>
-        <w:t xml:space="preserve"> kommunikationen</w:t>
+        <w:t xml:space="preserve"> uppdateringshastighet än UART/Matlab kommunikationen</w:t>
       </w:r>
       <w:r>
         <w:rPr>
@@ -5574,33 +4611,11 @@
         </w:rPr>
         <w:br/>
       </w:r>
-      <w:proofErr w:type="gramStart"/>
-      <w:r>
-        <w:rPr>
-          <w:lang w:val="sv-SE"/>
-        </w:rPr>
-        <w:t>PID-regleringstråden har prioritet ’2’ medan UART/</w:t>
-      </w:r>
-      <w:proofErr w:type="spellStart"/>
-      <w:r>
-        <w:rPr>
-          <w:lang w:val="sv-SE"/>
-        </w:rPr>
-        <w:t>Matlab</w:t>
-      </w:r>
-      <w:proofErr w:type="spellEnd"/>
-      <w:r>
-        <w:rPr>
-          <w:lang w:val="sv-SE"/>
-        </w:rPr>
-        <w:t xml:space="preserve"> kommunikationen har prioritet ’1’</w:t>
-      </w:r>
-      <w:proofErr w:type="gramEnd"/>
-      <w:r>
-        <w:rPr>
-          <w:lang w:val="sv-SE"/>
-        </w:rPr>
-        <w:t xml:space="preserve">. </w:t>
+      <w:r>
+        <w:rPr>
+          <w:lang w:val="sv-SE"/>
+        </w:rPr>
+        <w:t xml:space="preserve">PID-regleringstråden har prioritet ’2’ medan UART/Matlab kommunikationen har prioritet ’1’. </w:t>
       </w:r>
       <w:r>
         <w:rPr>
@@ -5642,21 +4657,7 @@
         <w:rPr>
           <w:lang w:val="sv-SE"/>
         </w:rPr>
-        <w:t>än UART/</w:t>
-      </w:r>
-      <w:proofErr w:type="spellStart"/>
-      <w:r>
-        <w:rPr>
-          <w:lang w:val="sv-SE"/>
-        </w:rPr>
-        <w:t>Matlab</w:t>
-      </w:r>
-      <w:proofErr w:type="spellEnd"/>
-      <w:r>
-        <w:rPr>
-          <w:lang w:val="sv-SE"/>
-        </w:rPr>
-        <w:t xml:space="preserve"> kommunikationen.</w:t>
+        <w:t>än UART/Matlab kommunikationen.</w:t>
       </w:r>
     </w:p>
     <w:p>
@@ -5670,21 +4671,7 @@
         <w:rPr>
           <w:lang w:val="sv-SE"/>
         </w:rPr>
-        <w:t xml:space="preserve">Båda dessa trådar har en stack </w:t>
-      </w:r>
-      <w:proofErr w:type="spellStart"/>
-      <w:r>
-        <w:rPr>
-          <w:lang w:val="sv-SE"/>
-        </w:rPr>
-        <w:t>size</w:t>
-      </w:r>
-      <w:proofErr w:type="spellEnd"/>
-      <w:r>
-        <w:rPr>
-          <w:lang w:val="sv-SE"/>
-        </w:rPr>
-        <w:t xml:space="preserve"> på 2048 bytes vilket mer än räcker för de variabler som lagras och</w:t>
+        <w:t>Båda dessa trådar har en stack size på 2048 bytes vilket mer än räcker för de variabler som lagras och</w:t>
       </w:r>
       <w:r>
         <w:rPr>
@@ -5702,61 +4689,19 @@
         <w:rPr>
           <w:lang w:val="sv-SE"/>
         </w:rPr>
-        <w:t xml:space="preserve">iabler innan </w:t>
-      </w:r>
-      <w:proofErr w:type="spellStart"/>
-      <w:r>
-        <w:rPr>
-          <w:lang w:val="sv-SE"/>
-        </w:rPr>
-        <w:t>Dues</w:t>
-      </w:r>
-      <w:proofErr w:type="spellEnd"/>
-      <w:r>
-        <w:rPr>
-          <w:lang w:val="sv-SE"/>
-        </w:rPr>
-        <w:t xml:space="preserve"> maximala SRAM </w:t>
-      </w:r>
-      <w:r>
-        <w:rPr>
-          <w:lang w:val="sv-SE"/>
-        </w:rPr>
-        <w:t xml:space="preserve">på 96kb är uppfylld. Totalt ska man kunna deklarera 128(16bit) </w:t>
-      </w:r>
-      <w:proofErr w:type="spellStart"/>
-      <w:r>
-        <w:rPr>
-          <w:lang w:val="sv-SE"/>
-        </w:rPr>
-        <w:t>ints</w:t>
-      </w:r>
-      <w:proofErr w:type="spellEnd"/>
-      <w:r>
-        <w:rPr>
-          <w:lang w:val="sv-SE"/>
-        </w:rPr>
-        <w:t xml:space="preserve"> inna</w:t>
-      </w:r>
-      <w:r>
-        <w:rPr>
-          <w:lang w:val="sv-SE"/>
-        </w:rPr>
-        <w:t xml:space="preserve">n stack </w:t>
-      </w:r>
-      <w:proofErr w:type="spellStart"/>
-      <w:r>
-        <w:rPr>
-          <w:lang w:val="sv-SE"/>
-        </w:rPr>
-        <w:t>sizes</w:t>
-      </w:r>
-      <w:proofErr w:type="spellEnd"/>
-      <w:r>
-        <w:rPr>
-          <w:lang w:val="sv-SE"/>
-        </w:rPr>
-        <w:t xml:space="preserve"> är fyllda för var </w:t>
+        <w:t xml:space="preserve">iabler innan Dues maximala SRAM </w:t>
+      </w:r>
+      <w:r>
+        <w:rPr>
+          <w:lang w:val="sv-SE"/>
+        </w:rPr>
+        <w:t>på 96kb är uppfylld. Totalt ska man kunna deklarera 128(16bit) ints inna</w:t>
+      </w:r>
+      <w:r>
+        <w:rPr>
+          <w:lang w:val="sv-SE"/>
+        </w:rPr>
+        <w:t xml:space="preserve">n stack sizes är fyllda för var </w:t>
       </w:r>
       <w:r>
         <w:rPr>
@@ -5776,16 +4721,8 @@
         <w:rPr>
           <w:lang w:val="sv-SE"/>
         </w:rPr>
-        <w:t xml:space="preserve">Vi har även implementerat en semafor som har till uppgift att signalera PID tasken att köras då </w:t>
-      </w:r>
-      <w:proofErr w:type="spellStart"/>
-      <w:r>
-        <w:rPr>
-          <w:lang w:val="sv-SE"/>
-        </w:rPr>
-        <w:t>Due</w:t>
-      </w:r>
-      <w:proofErr w:type="spellEnd"/>
+        <w:t>Vi har även implementerat en semafor som har till uppgift att signalera PID tasken att köras då Due</w:t>
+      </w:r>
       <w:r>
         <w:rPr>
           <w:lang w:val="sv-SE"/>
@@ -5796,21 +4733,7 @@
         <w:rPr>
           <w:lang w:val="sv-SE"/>
         </w:rPr>
-        <w:t xml:space="preserve">kortet har mottagit PID variablerna. Detta görs så att </w:t>
-      </w:r>
-      <w:proofErr w:type="spellStart"/>
-      <w:r>
-        <w:rPr>
-          <w:lang w:val="sv-SE"/>
-        </w:rPr>
-        <w:t>Matlab</w:t>
-      </w:r>
-      <w:proofErr w:type="spellEnd"/>
-      <w:r>
-        <w:rPr>
-          <w:lang w:val="sv-SE"/>
-        </w:rPr>
-        <w:t xml:space="preserve"> hinner </w:t>
+        <w:t xml:space="preserve">kortet har mottagit PID variablerna. Detta görs så att Matlab hinner </w:t>
       </w:r>
       <w:r>
         <w:rPr>
@@ -5856,33 +4779,11 @@
         </w:rPr>
         <w:t xml:space="preserve"> </w:t>
       </w:r>
-      <w:proofErr w:type="spellStart"/>
-      <w:r>
-        <w:rPr>
-          <w:lang w:val="sv-SE"/>
-        </w:rPr>
-        <w:t>Matlab</w:t>
-      </w:r>
-      <w:proofErr w:type="spellEnd"/>
-      <w:r>
-        <w:rPr>
-          <w:lang w:val="sv-SE"/>
-        </w:rPr>
-        <w:t xml:space="preserve"> skickar. UART taskens samplingstid beror på vilket värde variabeln </w:t>
-      </w:r>
-      <w:proofErr w:type="spellStart"/>
-      <w:r>
-        <w:rPr>
-          <w:lang w:val="sv-SE"/>
-        </w:rPr>
-        <w:t>dT</w:t>
-      </w:r>
-      <w:proofErr w:type="spellEnd"/>
-      <w:r>
-        <w:rPr>
-          <w:lang w:val="sv-SE"/>
-        </w:rPr>
-        <w:t xml:space="preserve"> får, som även den sätts</w:t>
+      <w:r>
+        <w:rPr>
+          <w:lang w:val="sv-SE"/>
+        </w:rPr>
+        <w:t>Matlab skickar. UART taskens samplingstid beror på vilket värde variabeln dT får, som även den sätts</w:t>
       </w:r>
       <w:r>
         <w:rPr>
@@ -5894,21 +4795,7 @@
         <w:rPr>
           <w:lang w:val="sv-SE"/>
         </w:rPr>
-        <w:t xml:space="preserve">som en av </w:t>
-      </w:r>
-      <w:proofErr w:type="spellStart"/>
-      <w:r>
-        <w:rPr>
-          <w:lang w:val="sv-SE"/>
-        </w:rPr>
-        <w:t>Matlab</w:t>
-      </w:r>
-      <w:proofErr w:type="spellEnd"/>
-      <w:r>
-        <w:rPr>
-          <w:lang w:val="sv-SE"/>
-        </w:rPr>
-        <w:t xml:space="preserve"> programmets parametrar. Denna task är dock frusen </w:t>
+        <w:t xml:space="preserve">som en av Matlab programmets parametrar. Denna task är dock frusen </w:t>
       </w:r>
       <w:r>
         <w:rPr>
@@ -5916,33 +4803,11 @@
         </w:rPr>
         <w:t xml:space="preserve">tills den tar emot en etta från </w:t>
       </w:r>
-      <w:proofErr w:type="spellStart"/>
-      <w:r>
-        <w:rPr>
-          <w:lang w:val="sv-SE"/>
-        </w:rPr>
-        <w:t>Matlab</w:t>
-      </w:r>
-      <w:proofErr w:type="spellEnd"/>
-      <w:r>
-        <w:rPr>
-          <w:lang w:val="sv-SE"/>
-        </w:rPr>
-        <w:t xml:space="preserve"> (skickas med en periodicitet av </w:t>
-      </w:r>
-      <w:proofErr w:type="spellStart"/>
-      <w:r>
-        <w:rPr>
-          <w:lang w:val="sv-SE"/>
-        </w:rPr>
-        <w:t>dT</w:t>
-      </w:r>
-      <w:proofErr w:type="spellEnd"/>
-      <w:r>
-        <w:rPr>
-          <w:lang w:val="sv-SE"/>
-        </w:rPr>
-        <w:t>) och först då skriver den ut värden som ska plottas.</w:t>
+      <w:r>
+        <w:rPr>
+          <w:lang w:val="sv-SE"/>
+        </w:rPr>
+        <w:t>Matlab (skickas med en periodicitet av dT) och först då skriver den ut värden som ska plottas.</w:t>
       </w:r>
     </w:p>
     <w:p>
@@ -6061,33 +4926,11 @@
           <w:lang w:val="sv-SE"/>
         </w:rPr>
       </w:pPr>
-      <w:proofErr w:type="spellStart"/>
-      <w:r>
-        <w:rPr>
-          <w:lang w:val="sv-SE"/>
-        </w:rPr>
-        <w:t>Börvärdet</w:t>
-      </w:r>
-      <w:proofErr w:type="spellEnd"/>
-      <w:r>
-        <w:rPr>
-          <w:lang w:val="sv-SE"/>
-        </w:rPr>
-        <w:t xml:space="preserve"> är konstant över PID-kalibreringen och ligger vid ’30 cm’-märket, för att ge ett stort utrymme för </w:t>
-      </w:r>
-      <w:proofErr w:type="spellStart"/>
-      <w:r>
-        <w:rPr>
-          <w:lang w:val="sv-SE"/>
-        </w:rPr>
-        <w:t>oscilleringen</w:t>
-      </w:r>
-      <w:proofErr w:type="spellEnd"/>
-      <w:r>
-        <w:rPr>
-          <w:lang w:val="sv-SE"/>
-        </w:rPr>
-        <w:t xml:space="preserve"> att äga rum över rälsen.</w:t>
+      <w:r>
+        <w:rPr>
+          <w:lang w:val="sv-SE"/>
+        </w:rPr>
+        <w:t>Börvärdet är konstant över PID-kalibreringen och ligger vid ’30 cm’-märket, för att ge ett stort utrymme för oscilleringen att äga rum över rälsen.</w:t>
       </w:r>
     </w:p>
     <w:p>
@@ -6113,35 +4956,7 @@
           <w:lang w:val="sv-SE"/>
         </w:rPr>
         <w:br/>
-        <w:t xml:space="preserve">Värdet ökar avsevärt desto närmar bollen når sensorn. Därför kan inte grafen eller värden som man samlat in korrekt hänvisa till distansen i verkliga världen. Sensorns ADC värden kan visa att den accelererat </w:t>
-      </w:r>
-      <w:proofErr w:type="spellStart"/>
-      <w:r>
-        <w:rPr>
-          <w:lang w:val="sv-SE"/>
-        </w:rPr>
-        <w:t>avesvärt</w:t>
-      </w:r>
-      <w:proofErr w:type="spellEnd"/>
-      <w:r>
-        <w:rPr>
-          <w:lang w:val="sv-SE"/>
-        </w:rPr>
-        <w:t xml:space="preserve"> långt från </w:t>
-      </w:r>
-      <w:proofErr w:type="spellStart"/>
-      <w:r>
-        <w:rPr>
-          <w:lang w:val="sv-SE"/>
-        </w:rPr>
-        <w:t>börvärdet</w:t>
-      </w:r>
-      <w:proofErr w:type="spellEnd"/>
-      <w:r>
-        <w:rPr>
-          <w:lang w:val="sv-SE"/>
-        </w:rPr>
-        <w:t xml:space="preserve"> men i den verkligheten har den endast passerat minimalt.</w:t>
+        <w:t>Värdet ökar avsevärt desto närmar bollen når sensorn. Därför kan inte grafen eller värden som man samlat in korrekt hänvisa till distansen i verkliga världen. Sensorns ADC värden kan visa att den accelererat avesvärt långt från börvärdet men i den verkligheten har den endast passerat minimalt.</w:t>
       </w:r>
     </w:p>
     <w:p>
@@ -6176,58 +4991,14 @@
         <w:rPr>
           <w:lang w:val="sv-SE"/>
         </w:rPr>
-        <w:t>För P-</w:t>
-      </w:r>
-      <w:proofErr w:type="gramStart"/>
-      <w:r>
-        <w:rPr>
-          <w:lang w:val="sv-SE"/>
-        </w:rPr>
-        <w:t>kalibreringen  är</w:t>
-      </w:r>
-      <w:proofErr w:type="gramEnd"/>
-      <w:r>
-        <w:rPr>
-          <w:lang w:val="sv-SE"/>
-        </w:rPr>
-        <w:t xml:space="preserve"> det viktigt att bollen konstant oscillerar i en jämn kurva.</w:t>
-      </w:r>
-      <w:r>
-        <w:rPr>
-          <w:lang w:val="sv-SE"/>
-        </w:rPr>
-        <w:t xml:space="preserve"> En annan viktig punkt är att </w:t>
-      </w:r>
-      <w:proofErr w:type="spellStart"/>
-      <w:r>
-        <w:rPr>
-          <w:lang w:val="sv-SE"/>
-        </w:rPr>
-        <w:t>oscilleringen</w:t>
-      </w:r>
-      <w:proofErr w:type="spellEnd"/>
-      <w:r>
-        <w:rPr>
-          <w:lang w:val="sv-SE"/>
-        </w:rPr>
-        <w:t xml:space="preserve"> ska passera </w:t>
-      </w:r>
-      <w:proofErr w:type="spellStart"/>
-      <w:proofErr w:type="gramStart"/>
-      <w:r>
-        <w:rPr>
-          <w:lang w:val="sv-SE"/>
-        </w:rPr>
-        <w:t>börvärdet</w:t>
-      </w:r>
-      <w:proofErr w:type="spellEnd"/>
-      <w:r>
-        <w:rPr>
-          <w:lang w:val="sv-SE"/>
-        </w:rPr>
-        <w:t xml:space="preserve"> .</w:t>
-      </w:r>
-      <w:proofErr w:type="gramEnd"/>
+        <w:t>För P-kalibreringen  är det viktigt att bollen konstant oscillerar i en jämn kurva.</w:t>
+      </w:r>
+      <w:r>
+        <w:rPr>
+          <w:lang w:val="sv-SE"/>
+        </w:rPr>
+        <w:t xml:space="preserve"> En annan viktig punkt är att oscilleringen ska passera börvärdet .</w:t>
+      </w:r>
     </w:p>
     <w:p>
       <w:pPr>
@@ -6253,121 +5024,49 @@
         </w:rPr>
         <w:t xml:space="preserve"> P-konstant på </w:t>
       </w:r>
-      <w:proofErr w:type="spellStart"/>
-      <w:r>
-        <w:rPr>
-          <w:lang w:val="sv-SE"/>
-        </w:rPr>
-        <w:t>kP</w:t>
-      </w:r>
-      <w:proofErr w:type="spellEnd"/>
-      <w:r>
-        <w:rPr>
-          <w:lang w:val="sv-SE"/>
-        </w:rPr>
-        <w:t>=</w:t>
-      </w:r>
-      <w:r>
-        <w:rPr>
-          <w:lang w:val="sv-SE"/>
-        </w:rPr>
-        <w:t xml:space="preserve">2.0(Integral-konstanten är noll och, Derivering-konstanten är noll). Då ville bollen inte nå över </w:t>
-      </w:r>
-      <w:proofErr w:type="spellStart"/>
-      <w:r>
-        <w:rPr>
-          <w:lang w:val="sv-SE"/>
-        </w:rPr>
-        <w:t>börvärdet</w:t>
-      </w:r>
-      <w:proofErr w:type="spellEnd"/>
-      <w:r>
-        <w:rPr>
-          <w:lang w:val="sv-SE"/>
-        </w:rPr>
-        <w:t xml:space="preserve">. Jag höjde sedan minimalt upp med +0.1 för varje test tills jag nådde </w:t>
-      </w:r>
-      <w:proofErr w:type="spellStart"/>
-      <w:r>
-        <w:rPr>
-          <w:lang w:val="sv-SE"/>
-        </w:rPr>
-        <w:t>kP</w:t>
-      </w:r>
-      <w:proofErr w:type="spellEnd"/>
-      <w:r>
-        <w:rPr>
-          <w:lang w:val="sv-SE"/>
-        </w:rPr>
-        <w:t xml:space="preserve">=3.0. Då började bollen </w:t>
-      </w:r>
-      <w:proofErr w:type="spellStart"/>
-      <w:r>
-        <w:rPr>
-          <w:lang w:val="sv-SE"/>
-        </w:rPr>
-        <w:t>descellerera</w:t>
-      </w:r>
-      <w:proofErr w:type="spellEnd"/>
-      <w:r>
-        <w:rPr>
-          <w:lang w:val="sv-SE"/>
-        </w:rPr>
-        <w:t xml:space="preserve"> så snabbt att den träffade motorns utgång.</w:t>
-      </w:r>
-    </w:p>
-    <w:p>
-      <w:pPr>
-        <w:rPr>
-          <w:lang w:val="sv-SE"/>
-        </w:rPr>
-      </w:pPr>
-      <w:r>
-        <w:rPr>
-          <w:lang w:val="sv-SE"/>
-        </w:rPr>
-        <w:t xml:space="preserve">Som simpel regel för systemet lade jag att bollen får ej slå till på motorn vid sjunkningen, då slaget påverkar bollens acceleration och på så sätt kurvan </w:t>
-      </w:r>
-      <w:proofErr w:type="gramStart"/>
-      <w:r>
-        <w:rPr>
-          <w:lang w:val="sv-SE"/>
-        </w:rPr>
-        <w:t>och  P</w:t>
-      </w:r>
-      <w:proofErr w:type="gramEnd"/>
-      <w:r>
-        <w:rPr>
-          <w:lang w:val="sv-SE"/>
-        </w:rPr>
-        <w:t>-kalibrering.</w:t>
-      </w:r>
-    </w:p>
-    <w:p>
-      <w:pPr>
-        <w:rPr>
-          <w:lang w:val="sv-SE"/>
-        </w:rPr>
-      </w:pPr>
-      <w:r>
-        <w:rPr>
-          <w:lang w:val="sv-SE"/>
-        </w:rPr>
-        <w:t xml:space="preserve">Då bestämde jag för att sänka </w:t>
-      </w:r>
-      <w:proofErr w:type="spellStart"/>
-      <w:r>
-        <w:rPr>
-          <w:lang w:val="sv-SE"/>
-        </w:rPr>
-        <w:t>kP</w:t>
-      </w:r>
-      <w:proofErr w:type="spellEnd"/>
-      <w:r>
-        <w:rPr>
-          <w:lang w:val="sv-SE"/>
-        </w:rPr>
-        <w:t xml:space="preserve"> till 2.8 och nådde en fin kurva.</w:t>
+      <w:r>
+        <w:rPr>
+          <w:lang w:val="sv-SE"/>
+        </w:rPr>
+        <w:t>kP=</w:t>
+      </w:r>
+      <w:r>
+        <w:rPr>
+          <w:lang w:val="sv-SE"/>
+        </w:rPr>
+        <w:t>2.0(Integral-konstanten är noll och, Derivering-konstanten är noll). Då ville bollen inte nå över börvärdet</w:t>
+      </w:r>
+      <w:r>
+        <w:rPr>
+          <w:lang w:val="sv-SE"/>
+        </w:rPr>
+        <w:t>. Jag höjde sedan minimalt upp med +0.1 för varje test tills jag nådde kP=3.0. Då började bollen descellerera så snabbt att den träffade motorns utgång.</w:t>
+      </w:r>
+    </w:p>
+    <w:p>
+      <w:pPr>
+        <w:rPr>
+          <w:lang w:val="sv-SE"/>
+        </w:rPr>
+      </w:pPr>
+      <w:r>
+        <w:rPr>
+          <w:lang w:val="sv-SE"/>
+        </w:rPr>
+        <w:t>Som simpel regel för systemet lade jag att bollen får ej slå till på motorn vid sjunkningen, då slaget påverkar bollens acceleration och på så sätt kurvan och  P-kalibrering.</w:t>
+      </w:r>
+    </w:p>
+    <w:p>
+      <w:pPr>
+        <w:rPr>
+          <w:lang w:val="sv-SE"/>
+        </w:rPr>
+      </w:pPr>
+      <w:r>
+        <w:rPr>
+          <w:lang w:val="sv-SE"/>
+        </w:rPr>
+        <w:t>Då bestämde jag för att sänka kP till 2.8 och nådde en fin kurva.</w:t>
       </w:r>
     </w:p>
     <w:p>
@@ -6395,36 +5094,20 @@
           <w:lang w:val="sv-SE"/>
         </w:rPr>
         <w:lastRenderedPageBreak/>
-        <w:t>Sinuskurva för P-</w:t>
-      </w:r>
-      <w:proofErr w:type="spellStart"/>
-      <w:r>
-        <w:rPr>
-          <w:lang w:val="sv-SE"/>
-        </w:rPr>
-        <w:t>kalibrernig</w:t>
-      </w:r>
-      <w:proofErr w:type="spellEnd"/>
-    </w:p>
-    <w:p>
-      <w:pPr>
-        <w:rPr>
-          <w:lang w:val="sv-SE"/>
-        </w:rPr>
-      </w:pPr>
-      <w:proofErr w:type="spellStart"/>
-      <w:r>
-        <w:rPr>
-          <w:lang w:val="sv-SE"/>
-        </w:rPr>
-        <w:t>NuTid</w:t>
-      </w:r>
-      <w:proofErr w:type="spellEnd"/>
-      <w:r>
-        <w:rPr>
-          <w:lang w:val="sv-SE"/>
-        </w:rPr>
-        <w:t>: 15.6</w:t>
+        <w:t>Sinuskurva för P-kalibrernig</w:t>
+      </w:r>
+    </w:p>
+    <w:p>
+      <w:pPr>
+        <w:rPr>
+          <w:lang w:val="sv-SE"/>
+        </w:rPr>
+      </w:pPr>
+      <w:r>
+        <w:rPr>
+          <w:lang w:val="sv-SE"/>
+        </w:rPr>
+        <w:t>NuTid: 15.6</w:t>
       </w:r>
       <w:r>
         <w:rPr>
@@ -6433,19 +5116,11 @@
         </w:rPr>
         <w:tab/>
       </w:r>
-      <w:proofErr w:type="spellStart"/>
-      <w:r>
-        <w:rPr>
-          <w:lang w:val="sv-SE"/>
-        </w:rPr>
-        <w:t>Error</w:t>
-      </w:r>
-      <w:proofErr w:type="spellEnd"/>
-      <w:r>
-        <w:rPr>
-          <w:lang w:val="sv-SE"/>
-        </w:rPr>
-        <w:t>: -116</w:t>
+      <w:r>
+        <w:rPr>
+          <w:lang w:val="sv-SE"/>
+        </w:rPr>
+        <w:t>Error: -116</w:t>
       </w:r>
       <w:r>
         <w:rPr>
@@ -6477,40 +5152,24 @@
         </w:rPr>
         <w:tab/>
       </w:r>
-      <w:proofErr w:type="spellStart"/>
-      <w:r>
-        <w:rPr>
-          <w:lang w:val="sv-SE"/>
-        </w:rPr>
-        <w:t>Setpoint</w:t>
-      </w:r>
-      <w:proofErr w:type="spellEnd"/>
-      <w:r>
-        <w:rPr>
-          <w:lang w:val="sv-SE"/>
-        </w:rPr>
-        <w:t>: 1000</w:t>
-      </w:r>
-    </w:p>
-    <w:p>
-      <w:pPr>
-        <w:rPr>
-          <w:lang w:val="sv-SE"/>
-        </w:rPr>
-      </w:pPr>
-      <w:proofErr w:type="spellStart"/>
-      <w:r>
-        <w:rPr>
-          <w:lang w:val="sv-SE"/>
-        </w:rPr>
-        <w:t>NuTid</w:t>
-      </w:r>
-      <w:proofErr w:type="spellEnd"/>
-      <w:r>
-        <w:rPr>
-          <w:lang w:val="sv-SE"/>
-        </w:rPr>
-        <w:t>: 15.9</w:t>
+      <w:r>
+        <w:rPr>
+          <w:lang w:val="sv-SE"/>
+        </w:rPr>
+        <w:t>Setpoint: 1000</w:t>
+      </w:r>
+    </w:p>
+    <w:p>
+      <w:pPr>
+        <w:rPr>
+          <w:lang w:val="sv-SE"/>
+        </w:rPr>
+      </w:pPr>
+      <w:r>
+        <w:rPr>
+          <w:lang w:val="sv-SE"/>
+        </w:rPr>
+        <w:t>NuTid: 15.9</w:t>
       </w:r>
       <w:r>
         <w:rPr>
@@ -6518,19 +5177,11 @@
         </w:rPr>
         <w:tab/>
       </w:r>
-      <w:proofErr w:type="spellStart"/>
-      <w:r>
-        <w:rPr>
-          <w:lang w:val="sv-SE"/>
-        </w:rPr>
-        <w:t>Error</w:t>
-      </w:r>
-      <w:proofErr w:type="spellEnd"/>
-      <w:r>
-        <w:rPr>
-          <w:lang w:val="sv-SE"/>
-        </w:rPr>
-        <w:t>: -6</w:t>
+      <w:r>
+        <w:rPr>
+          <w:lang w:val="sv-SE"/>
+        </w:rPr>
+        <w:t>Error: -6</w:t>
       </w:r>
       <w:r>
         <w:rPr>
@@ -6562,40 +5213,24 @@
         </w:rPr>
         <w:tab/>
       </w:r>
-      <w:proofErr w:type="spellStart"/>
-      <w:r>
-        <w:rPr>
-          <w:lang w:val="sv-SE"/>
-        </w:rPr>
-        <w:t>Setpoint</w:t>
-      </w:r>
-      <w:proofErr w:type="spellEnd"/>
-      <w:r>
-        <w:rPr>
-          <w:lang w:val="sv-SE"/>
-        </w:rPr>
-        <w:t>: 1000</w:t>
-      </w:r>
-    </w:p>
-    <w:p>
-      <w:pPr>
-        <w:rPr>
-          <w:lang w:val="sv-SE"/>
-        </w:rPr>
-      </w:pPr>
-      <w:proofErr w:type="spellStart"/>
-      <w:r>
-        <w:rPr>
-          <w:lang w:val="sv-SE"/>
-        </w:rPr>
-        <w:t>NuTid</w:t>
-      </w:r>
-      <w:proofErr w:type="spellEnd"/>
-      <w:r>
-        <w:rPr>
-          <w:lang w:val="sv-SE"/>
-        </w:rPr>
-        <w:t>: 16.2</w:t>
+      <w:r>
+        <w:rPr>
+          <w:lang w:val="sv-SE"/>
+        </w:rPr>
+        <w:t>Setpoint: 1000</w:t>
+      </w:r>
+    </w:p>
+    <w:p>
+      <w:pPr>
+        <w:rPr>
+          <w:lang w:val="sv-SE"/>
+        </w:rPr>
+      </w:pPr>
+      <w:r>
+        <w:rPr>
+          <w:lang w:val="sv-SE"/>
+        </w:rPr>
+        <w:t>NuTid: 16.2</w:t>
       </w:r>
       <w:r>
         <w:rPr>
@@ -6603,19 +5238,11 @@
         </w:rPr>
         <w:tab/>
       </w:r>
-      <w:proofErr w:type="spellStart"/>
-      <w:r>
-        <w:rPr>
-          <w:lang w:val="sv-SE"/>
-        </w:rPr>
-        <w:t>Error</w:t>
-      </w:r>
-      <w:proofErr w:type="spellEnd"/>
-      <w:r>
-        <w:rPr>
-          <w:lang w:val="sv-SE"/>
-        </w:rPr>
-        <w:t>: 185</w:t>
+      <w:r>
+        <w:rPr>
+          <w:lang w:val="sv-SE"/>
+        </w:rPr>
+        <w:t>Error: 185</w:t>
       </w:r>
       <w:r>
         <w:rPr>
@@ -6647,40 +5274,24 @@
         </w:rPr>
         <w:tab/>
       </w:r>
-      <w:proofErr w:type="spellStart"/>
-      <w:r>
-        <w:rPr>
-          <w:lang w:val="sv-SE"/>
-        </w:rPr>
-        <w:t>Setpoint</w:t>
-      </w:r>
-      <w:proofErr w:type="spellEnd"/>
-      <w:r>
-        <w:rPr>
-          <w:lang w:val="sv-SE"/>
-        </w:rPr>
-        <w:t>: 1000</w:t>
-      </w:r>
-    </w:p>
-    <w:p>
-      <w:pPr>
-        <w:rPr>
-          <w:lang w:val="sv-SE"/>
-        </w:rPr>
-      </w:pPr>
-      <w:proofErr w:type="spellStart"/>
-      <w:r>
-        <w:rPr>
-          <w:lang w:val="sv-SE"/>
-        </w:rPr>
-        <w:t>NuTid</w:t>
-      </w:r>
-      <w:proofErr w:type="spellEnd"/>
-      <w:r>
-        <w:rPr>
-          <w:lang w:val="sv-SE"/>
-        </w:rPr>
-        <w:t>: 16.5</w:t>
+      <w:r>
+        <w:rPr>
+          <w:lang w:val="sv-SE"/>
+        </w:rPr>
+        <w:t>Setpoint: 1000</w:t>
+      </w:r>
+    </w:p>
+    <w:p>
+      <w:pPr>
+        <w:rPr>
+          <w:lang w:val="sv-SE"/>
+        </w:rPr>
+      </w:pPr>
+      <w:r>
+        <w:rPr>
+          <w:lang w:val="sv-SE"/>
+        </w:rPr>
+        <w:t>NuTid: 16.5</w:t>
       </w:r>
       <w:r>
         <w:rPr>
@@ -6688,19 +5299,11 @@
         </w:rPr>
         <w:tab/>
       </w:r>
-      <w:proofErr w:type="spellStart"/>
-      <w:r>
-        <w:rPr>
-          <w:lang w:val="sv-SE"/>
-        </w:rPr>
-        <w:t>Error</w:t>
-      </w:r>
-      <w:proofErr w:type="spellEnd"/>
-      <w:r>
-        <w:rPr>
-          <w:lang w:val="sv-SE"/>
-        </w:rPr>
-        <w:t>: 240</w:t>
+      <w:r>
+        <w:rPr>
+          <w:lang w:val="sv-SE"/>
+        </w:rPr>
+        <w:t>Error: 240</w:t>
       </w:r>
       <w:r>
         <w:rPr>
@@ -6732,40 +5335,24 @@
         </w:rPr>
         <w:tab/>
       </w:r>
-      <w:proofErr w:type="spellStart"/>
-      <w:r>
-        <w:rPr>
-          <w:lang w:val="sv-SE"/>
-        </w:rPr>
-        <w:t>Setpoint</w:t>
-      </w:r>
-      <w:proofErr w:type="spellEnd"/>
-      <w:r>
-        <w:rPr>
-          <w:lang w:val="sv-SE"/>
-        </w:rPr>
-        <w:t>: 1000</w:t>
-      </w:r>
-    </w:p>
-    <w:p>
-      <w:pPr>
-        <w:rPr>
-          <w:lang w:val="sv-SE"/>
-        </w:rPr>
-      </w:pPr>
-      <w:proofErr w:type="spellStart"/>
-      <w:r>
-        <w:rPr>
-          <w:lang w:val="sv-SE"/>
-        </w:rPr>
-        <w:t>NuTid</w:t>
-      </w:r>
-      <w:proofErr w:type="spellEnd"/>
-      <w:r>
-        <w:rPr>
-          <w:lang w:val="sv-SE"/>
-        </w:rPr>
-        <w:t>: 16.8</w:t>
+      <w:r>
+        <w:rPr>
+          <w:lang w:val="sv-SE"/>
+        </w:rPr>
+        <w:t>Setpoint: 1000</w:t>
+      </w:r>
+    </w:p>
+    <w:p>
+      <w:pPr>
+        <w:rPr>
+          <w:lang w:val="sv-SE"/>
+        </w:rPr>
+      </w:pPr>
+      <w:r>
+        <w:rPr>
+          <w:lang w:val="sv-SE"/>
+        </w:rPr>
+        <w:t>NuTid: 16.8</w:t>
       </w:r>
       <w:r>
         <w:rPr>
@@ -6773,19 +5360,11 @@
         </w:rPr>
         <w:tab/>
       </w:r>
-      <w:proofErr w:type="spellStart"/>
-      <w:r>
-        <w:rPr>
-          <w:lang w:val="sv-SE"/>
-        </w:rPr>
-        <w:t>Error</w:t>
-      </w:r>
-      <w:proofErr w:type="spellEnd"/>
-      <w:r>
-        <w:rPr>
-          <w:lang w:val="sv-SE"/>
-        </w:rPr>
-        <w:t>: 229</w:t>
+      <w:r>
+        <w:rPr>
+          <w:lang w:val="sv-SE"/>
+        </w:rPr>
+        <w:t>Error: 229</w:t>
       </w:r>
       <w:r>
         <w:rPr>
@@ -6817,40 +5396,24 @@
         </w:rPr>
         <w:tab/>
       </w:r>
-      <w:proofErr w:type="spellStart"/>
-      <w:r>
-        <w:rPr>
-          <w:lang w:val="sv-SE"/>
-        </w:rPr>
-        <w:t>Setpoint</w:t>
-      </w:r>
-      <w:proofErr w:type="spellEnd"/>
-      <w:r>
-        <w:rPr>
-          <w:lang w:val="sv-SE"/>
-        </w:rPr>
-        <w:t>: 1000</w:t>
-      </w:r>
-    </w:p>
-    <w:p>
-      <w:pPr>
-        <w:rPr>
-          <w:lang w:val="sv-SE"/>
-        </w:rPr>
-      </w:pPr>
-      <w:proofErr w:type="spellStart"/>
-      <w:r>
-        <w:rPr>
-          <w:lang w:val="sv-SE"/>
-        </w:rPr>
-        <w:t>NuTid</w:t>
-      </w:r>
-      <w:proofErr w:type="spellEnd"/>
-      <w:r>
-        <w:rPr>
-          <w:lang w:val="sv-SE"/>
-        </w:rPr>
-        <w:t>: 17.1</w:t>
+      <w:r>
+        <w:rPr>
+          <w:lang w:val="sv-SE"/>
+        </w:rPr>
+        <w:t>Setpoint: 1000</w:t>
+      </w:r>
+    </w:p>
+    <w:p>
+      <w:pPr>
+        <w:rPr>
+          <w:lang w:val="sv-SE"/>
+        </w:rPr>
+      </w:pPr>
+      <w:r>
+        <w:rPr>
+          <w:lang w:val="sv-SE"/>
+        </w:rPr>
+        <w:t>NuTid: 17.1</w:t>
       </w:r>
       <w:r>
         <w:rPr>
@@ -6858,19 +5421,11 @@
         </w:rPr>
         <w:tab/>
       </w:r>
-      <w:proofErr w:type="spellStart"/>
-      <w:r>
-        <w:rPr>
-          <w:lang w:val="sv-SE"/>
-        </w:rPr>
-        <w:t>Error</w:t>
-      </w:r>
-      <w:proofErr w:type="spellEnd"/>
-      <w:r>
-        <w:rPr>
-          <w:lang w:val="sv-SE"/>
-        </w:rPr>
-        <w:t>: 236</w:t>
+      <w:r>
+        <w:rPr>
+          <w:lang w:val="sv-SE"/>
+        </w:rPr>
+        <w:t>Error: 236</w:t>
       </w:r>
       <w:r>
         <w:rPr>
@@ -6902,40 +5457,24 @@
         </w:rPr>
         <w:tab/>
       </w:r>
-      <w:proofErr w:type="spellStart"/>
-      <w:r>
-        <w:rPr>
-          <w:lang w:val="sv-SE"/>
-        </w:rPr>
-        <w:t>Setpoint</w:t>
-      </w:r>
-      <w:proofErr w:type="spellEnd"/>
-      <w:r>
-        <w:rPr>
-          <w:lang w:val="sv-SE"/>
-        </w:rPr>
-        <w:t>: 1000</w:t>
-      </w:r>
-    </w:p>
-    <w:p>
-      <w:pPr>
-        <w:rPr>
-          <w:lang w:val="sv-SE"/>
-        </w:rPr>
-      </w:pPr>
-      <w:proofErr w:type="spellStart"/>
-      <w:r>
-        <w:rPr>
-          <w:lang w:val="sv-SE"/>
-        </w:rPr>
-        <w:t>NuTid</w:t>
-      </w:r>
-      <w:proofErr w:type="spellEnd"/>
-      <w:r>
-        <w:rPr>
-          <w:lang w:val="sv-SE"/>
-        </w:rPr>
-        <w:t>: 17.4</w:t>
+      <w:r>
+        <w:rPr>
+          <w:lang w:val="sv-SE"/>
+        </w:rPr>
+        <w:t>Setpoint: 1000</w:t>
+      </w:r>
+    </w:p>
+    <w:p>
+      <w:pPr>
+        <w:rPr>
+          <w:lang w:val="sv-SE"/>
+        </w:rPr>
+      </w:pPr>
+      <w:r>
+        <w:rPr>
+          <w:lang w:val="sv-SE"/>
+        </w:rPr>
+        <w:t>NuTid: 17.4</w:t>
       </w:r>
       <w:r>
         <w:rPr>
@@ -6943,19 +5482,11 @@
         </w:rPr>
         <w:tab/>
       </w:r>
-      <w:proofErr w:type="spellStart"/>
-      <w:r>
-        <w:rPr>
-          <w:lang w:val="sv-SE"/>
-        </w:rPr>
-        <w:t>Error</w:t>
-      </w:r>
-      <w:proofErr w:type="spellEnd"/>
-      <w:r>
-        <w:rPr>
-          <w:lang w:val="sv-SE"/>
-        </w:rPr>
-        <w:t>: 226</w:t>
+      <w:r>
+        <w:rPr>
+          <w:lang w:val="sv-SE"/>
+        </w:rPr>
+        <w:t>Error: 226</w:t>
       </w:r>
       <w:r>
         <w:rPr>
@@ -6987,40 +5518,24 @@
         </w:rPr>
         <w:tab/>
       </w:r>
-      <w:proofErr w:type="spellStart"/>
-      <w:r>
-        <w:rPr>
-          <w:lang w:val="sv-SE"/>
-        </w:rPr>
-        <w:t>Setpoint</w:t>
-      </w:r>
-      <w:proofErr w:type="spellEnd"/>
-      <w:r>
-        <w:rPr>
-          <w:lang w:val="sv-SE"/>
-        </w:rPr>
-        <w:t>: 1000</w:t>
-      </w:r>
-    </w:p>
-    <w:p>
-      <w:pPr>
-        <w:rPr>
-          <w:lang w:val="sv-SE"/>
-        </w:rPr>
-      </w:pPr>
-      <w:proofErr w:type="spellStart"/>
-      <w:r>
-        <w:rPr>
-          <w:lang w:val="sv-SE"/>
-        </w:rPr>
-        <w:t>NuTid</w:t>
-      </w:r>
-      <w:proofErr w:type="spellEnd"/>
-      <w:r>
-        <w:rPr>
-          <w:lang w:val="sv-SE"/>
-        </w:rPr>
-        <w:t>: 17.7</w:t>
+      <w:r>
+        <w:rPr>
+          <w:lang w:val="sv-SE"/>
+        </w:rPr>
+        <w:t>Setpoint: 1000</w:t>
+      </w:r>
+    </w:p>
+    <w:p>
+      <w:pPr>
+        <w:rPr>
+          <w:lang w:val="sv-SE"/>
+        </w:rPr>
+      </w:pPr>
+      <w:r>
+        <w:rPr>
+          <w:lang w:val="sv-SE"/>
+        </w:rPr>
+        <w:t>NuTid: 17.7</w:t>
       </w:r>
       <w:r>
         <w:rPr>
@@ -7028,19 +5543,11 @@
         </w:rPr>
         <w:tab/>
       </w:r>
-      <w:proofErr w:type="spellStart"/>
-      <w:r>
-        <w:rPr>
-          <w:lang w:val="sv-SE"/>
-        </w:rPr>
-        <w:t>Error</w:t>
-      </w:r>
-      <w:proofErr w:type="spellEnd"/>
-      <w:r>
-        <w:rPr>
-          <w:lang w:val="sv-SE"/>
-        </w:rPr>
-        <w:t>: 216</w:t>
+      <w:r>
+        <w:rPr>
+          <w:lang w:val="sv-SE"/>
+        </w:rPr>
+        <w:t>Error: 216</w:t>
       </w:r>
       <w:r>
         <w:rPr>
@@ -7072,40 +5579,24 @@
         </w:rPr>
         <w:tab/>
       </w:r>
-      <w:proofErr w:type="spellStart"/>
-      <w:r>
-        <w:rPr>
-          <w:lang w:val="sv-SE"/>
-        </w:rPr>
-        <w:t>Setpoint</w:t>
-      </w:r>
-      <w:proofErr w:type="spellEnd"/>
-      <w:r>
-        <w:rPr>
-          <w:lang w:val="sv-SE"/>
-        </w:rPr>
-        <w:t>: 1000</w:t>
-      </w:r>
-    </w:p>
-    <w:p>
-      <w:pPr>
-        <w:rPr>
-          <w:lang w:val="sv-SE"/>
-        </w:rPr>
-      </w:pPr>
-      <w:proofErr w:type="spellStart"/>
-      <w:r>
-        <w:rPr>
-          <w:lang w:val="sv-SE"/>
-        </w:rPr>
-        <w:t>NuTid</w:t>
-      </w:r>
-      <w:proofErr w:type="spellEnd"/>
-      <w:r>
-        <w:rPr>
-          <w:lang w:val="sv-SE"/>
-        </w:rPr>
-        <w:t>: 18</w:t>
+      <w:r>
+        <w:rPr>
+          <w:lang w:val="sv-SE"/>
+        </w:rPr>
+        <w:t>Setpoint: 1000</w:t>
+      </w:r>
+    </w:p>
+    <w:p>
+      <w:pPr>
+        <w:rPr>
+          <w:lang w:val="sv-SE"/>
+        </w:rPr>
+      </w:pPr>
+      <w:r>
+        <w:rPr>
+          <w:lang w:val="sv-SE"/>
+        </w:rPr>
+        <w:t>NuTid: 18</w:t>
       </w:r>
       <w:r>
         <w:rPr>
@@ -7113,19 +5604,11 @@
         </w:rPr>
         <w:tab/>
       </w:r>
-      <w:proofErr w:type="spellStart"/>
-      <w:r>
-        <w:rPr>
-          <w:lang w:val="sv-SE"/>
-        </w:rPr>
-        <w:t>Error</w:t>
-      </w:r>
-      <w:proofErr w:type="spellEnd"/>
-      <w:r>
-        <w:rPr>
-          <w:lang w:val="sv-SE"/>
-        </w:rPr>
-        <w:t>: 186</w:t>
+      <w:r>
+        <w:rPr>
+          <w:lang w:val="sv-SE"/>
+        </w:rPr>
+        <w:t>Error: 186</w:t>
       </w:r>
       <w:r>
         <w:rPr>
@@ -7157,40 +5640,24 @@
         </w:rPr>
         <w:tab/>
       </w:r>
-      <w:proofErr w:type="spellStart"/>
-      <w:r>
-        <w:rPr>
-          <w:lang w:val="sv-SE"/>
-        </w:rPr>
-        <w:t>Setpoint</w:t>
-      </w:r>
-      <w:proofErr w:type="spellEnd"/>
-      <w:r>
-        <w:rPr>
-          <w:lang w:val="sv-SE"/>
-        </w:rPr>
-        <w:t>: 1000</w:t>
-      </w:r>
-    </w:p>
-    <w:p>
-      <w:pPr>
-        <w:rPr>
-          <w:lang w:val="sv-SE"/>
-        </w:rPr>
-      </w:pPr>
-      <w:proofErr w:type="spellStart"/>
-      <w:r>
-        <w:rPr>
-          <w:lang w:val="sv-SE"/>
-        </w:rPr>
-        <w:t>NuTid</w:t>
-      </w:r>
-      <w:proofErr w:type="spellEnd"/>
-      <w:r>
-        <w:rPr>
-          <w:lang w:val="sv-SE"/>
-        </w:rPr>
-        <w:t>: 18.3</w:t>
+      <w:r>
+        <w:rPr>
+          <w:lang w:val="sv-SE"/>
+        </w:rPr>
+        <w:t>Setpoint: 1000</w:t>
+      </w:r>
+    </w:p>
+    <w:p>
+      <w:pPr>
+        <w:rPr>
+          <w:lang w:val="sv-SE"/>
+        </w:rPr>
+      </w:pPr>
+      <w:r>
+        <w:rPr>
+          <w:lang w:val="sv-SE"/>
+        </w:rPr>
+        <w:t>NuTid: 18.3</w:t>
       </w:r>
       <w:r>
         <w:rPr>
@@ -7198,19 +5665,11 @@
         </w:rPr>
         <w:tab/>
       </w:r>
-      <w:proofErr w:type="spellStart"/>
-      <w:r>
-        <w:rPr>
-          <w:lang w:val="sv-SE"/>
-        </w:rPr>
-        <w:t>Error</w:t>
-      </w:r>
-      <w:proofErr w:type="spellEnd"/>
-      <w:r>
-        <w:rPr>
-          <w:lang w:val="sv-SE"/>
-        </w:rPr>
-        <w:t>: 33</w:t>
+      <w:r>
+        <w:rPr>
+          <w:lang w:val="sv-SE"/>
+        </w:rPr>
+        <w:t>Error: 33</w:t>
       </w:r>
       <w:r>
         <w:rPr>
@@ -7242,40 +5701,24 @@
         </w:rPr>
         <w:tab/>
       </w:r>
-      <w:proofErr w:type="spellStart"/>
-      <w:r>
-        <w:rPr>
-          <w:lang w:val="sv-SE"/>
-        </w:rPr>
-        <w:t>Setpoint</w:t>
-      </w:r>
-      <w:proofErr w:type="spellEnd"/>
-      <w:r>
-        <w:rPr>
-          <w:lang w:val="sv-SE"/>
-        </w:rPr>
-        <w:t>: 1000</w:t>
-      </w:r>
-    </w:p>
-    <w:p>
-      <w:pPr>
-        <w:rPr>
-          <w:lang w:val="sv-SE"/>
-        </w:rPr>
-      </w:pPr>
-      <w:proofErr w:type="spellStart"/>
-      <w:r>
-        <w:rPr>
-          <w:lang w:val="sv-SE"/>
-        </w:rPr>
-        <w:t>NuTid</w:t>
-      </w:r>
-      <w:proofErr w:type="spellEnd"/>
-      <w:r>
-        <w:rPr>
-          <w:lang w:val="sv-SE"/>
-        </w:rPr>
-        <w:t>: 18.6</w:t>
+      <w:r>
+        <w:rPr>
+          <w:lang w:val="sv-SE"/>
+        </w:rPr>
+        <w:t>Setpoint: 1000</w:t>
+      </w:r>
+    </w:p>
+    <w:p>
+      <w:pPr>
+        <w:rPr>
+          <w:lang w:val="sv-SE"/>
+        </w:rPr>
+      </w:pPr>
+      <w:r>
+        <w:rPr>
+          <w:lang w:val="sv-SE"/>
+        </w:rPr>
+        <w:t>NuTid: 18.6</w:t>
       </w:r>
       <w:r>
         <w:rPr>
@@ -7283,19 +5726,11 @@
         </w:rPr>
         <w:tab/>
       </w:r>
-      <w:proofErr w:type="spellStart"/>
-      <w:r>
-        <w:rPr>
-          <w:lang w:val="sv-SE"/>
-        </w:rPr>
-        <w:t>Error</w:t>
-      </w:r>
-      <w:proofErr w:type="spellEnd"/>
-      <w:r>
-        <w:rPr>
-          <w:lang w:val="sv-SE"/>
-        </w:rPr>
-        <w:t>: -153</w:t>
+      <w:r>
+        <w:rPr>
+          <w:lang w:val="sv-SE"/>
+        </w:rPr>
+        <w:t>Error: -153</w:t>
       </w:r>
       <w:r>
         <w:rPr>
@@ -7327,19 +5762,11 @@
         </w:rPr>
         <w:tab/>
       </w:r>
-      <w:proofErr w:type="spellStart"/>
-      <w:r>
-        <w:rPr>
-          <w:lang w:val="sv-SE"/>
-        </w:rPr>
-        <w:t>Setpoint</w:t>
-      </w:r>
-      <w:proofErr w:type="spellEnd"/>
-      <w:r>
-        <w:rPr>
-          <w:lang w:val="sv-SE"/>
-        </w:rPr>
-        <w:t>: 1000</w:t>
+      <w:r>
+        <w:rPr>
+          <w:lang w:val="sv-SE"/>
+        </w:rPr>
+        <w:t>Setpoint: 1000</w:t>
       </w:r>
     </w:p>
     <w:p>
@@ -7401,7 +5828,6 @@
                 <w:lang w:val="sv-SE"/>
               </w:rPr>
             </w:pPr>
-            <w:proofErr w:type="spellStart"/>
             <w:r>
               <w:rPr>
                 <w:sz w:val="32"/>
@@ -7410,7 +5836,6 @@
               </w:rPr>
               <w:t>Kc</w:t>
             </w:r>
-            <w:proofErr w:type="spellEnd"/>
           </w:p>
         </w:tc>
         <w:tc>
@@ -7447,7 +5872,6 @@
                 <w:lang w:val="sv-SE"/>
               </w:rPr>
             </w:pPr>
-            <w:proofErr w:type="spellStart"/>
             <w:r>
               <w:rPr>
                 <w:sz w:val="32"/>
@@ -7456,7 +5880,6 @@
               </w:rPr>
               <w:t>Td</w:t>
             </w:r>
-            <w:proofErr w:type="spellEnd"/>
           </w:p>
         </w:tc>
       </w:tr>
@@ -7865,19 +6288,24 @@
           <w:lang w:val="sv-SE"/>
         </w:rPr>
       </w:pPr>
-      <w:proofErr w:type="spellStart"/>
-      <w:r>
-        <w:rPr>
-          <w:lang w:val="sv-SE"/>
-        </w:rPr>
-        <w:t>Pga</w:t>
-      </w:r>
-      <w:proofErr w:type="spellEnd"/>
-      <w:r>
-        <w:rPr>
-          <w:lang w:val="sv-SE"/>
-        </w:rPr>
-        <w:t xml:space="preserve"> sensorns olinjära värden tar det i början en stund för PID att stabilisera.</w:t>
+      <w:r>
+        <w:rPr>
+          <w:lang w:val="sv-SE"/>
+        </w:rPr>
+        <w:t>Pga sensorns olinjära värden tar det i början en stund för PID att stabilisera.</w:t>
+      </w:r>
+    </w:p>
+    <w:p>
+      <w:pPr>
+        <w:rPr>
+          <w:lang w:val="sv-SE"/>
+        </w:rPr>
+      </w:pPr>
+      <w:r>
+        <w:rPr>
+          <w:lang w:val="sv-SE"/>
+        </w:rPr>
+        <w:t xml:space="preserve">Bollen blir extremt ostadig när I är för högt. Detta eftersom sensorn ger olinjära värden med bollens distans. För att minska detta måste vi även öka kD för att </w:t>
       </w:r>
     </w:p>
     <w:p>
@@ -7896,27 +6324,92 @@
         <w:rPr>
           <w:lang w:val="sv-SE"/>
         </w:rPr>
-        <w:t xml:space="preserve">oscillationens medelvärde. Desto högre I </w:t>
-      </w:r>
-      <w:proofErr w:type="spellStart"/>
-      <w:r>
-        <w:rPr>
-          <w:lang w:val="sv-SE"/>
-        </w:rPr>
-        <w:t>i</w:t>
-      </w:r>
-      <w:proofErr w:type="spellEnd"/>
-      <w:r>
-        <w:rPr>
-          <w:lang w:val="sv-SE"/>
-        </w:rPr>
-        <w:t xml:space="preserve"> PI-reglering -  desto högre blir medelvärdet</w:t>
+        <w:t>oscillationens medelvärde. Desto högre I i PI-reglering -  desto högre blir medelvärdet</w:t>
+      </w:r>
+      <w:r>
+        <w:rPr>
+          <w:lang w:val="sv-SE"/>
+        </w:rPr>
+        <w:t xml:space="preserve">. Bollen är stabilare desto längre bort från sensorn bollen är. </w:t>
+      </w:r>
+    </w:p>
+    <w:p>
+      <w:pPr>
+        <w:rPr>
+          <w:lang w:val="sv-SE"/>
+        </w:rPr>
+      </w:pPr>
+    </w:p>
+    <w:p>
+      <w:pPr>
+        <w:rPr>
+          <w:lang w:val="sv-SE"/>
+        </w:rPr>
+      </w:pPr>
+      <w:r>
+        <w:rPr>
+          <w:lang w:val="sv-SE"/>
+        </w:rPr>
+        <w:t xml:space="preserve">Bästa värden för setpoint =30, </w:t>
+      </w:r>
+      <w:r>
+        <w:rPr>
+          <w:lang w:val="sv-SE"/>
+        </w:rPr>
+        <w:br/>
+        <w:t>3, 0.7, 20</w:t>
+      </w:r>
+    </w:p>
+    <w:p>
+      <w:pPr>
+        <w:rPr>
+          <w:lang w:val="sv-SE"/>
+        </w:rPr>
+      </w:pPr>
+      <w:r>
+        <w:rPr>
+          <w:lang w:val="sv-SE"/>
+        </w:rPr>
+        <w:lastRenderedPageBreak/>
+        <w:t xml:space="preserve">Bästa värden för setpoint =30, </w:t>
+      </w:r>
+      <w:r>
+        <w:rPr>
+          <w:lang w:val="sv-SE"/>
+        </w:rPr>
+        <w:br/>
+      </w:r>
+      <w:r>
+        <w:rPr>
+          <w:lang w:val="sv-SE"/>
+        </w:rPr>
+        <w:t>4, 1, 20</w:t>
+      </w:r>
+    </w:p>
+    <w:p>
+      <w:pPr>
+        <w:rPr>
+          <w:lang w:val="sv-SE"/>
+        </w:rPr>
+      </w:pPr>
+      <w:r>
+        <w:rPr>
+          <w:lang w:val="sv-SE"/>
+        </w:rPr>
+        <w:t>När bollens oscillation passerar setpoint och närmare sensorn tar det tid för PID-regleringen att anpassa sig när bollen faller tillbaka igen.</w:t>
       </w:r>
       <w:bookmarkStart w:id="14" w:name="_GoBack"/>
       <w:bookmarkEnd w:id="14"/>
     </w:p>
     <w:p>
       <w:pPr>
+        <w:rPr>
+          <w:lang w:val="sv-SE"/>
+        </w:rPr>
+      </w:pPr>
+    </w:p>
+    <w:p>
+      <w:pPr>
         <w:pStyle w:val="Rubrik1"/>
       </w:pPr>
       <w:r>
@@ -7964,7 +6457,6 @@
         <w:pStyle w:val="Rubrik1"/>
       </w:pPr>
       <w:r>
-        <w:lastRenderedPageBreak/>
         <w:t xml:space="preserve"> </w:t>
       </w:r>
       <w:bookmarkStart w:id="15" w:name="_Toc438441790"/>
@@ -7993,21 +6485,7 @@
         <w:rPr>
           <w:lang w:val="sv-SE"/>
         </w:rPr>
-        <w:t xml:space="preserve">Alla andra delsystem som </w:t>
-      </w:r>
-      <w:proofErr w:type="spellStart"/>
-      <w:r>
-        <w:rPr>
-          <w:lang w:val="sv-SE"/>
-        </w:rPr>
-        <w:t>Matlab</w:t>
-      </w:r>
-      <w:proofErr w:type="spellEnd"/>
-      <w:r>
-        <w:rPr>
-          <w:lang w:val="sv-SE"/>
-        </w:rPr>
-        <w:t xml:space="preserve">-kommunikation, signalbehandling och motorstyrning fungerar felfritt. När vi trodde vi var på stadiet att vi endast kvar var att sätta PID-inställningar med </w:t>
+        <w:t xml:space="preserve">Alla andra delsystem som Matlab-kommunikation, signalbehandling och motorstyrning fungerar felfritt. När vi trodde vi var på stadiet att vi endast kvar var att sätta PID-inställningar med </w:t>
       </w:r>
       <w:r>
         <w:rPr>
@@ -8019,41 +6497,13 @@
         <w:rPr>
           <w:lang w:val="sv-SE"/>
         </w:rPr>
-        <w:t xml:space="preserve">en, fastnade vi på ett problem som inkluderar just PID-regleringen, som medförde att vi </w:t>
-      </w:r>
-      <w:proofErr w:type="gramStart"/>
-      <w:r>
-        <w:rPr>
-          <w:lang w:val="sv-SE"/>
-        </w:rPr>
-        <w:t>ej</w:t>
-      </w:r>
-      <w:proofErr w:type="gramEnd"/>
-      <w:r>
-        <w:rPr>
-          <w:lang w:val="sv-SE"/>
-        </w:rPr>
-        <w:t xml:space="preserve"> nådde deadlinen.</w:t>
-      </w:r>
-      <w:r>
-        <w:rPr>
-          <w:lang w:val="sv-SE"/>
-        </w:rPr>
-        <w:t xml:space="preserve"> Orsaken till problemet är ännu </w:t>
-      </w:r>
-      <w:proofErr w:type="gramStart"/>
-      <w:r>
-        <w:rPr>
-          <w:lang w:val="sv-SE"/>
-        </w:rPr>
-        <w:t>ej</w:t>
-      </w:r>
-      <w:proofErr w:type="gramEnd"/>
-      <w:r>
-        <w:rPr>
-          <w:lang w:val="sv-SE"/>
-        </w:rPr>
-        <w:t xml:space="preserve"> upptäckt, men med lite mer forskning kan vi komma över träsket.</w:t>
+        <w:t>en, fastnade vi på ett problem som inkluderar just PID-regleringen, som medförde att vi ej nådde deadlinen.</w:t>
+      </w:r>
+      <w:r>
+        <w:rPr>
+          <w:lang w:val="sv-SE"/>
+        </w:rPr>
+        <w:t xml:space="preserve"> Orsaken till problemet är ännu ej upptäckt, men med lite mer forskning kan vi komma över träsket.</w:t>
       </w:r>
       <w:r>
         <w:rPr>
@@ -8194,7 +6644,7 @@
           <w:rPr>
             <w:noProof/>
           </w:rPr>
-          <w:t>10</w:t>
+          <w:t>11</w:t>
         </w:r>
         <w:r>
           <w:rPr>
@@ -9964,7 +8414,7 @@
 </file>
 
 <file path=customXml/itemProps1.xml><?xml version="1.0" encoding="utf-8"?>
-<ds:datastoreItem xmlns:ds="http://schemas.openxmlformats.org/officeDocument/2006/customXml" ds:itemID="{286B913D-67E9-4BA5-8026-8357B2DDB0C9}">
+<ds:datastoreItem xmlns:ds="http://schemas.openxmlformats.org/officeDocument/2006/customXml" ds:itemID="{F57BBE1F-1C50-4CCC-998A-2E8546A75743}">
   <ds:schemaRefs>
     <ds:schemaRef ds:uri="http://schemas.openxmlformats.org/officeDocument/2006/bibliography"/>
   </ds:schemaRefs>

</xml_diff>

<commit_message>
New Ziegler from PID fix
</commit_message>
<xml_diff>
--- a/Dokumentation/Prince_ExuppgiftRapport.docx
+++ b/Dokumentation/Prince_ExuppgiftRapport.docx
@@ -5107,7 +5107,7 @@
         <w:rPr>
           <w:lang w:val="sv-SE"/>
         </w:rPr>
-        <w:t>NuTid: 15.6</w:t>
+        <w:t>NuTid: 6.6</w:t>
       </w:r>
       <w:r>
         <w:rPr>
@@ -5120,7 +5120,7 @@
         <w:rPr>
           <w:lang w:val="sv-SE"/>
         </w:rPr>
-        <w:t>Error: -116</w:t>
+        <w:t>Error: -112</w:t>
       </w:r>
       <w:r>
         <w:rPr>
@@ -5132,7 +5132,7 @@
         <w:rPr>
           <w:lang w:val="sv-SE"/>
         </w:rPr>
-        <w:t>Utsignal: 360</w:t>
+        <w:t>Utsignal: 0</w:t>
       </w:r>
       <w:r>
         <w:rPr>
@@ -5144,7 +5144,7 @@
         <w:rPr>
           <w:lang w:val="sv-SE"/>
         </w:rPr>
-        <w:t>Sensor Distans: 1116</w:t>
+        <w:t>Sensor Distans: 1112</w:t>
       </w:r>
       <w:r>
         <w:rPr>
@@ -5169,7 +5169,7 @@
         <w:rPr>
           <w:lang w:val="sv-SE"/>
         </w:rPr>
-        <w:t>NuTid: 15.9</w:t>
+        <w:t>NuTid: 6.9</w:t>
       </w:r>
       <w:r>
         <w:rPr>
@@ -5181,7 +5181,7 @@
         <w:rPr>
           <w:lang w:val="sv-SE"/>
         </w:rPr>
-        <w:t>Error: -6</w:t>
+        <w:t>Error: -63</w:t>
       </w:r>
       <w:r>
         <w:rPr>
@@ -5193,7 +5193,7 @@
         <w:rPr>
           <w:lang w:val="sv-SE"/>
         </w:rPr>
-        <w:t>Utsignal: 360</w:t>
+        <w:t>Utsignal: 0</w:t>
       </w:r>
       <w:r>
         <w:rPr>
@@ -5205,7 +5205,7 @@
         <w:rPr>
           <w:lang w:val="sv-SE"/>
         </w:rPr>
-        <w:t>Sensor Distans: 1006</w:t>
+        <w:t>Sensor Distans: 1063</w:t>
       </w:r>
       <w:r>
         <w:rPr>
@@ -5230,7 +5230,7 @@
         <w:rPr>
           <w:lang w:val="sv-SE"/>
         </w:rPr>
-        <w:t>NuTid: 16.2</w:t>
+        <w:t>NuTid: 7.2</w:t>
       </w:r>
       <w:r>
         <w:rPr>
@@ -5242,7 +5242,7 @@
         <w:rPr>
           <w:lang w:val="sv-SE"/>
         </w:rPr>
-        <w:t>Error: 185</w:t>
+        <w:t>Error: 125</w:t>
       </w:r>
       <w:r>
         <w:rPr>
@@ -5254,7 +5254,7 @@
         <w:rPr>
           <w:lang w:val="sv-SE"/>
         </w:rPr>
-        <w:t>Utsignal: 388</w:t>
+        <w:t>Utsignal: 300</w:t>
       </w:r>
       <w:r>
         <w:rPr>
@@ -5266,7 +5266,7 @@
         <w:rPr>
           <w:lang w:val="sv-SE"/>
         </w:rPr>
-        <w:t>Sensor Distans: 815</w:t>
+        <w:t>Sensor Distans: 875</w:t>
       </w:r>
       <w:r>
         <w:rPr>
@@ -5291,7 +5291,7 @@
         <w:rPr>
           <w:lang w:val="sv-SE"/>
         </w:rPr>
-        <w:t>NuTid: 16.5</w:t>
+        <w:t>NuTid: 7.5</w:t>
       </w:r>
       <w:r>
         <w:rPr>
@@ -5303,7 +5303,7 @@
         <w:rPr>
           <w:lang w:val="sv-SE"/>
         </w:rPr>
-        <w:t>Error: 240</w:t>
+        <w:t>Error: 203</w:t>
       </w:r>
       <w:r>
         <w:rPr>
@@ -5315,7 +5315,7 @@
         <w:rPr>
           <w:lang w:val="sv-SE"/>
         </w:rPr>
-        <w:t>Utsignal: 504</w:t>
+        <w:t>Utsignal: 487</w:t>
       </w:r>
       <w:r>
         <w:rPr>
@@ -5327,7 +5327,7 @@
         <w:rPr>
           <w:lang w:val="sv-SE"/>
         </w:rPr>
-        <w:t>Sensor Distans: 760</w:t>
+        <w:t>Sensor Distans: 797</w:t>
       </w:r>
       <w:r>
         <w:rPr>
@@ -5352,7 +5352,7 @@
         <w:rPr>
           <w:lang w:val="sv-SE"/>
         </w:rPr>
-        <w:t>NuTid: 16.8</w:t>
+        <w:t>NuTid: 7.8</w:t>
       </w:r>
       <w:r>
         <w:rPr>
@@ -5364,7 +5364,7 @@
         <w:rPr>
           <w:lang w:val="sv-SE"/>
         </w:rPr>
-        <w:t>Error: 229</w:t>
+        <w:t>Error: 206</w:t>
       </w:r>
       <w:r>
         <w:rPr>
@@ -5376,7 +5376,7 @@
         <w:rPr>
           <w:lang w:val="sv-SE"/>
         </w:rPr>
-        <w:t>Utsignal: 480</w:t>
+        <w:t>Utsignal: 494</w:t>
       </w:r>
       <w:r>
         <w:rPr>
@@ -5388,7 +5388,7 @@
         <w:rPr>
           <w:lang w:val="sv-SE"/>
         </w:rPr>
-        <w:t>Sensor Distans: 771</w:t>
+        <w:t>Sensor Distans: 794</w:t>
       </w:r>
       <w:r>
         <w:rPr>
@@ -5413,7 +5413,7 @@
         <w:rPr>
           <w:lang w:val="sv-SE"/>
         </w:rPr>
-        <w:t>NuTid: 17.1</w:t>
+        <w:t>NuTid: 8.1</w:t>
       </w:r>
       <w:r>
         <w:rPr>
@@ -5425,7 +5425,7 @@
         <w:rPr>
           <w:lang w:val="sv-SE"/>
         </w:rPr>
-        <w:t>Error: 236</w:t>
+        <w:t>Error: 175</w:t>
       </w:r>
       <w:r>
         <w:rPr>
@@ -5437,7 +5437,7 @@
         <w:rPr>
           <w:lang w:val="sv-SE"/>
         </w:rPr>
-        <w:t>Utsignal: 495</w:t>
+        <w:t>Utsignal: 420</w:t>
       </w:r>
       <w:r>
         <w:rPr>
@@ -5449,7 +5449,7 @@
         <w:rPr>
           <w:lang w:val="sv-SE"/>
         </w:rPr>
-        <w:t>Sensor Distans: 764</w:t>
+        <w:t>Sensor Distans: 825</w:t>
       </w:r>
       <w:r>
         <w:rPr>
@@ -5474,7 +5474,7 @@
         <w:rPr>
           <w:lang w:val="sv-SE"/>
         </w:rPr>
-        <w:t>NuTid: 17.4</w:t>
+        <w:t>NuTid: 8.4</w:t>
       </w:r>
       <w:r>
         <w:rPr>
@@ -5486,7 +5486,7 @@
         <w:rPr>
           <w:lang w:val="sv-SE"/>
         </w:rPr>
-        <w:t>Error: 226</w:t>
+        <w:t>Error: 192</w:t>
       </w:r>
       <w:r>
         <w:rPr>
@@ -5498,7 +5498,7 @@
         <w:rPr>
           <w:lang w:val="sv-SE"/>
         </w:rPr>
-        <w:t>Utsignal: 474</w:t>
+        <w:t>Utsignal: 460</w:t>
       </w:r>
       <w:r>
         <w:rPr>
@@ -5510,7 +5510,7 @@
         <w:rPr>
           <w:lang w:val="sv-SE"/>
         </w:rPr>
-        <w:t>Sensor Distans: 774</w:t>
+        <w:t>Sensor Distans: 808</w:t>
       </w:r>
       <w:r>
         <w:rPr>
@@ -5535,7 +5535,7 @@
         <w:rPr>
           <w:lang w:val="sv-SE"/>
         </w:rPr>
-        <w:t>NuTid: 17.7</w:t>
+        <w:t>NuTid: 8.7</w:t>
       </w:r>
       <w:r>
         <w:rPr>
@@ -5547,7 +5547,7 @@
         <w:rPr>
           <w:lang w:val="sv-SE"/>
         </w:rPr>
-        <w:t>Error: 216</w:t>
+        <w:t>Error: 172</w:t>
       </w:r>
       <w:r>
         <w:rPr>
@@ -5559,7 +5559,7 @@
         <w:rPr>
           <w:lang w:val="sv-SE"/>
         </w:rPr>
-        <w:t>Utsignal: 453</w:t>
+        <w:t>Utsignal: 412</w:t>
       </w:r>
       <w:r>
         <w:rPr>
@@ -5571,7 +5571,7 @@
         <w:rPr>
           <w:lang w:val="sv-SE"/>
         </w:rPr>
-        <w:t>Sensor Distans: 784</w:t>
+        <w:t>Sensor Distans: 828</w:t>
       </w:r>
       <w:r>
         <w:rPr>
@@ -5596,7 +5596,7 @@
         <w:rPr>
           <w:lang w:val="sv-SE"/>
         </w:rPr>
-        <w:t>NuTid: 18</w:t>
+        <w:t>NuTid: 9</w:t>
       </w:r>
       <w:r>
         <w:rPr>
@@ -5608,7 +5608,7 @@
         <w:rPr>
           <w:lang w:val="sv-SE"/>
         </w:rPr>
-        <w:t>Error: 186</w:t>
+        <w:t>Error: 4</w:t>
       </w:r>
       <w:r>
         <w:rPr>
@@ -5620,19 +5620,13 @@
         <w:rPr>
           <w:lang w:val="sv-SE"/>
         </w:rPr>
-        <w:t>Utsignal: 390</w:t>
-      </w:r>
-      <w:r>
-        <w:rPr>
-          <w:lang w:val="sv-SE"/>
-        </w:rPr>
         <w:tab/>
       </w:r>
       <w:r>
         <w:rPr>
           <w:lang w:val="sv-SE"/>
         </w:rPr>
-        <w:t>Sensor Distans: 814</w:t>
+        <w:t>Utsignal: 9</w:t>
       </w:r>
       <w:r>
         <w:rPr>
@@ -5644,6 +5638,18 @@
         <w:rPr>
           <w:lang w:val="sv-SE"/>
         </w:rPr>
+        <w:t>Sensor Distans: 996</w:t>
+      </w:r>
+      <w:r>
+        <w:rPr>
+          <w:lang w:val="sv-SE"/>
+        </w:rPr>
+        <w:tab/>
+      </w:r>
+      <w:r>
+        <w:rPr>
+          <w:lang w:val="sv-SE"/>
+        </w:rPr>
         <w:t>Setpoint: 1000</w:t>
       </w:r>
     </w:p>
@@ -5657,7 +5663,7 @@
         <w:rPr>
           <w:lang w:val="sv-SE"/>
         </w:rPr>
-        <w:t>NuTid: 18.3</w:t>
+        <w:t>NuTid: 9.3</w:t>
       </w:r>
       <w:r>
         <w:rPr>
@@ -5669,7 +5675,7 @@
         <w:rPr>
           <w:lang w:val="sv-SE"/>
         </w:rPr>
-        <w:t>Error: 33</w:t>
+        <w:t>Error: -102</w:t>
       </w:r>
       <w:r>
         <w:rPr>
@@ -5681,7 +5687,7 @@
         <w:rPr>
           <w:lang w:val="sv-SE"/>
         </w:rPr>
-        <w:t>Utsignal: 360</w:t>
+        <w:t>Utsignal: 0</w:t>
       </w:r>
       <w:r>
         <w:rPr>
@@ -5693,7 +5699,7 @@
         <w:rPr>
           <w:lang w:val="sv-SE"/>
         </w:rPr>
-        <w:t>Sensor Distans: 967</w:t>
+        <w:t>Sensor Distans: 1102</w:t>
       </w:r>
       <w:r>
         <w:rPr>
@@ -5718,75 +5724,7 @@
         <w:rPr>
           <w:lang w:val="sv-SE"/>
         </w:rPr>
-        <w:t>NuTid: 18.6</w:t>
-      </w:r>
-      <w:r>
-        <w:rPr>
-          <w:lang w:val="sv-SE"/>
-        </w:rPr>
-        <w:tab/>
-      </w:r>
-      <w:r>
-        <w:rPr>
-          <w:lang w:val="sv-SE"/>
-        </w:rPr>
-        <w:t>Error: -153</w:t>
-      </w:r>
-      <w:r>
-        <w:rPr>
-          <w:lang w:val="sv-SE"/>
-        </w:rPr>
-        <w:tab/>
-      </w:r>
-      <w:r>
-        <w:rPr>
-          <w:lang w:val="sv-SE"/>
-        </w:rPr>
-        <w:t>Utsignal: 360</w:t>
-      </w:r>
-      <w:r>
-        <w:rPr>
-          <w:lang w:val="sv-SE"/>
-        </w:rPr>
-        <w:tab/>
-      </w:r>
-      <w:r>
-        <w:rPr>
-          <w:lang w:val="sv-SE"/>
-        </w:rPr>
-        <w:t>Sensor Distans: 1153</w:t>
-      </w:r>
-      <w:r>
-        <w:rPr>
-          <w:lang w:val="sv-SE"/>
-        </w:rPr>
-        <w:tab/>
-      </w:r>
-      <w:r>
-        <w:rPr>
-          <w:lang w:val="sv-SE"/>
-        </w:rPr>
-        <w:t>Setpoint: 1000</w:t>
-      </w:r>
-    </w:p>
-    <w:p>
-      <w:pPr>
-        <w:rPr>
-          <w:lang w:val="sv-SE"/>
-        </w:rPr>
-      </w:pPr>
-    </w:p>
-    <w:p>
-      <w:pPr>
-        <w:rPr>
-          <w:lang w:val="sv-SE"/>
-        </w:rPr>
-      </w:pPr>
-      <w:r>
-        <w:rPr>
-          <w:lang w:val="sv-SE"/>
-        </w:rPr>
-        <w:t>T0 = 3</w:t>
+        <w:t>T0 = 9.3-6.6= 2.7</w:t>
       </w:r>
     </w:p>
     <w:tbl>
@@ -5932,7 +5870,7 @@
                 <w:szCs w:val="32"/>
                 <w:lang w:val="sv-SE"/>
               </w:rPr>
-              <w:t>1</w:t>
+              <w:t>4</w:t>
             </w:r>
             <w:r>
               <w:rPr>
@@ -5948,7 +5886,7 @@
                 <w:szCs w:val="32"/>
                 <w:lang w:val="sv-SE"/>
               </w:rPr>
-              <w:t>1.05</w:t>
+              <w:t>1.2</w:t>
             </w:r>
           </w:p>
         </w:tc>
@@ -6030,7 +5968,7 @@
                 <w:szCs w:val="32"/>
                 <w:lang w:val="sv-SE"/>
               </w:rPr>
-              <w:t>1</w:t>
+              <w:t>4</w:t>
             </w:r>
             <w:r>
               <w:rPr>
@@ -6046,7 +5984,7 @@
                 <w:szCs w:val="32"/>
                 <w:lang w:val="sv-SE"/>
               </w:rPr>
-              <w:t>0.95</w:t>
+              <w:t>1.09</w:t>
             </w:r>
           </w:p>
         </w:tc>
@@ -6068,7 +6006,7 @@
                 <w:szCs w:val="32"/>
                 <w:lang w:val="sv-SE"/>
               </w:rPr>
-              <w:t>3</w:t>
+              <w:t>2.7</w:t>
             </w:r>
             <w:r>
               <w:rPr>
@@ -6084,7 +6022,7 @@
                 <w:szCs w:val="32"/>
                 <w:lang w:val="sv-SE"/>
               </w:rPr>
-              <w:t>2.5</w:t>
+              <w:t>2.25</w:t>
             </w:r>
           </w:p>
         </w:tc>
@@ -6144,7 +6082,7 @@
                 <w:szCs w:val="32"/>
                 <w:lang w:val="sv-SE"/>
               </w:rPr>
-              <w:t>2.1</w:t>
+              <w:t>2.</w:t>
             </w:r>
             <w:r>
               <w:rPr>
@@ -6152,7 +6090,7 @@
                 <w:szCs w:val="32"/>
                 <w:lang w:val="sv-SE"/>
               </w:rPr>
-              <w:t>/1.7=</w:t>
+              <w:t>4</w:t>
             </w:r>
             <w:r>
               <w:rPr>
@@ -6160,7 +6098,15 @@
                 <w:szCs w:val="32"/>
                 <w:lang w:val="sv-SE"/>
               </w:rPr>
-              <w:t>1.24</w:t>
+              <w:t>/1.7=</w:t>
+            </w:r>
+            <w:r>
+              <w:rPr>
+                <w:sz w:val="32"/>
+                <w:szCs w:val="32"/>
+                <w:lang w:val="sv-SE"/>
+              </w:rPr>
+              <w:t>1.41</w:t>
             </w:r>
           </w:p>
         </w:tc>
@@ -6182,7 +6128,7 @@
                 <w:szCs w:val="32"/>
                 <w:lang w:val="sv-SE"/>
               </w:rPr>
-              <w:t>3</w:t>
+              <w:t>2.7</w:t>
             </w:r>
             <w:r>
               <w:rPr>
@@ -6198,7 +6144,7 @@
                 <w:szCs w:val="32"/>
                 <w:lang w:val="sv-SE"/>
               </w:rPr>
-              <w:t>1.5</w:t>
+              <w:t>1.35</w:t>
             </w:r>
           </w:p>
         </w:tc>
@@ -6220,7 +6166,7 @@
                 <w:szCs w:val="32"/>
                 <w:lang w:val="sv-SE"/>
               </w:rPr>
-              <w:t>3</w:t>
+              <w:t>2.7</w:t>
             </w:r>
             <w:r>
               <w:rPr>
@@ -6236,8 +6182,10 @@
                 <w:szCs w:val="32"/>
                 <w:lang w:val="sv-SE"/>
               </w:rPr>
-              <w:t>0.4</w:t>
-            </w:r>
+              <w:t>0.34</w:t>
+            </w:r>
+            <w:bookmarkStart w:id="14" w:name="_GoBack"/>
+            <w:bookmarkEnd w:id="14"/>
           </w:p>
         </w:tc>
       </w:tr>
@@ -6330,8 +6278,34 @@
         <w:rPr>
           <w:lang w:val="sv-SE"/>
         </w:rPr>
-        <w:t xml:space="preserve">. Bollen är stabilare desto längre bort från sensorn bollen är. </w:t>
-      </w:r>
+        <w:t>. Bollen är stabilare desto läng</w:t>
+      </w:r>
+      <w:r>
+        <w:rPr>
+          <w:lang w:val="sv-SE"/>
+        </w:rPr>
+        <w:t>re bort från sensorn bollen är.</w:t>
+      </w:r>
+    </w:p>
+    <w:p>
+      <w:pPr>
+        <w:rPr>
+          <w:lang w:val="sv-SE"/>
+        </w:rPr>
+      </w:pPr>
+      <w:r>
+        <w:rPr>
+          <w:lang w:val="sv-SE"/>
+        </w:rPr>
+        <w:t>Desto högre kD = mindre oscillation, mindre kompatabilitet med olika setpoints(pag olinjär sensor)</w:t>
+      </w:r>
+    </w:p>
+    <w:p>
+      <w:pPr>
+        <w:rPr>
+          <w:lang w:val="sv-SE"/>
+        </w:rPr>
+      </w:pPr>
     </w:p>
     <w:p>
       <w:pPr>
@@ -6371,7 +6345,13 @@
           <w:lang w:val="sv-SE"/>
         </w:rPr>
         <w:lastRenderedPageBreak/>
-        <w:t xml:space="preserve">Bästa värden för setpoint =30, </w:t>
+        <w:t>Bästa värden för setpoint =2</w:t>
+      </w:r>
+      <w:r>
+        <w:rPr>
+          <w:lang w:val="sv-SE"/>
+        </w:rPr>
+        <w:t xml:space="preserve">0, </w:t>
       </w:r>
       <w:r>
         <w:rPr>
@@ -6398,8 +6378,6 @@
         </w:rPr>
         <w:t>När bollens oscillation passerar setpoint och närmare sensorn tar det tid för PID-regleringen att anpassa sig när bollen faller tillbaka igen.</w:t>
       </w:r>
-      <w:bookmarkStart w:id="14" w:name="_GoBack"/>
-      <w:bookmarkEnd w:id="14"/>
     </w:p>
     <w:p>
       <w:pPr>
@@ -8414,7 +8392,7 @@
 </file>
 
 <file path=customXml/itemProps1.xml><?xml version="1.0" encoding="utf-8"?>
-<ds:datastoreItem xmlns:ds="http://schemas.openxmlformats.org/officeDocument/2006/customXml" ds:itemID="{F57BBE1F-1C50-4CCC-998A-2E8546A75743}">
+<ds:datastoreItem xmlns:ds="http://schemas.openxmlformats.org/officeDocument/2006/customXml" ds:itemID="{B482A5F2-C5B2-4A03-8706-01A357E20B56}">
   <ds:schemaRefs>
     <ds:schemaRef ds:uri="http://schemas.openxmlformats.org/officeDocument/2006/bibliography"/>
   </ds:schemaRefs>

</xml_diff>

<commit_message>
Calibration done, docs left
</commit_message>
<xml_diff>
--- a/Dokumentation/Prince_ExuppgiftRapport.docx
+++ b/Dokumentation/Prince_ExuppgiftRapport.docx
@@ -300,8 +300,16 @@
         <w:rPr>
           <w:lang w:val="sv-SE"/>
         </w:rPr>
-        <w:t>Prince Stevie-Ray Charles Balabis</w:t>
-      </w:r>
+        <w:t xml:space="preserve">Prince Stevie-Ray Charles </w:t>
+      </w:r>
+      <w:proofErr w:type="spellStart"/>
+      <w:r>
+        <w:rPr>
+          <w:lang w:val="sv-SE"/>
+        </w:rPr>
+        <w:t>Balabis</w:t>
+      </w:r>
+      <w:proofErr w:type="spellEnd"/>
       <w:r>
         <w:rPr>
           <w:lang w:val="sv-SE"/>
@@ -1790,8 +1798,23 @@
         <w:rPr>
           <w:lang w:val="sv-SE"/>
         </w:rPr>
-        <w:t xml:space="preserve">Avståndet kommer bestämmas med hjälp av ett Matlab-skript. Som skickar bland annat avståndet(eller </w:t>
-      </w:r>
+        <w:t xml:space="preserve">Avståndet kommer bestämmas med hjälp av ett </w:t>
+      </w:r>
+      <w:proofErr w:type="spellStart"/>
+      <w:r>
+        <w:rPr>
+          <w:lang w:val="sv-SE"/>
+        </w:rPr>
+        <w:t>Matlab</w:t>
+      </w:r>
+      <w:proofErr w:type="spellEnd"/>
+      <w:r>
+        <w:rPr>
+          <w:lang w:val="sv-SE"/>
+        </w:rPr>
+        <w:t xml:space="preserve">-skript. Som skickar bland annat avståndet(eller </w:t>
+      </w:r>
+      <w:proofErr w:type="spellStart"/>
       <w:r>
         <w:rPr>
           <w:lang w:val="sv-SE"/>
@@ -1804,6 +1827,7 @@
         </w:rPr>
         <w:t>t</w:t>
       </w:r>
+      <w:proofErr w:type="spellEnd"/>
       <w:r>
         <w:rPr>
           <w:lang w:val="sv-SE"/>
@@ -1826,7 +1850,21 @@
         <w:rPr>
           <w:lang w:val="sv-SE"/>
         </w:rPr>
-        <w:t xml:space="preserve"> Matlab kommer även att kunna ta emot värden i realtid, och grafi</w:t>
+        <w:t xml:space="preserve"> </w:t>
+      </w:r>
+      <w:proofErr w:type="spellStart"/>
+      <w:r>
+        <w:rPr>
+          <w:lang w:val="sv-SE"/>
+        </w:rPr>
+        <w:t>Matlab</w:t>
+      </w:r>
+      <w:proofErr w:type="spellEnd"/>
+      <w:r>
+        <w:rPr>
+          <w:lang w:val="sv-SE"/>
+        </w:rPr>
+        <w:t xml:space="preserve"> kommer även att kunna ta emot värden i realtid, och grafi</w:t>
       </w:r>
       <w:r>
         <w:rPr>
@@ -1970,7 +2008,21 @@
         <w:rPr>
           <w:lang w:val="sv-SE"/>
         </w:rPr>
-        <w:t>Våra ansvar skiftade vid ett tillfälle pga interna orsaker</w:t>
+        <w:t xml:space="preserve">Våra ansvar skiftade vid ett tillfälle </w:t>
+      </w:r>
+      <w:proofErr w:type="spellStart"/>
+      <w:r>
+        <w:rPr>
+          <w:lang w:val="sv-SE"/>
+        </w:rPr>
+        <w:t>pga</w:t>
+      </w:r>
+      <w:proofErr w:type="spellEnd"/>
+      <w:r>
+        <w:rPr>
+          <w:lang w:val="sv-SE"/>
+        </w:rPr>
+        <w:t xml:space="preserve"> interna orsaker</w:t>
       </w:r>
       <w:r>
         <w:rPr>
@@ -2092,11 +2144,33 @@
           <w:lang w:val="sv-SE"/>
         </w:rPr>
       </w:pPr>
-      <w:r>
-        <w:rPr>
-          <w:lang w:val="sv-SE"/>
-        </w:rPr>
-        <w:t>Moving average filter</w:t>
+      <w:proofErr w:type="spellStart"/>
+      <w:r>
+        <w:rPr>
+          <w:lang w:val="sv-SE"/>
+        </w:rPr>
+        <w:t>Moving</w:t>
+      </w:r>
+      <w:proofErr w:type="spellEnd"/>
+      <w:r>
+        <w:rPr>
+          <w:lang w:val="sv-SE"/>
+        </w:rPr>
+        <w:t xml:space="preserve"> </w:t>
+      </w:r>
+      <w:proofErr w:type="spellStart"/>
+      <w:r>
+        <w:rPr>
+          <w:lang w:val="sv-SE"/>
+        </w:rPr>
+        <w:t>average</w:t>
+      </w:r>
+      <w:proofErr w:type="spellEnd"/>
+      <w:r>
+        <w:rPr>
+          <w:lang w:val="sv-SE"/>
+        </w:rPr>
+        <w:t xml:space="preserve"> filter</w:t>
       </w:r>
       <w:r>
         <w:rPr>
@@ -2156,8 +2230,16 @@
         <w:rPr>
           <w:lang w:val="sv-SE"/>
         </w:rPr>
-        <w:t xml:space="preserve"> Motor shielden</w:t>
-      </w:r>
+        <w:t xml:space="preserve"> Motor </w:t>
+      </w:r>
+      <w:proofErr w:type="spellStart"/>
+      <w:r>
+        <w:rPr>
+          <w:lang w:val="sv-SE"/>
+        </w:rPr>
+        <w:t>shielden</w:t>
+      </w:r>
+      <w:proofErr w:type="spellEnd"/>
     </w:p>
     <w:p>
       <w:pPr>
@@ -2198,8 +2280,16 @@
         <w:rPr>
           <w:lang w:val="sv-SE"/>
         </w:rPr>
-        <w:t xml:space="preserve"> till motor shielden</w:t>
-      </w:r>
+        <w:t xml:space="preserve"> till motor </w:t>
+      </w:r>
+      <w:proofErr w:type="spellStart"/>
+      <w:r>
+        <w:rPr>
+          <w:lang w:val="sv-SE"/>
+        </w:rPr>
+        <w:t>shielden</w:t>
+      </w:r>
+      <w:proofErr w:type="spellEnd"/>
     </w:p>
     <w:p>
       <w:pPr>
@@ -2282,8 +2372,30 @@
         <w:rPr>
           <w:lang w:val="sv-SE"/>
         </w:rPr>
-        <w:t xml:space="preserve"> mellan Arduino och Matlab</w:t>
-      </w:r>
+        <w:t xml:space="preserve"> mellan </w:t>
+      </w:r>
+      <w:proofErr w:type="spellStart"/>
+      <w:r>
+        <w:rPr>
+          <w:lang w:val="sv-SE"/>
+        </w:rPr>
+        <w:t>Arduino</w:t>
+      </w:r>
+      <w:proofErr w:type="spellEnd"/>
+      <w:r>
+        <w:rPr>
+          <w:lang w:val="sv-SE"/>
+        </w:rPr>
+        <w:t xml:space="preserve"> och </w:t>
+      </w:r>
+      <w:proofErr w:type="spellStart"/>
+      <w:r>
+        <w:rPr>
+          <w:lang w:val="sv-SE"/>
+        </w:rPr>
+        <w:t>Matlab</w:t>
+      </w:r>
+      <w:proofErr w:type="spellEnd"/>
       <w:r>
         <w:rPr>
           <w:lang w:val="sv-SE"/>
@@ -2324,7 +2436,21 @@
         <w:rPr>
           <w:lang w:val="sv-SE"/>
         </w:rPr>
-        <w:t xml:space="preserve"> etc)</w:t>
+        <w:t xml:space="preserve"> </w:t>
+      </w:r>
+      <w:proofErr w:type="spellStart"/>
+      <w:r>
+        <w:rPr>
+          <w:lang w:val="sv-SE"/>
+        </w:rPr>
+        <w:t>etc</w:t>
+      </w:r>
+      <w:proofErr w:type="spellEnd"/>
+      <w:r>
+        <w:rPr>
+          <w:lang w:val="sv-SE"/>
+        </w:rPr>
+        <w:t>)</w:t>
       </w:r>
     </w:p>
     <w:p>
@@ -2458,7 +2584,21 @@
         <w:rPr>
           <w:lang w:val="sv-SE"/>
         </w:rPr>
-        <w:t xml:space="preserve"> en analog till digital konverterare(ADC)</w:t>
+        <w:t xml:space="preserve"> </w:t>
+      </w:r>
+      <w:proofErr w:type="spellStart"/>
+      <w:r>
+        <w:rPr>
+          <w:lang w:val="sv-SE"/>
+        </w:rPr>
+        <w:t>en</w:t>
+      </w:r>
+      <w:proofErr w:type="spellEnd"/>
+      <w:r>
+        <w:rPr>
+          <w:lang w:val="sv-SE"/>
+        </w:rPr>
+        <w:t xml:space="preserve"> analog till digital konverterare(ADC)</w:t>
       </w:r>
       <w:r>
         <w:rPr>
@@ -2536,7 +2676,21 @@
         <w:rPr>
           <w:lang w:val="sv-SE"/>
         </w:rPr>
-        <w:t xml:space="preserve"> varje 10 cm(10cm,20cm,30cm,40cm,50cm)</w:t>
+        <w:t xml:space="preserve"> varje 10 cm(</w:t>
+      </w:r>
+      <w:proofErr w:type="gramStart"/>
+      <w:r>
+        <w:rPr>
+          <w:lang w:val="sv-SE"/>
+        </w:rPr>
+        <w:t>10cm,20cm</w:t>
+      </w:r>
+      <w:proofErr w:type="gramEnd"/>
+      <w:r>
+        <w:rPr>
+          <w:lang w:val="sv-SE"/>
+        </w:rPr>
+        <w:t>,30cm,40cm,50cm)</w:t>
       </w:r>
       <w:r>
         <w:rPr>
@@ -2584,12 +2738,34 @@
           <w:lang w:val="sv-SE"/>
         </w:rPr>
       </w:pPr>
+      <w:proofErr w:type="spellStart"/>
       <w:r>
         <w:rPr>
           <w:lang w:val="sv-SE"/>
         </w:rPr>
         <w:lastRenderedPageBreak/>
-        <w:t xml:space="preserve">Arduino Due har </w:t>
+        <w:t>Arduino</w:t>
+      </w:r>
+      <w:proofErr w:type="spellEnd"/>
+      <w:r>
+        <w:rPr>
+          <w:lang w:val="sv-SE"/>
+        </w:rPr>
+        <w:t xml:space="preserve"> </w:t>
+      </w:r>
+      <w:proofErr w:type="spellStart"/>
+      <w:r>
+        <w:rPr>
+          <w:lang w:val="sv-SE"/>
+        </w:rPr>
+        <w:t>Due</w:t>
+      </w:r>
+      <w:proofErr w:type="spellEnd"/>
+      <w:r>
+        <w:rPr>
+          <w:lang w:val="sv-SE"/>
+        </w:rPr>
+        <w:t xml:space="preserve"> har </w:t>
       </w:r>
       <w:r>
         <w:rPr>
@@ -2649,13 +2825,49 @@
         <w:rPr>
           <w:lang w:val="sv-SE"/>
         </w:rPr>
-        <w:t xml:space="preserve"> för ADCn</w:t>
-      </w:r>
-      <w:r>
-        <w:rPr>
-          <w:lang w:val="sv-SE"/>
-        </w:rPr>
-        <w:t xml:space="preserve"> för Arduino Due, och borde ge oss bästa möjliga prestanda och förbättra </w:t>
+        <w:t xml:space="preserve"> för </w:t>
+      </w:r>
+      <w:proofErr w:type="spellStart"/>
+      <w:r>
+        <w:rPr>
+          <w:lang w:val="sv-SE"/>
+        </w:rPr>
+        <w:t>ADCn</w:t>
+      </w:r>
+      <w:proofErr w:type="spellEnd"/>
+      <w:r>
+        <w:rPr>
+          <w:lang w:val="sv-SE"/>
+        </w:rPr>
+        <w:t xml:space="preserve"> för </w:t>
+      </w:r>
+      <w:proofErr w:type="spellStart"/>
+      <w:r>
+        <w:rPr>
+          <w:lang w:val="sv-SE"/>
+        </w:rPr>
+        <w:t>Arduino</w:t>
+      </w:r>
+      <w:proofErr w:type="spellEnd"/>
+      <w:r>
+        <w:rPr>
+          <w:lang w:val="sv-SE"/>
+        </w:rPr>
+        <w:t xml:space="preserve"> </w:t>
+      </w:r>
+      <w:proofErr w:type="spellStart"/>
+      <w:r>
+        <w:rPr>
+          <w:lang w:val="sv-SE"/>
+        </w:rPr>
+        <w:t>Due</w:t>
+      </w:r>
+      <w:proofErr w:type="spellEnd"/>
+      <w:r>
+        <w:rPr>
+          <w:lang w:val="sv-SE"/>
+        </w:rPr>
+        <w:t xml:space="preserve">, och borde ge oss bästa möjliga prestanda och förbättra </w:t>
       </w:r>
       <w:r>
         <w:rPr>
@@ -2673,8 +2885,30 @@
         <w:rPr>
           <w:lang w:val="sv-SE"/>
         </w:rPr>
-        <w:t>. ADC kanal 10 på SAM3X8E går till pin ’A8’ på Duen</w:t>
-      </w:r>
+        <w:t xml:space="preserve">. </w:t>
+      </w:r>
+      <w:proofErr w:type="gramStart"/>
+      <w:r>
+        <w:rPr>
+          <w:lang w:val="sv-SE"/>
+        </w:rPr>
+        <w:t>ADC kanal 10 på SAM3X8E går till pin ’A8’</w:t>
+      </w:r>
+      <w:proofErr w:type="gramEnd"/>
+      <w:r>
+        <w:rPr>
+          <w:lang w:val="sv-SE"/>
+        </w:rPr>
+        <w:t xml:space="preserve"> på </w:t>
+      </w:r>
+      <w:proofErr w:type="spellStart"/>
+      <w:r>
+        <w:rPr>
+          <w:lang w:val="sv-SE"/>
+        </w:rPr>
+        <w:t>Duen</w:t>
+      </w:r>
+      <w:proofErr w:type="spellEnd"/>
       <w:r>
         <w:rPr>
           <w:lang w:val="sv-SE"/>
@@ -2744,19 +2978,69 @@
         <w:rPr>
           <w:lang w:val="sv-SE"/>
         </w:rPr>
-        <w:t xml:space="preserve"> Då vi vill programmerbart kunna kontrollera fläktmotorn, använder vi Arduino Motor Shield R3, som är en dubbel</w:t>
-      </w:r>
-      <w:r>
-        <w:rPr>
-          <w:lang w:val="sv-SE"/>
-        </w:rPr>
-        <w:t xml:space="preserve"> kanalig</w:t>
-      </w:r>
-      <w:r>
-        <w:rPr>
-          <w:lang w:val="sv-SE"/>
-        </w:rPr>
-        <w:t xml:space="preserve"> H-brygga som lätt monteras fast på Duen. </w:t>
+        <w:t xml:space="preserve"> Då vi vill programmerbart kunna kontrollera fläktmotorn, använder vi </w:t>
+      </w:r>
+      <w:proofErr w:type="spellStart"/>
+      <w:r>
+        <w:rPr>
+          <w:lang w:val="sv-SE"/>
+        </w:rPr>
+        <w:t>Arduino</w:t>
+      </w:r>
+      <w:proofErr w:type="spellEnd"/>
+      <w:r>
+        <w:rPr>
+          <w:lang w:val="sv-SE"/>
+        </w:rPr>
+        <w:t xml:space="preserve"> Motor </w:t>
+      </w:r>
+      <w:proofErr w:type="spellStart"/>
+      <w:r>
+        <w:rPr>
+          <w:lang w:val="sv-SE"/>
+        </w:rPr>
+        <w:t>Shield</w:t>
+      </w:r>
+      <w:proofErr w:type="spellEnd"/>
+      <w:r>
+        <w:rPr>
+          <w:lang w:val="sv-SE"/>
+        </w:rPr>
+        <w:t xml:space="preserve"> R3, som är en dubbel</w:t>
+      </w:r>
+      <w:r>
+        <w:rPr>
+          <w:lang w:val="sv-SE"/>
+        </w:rPr>
+        <w:t xml:space="preserve"> </w:t>
+      </w:r>
+      <w:proofErr w:type="spellStart"/>
+      <w:r>
+        <w:rPr>
+          <w:lang w:val="sv-SE"/>
+        </w:rPr>
+        <w:t>kanalig</w:t>
+      </w:r>
+      <w:proofErr w:type="spellEnd"/>
+      <w:r>
+        <w:rPr>
+          <w:lang w:val="sv-SE"/>
+        </w:rPr>
+        <w:t xml:space="preserve"> H-brygga som lätt monteras fast på </w:t>
+      </w:r>
+      <w:proofErr w:type="spellStart"/>
+      <w:r>
+        <w:rPr>
+          <w:lang w:val="sv-SE"/>
+        </w:rPr>
+        <w:t>Duen</w:t>
+      </w:r>
+      <w:proofErr w:type="spellEnd"/>
+      <w:r>
+        <w:rPr>
+          <w:lang w:val="sv-SE"/>
+        </w:rPr>
+        <w:t xml:space="preserve">. </w:t>
       </w:r>
       <w:r>
         <w:rPr>
@@ -2801,9 +3085,17 @@
         <w:rPr>
           <w:lang w:val="sv-SE"/>
         </w:rPr>
-        <w:t>Motor Shield</w:t>
+        <w:t xml:space="preserve">Motor </w:t>
+      </w:r>
+      <w:proofErr w:type="spellStart"/>
+      <w:r>
+        <w:rPr>
+          <w:lang w:val="sv-SE"/>
+        </w:rPr>
+        <w:t>Shield</w:t>
       </w:r>
       <w:bookmarkEnd w:id="7"/>
+      <w:proofErr w:type="spellEnd"/>
     </w:p>
     <w:p>
       <w:pPr>
@@ -2812,17 +3104,67 @@
           <w:lang w:val="sv-SE"/>
         </w:rPr>
       </w:pPr>
-      <w:r>
-        <w:rPr>
-          <w:lang w:val="sv-SE"/>
-        </w:rPr>
-        <w:t xml:space="preserve">Arduino </w:t>
-      </w:r>
-      <w:r>
-        <w:rPr>
-          <w:lang w:val="sv-SE"/>
-        </w:rPr>
-        <w:t xml:space="preserve">Motor Shield R3, är en dubbel kanalig H-brygga som lätt monteras fast på Duen. </w:t>
+      <w:proofErr w:type="spellStart"/>
+      <w:r>
+        <w:rPr>
+          <w:lang w:val="sv-SE"/>
+        </w:rPr>
+        <w:t>Arduino</w:t>
+      </w:r>
+      <w:proofErr w:type="spellEnd"/>
+      <w:r>
+        <w:rPr>
+          <w:lang w:val="sv-SE"/>
+        </w:rPr>
+        <w:t xml:space="preserve"> </w:t>
+      </w:r>
+      <w:r>
+        <w:rPr>
+          <w:lang w:val="sv-SE"/>
+        </w:rPr>
+        <w:t xml:space="preserve">Motor </w:t>
+      </w:r>
+      <w:proofErr w:type="spellStart"/>
+      <w:r>
+        <w:rPr>
+          <w:lang w:val="sv-SE"/>
+        </w:rPr>
+        <w:t>Shield</w:t>
+      </w:r>
+      <w:proofErr w:type="spellEnd"/>
+      <w:r>
+        <w:rPr>
+          <w:lang w:val="sv-SE"/>
+        </w:rPr>
+        <w:t xml:space="preserve"> R3, är en dubbel </w:t>
+      </w:r>
+      <w:proofErr w:type="spellStart"/>
+      <w:r>
+        <w:rPr>
+          <w:lang w:val="sv-SE"/>
+        </w:rPr>
+        <w:t>kanalig</w:t>
+      </w:r>
+      <w:proofErr w:type="spellEnd"/>
+      <w:r>
+        <w:rPr>
+          <w:lang w:val="sv-SE"/>
+        </w:rPr>
+        <w:t xml:space="preserve"> H-brygga som lätt monteras fast på </w:t>
+      </w:r>
+      <w:proofErr w:type="spellStart"/>
+      <w:r>
+        <w:rPr>
+          <w:lang w:val="sv-SE"/>
+        </w:rPr>
+        <w:t>Duen</w:t>
+      </w:r>
+      <w:proofErr w:type="spellEnd"/>
+      <w:r>
+        <w:rPr>
+          <w:lang w:val="sv-SE"/>
+        </w:rPr>
+        <w:t xml:space="preserve">. </w:t>
       </w:r>
       <w:r>
         <w:rPr>
@@ -2848,7 +3190,21 @@
         <w:rPr>
           <w:lang w:val="sv-SE"/>
         </w:rPr>
-        <w:t xml:space="preserve">Med shielden kan vi alltså styra rotationshastigheten på motorn med hjälp av PWM. Shielden tar emot en 0v-3.3v PWM signal och reglerar spänningen från en 12v nätadapter till att ge ut en </w:t>
+        <w:t xml:space="preserve">Med </w:t>
+      </w:r>
+      <w:proofErr w:type="spellStart"/>
+      <w:r>
+        <w:rPr>
+          <w:lang w:val="sv-SE"/>
+        </w:rPr>
+        <w:t>shielden</w:t>
+      </w:r>
+      <w:proofErr w:type="spellEnd"/>
+      <w:r>
+        <w:rPr>
+          <w:lang w:val="sv-SE"/>
+        </w:rPr>
+        <w:t xml:space="preserve"> kan vi alltså styra rotationshastigheten på motorn med hjälp av PWM. Shielden tar emot en 0v-3.3v PWM signal och reglerar spänningen från en 12v nätadapter till att ge ut en </w:t>
       </w:r>
       <w:r>
         <w:rPr>
@@ -2872,7 +3228,35 @@
         <w:rPr>
           <w:lang w:val="sv-SE"/>
         </w:rPr>
-        <w:t xml:space="preserve"> PWM har en duty cycle som kan sättas mellan 0-</w:t>
+        <w:t xml:space="preserve"> PWM har en </w:t>
+      </w:r>
+      <w:proofErr w:type="spellStart"/>
+      <w:r>
+        <w:rPr>
+          <w:lang w:val="sv-SE"/>
+        </w:rPr>
+        <w:t>duty</w:t>
+      </w:r>
+      <w:proofErr w:type="spellEnd"/>
+      <w:r>
+        <w:rPr>
+          <w:lang w:val="sv-SE"/>
+        </w:rPr>
+        <w:t xml:space="preserve"> </w:t>
+      </w:r>
+      <w:proofErr w:type="spellStart"/>
+      <w:r>
+        <w:rPr>
+          <w:lang w:val="sv-SE"/>
+        </w:rPr>
+        <w:t>cycle</w:t>
+      </w:r>
+      <w:proofErr w:type="spellEnd"/>
+      <w:r>
+        <w:rPr>
+          <w:lang w:val="sv-SE"/>
+        </w:rPr>
+        <w:t xml:space="preserve"> som kan sättas mellan 0-</w:t>
       </w:r>
       <w:r>
         <w:rPr>
@@ -3041,12 +3425,14 @@
         </w:rPr>
         <w:t xml:space="preserve">en av </w:t>
       </w:r>
+      <w:proofErr w:type="spellStart"/>
       <w:r>
         <w:rPr>
           <w:lang w:val="sv-SE"/>
         </w:rPr>
         <w:t>filtrarna</w:t>
       </w:r>
+      <w:proofErr w:type="spellEnd"/>
       <w:r>
         <w:rPr>
           <w:lang w:val="sv-SE"/>
@@ -3105,14 +3491,36 @@
         <w:rPr>
           <w:lang w:val="sv-SE"/>
         </w:rPr>
-        <w:t>filter-buffrarna lägger till en fördröjning mellan sensorn och PID-regulator-koden som är</w:t>
-      </w:r>
-      <w:r>
-        <w:rPr>
-          <w:lang w:val="sv-SE"/>
-        </w:rPr>
-        <w:t xml:space="preserve"> möjligtvist</w:t>
-      </w:r>
+        <w:t>filter-</w:t>
+      </w:r>
+      <w:proofErr w:type="spellStart"/>
+      <w:r>
+        <w:rPr>
+          <w:lang w:val="sv-SE"/>
+        </w:rPr>
+        <w:t>buffrarna</w:t>
+      </w:r>
+      <w:proofErr w:type="spellEnd"/>
+      <w:r>
+        <w:rPr>
+          <w:lang w:val="sv-SE"/>
+        </w:rPr>
+        <w:t xml:space="preserve"> lägger till en fördröjning mellan sensorn och PID-regulator-koden som är</w:t>
+      </w:r>
+      <w:r>
+        <w:rPr>
+          <w:lang w:val="sv-SE"/>
+        </w:rPr>
+        <w:t xml:space="preserve"> </w:t>
+      </w:r>
+      <w:proofErr w:type="spellStart"/>
+      <w:r>
+        <w:rPr>
+          <w:lang w:val="sv-SE"/>
+        </w:rPr>
+        <w:t>möjligtvist</w:t>
+      </w:r>
+      <w:proofErr w:type="spellEnd"/>
       <w:r>
         <w:rPr>
           <w:lang w:val="sv-SE"/>
@@ -3197,8 +3605,16 @@
         <w:rPr>
           <w:lang w:val="sv-SE"/>
         </w:rPr>
-        <w:t xml:space="preserve"> mätsignaler</w:t>
-      </w:r>
+        <w:t xml:space="preserve"> </w:t>
+      </w:r>
+      <w:proofErr w:type="spellStart"/>
+      <w:r>
+        <w:rPr>
+          <w:lang w:val="sv-SE"/>
+        </w:rPr>
+        <w:t>mätsignaler</w:t>
+      </w:r>
+      <w:proofErr w:type="spellEnd"/>
       <w:r>
         <w:rPr>
           <w:lang w:val="sv-SE"/>
@@ -3312,12 +3728,14 @@
         </w:rPr>
         <w:t xml:space="preserve"> </w:t>
       </w:r>
+      <w:proofErr w:type="spellStart"/>
       <w:r>
         <w:rPr>
           <w:lang w:val="sv-SE"/>
         </w:rPr>
         <w:t>börvärde</w:t>
       </w:r>
+      <w:proofErr w:type="spellEnd"/>
       <w:r>
         <w:rPr>
           <w:lang w:val="sv-SE"/>
@@ -3330,11 +3748,19 @@
         </w:rPr>
         <w:t xml:space="preserve"> </w:t>
       </w:r>
-      <w:r>
-        <w:rPr>
-          <w:lang w:val="sv-SE"/>
-        </w:rPr>
-        <w:t xml:space="preserve">Börvärdet </w:t>
+      <w:proofErr w:type="spellStart"/>
+      <w:r>
+        <w:rPr>
+          <w:lang w:val="sv-SE"/>
+        </w:rPr>
+        <w:t>Börvärdet</w:t>
+      </w:r>
+      <w:proofErr w:type="spellEnd"/>
+      <w:r>
+        <w:rPr>
+          <w:lang w:val="sv-SE"/>
+        </w:rPr>
+        <w:t xml:space="preserve"> </w:t>
       </w:r>
       <w:r>
         <w:rPr>
@@ -3416,6 +3842,7 @@
         </w:rPr>
         <w:t xml:space="preserve">samma värde som </w:t>
       </w:r>
+      <w:proofErr w:type="spellStart"/>
       <w:r>
         <w:rPr>
           <w:lang w:val="sv-SE"/>
@@ -3428,6 +3855,7 @@
         </w:rPr>
         <w:t>t</w:t>
       </w:r>
+      <w:proofErr w:type="spellEnd"/>
       <w:r>
         <w:rPr>
           <w:lang w:val="sv-SE"/>
@@ -3444,7 +3872,14 @@
         <w:rPr>
           <w:lang w:val="sv-SE"/>
         </w:rPr>
-        <w:t xml:space="preserve">(y) </w:t>
+        <w:t>(</w:t>
+      </w:r>
+      <w:proofErr w:type="gramStart"/>
+      <w:r>
+        <w:rPr>
+          <w:lang w:val="sv-SE"/>
+        </w:rPr>
+        <w:t xml:space="preserve">y) </w:t>
       </w:r>
       <w:r>
         <w:rPr>
@@ -3456,7 +3891,14 @@
         <w:rPr>
           <w:lang w:val="sv-SE"/>
         </w:rPr>
-        <w:t>kan skickas till exempelvis en motor.</w:t>
+        <w:t>kan</w:t>
+      </w:r>
+      <w:proofErr w:type="gramEnd"/>
+      <w:r>
+        <w:rPr>
+          <w:lang w:val="sv-SE"/>
+        </w:rPr>
+        <w:t xml:space="preserve"> skickas till exempelvis en motor.</w:t>
       </w:r>
     </w:p>
     <w:p>
@@ -3599,8 +4041,58 @@
         <w:rPr>
           <w:lang w:val="sv-SE"/>
         </w:rPr>
-        <w:t>. En vattentanks vattennivå regleras. ’r’ står för börvärdet. Regulatorn tar emot r-y, där ’y’ är ärvärdet av systemet. Formeln räknar ut felvärdet, vilket betyder att börvärdet</w:t>
-      </w:r>
+        <w:t xml:space="preserve">. En vattentanks vattennivå regleras. ’r’ står för </w:t>
+      </w:r>
+      <w:proofErr w:type="spellStart"/>
+      <w:r>
+        <w:rPr>
+          <w:lang w:val="sv-SE"/>
+        </w:rPr>
+        <w:t>börvärdet</w:t>
+      </w:r>
+      <w:proofErr w:type="spellEnd"/>
+      <w:r>
+        <w:rPr>
+          <w:lang w:val="sv-SE"/>
+        </w:rPr>
+        <w:t xml:space="preserve">. </w:t>
+      </w:r>
+      <w:proofErr w:type="gramStart"/>
+      <w:r>
+        <w:rPr>
+          <w:lang w:val="sv-SE"/>
+        </w:rPr>
+        <w:t>Regulatorn tar emot r-y, där ’y’</w:t>
+      </w:r>
+      <w:proofErr w:type="gramEnd"/>
+      <w:r>
+        <w:rPr>
+          <w:lang w:val="sv-SE"/>
+        </w:rPr>
+        <w:t xml:space="preserve"> är </w:t>
+      </w:r>
+      <w:proofErr w:type="spellStart"/>
+      <w:r>
+        <w:rPr>
+          <w:lang w:val="sv-SE"/>
+        </w:rPr>
+        <w:t>ärvärdet</w:t>
+      </w:r>
+      <w:proofErr w:type="spellEnd"/>
+      <w:r>
+        <w:rPr>
+          <w:lang w:val="sv-SE"/>
+        </w:rPr>
+        <w:t xml:space="preserve"> av systemet. Formeln räknar ut felvärdet, vilket betyder att </w:t>
+      </w:r>
+      <w:proofErr w:type="spellStart"/>
+      <w:r>
+        <w:rPr>
+          <w:lang w:val="sv-SE"/>
+        </w:rPr>
+        <w:t>börvärdet</w:t>
+      </w:r>
+      <w:proofErr w:type="spellEnd"/>
       <w:r>
         <w:rPr>
           <w:lang w:val="sv-SE"/>
@@ -3625,12 +4117,14 @@
         </w:rPr>
         <w:t xml:space="preserve"> </w:t>
       </w:r>
+      <w:proofErr w:type="spellStart"/>
       <w:r>
         <w:rPr>
           <w:lang w:val="sv-SE"/>
         </w:rPr>
         <w:t>ärvärdet</w:t>
       </w:r>
+      <w:proofErr w:type="spellEnd"/>
       <w:r>
         <w:rPr>
           <w:lang w:val="sv-SE"/>
@@ -3835,8 +4329,16 @@
         <w:rPr>
           <w:lang w:val="sv-SE"/>
         </w:rPr>
-        <w:t>de tre elementernas</w:t>
-      </w:r>
+        <w:t xml:space="preserve">de tre </w:t>
+      </w:r>
+      <w:proofErr w:type="spellStart"/>
+      <w:r>
+        <w:rPr>
+          <w:lang w:val="sv-SE"/>
+        </w:rPr>
+        <w:t>elementernas</w:t>
+      </w:r>
+      <w:proofErr w:type="spellEnd"/>
       <w:r>
         <w:rPr>
           <w:lang w:val="sv-SE"/>
@@ -4001,7 +4503,49 @@
         <w:rPr>
           <w:lang w:val="sv-SE"/>
         </w:rPr>
-        <w:t>Att endast ha en P-reglering, orsakar en oscillation i systemet. Detta beror på att regleringen inte kan decelera insignalen innan den felvärdet blir noll. Decelereringen och accelereringen tillbaka sker efter felvärdet noll har nåtts.</w:t>
+        <w:t xml:space="preserve">Att endast ha en P-reglering, orsakar en oscillation i systemet. Detta beror på att regleringen inte kan </w:t>
+      </w:r>
+      <w:proofErr w:type="spellStart"/>
+      <w:r>
+        <w:rPr>
+          <w:lang w:val="sv-SE"/>
+        </w:rPr>
+        <w:t>decelera</w:t>
+      </w:r>
+      <w:proofErr w:type="spellEnd"/>
+      <w:r>
+        <w:rPr>
+          <w:lang w:val="sv-SE"/>
+        </w:rPr>
+        <w:t xml:space="preserve"> insignalen innan </w:t>
+      </w:r>
+      <w:proofErr w:type="gramStart"/>
+      <w:r>
+        <w:rPr>
+          <w:lang w:val="sv-SE"/>
+        </w:rPr>
+        <w:t>den</w:t>
+      </w:r>
+      <w:proofErr w:type="gramEnd"/>
+      <w:r>
+        <w:rPr>
+          <w:lang w:val="sv-SE"/>
+        </w:rPr>
+        <w:t xml:space="preserve"> felvärdet blir noll. </w:t>
+      </w:r>
+      <w:proofErr w:type="spellStart"/>
+      <w:r>
+        <w:rPr>
+          <w:lang w:val="sv-SE"/>
+        </w:rPr>
+        <w:t>Decelereringen</w:t>
+      </w:r>
+      <w:proofErr w:type="spellEnd"/>
+      <w:r>
+        <w:rPr>
+          <w:lang w:val="sv-SE"/>
+        </w:rPr>
+        <w:t xml:space="preserve"> och accelereringen tillbaka sker efter felvärdet noll har nåtts.</w:t>
       </w:r>
     </w:p>
     <w:p>
@@ -4167,9 +4711,18 @@
           <w:rFonts w:eastAsia="Times New Roman"/>
           <w:lang w:val="sv-SE"/>
         </w:rPr>
-        <w:t>/Matlab</w:t>
+        <w:t>/</w:t>
+      </w:r>
+      <w:proofErr w:type="spellStart"/>
+      <w:r>
+        <w:rPr>
+          <w:rFonts w:eastAsia="Times New Roman"/>
+          <w:lang w:val="sv-SE"/>
+        </w:rPr>
+        <w:t>Matlab</w:t>
       </w:r>
       <w:bookmarkEnd w:id="10"/>
+      <w:proofErr w:type="spellEnd"/>
     </w:p>
     <w:p>
       <w:pPr>
@@ -4184,11 +4737,19 @@
         </w:rPr>
         <w:t xml:space="preserve">För att sätta PID-variablerna, </w:t>
       </w:r>
-      <w:r>
-        <w:rPr>
-          <w:lang w:val="sv-SE"/>
-        </w:rPr>
-        <w:t xml:space="preserve">börvärde </w:t>
+      <w:proofErr w:type="spellStart"/>
+      <w:r>
+        <w:rPr>
+          <w:lang w:val="sv-SE"/>
+        </w:rPr>
+        <w:t>börvärde</w:t>
+      </w:r>
+      <w:proofErr w:type="spellEnd"/>
+      <w:r>
+        <w:rPr>
+          <w:lang w:val="sv-SE"/>
+        </w:rPr>
+        <w:t xml:space="preserve"> </w:t>
       </w:r>
       <w:r>
         <w:rPr>
@@ -4200,8 +4761,16 @@
         <w:rPr>
           <w:lang w:val="sv-SE"/>
         </w:rPr>
-        <w:t xml:space="preserve"> samt hämta och plotta värden från Arduino</w:t>
-      </w:r>
+        <w:t xml:space="preserve"> samt hämta och plotta värden från </w:t>
+      </w:r>
+      <w:proofErr w:type="spellStart"/>
+      <w:r>
+        <w:rPr>
+          <w:lang w:val="sv-SE"/>
+        </w:rPr>
+        <w:t>Arduino</w:t>
+      </w:r>
+      <w:proofErr w:type="spellEnd"/>
       <w:r>
         <w:rPr>
           <w:lang w:val="sv-SE"/>
@@ -4224,8 +4793,44 @@
         <w:rPr>
           <w:lang w:val="sv-SE"/>
         </w:rPr>
-        <w:t>ommunikation mellan Arduino Due och Matlab</w:t>
-      </w:r>
+        <w:t xml:space="preserve">ommunikation mellan </w:t>
+      </w:r>
+      <w:proofErr w:type="spellStart"/>
+      <w:r>
+        <w:rPr>
+          <w:lang w:val="sv-SE"/>
+        </w:rPr>
+        <w:t>Arduino</w:t>
+      </w:r>
+      <w:proofErr w:type="spellEnd"/>
+      <w:r>
+        <w:rPr>
+          <w:lang w:val="sv-SE"/>
+        </w:rPr>
+        <w:t xml:space="preserve"> </w:t>
+      </w:r>
+      <w:proofErr w:type="spellStart"/>
+      <w:r>
+        <w:rPr>
+          <w:lang w:val="sv-SE"/>
+        </w:rPr>
+        <w:t>Due</w:t>
+      </w:r>
+      <w:proofErr w:type="spellEnd"/>
+      <w:r>
+        <w:rPr>
+          <w:lang w:val="sv-SE"/>
+        </w:rPr>
+        <w:t xml:space="preserve"> och </w:t>
+      </w:r>
+      <w:proofErr w:type="spellStart"/>
+      <w:r>
+        <w:rPr>
+          <w:lang w:val="sv-SE"/>
+        </w:rPr>
+        <w:t>Matlab</w:t>
+      </w:r>
+      <w:proofErr w:type="spellEnd"/>
       <w:r>
         <w:rPr>
           <w:lang w:val="sv-SE"/>
@@ -4248,7 +4853,21 @@
         <w:rPr>
           <w:lang w:val="sv-SE"/>
         </w:rPr>
-        <w:t>. Vi använder oss av UART. UART kan enkelt implementeras till vårt Atmel projekt tack vare ASF</w:t>
+        <w:t xml:space="preserve">. Vi använder oss av UART. UART kan enkelt implementeras till vårt </w:t>
+      </w:r>
+      <w:proofErr w:type="spellStart"/>
+      <w:r>
+        <w:rPr>
+          <w:lang w:val="sv-SE"/>
+        </w:rPr>
+        <w:t>Atmel</w:t>
+      </w:r>
+      <w:proofErr w:type="spellEnd"/>
+      <w:r>
+        <w:rPr>
+          <w:lang w:val="sv-SE"/>
+        </w:rPr>
+        <w:t xml:space="preserve"> projekt tack vare ASF</w:t>
       </w:r>
       <w:r>
         <w:rPr>
@@ -4260,7 +4879,21 @@
         <w:rPr>
           <w:lang w:val="sv-SE"/>
         </w:rPr>
-        <w:t>, och möjliggör därefter kommunikation mellan Due och PC genom en USB sladd, emulerad till en seriell port.</w:t>
+        <w:t xml:space="preserve">, och möjliggör därefter kommunikation mellan </w:t>
+      </w:r>
+      <w:proofErr w:type="spellStart"/>
+      <w:r>
+        <w:rPr>
+          <w:lang w:val="sv-SE"/>
+        </w:rPr>
+        <w:t>Due</w:t>
+      </w:r>
+      <w:proofErr w:type="spellEnd"/>
+      <w:r>
+        <w:rPr>
+          <w:lang w:val="sv-SE"/>
+        </w:rPr>
+        <w:t xml:space="preserve"> och PC genom en USB sladd, emulerad till en seriell port.</w:t>
       </w:r>
       <w:r>
         <w:rPr>
@@ -4272,7 +4905,49 @@
         <w:rPr>
           <w:lang w:val="sv-SE"/>
         </w:rPr>
-        <w:t xml:space="preserve">Vid initalisering av kommunikationen mellan systemet och Matlab, måste Arduinon </w:t>
+        <w:t xml:space="preserve">Vid </w:t>
+      </w:r>
+      <w:proofErr w:type="spellStart"/>
+      <w:r>
+        <w:rPr>
+          <w:lang w:val="sv-SE"/>
+        </w:rPr>
+        <w:t>initalisering</w:t>
+      </w:r>
+      <w:proofErr w:type="spellEnd"/>
+      <w:r>
+        <w:rPr>
+          <w:lang w:val="sv-SE"/>
+        </w:rPr>
+        <w:t xml:space="preserve"> av kommunikationen mellan systemet och </w:t>
+      </w:r>
+      <w:proofErr w:type="spellStart"/>
+      <w:r>
+        <w:rPr>
+          <w:lang w:val="sv-SE"/>
+        </w:rPr>
+        <w:t>Matlab</w:t>
+      </w:r>
+      <w:proofErr w:type="spellEnd"/>
+      <w:r>
+        <w:rPr>
+          <w:lang w:val="sv-SE"/>
+        </w:rPr>
+        <w:t xml:space="preserve">, måste </w:t>
+      </w:r>
+      <w:proofErr w:type="spellStart"/>
+      <w:r>
+        <w:rPr>
+          <w:lang w:val="sv-SE"/>
+        </w:rPr>
+        <w:t>Arduinon</w:t>
+      </w:r>
+      <w:proofErr w:type="spellEnd"/>
+      <w:r>
+        <w:rPr>
+          <w:lang w:val="sv-SE"/>
+        </w:rPr>
+        <w:t xml:space="preserve"> </w:t>
       </w:r>
       <w:r>
         <w:rPr>
@@ -4281,17 +4956,39 @@
         <w:lastRenderedPageBreak/>
         <w:t xml:space="preserve">först vara igång och kopplad till datorn. </w:t>
       </w:r>
-      <w:r>
-        <w:rPr>
-          <w:lang w:val="sv-SE"/>
-        </w:rPr>
-        <w:t xml:space="preserve">Då är systemet i ’viloläge’. </w:t>
-      </w:r>
-      <w:r>
-        <w:rPr>
-          <w:lang w:val="sv-SE"/>
-        </w:rPr>
-        <w:t xml:space="preserve">När Matlab-skriptet exekveras, </w:t>
+      <w:proofErr w:type="gramStart"/>
+      <w:r>
+        <w:rPr>
+          <w:lang w:val="sv-SE"/>
+        </w:rPr>
+        <w:t>Då är systemet i ’viloläge’</w:t>
+      </w:r>
+      <w:proofErr w:type="gramEnd"/>
+      <w:r>
+        <w:rPr>
+          <w:lang w:val="sv-SE"/>
+        </w:rPr>
+        <w:t xml:space="preserve">. </w:t>
+      </w:r>
+      <w:r>
+        <w:rPr>
+          <w:lang w:val="sv-SE"/>
+        </w:rPr>
+        <w:t xml:space="preserve">När </w:t>
+      </w:r>
+      <w:proofErr w:type="spellStart"/>
+      <w:r>
+        <w:rPr>
+          <w:lang w:val="sv-SE"/>
+        </w:rPr>
+        <w:t>Matlab</w:t>
+      </w:r>
+      <w:proofErr w:type="spellEnd"/>
+      <w:r>
+        <w:rPr>
+          <w:lang w:val="sv-SE"/>
+        </w:rPr>
+        <w:t xml:space="preserve">-skriptet exekveras, </w:t>
       </w:r>
       <w:r>
         <w:rPr>
@@ -4311,17 +5008,33 @@
         </w:rPr>
         <w:t xml:space="preserve"> och </w:t>
       </w:r>
+      <w:proofErr w:type="spellStart"/>
       <w:r>
         <w:rPr>
           <w:lang w:val="sv-SE"/>
         </w:rPr>
         <w:t>börvärde</w:t>
       </w:r>
-      <w:r>
-        <w:rPr>
-          <w:lang w:val="sv-SE"/>
-        </w:rPr>
-        <w:t>(för PID-reguleringen)</w:t>
+      <w:proofErr w:type="spellEnd"/>
+      <w:r>
+        <w:rPr>
+          <w:lang w:val="sv-SE"/>
+        </w:rPr>
+        <w:t>(för PID-</w:t>
+      </w:r>
+      <w:proofErr w:type="spellStart"/>
+      <w:r>
+        <w:rPr>
+          <w:lang w:val="sv-SE"/>
+        </w:rPr>
+        <w:t>reguleringen</w:t>
+      </w:r>
+      <w:proofErr w:type="spellEnd"/>
+      <w:r>
+        <w:rPr>
+          <w:lang w:val="sv-SE"/>
+        </w:rPr>
+        <w:t>)</w:t>
       </w:r>
       <w:r>
         <w:rPr>
@@ -4339,13 +5052,69 @@
         <w:rPr>
           <w:lang w:val="sv-SE"/>
         </w:rPr>
-        <w:t xml:space="preserve"> För att se till att det inte sker några konflikter i synkronisering av läs och skrivningarna mellan systemet och Matlab, kommer systemet att fastna i loopar som ständigt kollar om RX-buffern är tom</w:t>
-      </w:r>
-      <w:r>
-        <w:rPr>
-          <w:lang w:val="sv-SE"/>
-        </w:rPr>
-        <w:t xml:space="preserve">. När Matlab skickar exempelvis P-variabeln, kommer systemet att gå förbi loopen och exekvera läsning och sparning av P-variablen från UART. </w:t>
+        <w:t xml:space="preserve"> För att se till att det inte sker några konflikter i synkronisering av läs och skrivningarna mellan systemet och </w:t>
+      </w:r>
+      <w:proofErr w:type="spellStart"/>
+      <w:r>
+        <w:rPr>
+          <w:lang w:val="sv-SE"/>
+        </w:rPr>
+        <w:t>Matlab</w:t>
+      </w:r>
+      <w:proofErr w:type="spellEnd"/>
+      <w:r>
+        <w:rPr>
+          <w:lang w:val="sv-SE"/>
+        </w:rPr>
+        <w:t>, kommer systemet att fastna i loopar som ständigt kollar om RX-</w:t>
+      </w:r>
+      <w:proofErr w:type="spellStart"/>
+      <w:r>
+        <w:rPr>
+          <w:lang w:val="sv-SE"/>
+        </w:rPr>
+        <w:t>buffern</w:t>
+      </w:r>
+      <w:proofErr w:type="spellEnd"/>
+      <w:r>
+        <w:rPr>
+          <w:lang w:val="sv-SE"/>
+        </w:rPr>
+        <w:t xml:space="preserve"> är tom</w:t>
+      </w:r>
+      <w:r>
+        <w:rPr>
+          <w:lang w:val="sv-SE"/>
+        </w:rPr>
+        <w:t xml:space="preserve">. När </w:t>
+      </w:r>
+      <w:proofErr w:type="spellStart"/>
+      <w:r>
+        <w:rPr>
+          <w:lang w:val="sv-SE"/>
+        </w:rPr>
+        <w:t>Matlab</w:t>
+      </w:r>
+      <w:proofErr w:type="spellEnd"/>
+      <w:r>
+        <w:rPr>
+          <w:lang w:val="sv-SE"/>
+        </w:rPr>
+        <w:t xml:space="preserve"> skickar exempelvis P-variabeln, kommer systemet att gå förbi loopen och exekvera läsning och sparning av P-</w:t>
+      </w:r>
+      <w:proofErr w:type="spellStart"/>
+      <w:r>
+        <w:rPr>
+          <w:lang w:val="sv-SE"/>
+        </w:rPr>
+        <w:t>variablen</w:t>
+      </w:r>
+      <w:proofErr w:type="spellEnd"/>
+      <w:r>
+        <w:rPr>
+          <w:lang w:val="sv-SE"/>
+        </w:rPr>
+        <w:t xml:space="preserve"> från UART. </w:t>
       </w:r>
       <w:r>
         <w:rPr>
@@ -4375,19 +5144,55 @@
         <w:rPr>
           <w:lang w:val="sv-SE"/>
         </w:rPr>
-        <w:t xml:space="preserve"> För att Matlab ska kunna i realtid hämta värden, skickar </w:t>
-      </w:r>
-      <w:r>
-        <w:rPr>
-          <w:lang w:val="sv-SE"/>
-        </w:rPr>
-        <w:t>Matlab en slumpmässig variabel till systemet. Systemet kommer hela tiden att kolla om den har tagit e</w:t>
-      </w:r>
-      <w:r>
-        <w:rPr>
-          <w:lang w:val="sv-SE"/>
-        </w:rPr>
-        <w:t>mot något i RX-buffern, när den har, skickar systemet</w:t>
+        <w:t xml:space="preserve"> För att </w:t>
+      </w:r>
+      <w:proofErr w:type="spellStart"/>
+      <w:r>
+        <w:rPr>
+          <w:lang w:val="sv-SE"/>
+        </w:rPr>
+        <w:t>Matlab</w:t>
+      </w:r>
+      <w:proofErr w:type="spellEnd"/>
+      <w:r>
+        <w:rPr>
+          <w:lang w:val="sv-SE"/>
+        </w:rPr>
+        <w:t xml:space="preserve"> ska kunna i realtid hämta värden, skickar </w:t>
+      </w:r>
+      <w:proofErr w:type="spellStart"/>
+      <w:r>
+        <w:rPr>
+          <w:lang w:val="sv-SE"/>
+        </w:rPr>
+        <w:t>Matlab</w:t>
+      </w:r>
+      <w:proofErr w:type="spellEnd"/>
+      <w:r>
+        <w:rPr>
+          <w:lang w:val="sv-SE"/>
+        </w:rPr>
+        <w:t xml:space="preserve"> en slumpmässig variabel till systemet. Systemet kommer hela tiden att kolla om den har tagit e</w:t>
+      </w:r>
+      <w:r>
+        <w:rPr>
+          <w:lang w:val="sv-SE"/>
+        </w:rPr>
+        <w:t>mot något i RX-</w:t>
+      </w:r>
+      <w:proofErr w:type="spellStart"/>
+      <w:r>
+        <w:rPr>
+          <w:lang w:val="sv-SE"/>
+        </w:rPr>
+        <w:t>buffern</w:t>
+      </w:r>
+      <w:proofErr w:type="spellEnd"/>
+      <w:r>
+        <w:rPr>
+          <w:lang w:val="sv-SE"/>
+        </w:rPr>
+        <w:t>, när den har, skickar systemet</w:t>
       </w:r>
       <w:r>
         <w:rPr>
@@ -4399,7 +5204,14 @@
         <w:rPr>
           <w:lang w:val="sv-SE"/>
         </w:rPr>
-        <w:t>, ut</w:t>
+        <w:t xml:space="preserve">, </w:t>
+      </w:r>
+      <w:proofErr w:type="spellStart"/>
+      <w:r>
+        <w:rPr>
+          <w:lang w:val="sv-SE"/>
+        </w:rPr>
+        <w:t>ut</w:t>
       </w:r>
       <w:r>
         <w:rPr>
@@ -4411,7 +5223,14 @@
         <w:rPr>
           <w:lang w:val="sv-SE"/>
         </w:rPr>
-        <w:t xml:space="preserve">värdet </w:t>
+        <w:t>värdet</w:t>
+      </w:r>
+      <w:proofErr w:type="spellEnd"/>
+      <w:r>
+        <w:rPr>
+          <w:lang w:val="sv-SE"/>
+        </w:rPr>
+        <w:t xml:space="preserve"> </w:t>
       </w:r>
       <w:r>
         <w:rPr>
@@ -4431,12 +5250,14 @@
         </w:rPr>
         <w:t xml:space="preserve"> </w:t>
       </w:r>
+      <w:proofErr w:type="spellStart"/>
       <w:r>
         <w:rPr>
           <w:lang w:val="sv-SE"/>
         </w:rPr>
         <w:t>börvärdet</w:t>
       </w:r>
+      <w:proofErr w:type="spellEnd"/>
       <w:r>
         <w:rPr>
           <w:lang w:val="sv-SE"/>
@@ -4475,7 +5296,91 @@
         <w:rPr>
           <w:lang w:val="sv-SE"/>
         </w:rPr>
-        <w:t>RTOS står för real-time operating system och används för att schemlägga processer i ett system. Med RTOS kan tidskänsliga processer utföras med större precision och både underlättar utveckling och debuggning av ett system. Vi använde FreeRTOS för vårt projekt, då det är gått med dokumentation, utveckling(då det är öppen källkod), och allra viktigast, kan enkelt integreras med ett Atmel-projekt, tack vare ASF Wizard, som är en grafisk kontrol-panel för att importera moduler</w:t>
+        <w:t>RTOS står för real-</w:t>
+      </w:r>
+      <w:proofErr w:type="spellStart"/>
+      <w:r>
+        <w:rPr>
+          <w:lang w:val="sv-SE"/>
+        </w:rPr>
+        <w:t>time</w:t>
+      </w:r>
+      <w:proofErr w:type="spellEnd"/>
+      <w:r>
+        <w:rPr>
+          <w:lang w:val="sv-SE"/>
+        </w:rPr>
+        <w:t xml:space="preserve"> operating system och används för att </w:t>
+      </w:r>
+      <w:proofErr w:type="spellStart"/>
+      <w:r>
+        <w:rPr>
+          <w:lang w:val="sv-SE"/>
+        </w:rPr>
+        <w:t>schemlägga</w:t>
+      </w:r>
+      <w:proofErr w:type="spellEnd"/>
+      <w:r>
+        <w:rPr>
+          <w:lang w:val="sv-SE"/>
+        </w:rPr>
+        <w:t xml:space="preserve"> processer i ett system. Med RTOS kan tidskänsliga processer utföras med större precision och både underlättar utveckling och </w:t>
+      </w:r>
+      <w:proofErr w:type="spellStart"/>
+      <w:r>
+        <w:rPr>
+          <w:lang w:val="sv-SE"/>
+        </w:rPr>
+        <w:t>debuggning</w:t>
+      </w:r>
+      <w:proofErr w:type="spellEnd"/>
+      <w:r>
+        <w:rPr>
+          <w:lang w:val="sv-SE"/>
+        </w:rPr>
+        <w:t xml:space="preserve"> av ett system. Vi använde </w:t>
+      </w:r>
+      <w:proofErr w:type="spellStart"/>
+      <w:r>
+        <w:rPr>
+          <w:lang w:val="sv-SE"/>
+        </w:rPr>
+        <w:t>FreeRTOS</w:t>
+      </w:r>
+      <w:proofErr w:type="spellEnd"/>
+      <w:r>
+        <w:rPr>
+          <w:lang w:val="sv-SE"/>
+        </w:rPr>
+        <w:t xml:space="preserve"> för vårt projekt, då det är gått med dokumentation, utveckling(då det är öppen källkod), och allra viktigast, kan enkelt integreras med ett </w:t>
+      </w:r>
+      <w:proofErr w:type="spellStart"/>
+      <w:r>
+        <w:rPr>
+          <w:lang w:val="sv-SE"/>
+        </w:rPr>
+        <w:t>Atmel</w:t>
+      </w:r>
+      <w:proofErr w:type="spellEnd"/>
+      <w:r>
+        <w:rPr>
+          <w:lang w:val="sv-SE"/>
+        </w:rPr>
+        <w:t xml:space="preserve">-projekt, tack vare ASF </w:t>
+      </w:r>
+      <w:proofErr w:type="spellStart"/>
+      <w:r>
+        <w:rPr>
+          <w:lang w:val="sv-SE"/>
+        </w:rPr>
+        <w:t>Wizard</w:t>
+      </w:r>
+      <w:proofErr w:type="spellEnd"/>
+      <w:r>
+        <w:rPr>
+          <w:lang w:val="sv-SE"/>
+        </w:rPr>
+        <w:t>, som är en grafisk kontrol-panel för att importera moduler</w:t>
       </w:r>
       <w:r>
         <w:rPr>
@@ -4483,11 +5388,19 @@
         </w:rPr>
         <w:t xml:space="preserve"> som </w:t>
       </w:r>
-      <w:r>
-        <w:rPr>
-          <w:lang w:val="sv-SE"/>
-        </w:rPr>
-        <w:t xml:space="preserve">FreeRTOS, </w:t>
+      <w:proofErr w:type="spellStart"/>
+      <w:r>
+        <w:rPr>
+          <w:lang w:val="sv-SE"/>
+        </w:rPr>
+        <w:t>FreeRTOS</w:t>
+      </w:r>
+      <w:proofErr w:type="spellEnd"/>
+      <w:r>
+        <w:rPr>
+          <w:lang w:val="sv-SE"/>
+        </w:rPr>
+        <w:t xml:space="preserve">, </w:t>
       </w:r>
       <w:r>
         <w:rPr>
@@ -4545,11 +5458,19 @@
         </w:rPr>
         <w:t>UART/</w:t>
       </w:r>
-      <w:r>
-        <w:rPr>
-          <w:lang w:val="sv-SE"/>
-        </w:rPr>
-        <w:t xml:space="preserve">Matlab kommunikationen </w:t>
+      <w:proofErr w:type="spellStart"/>
+      <w:r>
+        <w:rPr>
+          <w:lang w:val="sv-SE"/>
+        </w:rPr>
+        <w:t>Matlab</w:t>
+      </w:r>
+      <w:proofErr w:type="spellEnd"/>
+      <w:r>
+        <w:rPr>
+          <w:lang w:val="sv-SE"/>
+        </w:rPr>
+        <w:t xml:space="preserve"> kommunikationen </w:t>
       </w:r>
       <w:r>
         <w:rPr>
@@ -4561,7 +5482,21 @@
         <w:rPr>
           <w:lang w:val="sv-SE"/>
         </w:rPr>
-        <w:t>, detta för att säkerställa att PID-regleringen utförs i ett regelbundet intervall(50-100ms) och vice versa för UART/Matlab kommunikationen.</w:t>
+        <w:t>, detta för att säkerställa att PID-regleringen utförs i ett regelbundet intervall(50-100ms) och vice versa för UART/</w:t>
+      </w:r>
+      <w:proofErr w:type="spellStart"/>
+      <w:r>
+        <w:rPr>
+          <w:lang w:val="sv-SE"/>
+        </w:rPr>
+        <w:t>Matlab</w:t>
+      </w:r>
+      <w:proofErr w:type="spellEnd"/>
+      <w:r>
+        <w:rPr>
+          <w:lang w:val="sv-SE"/>
+        </w:rPr>
+        <w:t xml:space="preserve"> kommunikationen.</w:t>
       </w:r>
       <w:r>
         <w:rPr>
@@ -4573,7 +5508,21 @@
         <w:rPr>
           <w:lang w:val="sv-SE"/>
         </w:rPr>
-        <w:t xml:space="preserve">PID-regleringen är mer tidskänslig än UART/Matlab kommunikationen, eftersom den direkt påverkar systemets praktiska </w:t>
+        <w:t>PID-regleringen är mer tidskänslig än UART/</w:t>
+      </w:r>
+      <w:proofErr w:type="spellStart"/>
+      <w:r>
+        <w:rPr>
+          <w:lang w:val="sv-SE"/>
+        </w:rPr>
+        <w:t>Matlab</w:t>
+      </w:r>
+      <w:proofErr w:type="spellEnd"/>
+      <w:r>
+        <w:rPr>
+          <w:lang w:val="sv-SE"/>
+        </w:rPr>
+        <w:t xml:space="preserve"> kommunikationen, eftersom den direkt påverkar systemets praktiska </w:t>
       </w:r>
       <w:r>
         <w:rPr>
@@ -4597,7 +5546,21 @@
         <w:rPr>
           <w:lang w:val="sv-SE"/>
         </w:rPr>
-        <w:t xml:space="preserve"> uppdateringshastighet än UART/Matlab kommunikationen</w:t>
+        <w:t xml:space="preserve"> uppdateringshastighet än UART/</w:t>
+      </w:r>
+      <w:proofErr w:type="spellStart"/>
+      <w:r>
+        <w:rPr>
+          <w:lang w:val="sv-SE"/>
+        </w:rPr>
+        <w:t>Matlab</w:t>
+      </w:r>
+      <w:proofErr w:type="spellEnd"/>
+      <w:r>
+        <w:rPr>
+          <w:lang w:val="sv-SE"/>
+        </w:rPr>
+        <w:t xml:space="preserve"> kommunikationen</w:t>
       </w:r>
       <w:r>
         <w:rPr>
@@ -4611,11 +5574,33 @@
         </w:rPr>
         <w:br/>
       </w:r>
-      <w:r>
-        <w:rPr>
-          <w:lang w:val="sv-SE"/>
-        </w:rPr>
-        <w:t xml:space="preserve">PID-regleringstråden har prioritet ’2’ medan UART/Matlab kommunikationen har prioritet ’1’. </w:t>
+      <w:proofErr w:type="gramStart"/>
+      <w:r>
+        <w:rPr>
+          <w:lang w:val="sv-SE"/>
+        </w:rPr>
+        <w:t>PID-regleringstråden har prioritet ’2’ medan UART/</w:t>
+      </w:r>
+      <w:proofErr w:type="spellStart"/>
+      <w:r>
+        <w:rPr>
+          <w:lang w:val="sv-SE"/>
+        </w:rPr>
+        <w:t>Matlab</w:t>
+      </w:r>
+      <w:proofErr w:type="spellEnd"/>
+      <w:r>
+        <w:rPr>
+          <w:lang w:val="sv-SE"/>
+        </w:rPr>
+        <w:t xml:space="preserve"> kommunikationen har prioritet ’1’</w:t>
+      </w:r>
+      <w:proofErr w:type="gramEnd"/>
+      <w:r>
+        <w:rPr>
+          <w:lang w:val="sv-SE"/>
+        </w:rPr>
+        <w:t xml:space="preserve">. </w:t>
       </w:r>
       <w:r>
         <w:rPr>
@@ -4657,7 +5642,21 @@
         <w:rPr>
           <w:lang w:val="sv-SE"/>
         </w:rPr>
-        <w:t>än UART/Matlab kommunikationen.</w:t>
+        <w:t>än UART/</w:t>
+      </w:r>
+      <w:proofErr w:type="spellStart"/>
+      <w:r>
+        <w:rPr>
+          <w:lang w:val="sv-SE"/>
+        </w:rPr>
+        <w:t>Matlab</w:t>
+      </w:r>
+      <w:proofErr w:type="spellEnd"/>
+      <w:r>
+        <w:rPr>
+          <w:lang w:val="sv-SE"/>
+        </w:rPr>
+        <w:t xml:space="preserve"> kommunikationen.</w:t>
       </w:r>
     </w:p>
     <w:p>
@@ -4671,7 +5670,21 @@
         <w:rPr>
           <w:lang w:val="sv-SE"/>
         </w:rPr>
-        <w:t>Båda dessa trådar har en stack size på 2048 bytes vilket mer än räcker för de variabler som lagras och</w:t>
+        <w:t xml:space="preserve">Båda dessa trådar har en stack </w:t>
+      </w:r>
+      <w:proofErr w:type="spellStart"/>
+      <w:r>
+        <w:rPr>
+          <w:lang w:val="sv-SE"/>
+        </w:rPr>
+        <w:t>size</w:t>
+      </w:r>
+      <w:proofErr w:type="spellEnd"/>
+      <w:r>
+        <w:rPr>
+          <w:lang w:val="sv-SE"/>
+        </w:rPr>
+        <w:t xml:space="preserve"> på 2048 bytes vilket mer än räcker för de variabler som lagras och</w:t>
       </w:r>
       <w:r>
         <w:rPr>
@@ -4689,19 +5702,61 @@
         <w:rPr>
           <w:lang w:val="sv-SE"/>
         </w:rPr>
-        <w:t xml:space="preserve">iabler innan Dues maximala SRAM </w:t>
-      </w:r>
-      <w:r>
-        <w:rPr>
-          <w:lang w:val="sv-SE"/>
-        </w:rPr>
-        <w:t>på 96kb är uppfylld. Totalt ska man kunna deklarera 128(16bit) ints inna</w:t>
-      </w:r>
-      <w:r>
-        <w:rPr>
-          <w:lang w:val="sv-SE"/>
-        </w:rPr>
-        <w:t xml:space="preserve">n stack sizes är fyllda för var </w:t>
+        <w:t xml:space="preserve">iabler innan </w:t>
+      </w:r>
+      <w:proofErr w:type="spellStart"/>
+      <w:r>
+        <w:rPr>
+          <w:lang w:val="sv-SE"/>
+        </w:rPr>
+        <w:t>Dues</w:t>
+      </w:r>
+      <w:proofErr w:type="spellEnd"/>
+      <w:r>
+        <w:rPr>
+          <w:lang w:val="sv-SE"/>
+        </w:rPr>
+        <w:t xml:space="preserve"> maximala SRAM </w:t>
+      </w:r>
+      <w:r>
+        <w:rPr>
+          <w:lang w:val="sv-SE"/>
+        </w:rPr>
+        <w:t xml:space="preserve">på 96kb är uppfylld. Totalt ska man kunna deklarera 128(16bit) </w:t>
+      </w:r>
+      <w:proofErr w:type="spellStart"/>
+      <w:r>
+        <w:rPr>
+          <w:lang w:val="sv-SE"/>
+        </w:rPr>
+        <w:t>ints</w:t>
+      </w:r>
+      <w:proofErr w:type="spellEnd"/>
+      <w:r>
+        <w:rPr>
+          <w:lang w:val="sv-SE"/>
+        </w:rPr>
+        <w:t xml:space="preserve"> inna</w:t>
+      </w:r>
+      <w:r>
+        <w:rPr>
+          <w:lang w:val="sv-SE"/>
+        </w:rPr>
+        <w:t xml:space="preserve">n stack </w:t>
+      </w:r>
+      <w:proofErr w:type="spellStart"/>
+      <w:r>
+        <w:rPr>
+          <w:lang w:val="sv-SE"/>
+        </w:rPr>
+        <w:t>sizes</w:t>
+      </w:r>
+      <w:proofErr w:type="spellEnd"/>
+      <w:r>
+        <w:rPr>
+          <w:lang w:val="sv-SE"/>
+        </w:rPr>
+        <w:t xml:space="preserve"> är fyllda för var </w:t>
       </w:r>
       <w:r>
         <w:rPr>
@@ -4721,8 +5776,16 @@
         <w:rPr>
           <w:lang w:val="sv-SE"/>
         </w:rPr>
-        <w:t>Vi har även implementerat en semafor som har till uppgift att signalera PID tasken att köras då Due</w:t>
-      </w:r>
+        <w:t xml:space="preserve">Vi har även implementerat en semafor som har till uppgift att signalera PID tasken att köras då </w:t>
+      </w:r>
+      <w:proofErr w:type="spellStart"/>
+      <w:r>
+        <w:rPr>
+          <w:lang w:val="sv-SE"/>
+        </w:rPr>
+        <w:t>Due</w:t>
+      </w:r>
+      <w:proofErr w:type="spellEnd"/>
       <w:r>
         <w:rPr>
           <w:lang w:val="sv-SE"/>
@@ -4733,7 +5796,21 @@
         <w:rPr>
           <w:lang w:val="sv-SE"/>
         </w:rPr>
-        <w:t xml:space="preserve">kortet har mottagit PID variablerna. Detta görs så att Matlab hinner </w:t>
+        <w:t xml:space="preserve">kortet har mottagit PID variablerna. Detta görs så att </w:t>
+      </w:r>
+      <w:proofErr w:type="spellStart"/>
+      <w:r>
+        <w:rPr>
+          <w:lang w:val="sv-SE"/>
+        </w:rPr>
+        <w:t>Matlab</w:t>
+      </w:r>
+      <w:proofErr w:type="spellEnd"/>
+      <w:r>
+        <w:rPr>
+          <w:lang w:val="sv-SE"/>
+        </w:rPr>
+        <w:t xml:space="preserve"> hinner </w:t>
       </w:r>
       <w:r>
         <w:rPr>
@@ -4779,11 +5856,33 @@
         </w:rPr>
         <w:t xml:space="preserve"> </w:t>
       </w:r>
-      <w:r>
-        <w:rPr>
-          <w:lang w:val="sv-SE"/>
-        </w:rPr>
-        <w:t>Matlab skickar. UART taskens samplingstid beror på vilket värde variabeln dT får, som även den sätts</w:t>
+      <w:proofErr w:type="spellStart"/>
+      <w:r>
+        <w:rPr>
+          <w:lang w:val="sv-SE"/>
+        </w:rPr>
+        <w:t>Matlab</w:t>
+      </w:r>
+      <w:proofErr w:type="spellEnd"/>
+      <w:r>
+        <w:rPr>
+          <w:lang w:val="sv-SE"/>
+        </w:rPr>
+        <w:t xml:space="preserve"> skickar. UART taskens samplingstid beror på vilket värde variabeln </w:t>
+      </w:r>
+      <w:proofErr w:type="spellStart"/>
+      <w:r>
+        <w:rPr>
+          <w:lang w:val="sv-SE"/>
+        </w:rPr>
+        <w:t>dT</w:t>
+      </w:r>
+      <w:proofErr w:type="spellEnd"/>
+      <w:r>
+        <w:rPr>
+          <w:lang w:val="sv-SE"/>
+        </w:rPr>
+        <w:t xml:space="preserve"> får, som även den sätts</w:t>
       </w:r>
       <w:r>
         <w:rPr>
@@ -4795,7 +5894,21 @@
         <w:rPr>
           <w:lang w:val="sv-SE"/>
         </w:rPr>
-        <w:t xml:space="preserve">som en av Matlab programmets parametrar. Denna task är dock frusen </w:t>
+        <w:t xml:space="preserve">som en av </w:t>
+      </w:r>
+      <w:proofErr w:type="spellStart"/>
+      <w:r>
+        <w:rPr>
+          <w:lang w:val="sv-SE"/>
+        </w:rPr>
+        <w:t>Matlab</w:t>
+      </w:r>
+      <w:proofErr w:type="spellEnd"/>
+      <w:r>
+        <w:rPr>
+          <w:lang w:val="sv-SE"/>
+        </w:rPr>
+        <w:t xml:space="preserve"> programmets parametrar. Denna task är dock frusen </w:t>
       </w:r>
       <w:r>
         <w:rPr>
@@ -4803,11 +5916,33 @@
         </w:rPr>
         <w:t xml:space="preserve">tills den tar emot en etta från </w:t>
       </w:r>
-      <w:r>
-        <w:rPr>
-          <w:lang w:val="sv-SE"/>
-        </w:rPr>
-        <w:t>Matlab (skickas med en periodicitet av dT) och först då skriver den ut värden som ska plottas.</w:t>
+      <w:proofErr w:type="spellStart"/>
+      <w:r>
+        <w:rPr>
+          <w:lang w:val="sv-SE"/>
+        </w:rPr>
+        <w:t>Matlab</w:t>
+      </w:r>
+      <w:proofErr w:type="spellEnd"/>
+      <w:r>
+        <w:rPr>
+          <w:lang w:val="sv-SE"/>
+        </w:rPr>
+        <w:t xml:space="preserve"> (skickas med en periodicitet av </w:t>
+      </w:r>
+      <w:proofErr w:type="spellStart"/>
+      <w:r>
+        <w:rPr>
+          <w:lang w:val="sv-SE"/>
+        </w:rPr>
+        <w:t>dT</w:t>
+      </w:r>
+      <w:proofErr w:type="spellEnd"/>
+      <w:r>
+        <w:rPr>
+          <w:lang w:val="sv-SE"/>
+        </w:rPr>
+        <w:t>) och först då skriver den ut värden som ska plottas.</w:t>
       </w:r>
     </w:p>
     <w:p>
@@ -4926,11 +6061,33 @@
           <w:lang w:val="sv-SE"/>
         </w:rPr>
       </w:pPr>
-      <w:r>
-        <w:rPr>
-          <w:lang w:val="sv-SE"/>
-        </w:rPr>
-        <w:t>Börvärdet är konstant över PID-kalibreringen och ligger vid ’30 cm’-märket, för att ge ett stort utrymme för oscilleringen att äga rum över rälsen.</w:t>
+      <w:proofErr w:type="spellStart"/>
+      <w:r>
+        <w:rPr>
+          <w:lang w:val="sv-SE"/>
+        </w:rPr>
+        <w:t>Börvärdet</w:t>
+      </w:r>
+      <w:proofErr w:type="spellEnd"/>
+      <w:r>
+        <w:rPr>
+          <w:lang w:val="sv-SE"/>
+        </w:rPr>
+        <w:t xml:space="preserve"> är konstant över PID-kalibreringen och ligger vid ’30 cm’-märket, för att ge ett stort utrymme för </w:t>
+      </w:r>
+      <w:proofErr w:type="spellStart"/>
+      <w:r>
+        <w:rPr>
+          <w:lang w:val="sv-SE"/>
+        </w:rPr>
+        <w:t>oscilleringen</w:t>
+      </w:r>
+      <w:proofErr w:type="spellEnd"/>
+      <w:r>
+        <w:rPr>
+          <w:lang w:val="sv-SE"/>
+        </w:rPr>
+        <w:t xml:space="preserve"> att äga rum över rälsen.</w:t>
       </w:r>
     </w:p>
     <w:p>
@@ -4956,7 +6113,35 @@
           <w:lang w:val="sv-SE"/>
         </w:rPr>
         <w:br/>
-        <w:t>Värdet ökar avsevärt desto närmar bollen når sensorn. Därför kan inte grafen eller värden som man samlat in korrekt hänvisa till distansen i verkliga världen. Sensorns ADC värden kan visa att den accelererat avesvärt långt från börvärdet men i den verkligheten har den endast passerat minimalt.</w:t>
+        <w:t xml:space="preserve">Värdet ökar avsevärt desto närmar bollen når sensorn. Därför kan inte grafen eller värden som man samlat in korrekt hänvisa till distansen i verkliga världen. Sensorns ADC värden kan visa att den accelererat </w:t>
+      </w:r>
+      <w:proofErr w:type="spellStart"/>
+      <w:r>
+        <w:rPr>
+          <w:lang w:val="sv-SE"/>
+        </w:rPr>
+        <w:t>avesvärt</w:t>
+      </w:r>
+      <w:proofErr w:type="spellEnd"/>
+      <w:r>
+        <w:rPr>
+          <w:lang w:val="sv-SE"/>
+        </w:rPr>
+        <w:t xml:space="preserve"> långt från </w:t>
+      </w:r>
+      <w:proofErr w:type="spellStart"/>
+      <w:r>
+        <w:rPr>
+          <w:lang w:val="sv-SE"/>
+        </w:rPr>
+        <w:t>börvärdet</w:t>
+      </w:r>
+      <w:proofErr w:type="spellEnd"/>
+      <w:r>
+        <w:rPr>
+          <w:lang w:val="sv-SE"/>
+        </w:rPr>
+        <w:t xml:space="preserve"> men i den verkligheten har den endast passerat minimalt.</w:t>
       </w:r>
     </w:p>
     <w:p>
@@ -4991,14 +6176,58 @@
         <w:rPr>
           <w:lang w:val="sv-SE"/>
         </w:rPr>
-        <w:t>För P-kalibreringen  är det viktigt att bollen konstant oscillerar i en jämn kurva.</w:t>
-      </w:r>
-      <w:r>
-        <w:rPr>
-          <w:lang w:val="sv-SE"/>
-        </w:rPr>
-        <w:t xml:space="preserve"> En annan viktig punkt är att oscilleringen ska passera börvärdet .</w:t>
-      </w:r>
+        <w:t>För P-</w:t>
+      </w:r>
+      <w:proofErr w:type="gramStart"/>
+      <w:r>
+        <w:rPr>
+          <w:lang w:val="sv-SE"/>
+        </w:rPr>
+        <w:t>kalibreringen  är</w:t>
+      </w:r>
+      <w:proofErr w:type="gramEnd"/>
+      <w:r>
+        <w:rPr>
+          <w:lang w:val="sv-SE"/>
+        </w:rPr>
+        <w:t xml:space="preserve"> det viktigt att bollen konstant oscillerar i en jämn kurva.</w:t>
+      </w:r>
+      <w:r>
+        <w:rPr>
+          <w:lang w:val="sv-SE"/>
+        </w:rPr>
+        <w:t xml:space="preserve"> En annan viktig punkt är att </w:t>
+      </w:r>
+      <w:proofErr w:type="spellStart"/>
+      <w:r>
+        <w:rPr>
+          <w:lang w:val="sv-SE"/>
+        </w:rPr>
+        <w:t>oscilleringen</w:t>
+      </w:r>
+      <w:proofErr w:type="spellEnd"/>
+      <w:r>
+        <w:rPr>
+          <w:lang w:val="sv-SE"/>
+        </w:rPr>
+        <w:t xml:space="preserve"> ska passera </w:t>
+      </w:r>
+      <w:proofErr w:type="spellStart"/>
+      <w:proofErr w:type="gramStart"/>
+      <w:r>
+        <w:rPr>
+          <w:lang w:val="sv-SE"/>
+        </w:rPr>
+        <w:t>börvärdet</w:t>
+      </w:r>
+      <w:proofErr w:type="spellEnd"/>
+      <w:r>
+        <w:rPr>
+          <w:lang w:val="sv-SE"/>
+        </w:rPr>
+        <w:t xml:space="preserve"> .</w:t>
+      </w:r>
+      <w:proofErr w:type="gramEnd"/>
     </w:p>
     <w:p>
       <w:pPr>
@@ -5024,49 +6253,145 @@
         </w:rPr>
         <w:t xml:space="preserve"> P-konstant på </w:t>
       </w:r>
-      <w:r>
-        <w:rPr>
-          <w:lang w:val="sv-SE"/>
-        </w:rPr>
-        <w:t>kP=</w:t>
-      </w:r>
-      <w:r>
-        <w:rPr>
-          <w:lang w:val="sv-SE"/>
-        </w:rPr>
-        <w:t>2.0(Integral-konstanten är noll och, Derivering-konstanten är noll). Då ville bollen inte nå över börvärdet</w:t>
-      </w:r>
-      <w:r>
-        <w:rPr>
-          <w:lang w:val="sv-SE"/>
-        </w:rPr>
-        <w:t>. Jag höjde sedan minimalt upp med +0.1 för varje test tills jag nådde kP=3.0. Då började bollen descellerera så snabbt att den träffade motorns utgång.</w:t>
-      </w:r>
-    </w:p>
-    <w:p>
-      <w:pPr>
-        <w:rPr>
-          <w:lang w:val="sv-SE"/>
-        </w:rPr>
-      </w:pPr>
-      <w:r>
-        <w:rPr>
-          <w:lang w:val="sv-SE"/>
-        </w:rPr>
-        <w:t>Som simpel regel för systemet lade jag att bollen får ej slå till på motorn vid sjunkningen, då slaget påverkar bollens acceleration och på så sätt kurvan och  P-kalibrering.</w:t>
-      </w:r>
-    </w:p>
-    <w:p>
-      <w:pPr>
-        <w:rPr>
-          <w:lang w:val="sv-SE"/>
-        </w:rPr>
-      </w:pPr>
-      <w:r>
-        <w:rPr>
-          <w:lang w:val="sv-SE"/>
-        </w:rPr>
-        <w:t>Då bestämde jag för att sänka kP till 2.8 och nådde en fin kurva.</w:t>
+      <w:proofErr w:type="spellStart"/>
+      <w:r>
+        <w:rPr>
+          <w:lang w:val="sv-SE"/>
+        </w:rPr>
+        <w:t>kP</w:t>
+      </w:r>
+      <w:proofErr w:type="spellEnd"/>
+      <w:r>
+        <w:rPr>
+          <w:lang w:val="sv-SE"/>
+        </w:rPr>
+        <w:t>=</w:t>
+      </w:r>
+      <w:r>
+        <w:rPr>
+          <w:lang w:val="sv-SE"/>
+        </w:rPr>
+        <w:t xml:space="preserve">2.0(Integral-konstanten är noll och, Derivering-konstanten är noll). Då ville bollen inte nå över </w:t>
+      </w:r>
+      <w:proofErr w:type="spellStart"/>
+      <w:r>
+        <w:rPr>
+          <w:lang w:val="sv-SE"/>
+        </w:rPr>
+        <w:t>börvärdet</w:t>
+      </w:r>
+      <w:proofErr w:type="spellEnd"/>
+      <w:r>
+        <w:rPr>
+          <w:lang w:val="sv-SE"/>
+        </w:rPr>
+        <w:t xml:space="preserve">. Jag höjde sedan minimalt upp med +0.1 för varje test tills jag nådde </w:t>
+      </w:r>
+      <w:proofErr w:type="spellStart"/>
+      <w:r>
+        <w:rPr>
+          <w:lang w:val="sv-SE"/>
+        </w:rPr>
+        <w:t>kP</w:t>
+      </w:r>
+      <w:proofErr w:type="spellEnd"/>
+      <w:r>
+        <w:rPr>
+          <w:lang w:val="sv-SE"/>
+        </w:rPr>
+        <w:t>=</w:t>
+      </w:r>
+      <w:r>
+        <w:rPr>
+          <w:lang w:val="sv-SE"/>
+        </w:rPr>
+        <w:t>5.0</w:t>
+      </w:r>
+      <w:r>
+        <w:rPr>
+          <w:lang w:val="sv-SE"/>
+        </w:rPr>
+        <w:t xml:space="preserve">. Då började bollen </w:t>
+      </w:r>
+      <w:proofErr w:type="spellStart"/>
+      <w:r>
+        <w:rPr>
+          <w:lang w:val="sv-SE"/>
+        </w:rPr>
+        <w:t>descellerera</w:t>
+      </w:r>
+      <w:proofErr w:type="spellEnd"/>
+      <w:r>
+        <w:rPr>
+          <w:lang w:val="sv-SE"/>
+        </w:rPr>
+        <w:t xml:space="preserve"> så snabbt att den träffade motorns utgång.</w:t>
+      </w:r>
+    </w:p>
+    <w:p>
+      <w:pPr>
+        <w:rPr>
+          <w:lang w:val="sv-SE"/>
+        </w:rPr>
+      </w:pPr>
+      <w:r>
+        <w:rPr>
+          <w:lang w:val="sv-SE"/>
+        </w:rPr>
+        <w:t xml:space="preserve">Som simpel regel för systemet lade jag att bollen får ej slå till på motorn vid sjunkningen, då slaget påverkar bollens acceleration och på så sätt kurvan </w:t>
+      </w:r>
+      <w:proofErr w:type="gramStart"/>
+      <w:r>
+        <w:rPr>
+          <w:lang w:val="sv-SE"/>
+        </w:rPr>
+        <w:t>och  P</w:t>
+      </w:r>
+      <w:proofErr w:type="gramEnd"/>
+      <w:r>
+        <w:rPr>
+          <w:lang w:val="sv-SE"/>
+        </w:rPr>
+        <w:t>-kalibrering.</w:t>
+      </w:r>
+    </w:p>
+    <w:p>
+      <w:pPr>
+        <w:rPr>
+          <w:lang w:val="sv-SE"/>
+        </w:rPr>
+      </w:pPr>
+      <w:r>
+        <w:rPr>
+          <w:lang w:val="sv-SE"/>
+        </w:rPr>
+        <w:t xml:space="preserve">Då bestämde jag för att sänka </w:t>
+      </w:r>
+      <w:proofErr w:type="spellStart"/>
+      <w:r>
+        <w:rPr>
+          <w:lang w:val="sv-SE"/>
+        </w:rPr>
+        <w:t>kP</w:t>
+      </w:r>
+      <w:proofErr w:type="spellEnd"/>
+      <w:r>
+        <w:rPr>
+          <w:lang w:val="sv-SE"/>
+        </w:rPr>
+        <w:t xml:space="preserve"> till </w:t>
+      </w:r>
+      <w:r>
+        <w:rPr>
+          <w:lang w:val="sv-SE"/>
+        </w:rPr>
+        <w:t>5.0</w:t>
+      </w:r>
+      <w:r>
+        <w:rPr>
+          <w:lang w:val="sv-SE"/>
+        </w:rPr>
+        <w:t xml:space="preserve"> och nådde en fin kurva.</w:t>
       </w:r>
     </w:p>
     <w:p>
@@ -5094,24 +6419,39 @@
           <w:lang w:val="sv-SE"/>
         </w:rPr>
         <w:lastRenderedPageBreak/>
-        <w:t>Sinuskurva för P-kalibrernig</w:t>
-      </w:r>
-    </w:p>
-    <w:p>
-      <w:pPr>
-        <w:rPr>
-          <w:lang w:val="sv-SE"/>
-        </w:rPr>
-      </w:pPr>
-      <w:r>
-        <w:rPr>
-          <w:lang w:val="sv-SE"/>
-        </w:rPr>
-        <w:t>NuTid: 6.6</w:t>
-      </w:r>
-      <w:r>
-        <w:rPr>
-          <w:b/>
+        <w:t>Sinuskurva för P-</w:t>
+      </w:r>
+      <w:proofErr w:type="spellStart"/>
+      <w:r>
+        <w:rPr>
+          <w:lang w:val="sv-SE"/>
+        </w:rPr>
+        <w:t>kalibrernig</w:t>
+      </w:r>
+      <w:proofErr w:type="spellEnd"/>
+    </w:p>
+    <w:p>
+      <w:pPr>
+        <w:rPr>
+          <w:lang w:val="sv-SE"/>
+        </w:rPr>
+      </w:pPr>
+      <w:proofErr w:type="spellStart"/>
+      <w:r>
+        <w:rPr>
+          <w:lang w:val="sv-SE"/>
+        </w:rPr>
+        <w:t>NuTid</w:t>
+      </w:r>
+      <w:proofErr w:type="spellEnd"/>
+      <w:r>
+        <w:rPr>
+          <w:lang w:val="sv-SE"/>
+        </w:rPr>
+        <w:t>: 6</w:t>
+      </w:r>
+      <w:r>
+        <w:rPr>
           <w:lang w:val="sv-SE"/>
         </w:rPr>
         <w:tab/>
@@ -5120,18 +6460,33 @@
         <w:rPr>
           <w:lang w:val="sv-SE"/>
         </w:rPr>
-        <w:t>Error: -112</w:t>
-      </w:r>
-      <w:r>
-        <w:rPr>
-          <w:lang w:val="sv-SE"/>
-        </w:rPr>
         <w:tab/>
       </w:r>
-      <w:r>
-        <w:rPr>
-          <w:lang w:val="sv-SE"/>
-        </w:rPr>
+      <w:proofErr w:type="spellStart"/>
+      <w:r>
+        <w:rPr>
+          <w:lang w:val="sv-SE"/>
+        </w:rPr>
+        <w:t>Error</w:t>
+      </w:r>
+      <w:proofErr w:type="spellEnd"/>
+      <w:r>
+        <w:rPr>
+          <w:lang w:val="sv-SE"/>
+        </w:rPr>
+        <w:t>: -302</w:t>
+      </w:r>
+      <w:r>
+        <w:rPr>
+          <w:lang w:val="sv-SE"/>
+        </w:rPr>
+        <w:tab/>
+      </w:r>
+      <w:r>
+        <w:rPr>
+          <w:lang w:val="sv-SE"/>
+        </w:rPr>
+        <w:tab/>
         <w:t>Utsignal: 0</w:t>
       </w:r>
       <w:r>
@@ -5144,32 +6499,8 @@
         <w:rPr>
           <w:lang w:val="sv-SE"/>
         </w:rPr>
-        <w:t>Sensor Distans: 1112</w:t>
-      </w:r>
-      <w:r>
-        <w:rPr>
-          <w:lang w:val="sv-SE"/>
-        </w:rPr>
         <w:tab/>
-      </w:r>
-      <w:r>
-        <w:rPr>
-          <w:lang w:val="sv-SE"/>
-        </w:rPr>
-        <w:t>Setpoint: 1000</w:t>
-      </w:r>
-    </w:p>
-    <w:p>
-      <w:pPr>
-        <w:rPr>
-          <w:lang w:val="sv-SE"/>
-        </w:rPr>
-      </w:pPr>
-      <w:r>
-        <w:rPr>
-          <w:lang w:val="sv-SE"/>
-        </w:rPr>
-        <w:t>NuTid: 6.9</w:t>
+        <w:t>Sensor Distans: 1302</w:t>
       </w:r>
       <w:r>
         <w:rPr>
@@ -5181,18 +6512,80 @@
         <w:rPr>
           <w:lang w:val="sv-SE"/>
         </w:rPr>
-        <w:t>Error: -63</w:t>
-      </w:r>
-      <w:r>
-        <w:rPr>
-          <w:lang w:val="sv-SE"/>
-        </w:rPr>
         <w:tab/>
       </w:r>
-      <w:r>
-        <w:rPr>
-          <w:lang w:val="sv-SE"/>
-        </w:rPr>
+      <w:proofErr w:type="spellStart"/>
+      <w:r>
+        <w:rPr>
+          <w:lang w:val="sv-SE"/>
+        </w:rPr>
+        <w:t>Setpoint</w:t>
+      </w:r>
+      <w:proofErr w:type="spellEnd"/>
+      <w:r>
+        <w:rPr>
+          <w:lang w:val="sv-SE"/>
+        </w:rPr>
+        <w:t>: 1000</w:t>
+      </w:r>
+    </w:p>
+    <w:p>
+      <w:pPr>
+        <w:rPr>
+          <w:lang w:val="sv-SE"/>
+        </w:rPr>
+      </w:pPr>
+      <w:proofErr w:type="spellStart"/>
+      <w:r>
+        <w:rPr>
+          <w:lang w:val="sv-SE"/>
+        </w:rPr>
+        <w:t>NuTid</w:t>
+      </w:r>
+      <w:proofErr w:type="spellEnd"/>
+      <w:r>
+        <w:rPr>
+          <w:lang w:val="sv-SE"/>
+        </w:rPr>
+        <w:t>: 6.3</w:t>
+      </w:r>
+      <w:r>
+        <w:rPr>
+          <w:lang w:val="sv-SE"/>
+        </w:rPr>
+        <w:tab/>
+      </w:r>
+      <w:r>
+        <w:rPr>
+          <w:lang w:val="sv-SE"/>
+        </w:rPr>
+        <w:tab/>
+      </w:r>
+      <w:proofErr w:type="spellStart"/>
+      <w:r>
+        <w:rPr>
+          <w:lang w:val="sv-SE"/>
+        </w:rPr>
+        <w:t>Error</w:t>
+      </w:r>
+      <w:proofErr w:type="spellEnd"/>
+      <w:r>
+        <w:rPr>
+          <w:lang w:val="sv-SE"/>
+        </w:rPr>
+        <w:t>: -128</w:t>
+      </w:r>
+      <w:r>
+        <w:rPr>
+          <w:lang w:val="sv-SE"/>
+        </w:rPr>
+        <w:tab/>
+      </w:r>
+      <w:r>
+        <w:rPr>
+          <w:lang w:val="sv-SE"/>
+        </w:rPr>
+        <w:tab/>
         <w:t>Utsignal: 0</w:t>
       </w:r>
       <w:r>
@@ -5205,32 +6598,8 @@
         <w:rPr>
           <w:lang w:val="sv-SE"/>
         </w:rPr>
-        <w:t>Sensor Distans: 1063</w:t>
-      </w:r>
-      <w:r>
-        <w:rPr>
-          <w:lang w:val="sv-SE"/>
-        </w:rPr>
         <w:tab/>
-      </w:r>
-      <w:r>
-        <w:rPr>
-          <w:lang w:val="sv-SE"/>
-        </w:rPr>
-        <w:t>Setpoint: 1000</w:t>
-      </w:r>
-    </w:p>
-    <w:p>
-      <w:pPr>
-        <w:rPr>
-          <w:lang w:val="sv-SE"/>
-        </w:rPr>
-      </w:pPr>
-      <w:r>
-        <w:rPr>
-          <w:lang w:val="sv-SE"/>
-        </w:rPr>
-        <w:t>NuTid: 7.2</w:t>
+        <w:t>Sensor Distans: 1128</w:t>
       </w:r>
       <w:r>
         <w:rPr>
@@ -5242,19 +6611,42 @@
         <w:rPr>
           <w:lang w:val="sv-SE"/>
         </w:rPr>
-        <w:t>Error: 125</w:t>
-      </w:r>
-      <w:r>
-        <w:rPr>
-          <w:lang w:val="sv-SE"/>
-        </w:rPr>
         <w:tab/>
       </w:r>
-      <w:r>
-        <w:rPr>
-          <w:lang w:val="sv-SE"/>
-        </w:rPr>
-        <w:t>Utsignal: 300</w:t>
+      <w:proofErr w:type="spellStart"/>
+      <w:r>
+        <w:rPr>
+          <w:lang w:val="sv-SE"/>
+        </w:rPr>
+        <w:t>Setpoint</w:t>
+      </w:r>
+      <w:proofErr w:type="spellEnd"/>
+      <w:r>
+        <w:rPr>
+          <w:lang w:val="sv-SE"/>
+        </w:rPr>
+        <w:t>: 1000</w:t>
+      </w:r>
+    </w:p>
+    <w:p>
+      <w:pPr>
+        <w:rPr>
+          <w:lang w:val="sv-SE"/>
+        </w:rPr>
+      </w:pPr>
+      <w:proofErr w:type="spellStart"/>
+      <w:r>
+        <w:rPr>
+          <w:lang w:val="sv-SE"/>
+        </w:rPr>
+        <w:t>NuTid</w:t>
+      </w:r>
+      <w:proofErr w:type="spellEnd"/>
+      <w:r>
+        <w:rPr>
+          <w:lang w:val="sv-SE"/>
+        </w:rPr>
+        <w:t>: 6.6</w:t>
       </w:r>
       <w:r>
         <w:rPr>
@@ -5266,32 +6658,21 @@
         <w:rPr>
           <w:lang w:val="sv-SE"/>
         </w:rPr>
-        <w:t>Sensor Distans: 875</w:t>
-      </w:r>
-      <w:r>
-        <w:rPr>
-          <w:lang w:val="sv-SE"/>
-        </w:rPr>
         <w:tab/>
       </w:r>
-      <w:r>
-        <w:rPr>
-          <w:lang w:val="sv-SE"/>
-        </w:rPr>
-        <w:t>Setpoint: 1000</w:t>
-      </w:r>
-    </w:p>
-    <w:p>
-      <w:pPr>
-        <w:rPr>
-          <w:lang w:val="sv-SE"/>
-        </w:rPr>
-      </w:pPr>
-      <w:r>
-        <w:rPr>
-          <w:lang w:val="sv-SE"/>
-        </w:rPr>
-        <w:t>NuTid: 7.5</w:t>
+      <w:proofErr w:type="spellStart"/>
+      <w:r>
+        <w:rPr>
+          <w:lang w:val="sv-SE"/>
+        </w:rPr>
+        <w:t>Error</w:t>
+      </w:r>
+      <w:proofErr w:type="spellEnd"/>
+      <w:r>
+        <w:rPr>
+          <w:lang w:val="sv-SE"/>
+        </w:rPr>
+        <w:t>: 79</w:t>
       </w:r>
       <w:r>
         <w:rPr>
@@ -5303,19 +6684,8 @@
         <w:rPr>
           <w:lang w:val="sv-SE"/>
         </w:rPr>
-        <w:t>Error: 203</w:t>
-      </w:r>
-      <w:r>
-        <w:rPr>
-          <w:lang w:val="sv-SE"/>
-        </w:rPr>
         <w:tab/>
-      </w:r>
-      <w:r>
-        <w:rPr>
-          <w:lang w:val="sv-SE"/>
-        </w:rPr>
-        <w:t>Utsignal: 487</w:t>
+        <w:t>Utsignal: 395</w:t>
       </w:r>
       <w:r>
         <w:rPr>
@@ -5327,32 +6697,8 @@
         <w:rPr>
           <w:lang w:val="sv-SE"/>
         </w:rPr>
-        <w:t>Sensor Distans: 797</w:t>
-      </w:r>
-      <w:r>
-        <w:rPr>
-          <w:lang w:val="sv-SE"/>
-        </w:rPr>
         <w:tab/>
-      </w:r>
-      <w:r>
-        <w:rPr>
-          <w:lang w:val="sv-SE"/>
-        </w:rPr>
-        <w:t>Setpoint: 1000</w:t>
-      </w:r>
-    </w:p>
-    <w:p>
-      <w:pPr>
-        <w:rPr>
-          <w:lang w:val="sv-SE"/>
-        </w:rPr>
-      </w:pPr>
-      <w:r>
-        <w:rPr>
-          <w:lang w:val="sv-SE"/>
-        </w:rPr>
-        <w:t>NuTid: 7.8</w:t>
+        <w:t>Sensor Distans: 921</w:t>
       </w:r>
       <w:r>
         <w:rPr>
@@ -5364,19 +6710,42 @@
         <w:rPr>
           <w:lang w:val="sv-SE"/>
         </w:rPr>
-        <w:t>Error: 206</w:t>
-      </w:r>
-      <w:r>
-        <w:rPr>
-          <w:lang w:val="sv-SE"/>
-        </w:rPr>
         <w:tab/>
       </w:r>
-      <w:r>
-        <w:rPr>
-          <w:lang w:val="sv-SE"/>
-        </w:rPr>
-        <w:t>Utsignal: 494</w:t>
+      <w:proofErr w:type="spellStart"/>
+      <w:r>
+        <w:rPr>
+          <w:lang w:val="sv-SE"/>
+        </w:rPr>
+        <w:t>Setpoint</w:t>
+      </w:r>
+      <w:proofErr w:type="spellEnd"/>
+      <w:r>
+        <w:rPr>
+          <w:lang w:val="sv-SE"/>
+        </w:rPr>
+        <w:t>: 1000</w:t>
+      </w:r>
+    </w:p>
+    <w:p>
+      <w:pPr>
+        <w:rPr>
+          <w:lang w:val="sv-SE"/>
+        </w:rPr>
+      </w:pPr>
+      <w:proofErr w:type="spellStart"/>
+      <w:r>
+        <w:rPr>
+          <w:lang w:val="sv-SE"/>
+        </w:rPr>
+        <w:t>NuTid</w:t>
+      </w:r>
+      <w:proofErr w:type="spellEnd"/>
+      <w:r>
+        <w:rPr>
+          <w:lang w:val="sv-SE"/>
+        </w:rPr>
+        <w:t>: 6.9</w:t>
       </w:r>
       <w:r>
         <w:rPr>
@@ -5388,32 +6757,21 @@
         <w:rPr>
           <w:lang w:val="sv-SE"/>
         </w:rPr>
-        <w:t>Sensor Distans: 794</w:t>
-      </w:r>
-      <w:r>
-        <w:rPr>
-          <w:lang w:val="sv-SE"/>
-        </w:rPr>
         <w:tab/>
       </w:r>
-      <w:r>
-        <w:rPr>
-          <w:lang w:val="sv-SE"/>
-        </w:rPr>
-        <w:t>Setpoint: 1000</w:t>
-      </w:r>
-    </w:p>
-    <w:p>
-      <w:pPr>
-        <w:rPr>
-          <w:lang w:val="sv-SE"/>
-        </w:rPr>
-      </w:pPr>
-      <w:r>
-        <w:rPr>
-          <w:lang w:val="sv-SE"/>
-        </w:rPr>
-        <w:t>NuTid: 8.1</w:t>
+      <w:proofErr w:type="spellStart"/>
+      <w:r>
+        <w:rPr>
+          <w:lang w:val="sv-SE"/>
+        </w:rPr>
+        <w:t>Error</w:t>
+      </w:r>
+      <w:proofErr w:type="spellEnd"/>
+      <w:r>
+        <w:rPr>
+          <w:lang w:val="sv-SE"/>
+        </w:rPr>
+        <w:t>: 130</w:t>
       </w:r>
       <w:r>
         <w:rPr>
@@ -5425,19 +6783,8 @@
         <w:rPr>
           <w:lang w:val="sv-SE"/>
         </w:rPr>
-        <w:t>Error: 175</w:t>
-      </w:r>
-      <w:r>
-        <w:rPr>
-          <w:lang w:val="sv-SE"/>
-        </w:rPr>
         <w:tab/>
-      </w:r>
-      <w:r>
-        <w:rPr>
-          <w:lang w:val="sv-SE"/>
-        </w:rPr>
-        <w:t>Utsignal: 420</w:t>
+        <w:t>Utsignal: 650</w:t>
       </w:r>
       <w:r>
         <w:rPr>
@@ -5449,32 +6796,8 @@
         <w:rPr>
           <w:lang w:val="sv-SE"/>
         </w:rPr>
-        <w:t>Sensor Distans: 825</w:t>
-      </w:r>
-      <w:r>
-        <w:rPr>
-          <w:lang w:val="sv-SE"/>
-        </w:rPr>
         <w:tab/>
-      </w:r>
-      <w:r>
-        <w:rPr>
-          <w:lang w:val="sv-SE"/>
-        </w:rPr>
-        <w:t>Setpoint: 1000</w:t>
-      </w:r>
-    </w:p>
-    <w:p>
-      <w:pPr>
-        <w:rPr>
-          <w:lang w:val="sv-SE"/>
-        </w:rPr>
-      </w:pPr>
-      <w:r>
-        <w:rPr>
-          <w:lang w:val="sv-SE"/>
-        </w:rPr>
-        <w:t>NuTid: 8.4</w:t>
+        <w:t>Sensor Distans: 870</w:t>
       </w:r>
       <w:r>
         <w:rPr>
@@ -5486,19 +6809,42 @@
         <w:rPr>
           <w:lang w:val="sv-SE"/>
         </w:rPr>
-        <w:t>Error: 192</w:t>
-      </w:r>
-      <w:r>
-        <w:rPr>
-          <w:lang w:val="sv-SE"/>
-        </w:rPr>
         <w:tab/>
       </w:r>
-      <w:r>
-        <w:rPr>
-          <w:lang w:val="sv-SE"/>
-        </w:rPr>
-        <w:t>Utsignal: 460</w:t>
+      <w:proofErr w:type="spellStart"/>
+      <w:r>
+        <w:rPr>
+          <w:lang w:val="sv-SE"/>
+        </w:rPr>
+        <w:t>Setpoint</w:t>
+      </w:r>
+      <w:proofErr w:type="spellEnd"/>
+      <w:r>
+        <w:rPr>
+          <w:lang w:val="sv-SE"/>
+        </w:rPr>
+        <w:t>: 1000</w:t>
+      </w:r>
+    </w:p>
+    <w:p>
+      <w:pPr>
+        <w:rPr>
+          <w:lang w:val="sv-SE"/>
+        </w:rPr>
+      </w:pPr>
+      <w:proofErr w:type="spellStart"/>
+      <w:r>
+        <w:rPr>
+          <w:lang w:val="sv-SE"/>
+        </w:rPr>
+        <w:t>NuTid</w:t>
+      </w:r>
+      <w:proofErr w:type="spellEnd"/>
+      <w:r>
+        <w:rPr>
+          <w:lang w:val="sv-SE"/>
+        </w:rPr>
+        <w:t>: 7.2</w:t>
       </w:r>
       <w:r>
         <w:rPr>
@@ -5510,32 +6856,21 @@
         <w:rPr>
           <w:lang w:val="sv-SE"/>
         </w:rPr>
-        <w:t>Sensor Distans: 808</w:t>
-      </w:r>
-      <w:r>
-        <w:rPr>
-          <w:lang w:val="sv-SE"/>
-        </w:rPr>
         <w:tab/>
       </w:r>
-      <w:r>
-        <w:rPr>
-          <w:lang w:val="sv-SE"/>
-        </w:rPr>
-        <w:t>Setpoint: 1000</w:t>
-      </w:r>
-    </w:p>
-    <w:p>
-      <w:pPr>
-        <w:rPr>
-          <w:lang w:val="sv-SE"/>
-        </w:rPr>
-      </w:pPr>
-      <w:r>
-        <w:rPr>
-          <w:lang w:val="sv-SE"/>
-        </w:rPr>
-        <w:t>NuTid: 8.7</w:t>
+      <w:proofErr w:type="spellStart"/>
+      <w:r>
+        <w:rPr>
+          <w:lang w:val="sv-SE"/>
+        </w:rPr>
+        <w:t>Error</w:t>
+      </w:r>
+      <w:proofErr w:type="spellEnd"/>
+      <w:r>
+        <w:rPr>
+          <w:lang w:val="sv-SE"/>
+        </w:rPr>
+        <w:t>: 129</w:t>
       </w:r>
       <w:r>
         <w:rPr>
@@ -5547,19 +6882,8 @@
         <w:rPr>
           <w:lang w:val="sv-SE"/>
         </w:rPr>
-        <w:t>Error: 172</w:t>
-      </w:r>
-      <w:r>
-        <w:rPr>
-          <w:lang w:val="sv-SE"/>
-        </w:rPr>
         <w:tab/>
-      </w:r>
-      <w:r>
-        <w:rPr>
-          <w:lang w:val="sv-SE"/>
-        </w:rPr>
-        <w:t>Utsignal: 412</w:t>
+        <w:t>Utsignal: 645</w:t>
       </w:r>
       <w:r>
         <w:rPr>
@@ -5571,32 +6895,8 @@
         <w:rPr>
           <w:lang w:val="sv-SE"/>
         </w:rPr>
-        <w:t>Sensor Distans: 828</w:t>
-      </w:r>
-      <w:r>
-        <w:rPr>
-          <w:lang w:val="sv-SE"/>
-        </w:rPr>
         <w:tab/>
-      </w:r>
-      <w:r>
-        <w:rPr>
-          <w:lang w:val="sv-SE"/>
-        </w:rPr>
-        <w:t>Setpoint: 1000</w:t>
-      </w:r>
-    </w:p>
-    <w:p>
-      <w:pPr>
-        <w:rPr>
-          <w:lang w:val="sv-SE"/>
-        </w:rPr>
-      </w:pPr>
-      <w:r>
-        <w:rPr>
-          <w:lang w:val="sv-SE"/>
-        </w:rPr>
-        <w:t>NuTid: 9</w:t>
+        <w:t>Sensor Distans: 871</w:t>
       </w:r>
       <w:r>
         <w:rPr>
@@ -5608,14 +6908,43 @@
         <w:rPr>
           <w:lang w:val="sv-SE"/>
         </w:rPr>
-        <w:t>Error: 4</w:t>
-      </w:r>
-      <w:r>
-        <w:rPr>
-          <w:lang w:val="sv-SE"/>
-        </w:rPr>
         <w:tab/>
       </w:r>
+      <w:proofErr w:type="spellStart"/>
+      <w:r>
+        <w:rPr>
+          <w:lang w:val="sv-SE"/>
+        </w:rPr>
+        <w:t>Setpoint</w:t>
+      </w:r>
+      <w:proofErr w:type="spellEnd"/>
+      <w:r>
+        <w:rPr>
+          <w:lang w:val="sv-SE"/>
+        </w:rPr>
+        <w:t>: 1000</w:t>
+      </w:r>
+    </w:p>
+    <w:p>
+      <w:pPr>
+        <w:rPr>
+          <w:lang w:val="sv-SE"/>
+        </w:rPr>
+      </w:pPr>
+      <w:proofErr w:type="spellStart"/>
+      <w:r>
+        <w:rPr>
+          <w:lang w:val="sv-SE"/>
+        </w:rPr>
+        <w:t>NuTid</w:t>
+      </w:r>
+      <w:proofErr w:type="spellEnd"/>
+      <w:r>
+        <w:rPr>
+          <w:lang w:val="sv-SE"/>
+        </w:rPr>
+        <w:t>: 7.5</w:t>
+      </w:r>
       <w:r>
         <w:rPr>
           <w:lang w:val="sv-SE"/>
@@ -5626,19 +6955,21 @@
         <w:rPr>
           <w:lang w:val="sv-SE"/>
         </w:rPr>
-        <w:t>Utsignal: 9</w:t>
-      </w:r>
-      <w:r>
-        <w:rPr>
-          <w:lang w:val="sv-SE"/>
-        </w:rPr>
         <w:tab/>
       </w:r>
-      <w:r>
-        <w:rPr>
-          <w:lang w:val="sv-SE"/>
-        </w:rPr>
-        <w:t>Sensor Distans: 996</w:t>
+      <w:proofErr w:type="spellStart"/>
+      <w:r>
+        <w:rPr>
+          <w:lang w:val="sv-SE"/>
+        </w:rPr>
+        <w:t>Error</w:t>
+      </w:r>
+      <w:proofErr w:type="spellEnd"/>
+      <w:r>
+        <w:rPr>
+          <w:lang w:val="sv-SE"/>
+        </w:rPr>
+        <w:t>: 129</w:t>
       </w:r>
       <w:r>
         <w:rPr>
@@ -5650,32 +6981,8 @@
         <w:rPr>
           <w:lang w:val="sv-SE"/>
         </w:rPr>
-        <w:t>Setpoint: 1000</w:t>
-      </w:r>
-    </w:p>
-    <w:p>
-      <w:pPr>
-        <w:rPr>
-          <w:lang w:val="sv-SE"/>
-        </w:rPr>
-      </w:pPr>
-      <w:r>
-        <w:rPr>
-          <w:lang w:val="sv-SE"/>
-        </w:rPr>
-        <w:t>NuTid: 9.3</w:t>
-      </w:r>
-      <w:r>
-        <w:rPr>
-          <w:lang w:val="sv-SE"/>
-        </w:rPr>
         <w:tab/>
-      </w:r>
-      <w:r>
-        <w:rPr>
-          <w:lang w:val="sv-SE"/>
-        </w:rPr>
-        <w:t>Error: -102</w:t>
+        <w:t>Utsignal: 645</w:t>
       </w:r>
       <w:r>
         <w:rPr>
@@ -5687,6 +6994,192 @@
         <w:rPr>
           <w:lang w:val="sv-SE"/>
         </w:rPr>
+        <w:tab/>
+        <w:t>Sensor Distans: 871</w:t>
+      </w:r>
+      <w:r>
+        <w:rPr>
+          <w:lang w:val="sv-SE"/>
+        </w:rPr>
+        <w:tab/>
+      </w:r>
+      <w:r>
+        <w:rPr>
+          <w:lang w:val="sv-SE"/>
+        </w:rPr>
+        <w:tab/>
+      </w:r>
+      <w:proofErr w:type="spellStart"/>
+      <w:r>
+        <w:rPr>
+          <w:lang w:val="sv-SE"/>
+        </w:rPr>
+        <w:t>Setpoint</w:t>
+      </w:r>
+      <w:proofErr w:type="spellEnd"/>
+      <w:r>
+        <w:rPr>
+          <w:lang w:val="sv-SE"/>
+        </w:rPr>
+        <w:t>: 1000</w:t>
+      </w:r>
+    </w:p>
+    <w:p>
+      <w:pPr>
+        <w:rPr>
+          <w:lang w:val="sv-SE"/>
+        </w:rPr>
+      </w:pPr>
+      <w:proofErr w:type="spellStart"/>
+      <w:r>
+        <w:rPr>
+          <w:lang w:val="sv-SE"/>
+        </w:rPr>
+        <w:t>NuTid</w:t>
+      </w:r>
+      <w:proofErr w:type="spellEnd"/>
+      <w:r>
+        <w:rPr>
+          <w:lang w:val="sv-SE"/>
+        </w:rPr>
+        <w:t>: 7.8</w:t>
+      </w:r>
+      <w:r>
+        <w:rPr>
+          <w:lang w:val="sv-SE"/>
+        </w:rPr>
+        <w:tab/>
+      </w:r>
+      <w:r>
+        <w:rPr>
+          <w:lang w:val="sv-SE"/>
+        </w:rPr>
+        <w:tab/>
+      </w:r>
+      <w:proofErr w:type="spellStart"/>
+      <w:r>
+        <w:rPr>
+          <w:lang w:val="sv-SE"/>
+        </w:rPr>
+        <w:t>Error</w:t>
+      </w:r>
+      <w:proofErr w:type="spellEnd"/>
+      <w:r>
+        <w:rPr>
+          <w:lang w:val="sv-SE"/>
+        </w:rPr>
+        <w:t>: 77</w:t>
+      </w:r>
+      <w:r>
+        <w:rPr>
+          <w:lang w:val="sv-SE"/>
+        </w:rPr>
+        <w:tab/>
+      </w:r>
+      <w:r>
+        <w:rPr>
+          <w:lang w:val="sv-SE"/>
+        </w:rPr>
+        <w:tab/>
+        <w:t>Utsignal: 385</w:t>
+      </w:r>
+      <w:r>
+        <w:rPr>
+          <w:lang w:val="sv-SE"/>
+        </w:rPr>
+        <w:tab/>
+      </w:r>
+      <w:r>
+        <w:rPr>
+          <w:lang w:val="sv-SE"/>
+        </w:rPr>
+        <w:tab/>
+        <w:t>Sensor Distans: 923</w:t>
+      </w:r>
+      <w:r>
+        <w:rPr>
+          <w:lang w:val="sv-SE"/>
+        </w:rPr>
+        <w:tab/>
+      </w:r>
+      <w:r>
+        <w:rPr>
+          <w:lang w:val="sv-SE"/>
+        </w:rPr>
+        <w:tab/>
+      </w:r>
+      <w:proofErr w:type="spellStart"/>
+      <w:r>
+        <w:rPr>
+          <w:lang w:val="sv-SE"/>
+        </w:rPr>
+        <w:t>Setpoint</w:t>
+      </w:r>
+      <w:proofErr w:type="spellEnd"/>
+      <w:r>
+        <w:rPr>
+          <w:lang w:val="sv-SE"/>
+        </w:rPr>
+        <w:t>: 1000</w:t>
+      </w:r>
+    </w:p>
+    <w:p>
+      <w:pPr>
+        <w:rPr>
+          <w:lang w:val="sv-SE"/>
+        </w:rPr>
+      </w:pPr>
+      <w:proofErr w:type="spellStart"/>
+      <w:r>
+        <w:rPr>
+          <w:lang w:val="sv-SE"/>
+        </w:rPr>
+        <w:t>NuTid</w:t>
+      </w:r>
+      <w:proofErr w:type="spellEnd"/>
+      <w:r>
+        <w:rPr>
+          <w:lang w:val="sv-SE"/>
+        </w:rPr>
+        <w:t>: 8.1</w:t>
+      </w:r>
+      <w:r>
+        <w:rPr>
+          <w:lang w:val="sv-SE"/>
+        </w:rPr>
+        <w:tab/>
+      </w:r>
+      <w:r>
+        <w:rPr>
+          <w:lang w:val="sv-SE"/>
+        </w:rPr>
+        <w:tab/>
+      </w:r>
+      <w:proofErr w:type="spellStart"/>
+      <w:r>
+        <w:rPr>
+          <w:lang w:val="sv-SE"/>
+        </w:rPr>
+        <w:t>Error</w:t>
+      </w:r>
+      <w:proofErr w:type="spellEnd"/>
+      <w:r>
+        <w:rPr>
+          <w:lang w:val="sv-SE"/>
+        </w:rPr>
+        <w:t>: -157</w:t>
+      </w:r>
+      <w:r>
+        <w:rPr>
+          <w:lang w:val="sv-SE"/>
+        </w:rPr>
+        <w:tab/>
+      </w:r>
+      <w:r>
+        <w:rPr>
+          <w:lang w:val="sv-SE"/>
+        </w:rPr>
+        <w:tab/>
         <w:t>Utsignal: 0</w:t>
       </w:r>
       <w:r>
@@ -5699,32 +7192,152 @@
         <w:rPr>
           <w:lang w:val="sv-SE"/>
         </w:rPr>
-        <w:t>Sensor Distans: 1102</w:t>
-      </w:r>
-      <w:r>
-        <w:rPr>
-          <w:lang w:val="sv-SE"/>
-        </w:rPr>
         <w:tab/>
-      </w:r>
-      <w:r>
-        <w:rPr>
-          <w:lang w:val="sv-SE"/>
-        </w:rPr>
-        <w:t>Setpoint: 1000</w:t>
-      </w:r>
-    </w:p>
-    <w:p>
-      <w:pPr>
-        <w:rPr>
-          <w:lang w:val="sv-SE"/>
-        </w:rPr>
-      </w:pPr>
-      <w:r>
-        <w:rPr>
-          <w:lang w:val="sv-SE"/>
-        </w:rPr>
-        <w:t>T0 = 9.3-6.6= 2.7</w:t>
+        <w:t>Sensor Distans: 1157</w:t>
+      </w:r>
+      <w:r>
+        <w:rPr>
+          <w:lang w:val="sv-SE"/>
+        </w:rPr>
+        <w:tab/>
+      </w:r>
+      <w:r>
+        <w:rPr>
+          <w:lang w:val="sv-SE"/>
+        </w:rPr>
+        <w:tab/>
+      </w:r>
+      <w:proofErr w:type="spellStart"/>
+      <w:r>
+        <w:rPr>
+          <w:lang w:val="sv-SE"/>
+        </w:rPr>
+        <w:t>Setpoint</w:t>
+      </w:r>
+      <w:proofErr w:type="spellEnd"/>
+      <w:r>
+        <w:rPr>
+          <w:lang w:val="sv-SE"/>
+        </w:rPr>
+        <w:t>: 1000</w:t>
+      </w:r>
+    </w:p>
+    <w:p>
+      <w:pPr>
+        <w:rPr>
+          <w:lang w:val="sv-SE"/>
+        </w:rPr>
+      </w:pPr>
+      <w:proofErr w:type="spellStart"/>
+      <w:r>
+        <w:rPr>
+          <w:lang w:val="sv-SE"/>
+        </w:rPr>
+        <w:t>NuTid</w:t>
+      </w:r>
+      <w:proofErr w:type="spellEnd"/>
+      <w:r>
+        <w:rPr>
+          <w:lang w:val="sv-SE"/>
+        </w:rPr>
+        <w:t>: 8.4</w:t>
+      </w:r>
+      <w:r>
+        <w:rPr>
+          <w:lang w:val="sv-SE"/>
+        </w:rPr>
+        <w:tab/>
+      </w:r>
+      <w:r>
+        <w:rPr>
+          <w:lang w:val="sv-SE"/>
+        </w:rPr>
+        <w:tab/>
+      </w:r>
+      <w:proofErr w:type="spellStart"/>
+      <w:r>
+        <w:rPr>
+          <w:lang w:val="sv-SE"/>
+        </w:rPr>
+        <w:t>Error</w:t>
+      </w:r>
+      <w:proofErr w:type="spellEnd"/>
+      <w:r>
+        <w:rPr>
+          <w:lang w:val="sv-SE"/>
+        </w:rPr>
+        <w:t>: -307</w:t>
+      </w:r>
+      <w:r>
+        <w:rPr>
+          <w:lang w:val="sv-SE"/>
+        </w:rPr>
+        <w:tab/>
+      </w:r>
+      <w:r>
+        <w:rPr>
+          <w:lang w:val="sv-SE"/>
+        </w:rPr>
+        <w:tab/>
+        <w:t>Utsignal: 0</w:t>
+      </w:r>
+      <w:r>
+        <w:rPr>
+          <w:lang w:val="sv-SE"/>
+        </w:rPr>
+        <w:tab/>
+      </w:r>
+      <w:r>
+        <w:rPr>
+          <w:lang w:val="sv-SE"/>
+        </w:rPr>
+        <w:tab/>
+        <w:t>Sensor Distans: 1307</w:t>
+      </w:r>
+      <w:r>
+        <w:rPr>
+          <w:lang w:val="sv-SE"/>
+        </w:rPr>
+        <w:tab/>
+      </w:r>
+      <w:r>
+        <w:rPr>
+          <w:lang w:val="sv-SE"/>
+        </w:rPr>
+        <w:tab/>
+      </w:r>
+      <w:proofErr w:type="spellStart"/>
+      <w:r>
+        <w:rPr>
+          <w:lang w:val="sv-SE"/>
+        </w:rPr>
+        <w:t>Setpoint</w:t>
+      </w:r>
+      <w:proofErr w:type="spellEnd"/>
+      <w:r>
+        <w:rPr>
+          <w:lang w:val="sv-SE"/>
+        </w:rPr>
+        <w:t>: 1000</w:t>
+      </w:r>
+    </w:p>
+    <w:p>
+      <w:pPr>
+        <w:rPr>
+          <w:lang w:val="sv-SE"/>
+        </w:rPr>
+      </w:pPr>
+      <w:r>
+        <w:rPr>
+          <w:lang w:val="sv-SE"/>
+        </w:rPr>
+        <w:t xml:space="preserve">T0 = </w:t>
+      </w:r>
+      <w:r>
+        <w:rPr>
+          <w:lang w:val="sv-SE"/>
+        </w:rPr>
+        <w:t>8.4-6=2.4</w:t>
       </w:r>
     </w:p>
     <w:tbl>
@@ -5734,10 +7347,10 @@
         <w:tblLook w:val="04A0" w:firstRow="1" w:lastRow="0" w:firstColumn="1" w:lastColumn="0" w:noHBand="0" w:noVBand="1"/>
       </w:tblPr>
       <w:tblGrid>
-        <w:gridCol w:w="2337"/>
-        <w:gridCol w:w="2337"/>
-        <w:gridCol w:w="2338"/>
-        <w:gridCol w:w="2338"/>
+        <w:gridCol w:w="2107"/>
+        <w:gridCol w:w="2328"/>
+        <w:gridCol w:w="2328"/>
+        <w:gridCol w:w="2587"/>
       </w:tblGrid>
       <w:tr>
         <w:tc>
@@ -5766,6 +7379,7 @@
                 <w:lang w:val="sv-SE"/>
               </w:rPr>
             </w:pPr>
+            <w:proofErr w:type="spellStart"/>
             <w:r>
               <w:rPr>
                 <w:sz w:val="32"/>
@@ -5774,6 +7388,7 @@
               </w:rPr>
               <w:t>Kc</w:t>
             </w:r>
+            <w:proofErr w:type="spellEnd"/>
           </w:p>
         </w:tc>
         <w:tc>
@@ -5810,6 +7425,7 @@
                 <w:lang w:val="sv-SE"/>
               </w:rPr>
             </w:pPr>
+            <w:proofErr w:type="spellStart"/>
             <w:r>
               <w:rPr>
                 <w:sz w:val="32"/>
@@ -5818,6 +7434,7 @@
               </w:rPr>
               <w:t>Td</w:t>
             </w:r>
+            <w:proofErr w:type="spellEnd"/>
           </w:p>
         </w:tc>
       </w:tr>
@@ -5862,7 +7479,7 @@
                 <w:szCs w:val="32"/>
                 <w:lang w:val="sv-SE"/>
               </w:rPr>
-              <w:t>2.</w:t>
+              <w:t>0.5*K0</w:t>
             </w:r>
             <w:r>
               <w:rPr>
@@ -5870,7 +7487,7 @@
                 <w:szCs w:val="32"/>
                 <w:lang w:val="sv-SE"/>
               </w:rPr>
-              <w:t>4</w:t>
+              <w:t>(</w:t>
             </w:r>
             <w:r>
               <w:rPr>
@@ -5878,7 +7495,7 @@
                 <w:szCs w:val="32"/>
                 <w:lang w:val="sv-SE"/>
               </w:rPr>
-              <w:t>/2=</w:t>
+              <w:t>5.0</w:t>
             </w:r>
             <w:r>
               <w:rPr>
@@ -5886,7 +7503,15 @@
                 <w:szCs w:val="32"/>
                 <w:lang w:val="sv-SE"/>
               </w:rPr>
-              <w:t>1.2</w:t>
+              <w:t>)</w:t>
+            </w:r>
+            <w:r>
+              <w:rPr>
+                <w:sz w:val="32"/>
+                <w:szCs w:val="32"/>
+                <w:lang w:val="sv-SE"/>
+              </w:rPr>
+              <w:t>=</w:t>
             </w:r>
           </w:p>
         </w:tc>
@@ -5960,7 +7585,7 @@
                 <w:szCs w:val="32"/>
                 <w:lang w:val="sv-SE"/>
               </w:rPr>
-              <w:t>2.</w:t>
+              <w:t>0.45*K0</w:t>
             </w:r>
             <w:r>
               <w:rPr>
@@ -5968,7 +7593,7 @@
                 <w:szCs w:val="32"/>
                 <w:lang w:val="sv-SE"/>
               </w:rPr>
-              <w:t>4</w:t>
+              <w:t>(5.0)</w:t>
             </w:r>
             <w:r>
               <w:rPr>
@@ -5976,15 +7601,7 @@
                 <w:szCs w:val="32"/>
                 <w:lang w:val="sv-SE"/>
               </w:rPr>
-              <w:t>/2.2=</w:t>
-            </w:r>
-            <w:r>
-              <w:rPr>
-                <w:sz w:val="32"/>
-                <w:szCs w:val="32"/>
-                <w:lang w:val="sv-SE"/>
-              </w:rPr>
-              <w:t>1.09</w:t>
+              <w:t>=</w:t>
             </w:r>
           </w:p>
         </w:tc>
@@ -6006,7 +7623,7 @@
                 <w:szCs w:val="32"/>
                 <w:lang w:val="sv-SE"/>
               </w:rPr>
-              <w:t>2.7</w:t>
+              <w:t>0.85*T0</w:t>
             </w:r>
             <w:r>
               <w:rPr>
@@ -6014,15 +7631,7 @@
                 <w:szCs w:val="32"/>
                 <w:lang w:val="sv-SE"/>
               </w:rPr>
-              <w:t>/1.2=</w:t>
-            </w:r>
-            <w:r>
-              <w:rPr>
-                <w:sz w:val="32"/>
-                <w:szCs w:val="32"/>
-                <w:lang w:val="sv-SE"/>
-              </w:rPr>
-              <w:t>2.25</w:t>
+              <w:t>(2.4)=</w:t>
             </w:r>
           </w:p>
         </w:tc>
@@ -6082,7 +7691,7 @@
                 <w:szCs w:val="32"/>
                 <w:lang w:val="sv-SE"/>
               </w:rPr>
-              <w:t>2.</w:t>
+              <w:t>0.6</w:t>
             </w:r>
             <w:r>
               <w:rPr>
@@ -6090,15 +7699,16 @@
                 <w:szCs w:val="32"/>
                 <w:lang w:val="sv-SE"/>
               </w:rPr>
-              <w:t>4</w:t>
-            </w:r>
+              <w:t>*2</w:t>
+            </w:r>
+            <w:proofErr w:type="gramStart"/>
             <w:r>
               <w:rPr>
                 <w:sz w:val="32"/>
                 <w:szCs w:val="32"/>
                 <w:lang w:val="sv-SE"/>
               </w:rPr>
-              <w:t>/1.7=</w:t>
+              <w:t>.</w:t>
             </w:r>
             <w:r>
               <w:rPr>
@@ -6106,7 +7716,32 @@
                 <w:szCs w:val="32"/>
                 <w:lang w:val="sv-SE"/>
               </w:rPr>
-              <w:t>1.41</w:t>
+              <w:t>K0</w:t>
+            </w:r>
+            <w:proofErr w:type="gramEnd"/>
+            <w:r>
+              <w:rPr>
+                <w:sz w:val="32"/>
+                <w:szCs w:val="32"/>
+                <w:lang w:val="sv-SE"/>
+              </w:rPr>
+              <w:t>(5.0)</w:t>
+            </w:r>
+            <w:r>
+              <w:rPr>
+                <w:sz w:val="32"/>
+                <w:szCs w:val="32"/>
+                <w:lang w:val="sv-SE"/>
+              </w:rPr>
+              <w:t>=</w:t>
+            </w:r>
+            <w:r>
+              <w:rPr>
+                <w:sz w:val="32"/>
+                <w:szCs w:val="32"/>
+                <w:lang w:val="sv-SE"/>
+              </w:rPr>
+              <w:t>3</w:t>
             </w:r>
           </w:p>
         </w:tc>
@@ -6128,7 +7763,7 @@
                 <w:szCs w:val="32"/>
                 <w:lang w:val="sv-SE"/>
               </w:rPr>
-              <w:t>2.7</w:t>
+              <w:t>0.5*T0</w:t>
             </w:r>
             <w:r>
               <w:rPr>
@@ -6136,7 +7771,7 @@
                 <w:szCs w:val="32"/>
                 <w:lang w:val="sv-SE"/>
               </w:rPr>
-              <w:t>/2=</w:t>
+              <w:t>(2.4)</w:t>
             </w:r>
             <w:r>
               <w:rPr>
@@ -6144,7 +7779,15 @@
                 <w:szCs w:val="32"/>
                 <w:lang w:val="sv-SE"/>
               </w:rPr>
-              <w:t>1.35</w:t>
+              <w:t>=</w:t>
+            </w:r>
+            <w:r>
+              <w:rPr>
+                <w:sz w:val="32"/>
+                <w:szCs w:val="32"/>
+                <w:lang w:val="sv-SE"/>
+              </w:rPr>
+              <w:t>1.2</w:t>
             </w:r>
           </w:p>
         </w:tc>
@@ -6166,7 +7809,7 @@
                 <w:szCs w:val="32"/>
                 <w:lang w:val="sv-SE"/>
               </w:rPr>
-              <w:t>2.7</w:t>
+              <w:t>0.125*T0</w:t>
             </w:r>
             <w:r>
               <w:rPr>
@@ -6174,7 +7817,7 @@
                 <w:szCs w:val="32"/>
                 <w:lang w:val="sv-SE"/>
               </w:rPr>
-              <w:t>/8=</w:t>
+              <w:t>(2.4)</w:t>
             </w:r>
             <w:r>
               <w:rPr>
@@ -6182,7 +7825,15 @@
                 <w:szCs w:val="32"/>
                 <w:lang w:val="sv-SE"/>
               </w:rPr>
-              <w:t>0.34</w:t>
+              <w:t>=</w:t>
+            </w:r>
+            <w:r>
+              <w:rPr>
+                <w:sz w:val="32"/>
+                <w:szCs w:val="32"/>
+                <w:lang w:val="sv-SE"/>
+              </w:rPr>
+              <w:t>0.3</w:t>
             </w:r>
           </w:p>
         </w:tc>
@@ -6196,13 +7847,81 @@
           <w:lang w:val="sv-SE"/>
         </w:rPr>
       </w:pPr>
+      <w:proofErr w:type="spellStart"/>
+      <w:proofErr w:type="gramStart"/>
       <w:r>
         <w:rPr>
           <w:sz w:val="32"/>
           <w:szCs w:val="32"/>
           <w:lang w:val="sv-SE"/>
         </w:rPr>
-        <w:t>startPID('COM13', 0.3, 30, 30, 1.4, 1.4, 0.4)</w:t>
+        <w:t>startPID</w:t>
+      </w:r>
+      <w:proofErr w:type="spellEnd"/>
+      <w:r>
+        <w:rPr>
+          <w:sz w:val="32"/>
+          <w:szCs w:val="32"/>
+          <w:lang w:val="sv-SE"/>
+        </w:rPr>
+        <w:t>('COM13'</w:t>
+      </w:r>
+      <w:proofErr w:type="gramEnd"/>
+      <w:r>
+        <w:rPr>
+          <w:sz w:val="32"/>
+          <w:szCs w:val="32"/>
+          <w:lang w:val="sv-SE"/>
+        </w:rPr>
+        <w:t xml:space="preserve">, 0.3, 30, 30, </w:t>
+      </w:r>
+      <w:r>
+        <w:rPr>
+          <w:sz w:val="32"/>
+          <w:szCs w:val="32"/>
+          <w:lang w:val="sv-SE"/>
+        </w:rPr>
+        <w:t>3</w:t>
+      </w:r>
+      <w:r>
+        <w:rPr>
+          <w:sz w:val="32"/>
+          <w:szCs w:val="32"/>
+          <w:lang w:val="sv-SE"/>
+        </w:rPr>
+        <w:t xml:space="preserve">, </w:t>
+      </w:r>
+      <w:r>
+        <w:rPr>
+          <w:sz w:val="32"/>
+          <w:szCs w:val="32"/>
+          <w:lang w:val="sv-SE"/>
+        </w:rPr>
+        <w:t>1.2</w:t>
+      </w:r>
+      <w:r>
+        <w:rPr>
+          <w:sz w:val="32"/>
+          <w:szCs w:val="32"/>
+          <w:lang w:val="sv-SE"/>
+        </w:rPr>
+        <w:t>, 0.</w:t>
+      </w:r>
+      <w:r>
+        <w:rPr>
+          <w:sz w:val="32"/>
+          <w:szCs w:val="32"/>
+          <w:lang w:val="sv-SE"/>
+        </w:rPr>
+        <w:t>3</w:t>
+      </w:r>
+      <w:r>
+        <w:rPr>
+          <w:sz w:val="32"/>
+          <w:szCs w:val="32"/>
+          <w:lang w:val="sv-SE"/>
+        </w:rPr>
+        <w:t>)</w:t>
       </w:r>
     </w:p>
     <w:p>
@@ -6242,24 +7961,46 @@
           <w:lang w:val="sv-SE"/>
         </w:rPr>
       </w:pPr>
-      <w:r>
-        <w:rPr>
-          <w:lang w:val="sv-SE"/>
-        </w:rPr>
-        <w:t>Pga sensorns olinjära värden tar det i början en stund för PID att stabilisera.</w:t>
-      </w:r>
-    </w:p>
-    <w:p>
-      <w:pPr>
-        <w:rPr>
-          <w:lang w:val="sv-SE"/>
-        </w:rPr>
-      </w:pPr>
-      <w:r>
-        <w:rPr>
-          <w:lang w:val="sv-SE"/>
-        </w:rPr>
-        <w:t xml:space="preserve">Bollen blir extremt ostadig när I är för högt. Detta eftersom sensorn ger olinjära värden med bollens distans. För att minska detta måste vi även öka kD för att </w:t>
+      <w:proofErr w:type="spellStart"/>
+      <w:r>
+        <w:rPr>
+          <w:lang w:val="sv-SE"/>
+        </w:rPr>
+        <w:t>Pga</w:t>
+      </w:r>
+      <w:proofErr w:type="spellEnd"/>
+      <w:r>
+        <w:rPr>
+          <w:lang w:val="sv-SE"/>
+        </w:rPr>
+        <w:t xml:space="preserve"> sensorns olinjära värden tar det i början en stund för PID att stabilisera.</w:t>
+      </w:r>
+    </w:p>
+    <w:p>
+      <w:pPr>
+        <w:rPr>
+          <w:lang w:val="sv-SE"/>
+        </w:rPr>
+      </w:pPr>
+      <w:r>
+        <w:rPr>
+          <w:lang w:val="sv-SE"/>
+        </w:rPr>
+        <w:t xml:space="preserve">Bollen blir extremt ostadig när I är för högt. Detta eftersom sensorn ger olinjära värden med bollens distans. För att minska detta måste vi även öka </w:t>
+      </w:r>
+      <w:proofErr w:type="spellStart"/>
+      <w:r>
+        <w:rPr>
+          <w:lang w:val="sv-SE"/>
+        </w:rPr>
+        <w:t>kD</w:t>
+      </w:r>
+      <w:proofErr w:type="spellEnd"/>
+      <w:r>
+        <w:rPr>
+          <w:lang w:val="sv-SE"/>
+        </w:rPr>
+        <w:t xml:space="preserve"> för att </w:t>
       </w:r>
     </w:p>
     <w:p>
@@ -6278,7 +8019,35 @@
         <w:rPr>
           <w:lang w:val="sv-SE"/>
         </w:rPr>
-        <w:t>oscillationens medelvärde. Desto högre I i PI-reglering -  desto högre blir medelvärdet</w:t>
+        <w:t xml:space="preserve">oscillationens medelvärde. Desto högre I </w:t>
+      </w:r>
+      <w:proofErr w:type="spellStart"/>
+      <w:r>
+        <w:rPr>
+          <w:lang w:val="sv-SE"/>
+        </w:rPr>
+        <w:t>i</w:t>
+      </w:r>
+      <w:proofErr w:type="spellEnd"/>
+      <w:r>
+        <w:rPr>
+          <w:lang w:val="sv-SE"/>
+        </w:rPr>
+        <w:t xml:space="preserve"> PI-reglering </w:t>
+      </w:r>
+      <w:proofErr w:type="gramStart"/>
+      <w:r>
+        <w:rPr>
+          <w:lang w:val="sv-SE"/>
+        </w:rPr>
+        <w:t>-  desto</w:t>
+      </w:r>
+      <w:proofErr w:type="gramEnd"/>
+      <w:r>
+        <w:rPr>
+          <w:lang w:val="sv-SE"/>
+        </w:rPr>
+        <w:t xml:space="preserve"> högre blir medelvärdet</w:t>
       </w:r>
       <w:r>
         <w:rPr>
@@ -6303,70 +8072,204 @@
         <w:rPr>
           <w:lang w:val="sv-SE"/>
         </w:rPr>
-        <w:t>Desto högre kD = mindre oscillation, mindre kompatabilitet med olika setpoints(pag olinjär sensor)</w:t>
-      </w:r>
-    </w:p>
-    <w:p>
-      <w:pPr>
-        <w:rPr>
-          <w:lang w:val="sv-SE"/>
-        </w:rPr>
-      </w:pPr>
-    </w:p>
-    <w:p>
-      <w:pPr>
-        <w:rPr>
-          <w:lang w:val="sv-SE"/>
-        </w:rPr>
-      </w:pPr>
-      <w:r>
-        <w:rPr>
-          <w:lang w:val="sv-SE"/>
-        </w:rPr>
-        <w:t>Ziegler Nichols värdena gav en extremt dålig reglering. Vi ökade kD och plötsligt blev mycket bättre</w:t>
-      </w:r>
-    </w:p>
-    <w:p>
-      <w:pPr>
-        <w:rPr>
-          <w:lang w:val="sv-SE"/>
-        </w:rPr>
-      </w:pPr>
-      <w:r>
-        <w:rPr>
-          <w:lang w:val="sv-SE"/>
-        </w:rPr>
-        <w:t>startPID('COM13', 0.3, 30, 30, 1.4, 1.4, 15)</w:t>
-      </w:r>
-    </w:p>
-    <w:p>
-      <w:pPr>
-        <w:rPr>
-          <w:lang w:val="sv-SE"/>
-        </w:rPr>
-      </w:pPr>
-    </w:p>
-    <w:p>
-      <w:pPr>
-        <w:rPr>
-          <w:lang w:val="sv-SE"/>
-        </w:rPr>
-      </w:pPr>
-      <w:r>
-        <w:rPr>
-          <w:lang w:val="sv-SE"/>
-        </w:rPr>
         <w:lastRenderedPageBreak/>
-        <w:t xml:space="preserve">Bästa värden efter justering av </w:t>
-      </w:r>
-      <w:r>
-        <w:rPr>
-          <w:lang w:val="sv-SE"/>
-        </w:rPr>
-        <w:t xml:space="preserve">PID med </w:t>
-      </w:r>
+        <w:t xml:space="preserve">Desto högre </w:t>
+      </w:r>
+      <w:proofErr w:type="spellStart"/>
+      <w:r>
+        <w:rPr>
+          <w:lang w:val="sv-SE"/>
+        </w:rPr>
+        <w:t>kD</w:t>
+      </w:r>
+      <w:proofErr w:type="spellEnd"/>
+      <w:r>
+        <w:rPr>
+          <w:lang w:val="sv-SE"/>
+        </w:rPr>
+        <w:t xml:space="preserve"> = mindre oscillation, mindre </w:t>
+      </w:r>
+      <w:proofErr w:type="spellStart"/>
+      <w:r>
+        <w:rPr>
+          <w:lang w:val="sv-SE"/>
+        </w:rPr>
+        <w:t>kompatabilitet</w:t>
+      </w:r>
+      <w:proofErr w:type="spellEnd"/>
+      <w:r>
+        <w:rPr>
+          <w:lang w:val="sv-SE"/>
+        </w:rPr>
+        <w:t xml:space="preserve"> med olika </w:t>
+      </w:r>
+      <w:proofErr w:type="spellStart"/>
+      <w:r>
+        <w:rPr>
+          <w:lang w:val="sv-SE"/>
+        </w:rPr>
+        <w:t>setpoints</w:t>
+      </w:r>
+      <w:proofErr w:type="spellEnd"/>
+      <w:r>
+        <w:rPr>
+          <w:lang w:val="sv-SE"/>
+        </w:rPr>
+        <w:t>(</w:t>
+      </w:r>
+      <w:proofErr w:type="spellStart"/>
+      <w:r>
+        <w:rPr>
+          <w:lang w:val="sv-SE"/>
+        </w:rPr>
+        <w:t>pag</w:t>
+      </w:r>
+      <w:proofErr w:type="spellEnd"/>
+      <w:r>
+        <w:rPr>
+          <w:lang w:val="sv-SE"/>
+        </w:rPr>
+        <w:t xml:space="preserve"> olinjär sensor)</w:t>
+      </w:r>
+    </w:p>
+    <w:p>
+      <w:pPr>
+        <w:rPr>
+          <w:lang w:val="sv-SE"/>
+        </w:rPr>
+      </w:pPr>
+    </w:p>
+    <w:p>
+      <w:pPr>
+        <w:rPr>
+          <w:lang w:val="sv-SE"/>
+        </w:rPr>
+      </w:pPr>
+      <w:r>
+        <w:rPr>
+          <w:lang w:val="sv-SE"/>
+        </w:rPr>
+        <w:t xml:space="preserve">Ziegler Nichols värdena gav en extremt dålig reglering. Vi ökade </w:t>
+      </w:r>
+      <w:proofErr w:type="spellStart"/>
+      <w:r>
+        <w:rPr>
+          <w:lang w:val="sv-SE"/>
+        </w:rPr>
+        <w:t>kD</w:t>
+      </w:r>
+      <w:proofErr w:type="spellEnd"/>
+      <w:r>
+        <w:rPr>
+          <w:lang w:val="sv-SE"/>
+        </w:rPr>
+        <w:t xml:space="preserve"> och plötsligt blev mycket bättre</w:t>
+      </w:r>
+    </w:p>
+    <w:p>
+      <w:pPr>
+        <w:rPr>
+          <w:sz w:val="32"/>
+          <w:szCs w:val="32"/>
+          <w:lang w:val="sv-SE"/>
+        </w:rPr>
+      </w:pPr>
+      <w:proofErr w:type="spellStart"/>
+      <w:proofErr w:type="gramStart"/>
+      <w:r>
+        <w:rPr>
+          <w:sz w:val="32"/>
+          <w:szCs w:val="32"/>
+          <w:lang w:val="sv-SE"/>
+        </w:rPr>
+        <w:t>startPID</w:t>
+      </w:r>
+      <w:proofErr w:type="spellEnd"/>
+      <w:r>
+        <w:rPr>
+          <w:sz w:val="32"/>
+          <w:szCs w:val="32"/>
+          <w:lang w:val="sv-SE"/>
+        </w:rPr>
+        <w:t>('COM13'</w:t>
+      </w:r>
+      <w:proofErr w:type="gramEnd"/>
+      <w:r>
+        <w:rPr>
+          <w:sz w:val="32"/>
+          <w:szCs w:val="32"/>
+          <w:lang w:val="sv-SE"/>
+        </w:rPr>
+        <w:t xml:space="preserve">, 0.3, 30, 30, </w:t>
+      </w:r>
+      <w:r>
+        <w:rPr>
+          <w:sz w:val="32"/>
+          <w:szCs w:val="32"/>
+          <w:lang w:val="sv-SE"/>
+        </w:rPr>
+        <w:t>3</w:t>
+      </w:r>
+      <w:r>
+        <w:rPr>
+          <w:sz w:val="32"/>
+          <w:szCs w:val="32"/>
+          <w:lang w:val="sv-SE"/>
+        </w:rPr>
+        <w:t xml:space="preserve">, </w:t>
+      </w:r>
+      <w:r>
+        <w:rPr>
+          <w:sz w:val="32"/>
+          <w:szCs w:val="32"/>
+          <w:lang w:val="sv-SE"/>
+        </w:rPr>
+        <w:t>1.2</w:t>
+      </w:r>
+      <w:r>
+        <w:rPr>
+          <w:sz w:val="32"/>
+          <w:szCs w:val="32"/>
+          <w:lang w:val="sv-SE"/>
+        </w:rPr>
+        <w:t>, 15</w:t>
+      </w:r>
+      <w:r>
+        <w:rPr>
+          <w:sz w:val="32"/>
+          <w:szCs w:val="32"/>
+          <w:lang w:val="sv-SE"/>
+        </w:rPr>
+        <w:t>)</w:t>
+      </w:r>
+    </w:p>
+    <w:p>
+      <w:pPr>
+        <w:rPr>
+          <w:lang w:val="sv-SE"/>
+        </w:rPr>
+      </w:pPr>
       <w:bookmarkStart w:id="14" w:name="_GoBack"/>
       <w:bookmarkEnd w:id="14"/>
+    </w:p>
+    <w:p>
+      <w:pPr>
+        <w:rPr>
+          <w:lang w:val="sv-SE"/>
+        </w:rPr>
+      </w:pPr>
+      <w:r>
+        <w:rPr>
+          <w:lang w:val="sv-SE"/>
+        </w:rPr>
+        <w:t xml:space="preserve">Bästa värden efter justering av </w:t>
+      </w:r>
+      <w:r>
+        <w:rPr>
+          <w:lang w:val="sv-SE"/>
+        </w:rPr>
+        <w:t xml:space="preserve">PID med </w:t>
+      </w:r>
       <w:r>
         <w:rPr>
           <w:lang w:val="sv-SE"/>
@@ -6387,6 +8290,8 @@
           <w:lang w:val="sv-SE"/>
         </w:rPr>
       </w:pPr>
+      <w:proofErr w:type="spellStart"/>
+      <w:proofErr w:type="gramStart"/>
       <w:r>
         <w:rPr>
           <w:rFonts w:ascii="Courier New" w:hAnsi="Courier New" w:cs="Courier New"/>
@@ -6395,20 +8300,76 @@
           <w:szCs w:val="20"/>
           <w:lang w:val="sv-SE"/>
         </w:rPr>
-        <w:t>startPID('COM13', 0.3, 30, 30, 1.1, 2.0, 15.0)</w:t>
-      </w:r>
-    </w:p>
-    <w:p>
-      <w:pPr>
-        <w:rPr>
-          <w:lang w:val="sv-SE"/>
-        </w:rPr>
-      </w:pPr>
-      <w:r>
-        <w:rPr>
-          <w:lang w:val="sv-SE"/>
-        </w:rPr>
-        <w:t>När bollens oscillation passerar setpoint och närmare sensorn tar det tid för PID-regleringen att anpassa sig när bollen faller tillbaka igen.</w:t>
+        <w:t>start</w:t>
+      </w:r>
+      <w:r>
+        <w:rPr>
+          <w:rFonts w:ascii="Courier New" w:hAnsi="Courier New" w:cs="Courier New"/>
+          <w:color w:val="228B22"/>
+          <w:sz w:val="20"/>
+          <w:szCs w:val="20"/>
+          <w:lang w:val="sv-SE"/>
+        </w:rPr>
+        <w:t>PID</w:t>
+      </w:r>
+      <w:proofErr w:type="spellEnd"/>
+      <w:r>
+        <w:rPr>
+          <w:rFonts w:ascii="Courier New" w:hAnsi="Courier New" w:cs="Courier New"/>
+          <w:color w:val="228B22"/>
+          <w:sz w:val="20"/>
+          <w:szCs w:val="20"/>
+          <w:lang w:val="sv-SE"/>
+        </w:rPr>
+        <w:t>('COM13'</w:t>
+      </w:r>
+      <w:proofErr w:type="gramEnd"/>
+      <w:r>
+        <w:rPr>
+          <w:rFonts w:ascii="Courier New" w:hAnsi="Courier New" w:cs="Courier New"/>
+          <w:color w:val="228B22"/>
+          <w:sz w:val="20"/>
+          <w:szCs w:val="20"/>
+          <w:lang w:val="sv-SE"/>
+        </w:rPr>
+        <w:t>, 0.3, 30, 30, 1.1, 1</w:t>
+      </w:r>
+      <w:r>
+        <w:rPr>
+          <w:rFonts w:ascii="Courier New" w:hAnsi="Courier New" w:cs="Courier New"/>
+          <w:color w:val="228B22"/>
+          <w:sz w:val="20"/>
+          <w:szCs w:val="20"/>
+          <w:lang w:val="sv-SE"/>
+        </w:rPr>
+        <w:t>.0, 15.0)</w:t>
+      </w:r>
+    </w:p>
+    <w:p>
+      <w:pPr>
+        <w:rPr>
+          <w:lang w:val="sv-SE"/>
+        </w:rPr>
+      </w:pPr>
+      <w:r>
+        <w:rPr>
+          <w:lang w:val="sv-SE"/>
+        </w:rPr>
+        <w:t xml:space="preserve">När bollens oscillation passerar </w:t>
+      </w:r>
+      <w:proofErr w:type="spellStart"/>
+      <w:r>
+        <w:rPr>
+          <w:lang w:val="sv-SE"/>
+        </w:rPr>
+        <w:t>setpoint</w:t>
+      </w:r>
+      <w:proofErr w:type="spellEnd"/>
+      <w:r>
+        <w:rPr>
+          <w:lang w:val="sv-SE"/>
+        </w:rPr>
+        <w:t xml:space="preserve"> och närmare sensorn tar det tid för PID-regleringen att anpassa sig när bollen faller tillbaka igen.</w:t>
       </w:r>
     </w:p>
     <w:p>
@@ -6495,7 +8456,21 @@
         <w:rPr>
           <w:lang w:val="sv-SE"/>
         </w:rPr>
-        <w:t xml:space="preserve">Alla andra delsystem som Matlab-kommunikation, signalbehandling och motorstyrning fungerar felfritt. När vi trodde vi var på stadiet att vi endast kvar var att sätta PID-inställningar med </w:t>
+        <w:t xml:space="preserve">Alla andra delsystem som </w:t>
+      </w:r>
+      <w:proofErr w:type="spellStart"/>
+      <w:r>
+        <w:rPr>
+          <w:lang w:val="sv-SE"/>
+        </w:rPr>
+        <w:t>Matlab</w:t>
+      </w:r>
+      <w:proofErr w:type="spellEnd"/>
+      <w:r>
+        <w:rPr>
+          <w:lang w:val="sv-SE"/>
+        </w:rPr>
+        <w:t xml:space="preserve">-kommunikation, signalbehandling och motorstyrning fungerar felfritt. När vi trodde vi var på stadiet att vi endast kvar var att sätta PID-inställningar med </w:t>
       </w:r>
       <w:r>
         <w:rPr>
@@ -6507,13 +8482,41 @@
         <w:rPr>
           <w:lang w:val="sv-SE"/>
         </w:rPr>
-        <w:t>en, fastnade vi på ett problem som inkluderar just PID-regleringen, som medförde att vi ej nådde deadlinen.</w:t>
-      </w:r>
-      <w:r>
-        <w:rPr>
-          <w:lang w:val="sv-SE"/>
-        </w:rPr>
-        <w:t xml:space="preserve"> Orsaken till problemet är ännu ej upptäckt, men med lite mer forskning kan vi komma över träsket.</w:t>
+        <w:t xml:space="preserve">en, fastnade vi på ett problem som inkluderar just PID-regleringen, som medförde att vi </w:t>
+      </w:r>
+      <w:proofErr w:type="gramStart"/>
+      <w:r>
+        <w:rPr>
+          <w:lang w:val="sv-SE"/>
+        </w:rPr>
+        <w:t>ej</w:t>
+      </w:r>
+      <w:proofErr w:type="gramEnd"/>
+      <w:r>
+        <w:rPr>
+          <w:lang w:val="sv-SE"/>
+        </w:rPr>
+        <w:t xml:space="preserve"> nådde deadlinen.</w:t>
+      </w:r>
+      <w:r>
+        <w:rPr>
+          <w:lang w:val="sv-SE"/>
+        </w:rPr>
+        <w:t xml:space="preserve"> Orsaken till problemet är ännu </w:t>
+      </w:r>
+      <w:proofErr w:type="gramStart"/>
+      <w:r>
+        <w:rPr>
+          <w:lang w:val="sv-SE"/>
+        </w:rPr>
+        <w:t>ej</w:t>
+      </w:r>
+      <w:proofErr w:type="gramEnd"/>
+      <w:r>
+        <w:rPr>
+          <w:lang w:val="sv-SE"/>
+        </w:rPr>
+        <w:t xml:space="preserve"> upptäckt, men med lite mer forskning kan vi komma över träsket.</w:t>
       </w:r>
       <w:r>
         <w:rPr>
@@ -6654,7 +8657,7 @@
           <w:rPr>
             <w:noProof/>
           </w:rPr>
-          <w:t>10</w:t>
+          <w:t>11</w:t>
         </w:r>
         <w:r>
           <w:rPr>
@@ -8424,7 +10427,7 @@
 </file>
 
 <file path=customXml/itemProps1.xml><?xml version="1.0" encoding="utf-8"?>
-<ds:datastoreItem xmlns:ds="http://schemas.openxmlformats.org/officeDocument/2006/customXml" ds:itemID="{40900AF2-554C-49CD-ADE2-4405D14CE052}">
+<ds:datastoreItem xmlns:ds="http://schemas.openxmlformats.org/officeDocument/2006/customXml" ds:itemID="{E9F935C3-053A-47C9-B1FD-2772868C8757}">
   <ds:schemaRefs>
     <ds:schemaRef ds:uri="http://schemas.openxmlformats.org/officeDocument/2006/bibliography"/>
   </ds:schemaRefs>

</xml_diff>

<commit_message>
Higher PWM Gain, lower filter buffer
</commit_message>
<xml_diff>
--- a/Dokumentation/Prince_ExuppgiftRapport.docx
+++ b/Dokumentation/Prince_ExuppgiftRapport.docx
@@ -6,14 +6,13 @@
       <w:pPr>
         <w:jc w:val="center"/>
         <w:rPr>
-          <w:rStyle w:val="Hyperlnk"/>
+          <w:rStyle w:val="Hyperlink"/>
           <w:noProof/>
         </w:rPr>
       </w:pPr>
       <w:r>
         <w:rPr>
           <w:noProof/>
-          <w:lang w:val="sv-SE" w:eastAsia="sv-SE"/>
         </w:rPr>
         <w:drawing>
           <wp:anchor distT="0" distB="0" distL="114300" distR="114300" simplePos="0" relativeHeight="251659264" behindDoc="0" locked="0" layoutInCell="1" allowOverlap="1" wp14:anchorId="3CF4936F" wp14:editId="0DC8EA82">
@@ -83,7 +82,7 @@
       <w:pPr>
         <w:jc w:val="center"/>
         <w:rPr>
-          <w:rStyle w:val="Hyperlnk"/>
+          <w:rStyle w:val="Hyperlink"/>
           <w:noProof/>
         </w:rPr>
       </w:pPr>
@@ -92,7 +91,7 @@
       <w:pPr>
         <w:jc w:val="center"/>
         <w:rPr>
-          <w:rStyle w:val="Hyperlnk"/>
+          <w:rStyle w:val="Hyperlink"/>
           <w:noProof/>
         </w:rPr>
       </w:pPr>
@@ -101,7 +100,7 @@
       <w:pPr>
         <w:jc w:val="center"/>
         <w:rPr>
-          <w:rStyle w:val="Hyperlnk"/>
+          <w:rStyle w:val="Hyperlink"/>
           <w:noProof/>
         </w:rPr>
       </w:pPr>
@@ -110,7 +109,7 @@
       <w:pPr>
         <w:jc w:val="center"/>
         <w:rPr>
-          <w:rStyle w:val="Hyperlnk"/>
+          <w:rStyle w:val="Hyperlink"/>
           <w:noProof/>
         </w:rPr>
       </w:pPr>
@@ -119,7 +118,7 @@
       <w:pPr>
         <w:jc w:val="center"/>
         <w:rPr>
-          <w:rStyle w:val="Hyperlnk"/>
+          <w:rStyle w:val="Hyperlink"/>
           <w:noProof/>
         </w:rPr>
       </w:pPr>
@@ -128,7 +127,7 @@
       <w:pPr>
         <w:jc w:val="center"/>
         <w:rPr>
-          <w:rStyle w:val="Hyperlnk"/>
+          <w:rStyle w:val="Hyperlink"/>
           <w:noProof/>
         </w:rPr>
       </w:pPr>
@@ -137,7 +136,7 @@
       <w:pPr>
         <w:jc w:val="center"/>
         <w:rPr>
-          <w:rStyle w:val="Hyperlnk"/>
+          <w:rStyle w:val="Hyperlink"/>
           <w:noProof/>
         </w:rPr>
       </w:pPr>
@@ -146,7 +145,7 @@
       <w:pPr>
         <w:jc w:val="center"/>
         <w:rPr>
-          <w:rStyle w:val="Hyperlnk"/>
+          <w:rStyle w:val="Hyperlink"/>
           <w:noProof/>
         </w:rPr>
       </w:pPr>
@@ -155,7 +154,7 @@
       <w:pPr>
         <w:jc w:val="center"/>
         <w:rPr>
-          <w:rStyle w:val="Hyperlnk"/>
+          <w:rStyle w:val="Hyperlink"/>
           <w:noProof/>
         </w:rPr>
       </w:pPr>
@@ -164,7 +163,7 @@
       <w:pPr>
         <w:jc w:val="center"/>
         <w:rPr>
-          <w:rStyle w:val="Hyperlnk"/>
+          <w:rStyle w:val="Hyperlink"/>
           <w:noProof/>
         </w:rPr>
       </w:pPr>
@@ -173,17 +172,17 @@
       <w:pPr>
         <w:jc w:val="center"/>
         <w:rPr>
-          <w:rStyle w:val="Hyperlnk"/>
+          <w:rStyle w:val="Hyperlink"/>
           <w:noProof/>
         </w:rPr>
       </w:pPr>
     </w:p>
     <w:p>
       <w:pPr>
-        <w:pStyle w:val="Rubrik"/>
+        <w:pStyle w:val="Title"/>
         <w:jc w:val="center"/>
         <w:rPr>
-          <w:rStyle w:val="Hyperlnk"/>
+          <w:rStyle w:val="Hyperlink"/>
           <w:noProof/>
           <w:color w:val="auto"/>
           <w:u w:val="none"/>
@@ -192,7 +191,7 @@
       </w:pPr>
       <w:r>
         <w:rPr>
-          <w:rStyle w:val="Hyperlnk"/>
+          <w:rStyle w:val="Hyperlink"/>
           <w:noProof/>
           <w:color w:val="auto"/>
           <w:u w:val="none"/>
@@ -203,7 +202,7 @@
     </w:p>
     <w:p>
       <w:pPr>
-        <w:pStyle w:val="Rubrik"/>
+        <w:pStyle w:val="Title"/>
         <w:jc w:val="center"/>
         <w:rPr>
           <w:sz w:val="40"/>
@@ -222,7 +221,7 @@
     </w:p>
     <w:p>
       <w:pPr>
-        <w:pStyle w:val="Rubrik"/>
+        <w:pStyle w:val="Title"/>
         <w:jc w:val="center"/>
         <w:rPr>
           <w:sz w:val="40"/>
@@ -332,14 +331,14 @@
     <w:p>
       <w:pPr>
         <w:rPr>
-          <w:rStyle w:val="Hyperlnk"/>
+          <w:rStyle w:val="Hyperlink"/>
           <w:noProof/>
           <w:lang w:val="sv-SE"/>
         </w:rPr>
       </w:pPr>
       <w:r>
         <w:rPr>
-          <w:rStyle w:val="Hyperlnk"/>
+          <w:rStyle w:val="Hyperlink"/>
           <w:noProof/>
           <w:lang w:val="sv-SE"/>
         </w:rPr>
@@ -372,7 +371,7 @@
       <w:sdtContent>
         <w:p>
           <w:pPr>
-            <w:pStyle w:val="Rubrik1"/>
+            <w:pStyle w:val="Heading1"/>
             <w:numPr>
               <w:ilvl w:val="0"/>
               <w:numId w:val="0"/>
@@ -397,7 +396,7 @@
         </w:p>
         <w:p>
           <w:pPr>
-            <w:pStyle w:val="Innehll1"/>
+            <w:pStyle w:val="TOC1"/>
             <w:tabs>
               <w:tab w:val="right" w:leader="dot" w:pos="9350"/>
             </w:tabs>
@@ -410,7 +409,7 @@
           <w:hyperlink w:anchor="_Toc440825895" w:history="1">
             <w:r>
               <w:rPr>
-                <w:rStyle w:val="Hyperlnk"/>
+                <w:rStyle w:val="Hyperlink"/>
                 <w:noProof/>
               </w:rPr>
               <w:t>Innehållsförteckning</w:t>
@@ -467,7 +466,7 @@
         </w:p>
         <w:p>
           <w:pPr>
-            <w:pStyle w:val="Innehll1"/>
+            <w:pStyle w:val="TOC1"/>
             <w:tabs>
               <w:tab w:val="left" w:pos="440"/>
               <w:tab w:val="right" w:leader="dot" w:pos="9350"/>
@@ -481,7 +480,7 @@
           <w:hyperlink w:anchor="_Toc440825896" w:history="1">
             <w:r>
               <w:rPr>
-                <w:rStyle w:val="Hyperlnk"/>
+                <w:rStyle w:val="Hyperlink"/>
                 <w:noProof/>
               </w:rPr>
               <w:t>1.</w:t>
@@ -496,7 +495,7 @@
             </w:r>
             <w:r>
               <w:rPr>
-                <w:rStyle w:val="Hyperlnk"/>
+                <w:rStyle w:val="Hyperlink"/>
                 <w:noProof/>
               </w:rPr>
               <w:t>Inledning</w:t>
@@ -553,7 +552,7 @@
         </w:p>
         <w:p>
           <w:pPr>
-            <w:pStyle w:val="Innehll1"/>
+            <w:pStyle w:val="TOC1"/>
             <w:tabs>
               <w:tab w:val="left" w:pos="440"/>
               <w:tab w:val="right" w:leader="dot" w:pos="9350"/>
@@ -567,7 +566,7 @@
           <w:hyperlink w:anchor="_Toc440825897" w:history="1">
             <w:r>
               <w:rPr>
-                <w:rStyle w:val="Hyperlnk"/>
+                <w:rStyle w:val="Hyperlink"/>
                 <w:noProof/>
               </w:rPr>
               <w:t>2.</w:t>
@@ -582,7 +581,7 @@
             </w:r>
             <w:r>
               <w:rPr>
-                <w:rStyle w:val="Hyperlnk"/>
+                <w:rStyle w:val="Hyperlink"/>
                 <w:noProof/>
               </w:rPr>
               <w:t>Syfte</w:t>
@@ -639,7 +638,7 @@
         </w:p>
         <w:p>
           <w:pPr>
-            <w:pStyle w:val="Innehll1"/>
+            <w:pStyle w:val="TOC1"/>
             <w:tabs>
               <w:tab w:val="left" w:pos="440"/>
               <w:tab w:val="right" w:leader="dot" w:pos="9350"/>
@@ -653,7 +652,7 @@
           <w:hyperlink w:anchor="_Toc440825898" w:history="1">
             <w:r>
               <w:rPr>
-                <w:rStyle w:val="Hyperlnk"/>
+                <w:rStyle w:val="Hyperlink"/>
                 <w:noProof/>
               </w:rPr>
               <w:t>3.</w:t>
@@ -668,7 +667,7 @@
             </w:r>
             <w:r>
               <w:rPr>
-                <w:rStyle w:val="Hyperlnk"/>
+                <w:rStyle w:val="Hyperlink"/>
                 <w:noProof/>
               </w:rPr>
               <w:t>Ansvar</w:t>
@@ -725,7 +724,7 @@
         </w:p>
         <w:p>
           <w:pPr>
-            <w:pStyle w:val="Innehll1"/>
+            <w:pStyle w:val="TOC1"/>
             <w:tabs>
               <w:tab w:val="left" w:pos="440"/>
               <w:tab w:val="right" w:leader="dot" w:pos="9350"/>
@@ -739,7 +738,7 @@
           <w:hyperlink w:anchor="_Toc440825899" w:history="1">
             <w:r>
               <w:rPr>
-                <w:rStyle w:val="Hyperlnk"/>
+                <w:rStyle w:val="Hyperlink"/>
                 <w:noProof/>
               </w:rPr>
               <w:t>4.</w:t>
@@ -754,7 +753,7 @@
             </w:r>
             <w:r>
               <w:rPr>
-                <w:rStyle w:val="Hyperlnk"/>
+                <w:rStyle w:val="Hyperlink"/>
                 <w:noProof/>
               </w:rPr>
               <w:t>Systemdelar</w:t>
@@ -811,7 +810,7 @@
         </w:p>
         <w:p>
           <w:pPr>
-            <w:pStyle w:val="Innehll2"/>
+            <w:pStyle w:val="TOC2"/>
             <w:tabs>
               <w:tab w:val="left" w:pos="880"/>
               <w:tab w:val="right" w:leader="dot" w:pos="9350"/>
@@ -825,7 +824,7 @@
           <w:hyperlink w:anchor="_Toc440825900" w:history="1">
             <w:r>
               <w:rPr>
-                <w:rStyle w:val="Hyperlnk"/>
+                <w:rStyle w:val="Hyperlink"/>
                 <w:noProof/>
                 <w:lang w:val="sv-SE"/>
               </w:rPr>
@@ -841,7 +840,7 @@
             </w:r>
             <w:r>
               <w:rPr>
-                <w:rStyle w:val="Hyperlnk"/>
+                <w:rStyle w:val="Hyperlink"/>
                 <w:noProof/>
                 <w:lang w:val="sv-SE"/>
               </w:rPr>
@@ -899,7 +898,7 @@
         </w:p>
         <w:p>
           <w:pPr>
-            <w:pStyle w:val="Innehll2"/>
+            <w:pStyle w:val="TOC2"/>
             <w:tabs>
               <w:tab w:val="left" w:pos="880"/>
               <w:tab w:val="right" w:leader="dot" w:pos="9350"/>
@@ -913,7 +912,7 @@
           <w:hyperlink w:anchor="_Toc440825901" w:history="1">
             <w:r>
               <w:rPr>
-                <w:rStyle w:val="Hyperlnk"/>
+                <w:rStyle w:val="Hyperlink"/>
                 <w:noProof/>
                 <w:lang w:val="sv-SE"/>
               </w:rPr>
@@ -929,7 +928,7 @@
             </w:r>
             <w:r>
               <w:rPr>
-                <w:rStyle w:val="Hyperlnk"/>
+                <w:rStyle w:val="Hyperlink"/>
                 <w:noProof/>
                 <w:lang w:val="sv-SE"/>
               </w:rPr>
@@ -987,7 +986,7 @@
         </w:p>
         <w:p>
           <w:pPr>
-            <w:pStyle w:val="Innehll2"/>
+            <w:pStyle w:val="TOC2"/>
             <w:tabs>
               <w:tab w:val="left" w:pos="880"/>
               <w:tab w:val="right" w:leader="dot" w:pos="9350"/>
@@ -1001,7 +1000,7 @@
           <w:hyperlink w:anchor="_Toc440825902" w:history="1">
             <w:r>
               <w:rPr>
-                <w:rStyle w:val="Hyperlnk"/>
+                <w:rStyle w:val="Hyperlink"/>
                 <w:noProof/>
                 <w:lang w:val="sv-SE"/>
               </w:rPr>
@@ -1017,7 +1016,7 @@
             </w:r>
             <w:r>
               <w:rPr>
-                <w:rStyle w:val="Hyperlnk"/>
+                <w:rStyle w:val="Hyperlink"/>
                 <w:noProof/>
                 <w:lang w:val="sv-SE"/>
               </w:rPr>
@@ -1075,7 +1074,7 @@
         </w:p>
         <w:p>
           <w:pPr>
-            <w:pStyle w:val="Innehll2"/>
+            <w:pStyle w:val="TOC2"/>
             <w:tabs>
               <w:tab w:val="left" w:pos="880"/>
               <w:tab w:val="right" w:leader="dot" w:pos="9350"/>
@@ -1089,7 +1088,7 @@
           <w:hyperlink w:anchor="_Toc440825903" w:history="1">
             <w:r>
               <w:rPr>
-                <w:rStyle w:val="Hyperlnk"/>
+                <w:rStyle w:val="Hyperlink"/>
                 <w:noProof/>
                 <w:lang w:val="sv-SE"/>
               </w:rPr>
@@ -1105,7 +1104,7 @@
             </w:r>
             <w:r>
               <w:rPr>
-                <w:rStyle w:val="Hyperlnk"/>
+                <w:rStyle w:val="Hyperlink"/>
                 <w:noProof/>
                 <w:lang w:val="sv-SE"/>
               </w:rPr>
@@ -1163,7 +1162,7 @@
         </w:p>
         <w:p>
           <w:pPr>
-            <w:pStyle w:val="Innehll2"/>
+            <w:pStyle w:val="TOC2"/>
             <w:tabs>
               <w:tab w:val="left" w:pos="880"/>
               <w:tab w:val="right" w:leader="dot" w:pos="9350"/>
@@ -1177,7 +1176,7 @@
           <w:hyperlink w:anchor="_Toc440825904" w:history="1">
             <w:r>
               <w:rPr>
-                <w:rStyle w:val="Hyperlnk"/>
+                <w:rStyle w:val="Hyperlink"/>
                 <w:rFonts w:eastAsia="Times New Roman"/>
                 <w:noProof/>
                 <w:lang w:val="sv-SE"/>
@@ -1194,7 +1193,7 @@
             </w:r>
             <w:r>
               <w:rPr>
-                <w:rStyle w:val="Hyperlnk"/>
+                <w:rStyle w:val="Hyperlink"/>
                 <w:rFonts w:eastAsia="Times New Roman"/>
                 <w:noProof/>
                 <w:lang w:val="sv-SE"/>
@@ -1253,7 +1252,7 @@
         </w:p>
         <w:p>
           <w:pPr>
-            <w:pStyle w:val="Innehll2"/>
+            <w:pStyle w:val="TOC2"/>
             <w:tabs>
               <w:tab w:val="left" w:pos="880"/>
               <w:tab w:val="right" w:leader="dot" w:pos="9350"/>
@@ -1267,7 +1266,7 @@
           <w:hyperlink w:anchor="_Toc440825905" w:history="1">
             <w:r>
               <w:rPr>
-                <w:rStyle w:val="Hyperlnk"/>
+                <w:rStyle w:val="Hyperlink"/>
                 <w:rFonts w:eastAsia="Times New Roman"/>
                 <w:noProof/>
                 <w:lang w:val="sv-SE"/>
@@ -1284,7 +1283,7 @@
             </w:r>
             <w:r>
               <w:rPr>
-                <w:rStyle w:val="Hyperlnk"/>
+                <w:rStyle w:val="Hyperlink"/>
                 <w:rFonts w:eastAsia="Times New Roman"/>
                 <w:noProof/>
                 <w:lang w:val="sv-SE"/>
@@ -1343,7 +1342,7 @@
         </w:p>
         <w:p>
           <w:pPr>
-            <w:pStyle w:val="Innehll2"/>
+            <w:pStyle w:val="TOC2"/>
             <w:tabs>
               <w:tab w:val="left" w:pos="880"/>
               <w:tab w:val="right" w:leader="dot" w:pos="9350"/>
@@ -1357,7 +1356,7 @@
           <w:hyperlink w:anchor="_Toc440825906" w:history="1">
             <w:r>
               <w:rPr>
-                <w:rStyle w:val="Hyperlnk"/>
+                <w:rStyle w:val="Hyperlink"/>
                 <w:noProof/>
                 <w:lang w:val="sv-SE"/>
               </w:rPr>
@@ -1373,7 +1372,7 @@
             </w:r>
             <w:r>
               <w:rPr>
-                <w:rStyle w:val="Hyperlnk"/>
+                <w:rStyle w:val="Hyperlink"/>
                 <w:noProof/>
                 <w:lang w:val="sv-SE"/>
               </w:rPr>
@@ -1431,7 +1430,7 @@
         </w:p>
         <w:p>
           <w:pPr>
-            <w:pStyle w:val="Innehll1"/>
+            <w:pStyle w:val="TOC1"/>
             <w:tabs>
               <w:tab w:val="left" w:pos="440"/>
               <w:tab w:val="right" w:leader="dot" w:pos="9350"/>
@@ -1445,7 +1444,7 @@
           <w:hyperlink w:anchor="_Toc440825907" w:history="1">
             <w:r>
               <w:rPr>
-                <w:rStyle w:val="Hyperlnk"/>
+                <w:rStyle w:val="Hyperlink"/>
                 <w:noProof/>
               </w:rPr>
               <w:t>5.</w:t>
@@ -1460,7 +1459,7 @@
             </w:r>
             <w:r>
               <w:rPr>
-                <w:rStyle w:val="Hyperlnk"/>
+                <w:rStyle w:val="Hyperlink"/>
                 <w:noProof/>
               </w:rPr>
               <w:t>Kopplingsschema</w:t>
@@ -1517,7 +1516,7 @@
         </w:p>
         <w:p>
           <w:pPr>
-            <w:pStyle w:val="Innehll1"/>
+            <w:pStyle w:val="TOC1"/>
             <w:tabs>
               <w:tab w:val="left" w:pos="440"/>
               <w:tab w:val="right" w:leader="dot" w:pos="9350"/>
@@ -1531,7 +1530,7 @@
           <w:hyperlink w:anchor="_Toc440825908" w:history="1">
             <w:r>
               <w:rPr>
-                <w:rStyle w:val="Hyperlnk"/>
+                <w:rStyle w:val="Hyperlink"/>
                 <w:noProof/>
               </w:rPr>
               <w:t>6.</w:t>
@@ -1546,7 +1545,7 @@
             </w:r>
             <w:r>
               <w:rPr>
-                <w:rStyle w:val="Hyperlnk"/>
+                <w:rStyle w:val="Hyperlink"/>
                 <w:noProof/>
               </w:rPr>
               <w:t>Utföring</w:t>
@@ -1603,7 +1602,7 @@
         </w:p>
         <w:p>
           <w:pPr>
-            <w:pStyle w:val="Innehll2"/>
+            <w:pStyle w:val="TOC2"/>
             <w:tabs>
               <w:tab w:val="right" w:leader="dot" w:pos="9350"/>
             </w:tabs>
@@ -1616,7 +1615,7 @@
           <w:hyperlink w:anchor="_Toc440825909" w:history="1">
             <w:r>
               <w:rPr>
-                <w:rStyle w:val="Hyperlnk"/>
+                <w:rStyle w:val="Hyperlink"/>
                 <w:noProof/>
                 <w:lang w:val="sv-SE"/>
               </w:rPr>
@@ -1674,7 +1673,7 @@
         </w:p>
         <w:p>
           <w:pPr>
-            <w:pStyle w:val="Innehll2"/>
+            <w:pStyle w:val="TOC2"/>
             <w:tabs>
               <w:tab w:val="right" w:leader="dot" w:pos="9350"/>
             </w:tabs>
@@ -1687,7 +1686,7 @@
           <w:hyperlink w:anchor="_Toc440825910" w:history="1">
             <w:r>
               <w:rPr>
-                <w:rStyle w:val="Hyperlnk"/>
+                <w:rStyle w:val="Hyperlink"/>
                 <w:noProof/>
                 <w:lang w:val="sv-SE"/>
               </w:rPr>
@@ -1745,7 +1744,7 @@
         </w:p>
         <w:p>
           <w:pPr>
-            <w:pStyle w:val="Innehll2"/>
+            <w:pStyle w:val="TOC2"/>
             <w:tabs>
               <w:tab w:val="right" w:leader="dot" w:pos="9350"/>
             </w:tabs>
@@ -1758,7 +1757,7 @@
           <w:hyperlink w:anchor="_Toc440825911" w:history="1">
             <w:r>
               <w:rPr>
-                <w:rStyle w:val="Hyperlnk"/>
+                <w:rStyle w:val="Hyperlink"/>
                 <w:noProof/>
                 <w:lang w:val="sv-SE"/>
               </w:rPr>
@@ -1816,7 +1815,7 @@
         </w:p>
         <w:p>
           <w:pPr>
-            <w:pStyle w:val="Innehll1"/>
+            <w:pStyle w:val="TOC1"/>
             <w:tabs>
               <w:tab w:val="left" w:pos="440"/>
               <w:tab w:val="right" w:leader="dot" w:pos="9350"/>
@@ -1830,7 +1829,7 @@
           <w:hyperlink w:anchor="_Toc440825912" w:history="1">
             <w:r>
               <w:rPr>
-                <w:rStyle w:val="Hyperlnk"/>
+                <w:rStyle w:val="Hyperlink"/>
                 <w:noProof/>
               </w:rPr>
               <w:t>7.</w:t>
@@ -1845,7 +1844,7 @@
             </w:r>
             <w:r>
               <w:rPr>
-                <w:rStyle w:val="Hyperlnk"/>
+                <w:rStyle w:val="Hyperlink"/>
                 <w:noProof/>
               </w:rPr>
               <w:t>Resultat</w:t>
@@ -1902,7 +1901,7 @@
         </w:p>
         <w:p>
           <w:pPr>
-            <w:pStyle w:val="Innehll1"/>
+            <w:pStyle w:val="TOC1"/>
             <w:tabs>
               <w:tab w:val="left" w:pos="440"/>
               <w:tab w:val="right" w:leader="dot" w:pos="9350"/>
@@ -1916,7 +1915,7 @@
           <w:hyperlink w:anchor="_Toc440825913" w:history="1">
             <w:r>
               <w:rPr>
-                <w:rStyle w:val="Hyperlnk"/>
+                <w:rStyle w:val="Hyperlink"/>
                 <w:noProof/>
               </w:rPr>
               <w:t>8.</w:t>
@@ -1931,7 +1930,7 @@
             </w:r>
             <w:r>
               <w:rPr>
-                <w:rStyle w:val="Hyperlnk"/>
+                <w:rStyle w:val="Hyperlink"/>
                 <w:noProof/>
               </w:rPr>
               <w:t>Diskussion</w:t>
@@ -1988,7 +1987,7 @@
         </w:p>
         <w:p>
           <w:pPr>
-            <w:pStyle w:val="Innehll1"/>
+            <w:pStyle w:val="TOC1"/>
             <w:tabs>
               <w:tab w:val="left" w:pos="440"/>
               <w:tab w:val="right" w:leader="dot" w:pos="9350"/>
@@ -2002,7 +2001,7 @@
           <w:hyperlink w:anchor="_Toc440825914" w:history="1">
             <w:r>
               <w:rPr>
-                <w:rStyle w:val="Hyperlnk"/>
+                <w:rStyle w:val="Hyperlink"/>
                 <w:noProof/>
               </w:rPr>
               <w:t>9.</w:t>
@@ -2017,7 +2016,7 @@
             </w:r>
             <w:r>
               <w:rPr>
-                <w:rStyle w:val="Hyperlnk"/>
+                <w:rStyle w:val="Hyperlink"/>
                 <w:noProof/>
               </w:rPr>
               <w:t>Källförteckning</w:t>
@@ -2087,30 +2086,138 @@
     <w:p>
       <w:pPr>
         <w:rPr>
-          <w:rStyle w:val="Hyperlnk"/>
+          <w:rStyle w:val="Hyperlink"/>
           <w:noProof/>
         </w:rPr>
       </w:pPr>
       <w:r>
         <w:rPr>
-          <w:rStyle w:val="Hyperlnk"/>
+          <w:rStyle w:val="Hyperlink"/>
           <w:noProof/>
         </w:rPr>
         <w:br w:type="page"/>
       </w:r>
-      <w:bookmarkStart w:id="1" w:name="_GoBack"/>
-      <w:bookmarkEnd w:id="1"/>
-    </w:p>
-    <w:p>
-      <w:pPr>
-        <w:pStyle w:val="Rubrik1"/>
-      </w:pPr>
-      <w:bookmarkStart w:id="2" w:name="_Toc440825896"/>
+    </w:p>
+    <w:p>
+      <w:pPr>
+        <w:pStyle w:val="Heading1"/>
+      </w:pPr>
+      <w:bookmarkStart w:id="1" w:name="_Toc440825896"/>
       <w:r>
         <w:lastRenderedPageBreak/>
         <w:t>Inledning</w:t>
       </w:r>
+      <w:bookmarkEnd w:id="1"/>
+    </w:p>
+    <w:p>
+      <w:pPr>
+        <w:ind w:left="720"/>
+        <w:rPr>
+          <w:lang w:val="sv-SE"/>
+        </w:rPr>
+      </w:pPr>
+      <w:r>
+        <w:rPr>
+          <w:lang w:val="sv-SE"/>
+        </w:rPr>
+        <w:t xml:space="preserve">Vi har fått i uppgift att </w:t>
+      </w:r>
+      <w:r>
+        <w:rPr>
+          <w:lang w:val="sv-SE"/>
+        </w:rPr>
+        <w:t>med hjälp av en distans sensor, och en fläktmotor, kunna reglera en pingisboll i ett bestämt avstånd från distanssensorn.</w:t>
+      </w:r>
+      <w:r>
+        <w:rPr>
+          <w:lang w:val="sv-SE"/>
+        </w:rPr>
+        <w:t xml:space="preserve"> </w:t>
+      </w:r>
+      <w:r>
+        <w:rPr>
+          <w:lang w:val="sv-SE"/>
+        </w:rPr>
+        <w:t xml:space="preserve">Avståndet kommer bestämmas med hjälp av ett Matlab-skript. Som skickar bland annat avståndet(eller </w:t>
+      </w:r>
+      <w:r>
+        <w:rPr>
+          <w:lang w:val="sv-SE"/>
+        </w:rPr>
+        <w:t>börvärde</w:t>
+      </w:r>
+      <w:r>
+        <w:rPr>
+          <w:lang w:val="sv-SE"/>
+        </w:rPr>
+        <w:t>t</w:t>
+      </w:r>
+      <w:r>
+        <w:rPr>
+          <w:lang w:val="sv-SE"/>
+        </w:rPr>
+        <w:t>) till ping</w:t>
+      </w:r>
+      <w:r>
+        <w:rPr>
+          <w:lang w:val="sv-SE"/>
+        </w:rPr>
+        <w:t>pong</w:t>
+      </w:r>
+      <w:r>
+        <w:rPr>
+          <w:lang w:val="sv-SE"/>
+        </w:rPr>
+        <w:t>systemet.</w:t>
+      </w:r>
+      <w:r>
+        <w:rPr>
+          <w:lang w:val="sv-SE"/>
+        </w:rPr>
+        <w:t xml:space="preserve"> Matlab kommer även att kunna ta emot värden i realtid, och grafi</w:t>
+      </w:r>
+      <w:r>
+        <w:rPr>
+          <w:lang w:val="sv-SE"/>
+        </w:rPr>
+        <w:t>skt skriva ut viktiga variabler, för kalibrering och felsökningssyften.</w:t>
+      </w:r>
+    </w:p>
+    <w:p>
+      <w:pPr>
+        <w:ind w:left="720"/>
+        <w:rPr>
+          <w:lang w:val="sv-SE"/>
+        </w:rPr>
+      </w:pPr>
+      <w:r>
+        <w:rPr>
+          <w:lang w:val="sv-SE"/>
+        </w:rPr>
+        <w:t>All kod kan hittas på min Github Repo.</w:t>
+      </w:r>
+      <w:r>
+        <w:rPr>
+          <w:lang w:val="sv-SE"/>
+        </w:rPr>
+        <w:t>[4]</w:t>
+      </w:r>
+    </w:p>
+    <w:p>
+      <w:pPr>
+        <w:pStyle w:val="Heading1"/>
+      </w:pPr>
+      <w:r>
+        <w:t xml:space="preserve"> </w:t>
+      </w:r>
+      <w:bookmarkStart w:id="2" w:name="_Toc440825897"/>
+      <w:r>
+        <w:t>Syfte</w:t>
+      </w:r>
       <w:bookmarkEnd w:id="2"/>
+      <w:r>
+        <w:t xml:space="preserve"> </w:t>
+      </w:r>
     </w:p>
     <w:p>
       <w:pPr>
@@ -2123,13 +2230,181 @@
         <w:rPr>
           <w:lang w:val="sv-SE"/>
         </w:rPr>
-        <w:t xml:space="preserve">Vi har fått i uppgift att </w:t>
-      </w:r>
-      <w:r>
-        <w:rPr>
-          <w:lang w:val="sv-SE"/>
-        </w:rPr>
-        <w:t>med hjälp av en distans sensor, och en fläktmotor, kunna reglera en pingisboll i ett bestämt avstånd från distanssensorn.</w:t>
+        <w:t>Syfte</w:t>
+      </w:r>
+      <w:r>
+        <w:rPr>
+          <w:lang w:val="sv-SE"/>
+        </w:rPr>
+        <w:t>t</w:t>
+      </w:r>
+      <w:r>
+        <w:rPr>
+          <w:lang w:val="sv-SE"/>
+        </w:rPr>
+        <w:t xml:space="preserve"> med projektet är att kunna </w:t>
+      </w:r>
+      <w:r>
+        <w:rPr>
+          <w:lang w:val="sv-SE"/>
+        </w:rPr>
+        <w:t xml:space="preserve">implementera ett </w:t>
+      </w:r>
+      <w:r>
+        <w:rPr>
+          <w:lang w:val="sv-SE"/>
+        </w:rPr>
+        <w:t xml:space="preserve">autonomt </w:t>
+      </w:r>
+      <w:r>
+        <w:rPr>
+          <w:lang w:val="sv-SE"/>
+        </w:rPr>
+        <w:t>system med en typisk sensor och motor för att kunna</w:t>
+      </w:r>
+      <w:r>
+        <w:rPr>
+          <w:lang w:val="sv-SE"/>
+        </w:rPr>
+        <w:t xml:space="preserve"> framgångsrikt</w:t>
+      </w:r>
+      <w:r>
+        <w:rPr>
+          <w:lang w:val="sv-SE"/>
+        </w:rPr>
+        <w:t xml:space="preserve"> reglera ett objekt</w:t>
+      </w:r>
+      <w:r>
+        <w:rPr>
+          <w:lang w:val="sv-SE"/>
+        </w:rPr>
+        <w:t>, och på så sätt visa kunskap av teori</w:t>
+      </w:r>
+      <w:r>
+        <w:rPr>
+          <w:lang w:val="sv-SE"/>
+        </w:rPr>
+        <w:t xml:space="preserve"> som vi fått under kursens gång</w:t>
+      </w:r>
+      <w:r>
+        <w:rPr>
+          <w:lang w:val="sv-SE"/>
+        </w:rPr>
+        <w:t xml:space="preserve"> inom signalbehandling</w:t>
+      </w:r>
+      <w:r>
+        <w:rPr>
+          <w:lang w:val="sv-SE"/>
+        </w:rPr>
+        <w:t>, filterdesign</w:t>
+      </w:r>
+      <w:r>
+        <w:rPr>
+          <w:lang w:val="sv-SE"/>
+        </w:rPr>
+        <w:t xml:space="preserve"> och</w:t>
+      </w:r>
+      <w:r>
+        <w:rPr>
+          <w:lang w:val="sv-SE"/>
+        </w:rPr>
+        <w:t xml:space="preserve"> reglerteknik</w:t>
+      </w:r>
+      <w:r>
+        <w:rPr>
+          <w:lang w:val="sv-SE"/>
+        </w:rPr>
+        <w:t>.</w:t>
+      </w:r>
+    </w:p>
+    <w:p>
+      <w:pPr>
+        <w:pStyle w:val="Heading1"/>
+      </w:pPr>
+      <w:bookmarkStart w:id="3" w:name="_Toc440825898"/>
+      <w:r>
+        <w:t>Ansvar</w:t>
+      </w:r>
+      <w:bookmarkEnd w:id="3"/>
+    </w:p>
+    <w:p>
+      <w:pPr>
+        <w:ind w:left="720"/>
+        <w:rPr>
+          <w:lang w:val="sv-SE"/>
+        </w:rPr>
+      </w:pPr>
+      <w:r>
+        <w:rPr>
+          <w:lang w:val="sv-SE"/>
+        </w:rPr>
+        <w:t>Våra ansvar skiftade vid ett tillfälle pga interna orsaker</w:t>
+      </w:r>
+      <w:r>
+        <w:rPr>
+          <w:lang w:val="sv-SE"/>
+        </w:rPr>
+        <w:t xml:space="preserve"> när vi </w:t>
+      </w:r>
+      <w:r>
+        <w:rPr>
+          <w:lang w:val="sv-SE"/>
+        </w:rPr>
+        <w:t xml:space="preserve">först </w:t>
+      </w:r>
+      <w:r>
+        <w:rPr>
+          <w:lang w:val="sv-SE"/>
+        </w:rPr>
+        <w:t>fastnade med PID-regleringen</w:t>
+      </w:r>
+      <w:r>
+        <w:rPr>
+          <w:lang w:val="sv-SE"/>
+        </w:rPr>
+        <w:t xml:space="preserve">. Ansvar som står på listan nedan är de jag listat som jag </w:t>
+      </w:r>
+      <w:r>
+        <w:rPr>
+          <w:lang w:val="sv-SE"/>
+        </w:rPr>
+        <w:t xml:space="preserve">har med lycka </w:t>
+      </w:r>
+      <w:r>
+        <w:rPr>
+          <w:lang w:val="sv-SE"/>
+        </w:rPr>
+        <w:t>implementerat i projektet</w:t>
+      </w:r>
+      <w:r>
+        <w:rPr>
+          <w:lang w:val="sv-SE"/>
+        </w:rPr>
+        <w:t xml:space="preserve">, antingen </w:t>
+      </w:r>
+      <w:r>
+        <w:rPr>
+          <w:lang w:val="sv-SE"/>
+        </w:rPr>
+        <w:t xml:space="preserve">av helt egen </w:t>
+      </w:r>
+      <w:r>
+        <w:rPr>
+          <w:lang w:val="sv-SE"/>
+        </w:rPr>
+        <w:t>framföring</w:t>
+      </w:r>
+      <w:r>
+        <w:rPr>
+          <w:lang w:val="sv-SE"/>
+        </w:rPr>
+        <w:t xml:space="preserve">, eller </w:t>
+      </w:r>
+      <w:r>
+        <w:rPr>
+          <w:lang w:val="sv-SE"/>
+        </w:rPr>
+        <w:t>som</w:t>
       </w:r>
       <w:r>
         <w:rPr>
@@ -2141,292 +2416,14 @@
         <w:rPr>
           <w:lang w:val="sv-SE"/>
         </w:rPr>
-        <w:t xml:space="preserve">Avståndet kommer bestämmas med hjälp av ett Matlab-skript. Som skickar bland annat avståndet(eller </w:t>
-      </w:r>
-      <w:r>
-        <w:rPr>
-          <w:lang w:val="sv-SE"/>
-        </w:rPr>
-        <w:t>börvärde</w:t>
-      </w:r>
-      <w:r>
-        <w:rPr>
-          <w:lang w:val="sv-SE"/>
-        </w:rPr>
-        <w:t>t</w:t>
-      </w:r>
-      <w:r>
-        <w:rPr>
-          <w:lang w:val="sv-SE"/>
-        </w:rPr>
-        <w:t>) till ping</w:t>
-      </w:r>
-      <w:r>
-        <w:rPr>
-          <w:lang w:val="sv-SE"/>
-        </w:rPr>
-        <w:t>pong</w:t>
-      </w:r>
-      <w:r>
-        <w:rPr>
-          <w:lang w:val="sv-SE"/>
-        </w:rPr>
-        <w:t>systemet.</w:t>
-      </w:r>
-      <w:r>
-        <w:rPr>
-          <w:lang w:val="sv-SE"/>
-        </w:rPr>
-        <w:t xml:space="preserve"> Matlab kommer även att kunna ta emot värden i realtid, och grafi</w:t>
-      </w:r>
-      <w:r>
-        <w:rPr>
-          <w:lang w:val="sv-SE"/>
-        </w:rPr>
-        <w:t>skt skriva ut viktiga variabler, för kalibrering och felsökningssyften.</w:t>
-      </w:r>
-    </w:p>
-    <w:p>
-      <w:pPr>
-        <w:ind w:left="720"/>
-        <w:rPr>
-          <w:lang w:val="sv-SE"/>
-        </w:rPr>
-      </w:pPr>
-      <w:r>
-        <w:rPr>
-          <w:lang w:val="sv-SE"/>
-        </w:rPr>
-        <w:t>All kod kan hittas på min Github Repo.</w:t>
-      </w:r>
-      <w:r>
-        <w:rPr>
-          <w:lang w:val="sv-SE"/>
-        </w:rPr>
-        <w:t>[4]</w:t>
-      </w:r>
-    </w:p>
-    <w:p>
-      <w:pPr>
-        <w:pStyle w:val="Rubrik1"/>
-      </w:pPr>
-      <w:r>
+        <w:t>begäran</w:t>
+      </w:r>
+      <w:r>
+        <w:rPr>
+          <w:lang w:val="sv-SE"/>
+        </w:rPr>
         <w:t xml:space="preserve"> </w:t>
       </w:r>
-      <w:bookmarkStart w:id="3" w:name="_Toc440825897"/>
-      <w:r>
-        <w:t>Syfte</w:t>
-      </w:r>
-      <w:bookmarkEnd w:id="3"/>
-      <w:r>
-        <w:t xml:space="preserve"> </w:t>
-      </w:r>
-    </w:p>
-    <w:p>
-      <w:pPr>
-        <w:ind w:left="720"/>
-        <w:rPr>
-          <w:lang w:val="sv-SE"/>
-        </w:rPr>
-      </w:pPr>
-      <w:r>
-        <w:rPr>
-          <w:lang w:val="sv-SE"/>
-        </w:rPr>
-        <w:t>Syfte</w:t>
-      </w:r>
-      <w:r>
-        <w:rPr>
-          <w:lang w:val="sv-SE"/>
-        </w:rPr>
-        <w:t>t</w:t>
-      </w:r>
-      <w:r>
-        <w:rPr>
-          <w:lang w:val="sv-SE"/>
-        </w:rPr>
-        <w:t xml:space="preserve"> med projektet är att kunna </w:t>
-      </w:r>
-      <w:r>
-        <w:rPr>
-          <w:lang w:val="sv-SE"/>
-        </w:rPr>
-        <w:t xml:space="preserve">implementera ett </w:t>
-      </w:r>
-      <w:r>
-        <w:rPr>
-          <w:lang w:val="sv-SE"/>
-        </w:rPr>
-        <w:t xml:space="preserve">autonomt </w:t>
-      </w:r>
-      <w:r>
-        <w:rPr>
-          <w:lang w:val="sv-SE"/>
-        </w:rPr>
-        <w:t>system med en typisk sensor och motor för att kunna</w:t>
-      </w:r>
-      <w:r>
-        <w:rPr>
-          <w:lang w:val="sv-SE"/>
-        </w:rPr>
-        <w:t xml:space="preserve"> framgångsrikt</w:t>
-      </w:r>
-      <w:r>
-        <w:rPr>
-          <w:lang w:val="sv-SE"/>
-        </w:rPr>
-        <w:t xml:space="preserve"> reglera ett objekt</w:t>
-      </w:r>
-      <w:r>
-        <w:rPr>
-          <w:lang w:val="sv-SE"/>
-        </w:rPr>
-        <w:t>, och på så sätt visa kunskap av teori</w:t>
-      </w:r>
-      <w:r>
-        <w:rPr>
-          <w:lang w:val="sv-SE"/>
-        </w:rPr>
-        <w:t xml:space="preserve"> som vi fått under kursens gång</w:t>
-      </w:r>
-      <w:r>
-        <w:rPr>
-          <w:lang w:val="sv-SE"/>
-        </w:rPr>
-        <w:t xml:space="preserve"> inom signalbehandling</w:t>
-      </w:r>
-      <w:r>
-        <w:rPr>
-          <w:lang w:val="sv-SE"/>
-        </w:rPr>
-        <w:t>, filterdesign</w:t>
-      </w:r>
-      <w:r>
-        <w:rPr>
-          <w:lang w:val="sv-SE"/>
-        </w:rPr>
-        <w:t xml:space="preserve"> och</w:t>
-      </w:r>
-      <w:r>
-        <w:rPr>
-          <w:lang w:val="sv-SE"/>
-        </w:rPr>
-        <w:t xml:space="preserve"> reglerteknik</w:t>
-      </w:r>
-      <w:r>
-        <w:rPr>
-          <w:lang w:val="sv-SE"/>
-        </w:rPr>
-        <w:t>.</w:t>
-      </w:r>
-    </w:p>
-    <w:p>
-      <w:pPr>
-        <w:pStyle w:val="Rubrik1"/>
-      </w:pPr>
-      <w:bookmarkStart w:id="4" w:name="_Toc440825898"/>
-      <w:r>
-        <w:t>Ansvar</w:t>
-      </w:r>
-      <w:bookmarkEnd w:id="4"/>
-    </w:p>
-    <w:p>
-      <w:pPr>
-        <w:ind w:left="720"/>
-        <w:rPr>
-          <w:lang w:val="sv-SE"/>
-        </w:rPr>
-      </w:pPr>
-      <w:r>
-        <w:rPr>
-          <w:lang w:val="sv-SE"/>
-        </w:rPr>
-        <w:t>Våra ansvar skiftade vid ett tillfälle pga interna orsaker</w:t>
-      </w:r>
-      <w:r>
-        <w:rPr>
-          <w:lang w:val="sv-SE"/>
-        </w:rPr>
-        <w:t xml:space="preserve"> när vi </w:t>
-      </w:r>
-      <w:r>
-        <w:rPr>
-          <w:lang w:val="sv-SE"/>
-        </w:rPr>
-        <w:t xml:space="preserve">först </w:t>
-      </w:r>
-      <w:r>
-        <w:rPr>
-          <w:lang w:val="sv-SE"/>
-        </w:rPr>
-        <w:t>fastnade med PID-regleringen</w:t>
-      </w:r>
-      <w:r>
-        <w:rPr>
-          <w:lang w:val="sv-SE"/>
-        </w:rPr>
-        <w:t xml:space="preserve">. Ansvar som står på listan nedan är de jag listat som jag </w:t>
-      </w:r>
-      <w:r>
-        <w:rPr>
-          <w:lang w:val="sv-SE"/>
-        </w:rPr>
-        <w:t xml:space="preserve">har med lycka </w:t>
-      </w:r>
-      <w:r>
-        <w:rPr>
-          <w:lang w:val="sv-SE"/>
-        </w:rPr>
-        <w:t>implementerat i projektet</w:t>
-      </w:r>
-      <w:r>
-        <w:rPr>
-          <w:lang w:val="sv-SE"/>
-        </w:rPr>
-        <w:t xml:space="preserve">, antingen </w:t>
-      </w:r>
-      <w:r>
-        <w:rPr>
-          <w:lang w:val="sv-SE"/>
-        </w:rPr>
-        <w:t xml:space="preserve">av helt egen </w:t>
-      </w:r>
-      <w:r>
-        <w:rPr>
-          <w:lang w:val="sv-SE"/>
-        </w:rPr>
-        <w:t>framföring</w:t>
-      </w:r>
-      <w:r>
-        <w:rPr>
-          <w:lang w:val="sv-SE"/>
-        </w:rPr>
-        <w:t xml:space="preserve">, eller </w:t>
-      </w:r>
-      <w:r>
-        <w:rPr>
-          <w:lang w:val="sv-SE"/>
-        </w:rPr>
-        <w:t>som</w:t>
-      </w:r>
-      <w:r>
-        <w:rPr>
-          <w:lang w:val="sv-SE"/>
-        </w:rPr>
-        <w:t xml:space="preserve"> </w:t>
-      </w:r>
-      <w:r>
-        <w:rPr>
-          <w:lang w:val="sv-SE"/>
-        </w:rPr>
-        <w:t>begäran</w:t>
-      </w:r>
-      <w:r>
-        <w:rPr>
-          <w:lang w:val="sv-SE"/>
-        </w:rPr>
-        <w:t xml:space="preserve"> </w:t>
-      </w:r>
       <w:r>
         <w:rPr>
           <w:lang w:val="sv-SE"/>
@@ -2454,7 +2451,7 @@
     </w:p>
     <w:p>
       <w:pPr>
-        <w:pStyle w:val="Liststycke"/>
+        <w:pStyle w:val="ListParagraph"/>
         <w:numPr>
           <w:ilvl w:val="0"/>
           <w:numId w:val="6"/>
@@ -2490,7 +2487,7 @@
     </w:p>
     <w:p>
       <w:pPr>
-        <w:pStyle w:val="Liststycke"/>
+        <w:pStyle w:val="ListParagraph"/>
         <w:numPr>
           <w:ilvl w:val="0"/>
           <w:numId w:val="6"/>
@@ -2508,7 +2505,7 @@
     </w:p>
     <w:p>
       <w:pPr>
-        <w:pStyle w:val="Liststycke"/>
+        <w:pStyle w:val="ListParagraph"/>
         <w:numPr>
           <w:ilvl w:val="0"/>
           <w:numId w:val="6"/>
@@ -2532,7 +2529,7 @@
     </w:p>
     <w:p>
       <w:pPr>
-        <w:pStyle w:val="Liststycke"/>
+        <w:pStyle w:val="ListParagraph"/>
         <w:numPr>
           <w:ilvl w:val="0"/>
           <w:numId w:val="6"/>
@@ -2550,7 +2547,7 @@
     </w:p>
     <w:p>
       <w:pPr>
-        <w:pStyle w:val="Liststycke"/>
+        <w:pStyle w:val="ListParagraph"/>
         <w:numPr>
           <w:ilvl w:val="0"/>
           <w:numId w:val="6"/>
@@ -2574,7 +2571,7 @@
     </w:p>
     <w:p>
       <w:pPr>
-        <w:pStyle w:val="Liststycke"/>
+        <w:pStyle w:val="ListParagraph"/>
         <w:numPr>
           <w:ilvl w:val="0"/>
           <w:numId w:val="6"/>
@@ -2616,7 +2613,7 @@
     </w:p>
     <w:p>
       <w:pPr>
-        <w:pStyle w:val="Liststycke"/>
+        <w:pStyle w:val="ListParagraph"/>
         <w:numPr>
           <w:ilvl w:val="0"/>
           <w:numId w:val="6"/>
@@ -2664,7 +2661,7 @@
     </w:p>
     <w:p>
       <w:pPr>
-        <w:pStyle w:val="Liststycke"/>
+        <w:pStyle w:val="ListParagraph"/>
         <w:numPr>
           <w:ilvl w:val="0"/>
           <w:numId w:val="6"/>
@@ -2700,7 +2697,7 @@
     </w:p>
     <w:p>
       <w:pPr>
-        <w:pStyle w:val="Liststycke"/>
+        <w:pStyle w:val="ListParagraph"/>
         <w:numPr>
           <w:ilvl w:val="0"/>
           <w:numId w:val="6"/>
@@ -2718,23 +2715,23 @@
     </w:p>
     <w:p>
       <w:pPr>
-        <w:pStyle w:val="Rubrik1"/>
+        <w:pStyle w:val="Heading1"/>
       </w:pPr>
       <w:r>
         <w:t xml:space="preserve"> </w:t>
       </w:r>
-      <w:bookmarkStart w:id="5" w:name="_Toc440825899"/>
+      <w:bookmarkStart w:id="4" w:name="_Toc440825899"/>
       <w:r>
         <w:t>Systemdelar</w:t>
       </w:r>
-      <w:bookmarkEnd w:id="5"/>
+      <w:bookmarkEnd w:id="4"/>
       <w:r>
         <w:t xml:space="preserve"> </w:t>
       </w:r>
     </w:p>
     <w:p>
       <w:pPr>
-        <w:pStyle w:val="Rubrik2"/>
+        <w:pStyle w:val="Heading2"/>
         <w:numPr>
           <w:ilvl w:val="1"/>
           <w:numId w:val="3"/>
@@ -2743,7 +2740,7 @@
           <w:lang w:val="sv-SE"/>
         </w:rPr>
       </w:pPr>
-      <w:bookmarkStart w:id="6" w:name="_Toc440825900"/>
+      <w:bookmarkStart w:id="5" w:name="_Toc440825900"/>
       <w:r>
         <w:rPr>
           <w:lang w:val="sv-SE"/>
@@ -2756,7 +2753,7 @@
         </w:rPr>
         <w:t>sensor</w:t>
       </w:r>
-      <w:bookmarkEnd w:id="6"/>
+      <w:bookmarkEnd w:id="5"/>
     </w:p>
     <w:p>
       <w:pPr>
@@ -3091,7 +3088,7 @@
     </w:p>
     <w:p>
       <w:pPr>
-        <w:pStyle w:val="Rubrik2"/>
+        <w:pStyle w:val="Heading2"/>
         <w:numPr>
           <w:ilvl w:val="1"/>
           <w:numId w:val="3"/>
@@ -3100,14 +3097,14 @@
           <w:lang w:val="sv-SE"/>
         </w:rPr>
       </w:pPr>
-      <w:bookmarkStart w:id="7" w:name="_Toc440825901"/>
+      <w:bookmarkStart w:id="6" w:name="_Toc440825901"/>
       <w:r>
         <w:rPr>
           <w:lang w:val="sv-SE"/>
         </w:rPr>
         <w:t>Fläktmotor</w:t>
       </w:r>
-      <w:bookmarkEnd w:id="7"/>
+      <w:bookmarkEnd w:id="6"/>
     </w:p>
     <w:p>
       <w:pPr>
@@ -3169,7 +3166,7 @@
     </w:p>
     <w:p>
       <w:pPr>
-        <w:pStyle w:val="Rubrik2"/>
+        <w:pStyle w:val="Heading2"/>
         <w:numPr>
           <w:ilvl w:val="1"/>
           <w:numId w:val="3"/>
@@ -3184,14 +3181,14 @@
         </w:rPr>
         <w:t xml:space="preserve"> </w:t>
       </w:r>
-      <w:bookmarkStart w:id="8" w:name="_Toc440825902"/>
+      <w:bookmarkStart w:id="7" w:name="_Toc440825902"/>
       <w:r>
         <w:rPr>
           <w:lang w:val="sv-SE"/>
         </w:rPr>
         <w:t>Motor Shield</w:t>
       </w:r>
-      <w:bookmarkEnd w:id="8"/>
+      <w:bookmarkEnd w:id="7"/>
     </w:p>
     <w:p>
       <w:pPr>
@@ -3278,7 +3275,7 @@
     </w:p>
     <w:p>
       <w:pPr>
-        <w:pStyle w:val="Rubrik2"/>
+        <w:pStyle w:val="Heading2"/>
         <w:numPr>
           <w:ilvl w:val="1"/>
           <w:numId w:val="3"/>
@@ -3287,7 +3284,7 @@
           <w:lang w:val="sv-SE"/>
         </w:rPr>
       </w:pPr>
-      <w:bookmarkStart w:id="9" w:name="_Toc440825903"/>
+      <w:bookmarkStart w:id="8" w:name="_Toc440825903"/>
       <w:r>
         <w:rPr>
           <w:lang w:val="sv-SE"/>
@@ -3312,7 +3309,7 @@
         </w:rPr>
         <w:t>ignalbehandling</w:t>
       </w:r>
-      <w:bookmarkEnd w:id="9"/>
+      <w:bookmarkEnd w:id="8"/>
     </w:p>
     <w:p>
       <w:pPr>
@@ -3516,7 +3513,7 @@
     </w:p>
     <w:p>
       <w:pPr>
-        <w:pStyle w:val="Rubrik2"/>
+        <w:pStyle w:val="Heading2"/>
         <w:numPr>
           <w:ilvl w:val="1"/>
           <w:numId w:val="3"/>
@@ -3533,7 +3530,7 @@
         </w:rPr>
         <w:t xml:space="preserve"> </w:t>
       </w:r>
-      <w:bookmarkStart w:id="10" w:name="_Toc440825904"/>
+      <w:bookmarkStart w:id="9" w:name="_Toc440825904"/>
       <w:r>
         <w:rPr>
           <w:rFonts w:eastAsia="Times New Roman"/>
@@ -3541,7 +3538,7 @@
         </w:rPr>
         <w:t>Reglering</w:t>
       </w:r>
-      <w:bookmarkEnd w:id="10"/>
+      <w:bookmarkEnd w:id="9"/>
       <w:r>
         <w:rPr>
           <w:rFonts w:eastAsia="Times New Roman"/>
@@ -3857,7 +3854,6 @@
       <w:r>
         <w:rPr>
           <w:noProof/>
-          <w:lang w:val="sv-SE" w:eastAsia="sv-SE"/>
         </w:rPr>
         <w:drawing>
           <wp:inline distT="0" distB="0" distL="0" distR="0" wp14:anchorId="3D8EEFBF" wp14:editId="2F9039F2">
@@ -4046,7 +4042,6 @@
       <w:r>
         <w:rPr>
           <w:noProof/>
-          <w:lang w:val="sv-SE" w:eastAsia="sv-SE"/>
         </w:rPr>
         <w:drawing>
           <wp:inline distT="0" distB="0" distL="0" distR="0">
@@ -4254,7 +4249,6 @@
       <w:r>
         <w:rPr>
           <w:noProof/>
-          <w:lang w:val="sv-SE" w:eastAsia="sv-SE"/>
         </w:rPr>
         <w:lastRenderedPageBreak/>
         <w:drawing>
@@ -4495,7 +4489,6 @@
       <w:r>
         <w:rPr>
           <w:noProof/>
-          <w:lang w:val="sv-SE" w:eastAsia="sv-SE"/>
         </w:rPr>
         <w:drawing>
           <wp:inline distT="0" distB="0" distL="0" distR="0">
@@ -4550,7 +4543,7 @@
     <w:p/>
     <w:p>
       <w:pPr>
-        <w:pStyle w:val="Rubrik2"/>
+        <w:pStyle w:val="Heading2"/>
         <w:numPr>
           <w:ilvl w:val="1"/>
           <w:numId w:val="3"/>
@@ -4566,7 +4559,7 @@
         </w:rPr>
         <w:t xml:space="preserve"> </w:t>
       </w:r>
-      <w:bookmarkStart w:id="11" w:name="_Toc440825905"/>
+      <w:bookmarkStart w:id="10" w:name="_Toc440825905"/>
       <w:r>
         <w:rPr>
           <w:rFonts w:eastAsia="Times New Roman"/>
@@ -4581,7 +4574,7 @@
         </w:rPr>
         <w:t>/Matlab</w:t>
       </w:r>
-      <w:bookmarkEnd w:id="11"/>
+      <w:bookmarkEnd w:id="10"/>
     </w:p>
     <w:p>
       <w:pPr>
@@ -4858,7 +4851,7 @@
     </w:p>
     <w:p>
       <w:pPr>
-        <w:pStyle w:val="Rubrik2"/>
+        <w:pStyle w:val="Heading2"/>
         <w:numPr>
           <w:ilvl w:val="1"/>
           <w:numId w:val="3"/>
@@ -4867,14 +4860,14 @@
           <w:lang w:val="sv-SE"/>
         </w:rPr>
       </w:pPr>
-      <w:bookmarkStart w:id="12" w:name="_Toc440825906"/>
+      <w:bookmarkStart w:id="11" w:name="_Toc440825906"/>
       <w:r>
         <w:rPr>
           <w:lang w:val="sv-SE"/>
         </w:rPr>
         <w:t>RTOS</w:t>
       </w:r>
-      <w:bookmarkEnd w:id="12"/>
+      <w:bookmarkEnd w:id="11"/>
     </w:p>
     <w:p>
       <w:pPr>
@@ -5224,13 +5217,13 @@
     </w:p>
     <w:p>
       <w:pPr>
-        <w:pStyle w:val="Rubrik1"/>
-      </w:pPr>
-      <w:bookmarkStart w:id="13" w:name="_Toc440825907"/>
+        <w:pStyle w:val="Heading1"/>
+      </w:pPr>
+      <w:bookmarkStart w:id="12" w:name="_Toc440825907"/>
       <w:r>
         <w:rPr>
           <w:noProof/>
-          <w:lang w:eastAsia="sv-SE"/>
+          <w:lang w:val="en-US"/>
         </w:rPr>
         <w:lastRenderedPageBreak/>
         <w:drawing>
@@ -5299,7 +5292,7 @@
       <w:r>
         <w:t>Kopplingsschema</w:t>
       </w:r>
-      <w:bookmarkEnd w:id="13"/>
+      <w:bookmarkEnd w:id="12"/>
     </w:p>
     <w:p>
       <w:pPr>
@@ -5324,14 +5317,14 @@
     </w:p>
     <w:p>
       <w:pPr>
-        <w:pStyle w:val="Rubrik1"/>
-      </w:pPr>
-      <w:bookmarkStart w:id="14" w:name="_Toc440825908"/>
+        <w:pStyle w:val="Heading1"/>
+      </w:pPr>
+      <w:bookmarkStart w:id="13" w:name="_Toc440825908"/>
       <w:r>
         <w:lastRenderedPageBreak/>
         <w:t>Utföring</w:t>
       </w:r>
-      <w:bookmarkEnd w:id="14"/>
+      <w:bookmarkEnd w:id="13"/>
     </w:p>
     <w:p>
       <w:pPr>
@@ -5440,19 +5433,19 @@
     </w:p>
     <w:p>
       <w:pPr>
-        <w:pStyle w:val="Rubrik2"/>
-        <w:rPr>
-          <w:lang w:val="sv-SE"/>
-        </w:rPr>
-      </w:pPr>
-      <w:bookmarkStart w:id="15" w:name="_Toc440825909"/>
+        <w:pStyle w:val="Heading2"/>
+        <w:rPr>
+          <w:lang w:val="sv-SE"/>
+        </w:rPr>
+      </w:pPr>
+      <w:bookmarkStart w:id="14" w:name="_Toc440825909"/>
       <w:r>
         <w:rPr>
           <w:lang w:val="sv-SE"/>
         </w:rPr>
         <w:t>P-kalibrering</w:t>
       </w:r>
-      <w:bookmarkEnd w:id="15"/>
+      <w:bookmarkEnd w:id="14"/>
     </w:p>
     <w:p>
       <w:pPr>
@@ -5735,6 +5728,9 @@
     </w:p>
     <w:p>
       <w:pPr>
+        <w:tabs>
+          <w:tab w:val="left" w:pos="5160"/>
+        </w:tabs>
         <w:rPr>
           <w:lang w:val="sv-SE"/>
         </w:rPr>
@@ -5749,6 +5745,12 @@
         <w:rPr>
           <w:lang w:val="sv-SE"/>
         </w:rPr>
+        <w:tab/>
+      </w:r>
+      <w:r>
+        <w:rPr>
+          <w:lang w:val="sv-SE"/>
+        </w:rPr>
         <w:br/>
       </w:r>
       <w:r>
@@ -5800,15 +5802,29 @@
         </w:rPr>
         <w:br/>
       </w:r>
-      <w:hyperlink r:id="rId14" w:history="1">
-        <w:r>
-          <w:rPr>
-            <w:rStyle w:val="Hyperlnk"/>
-            <w:lang w:val="sv-SE"/>
-          </w:rPr>
-          <w:t>https://www.youtube.com/watch?v=GAAc3EEaa_0</w:t>
-        </w:r>
-      </w:hyperlink>
+      <w:r>
+        <w:fldChar w:fldCharType="begin"/>
+      </w:r>
+      <w:r>
+        <w:instrText xml:space="preserve"> HYPERLINK "https://www.youtube.com/watch?v=GAAc3EEaa_0" </w:instrText>
+      </w:r>
+      <w:r>
+        <w:fldChar w:fldCharType="separate"/>
+      </w:r>
+      <w:r>
+        <w:rPr>
+          <w:rStyle w:val="Hyperlink"/>
+          <w:lang w:val="sv-SE"/>
+        </w:rPr>
+        <w:t>https://www.youtube.com/watch?v=GAAc3EEaa_0</w:t>
+      </w:r>
+      <w:r>
+        <w:rPr>
+          <w:rStyle w:val="Hyperlink"/>
+          <w:lang w:val="sv-SE"/>
+        </w:rPr>
+        <w:fldChar w:fldCharType="end"/>
+      </w:r>
     </w:p>
     <w:p>
       <w:pPr>
@@ -5827,7 +5843,6 @@
       <w:r>
         <w:rPr>
           <w:noProof/>
-          <w:lang w:val="sv-SE" w:eastAsia="sv-SE"/>
         </w:rPr>
         <w:lastRenderedPageBreak/>
         <w:drawing>
@@ -5848,7 +5863,7 @@
                     </pic:cNvPicPr>
                   </pic:nvPicPr>
                   <pic:blipFill>
-                    <a:blip r:embed="rId15">
+                    <a:blip r:embed="rId14">
                       <a:extLst>
                         <a:ext uri="{28A0092B-C50C-407E-A947-70E740481C1C}">
                           <a14:useLocalDpi xmlns:a14="http://schemas.microsoft.com/office/drawing/2010/main" val="0"/>
@@ -5966,12 +5981,12 @@
     </w:p>
     <w:p>
       <w:pPr>
-        <w:pStyle w:val="Rubrik2"/>
-        <w:rPr>
-          <w:lang w:val="sv-SE"/>
-        </w:rPr>
-      </w:pPr>
-      <w:bookmarkStart w:id="16" w:name="_Toc440825910"/>
+        <w:pStyle w:val="Heading2"/>
+        <w:rPr>
+          <w:lang w:val="sv-SE"/>
+        </w:rPr>
+      </w:pPr>
+      <w:bookmarkStart w:id="15" w:name="_Toc440825910"/>
       <w:r>
         <w:rPr>
           <w:lang w:val="sv-SE"/>
@@ -5980,7 +5995,7 @@
       </w:r>
       <w:r>
         <w:rPr>
-          <w:rStyle w:val="Rubrik2Char"/>
+          <w:rStyle w:val="Heading2Char"/>
           <w:lang w:val="sv-SE"/>
         </w:rPr>
         <w:t>av</w:t>
@@ -5991,7 +6006,7 @@
         </w:rPr>
         <w:t xml:space="preserve"> periodtiden</w:t>
       </w:r>
-      <w:bookmarkEnd w:id="16"/>
+      <w:bookmarkEnd w:id="15"/>
     </w:p>
     <w:p>
       <w:pPr>
@@ -6028,8 +6043,8 @@
         </w:rPr>
       </w:pPr>
     </w:p>
-    <w:bookmarkStart w:id="17" w:name="_MON_1514556644"/>
-    <w:bookmarkEnd w:id="17"/>
+    <w:bookmarkStart w:id="16" w:name="_MON_1514556644"/>
+    <w:bookmarkEnd w:id="16"/>
     <w:p>
       <w:pPr>
         <w:jc w:val="center"/>
@@ -6062,9 +6077,9 @@
             <o:lock v:ext="edit" aspectratio="t"/>
           </v:shapetype>
           <v:shape id="_x0000_i1025" type="#_x0000_t75" style="width:350.25pt;height:150.75pt" o:ole="">
-            <v:imagedata r:id="rId16" o:title=""/>
+            <v:imagedata r:id="rId15" o:title=""/>
           </v:shape>
-          <o:OLEObject Type="Embed" ProgID="Excel.Sheet.12" ShapeID="_x0000_i1025" DrawAspect="Content" ObjectID="_1514567723" r:id="rId17"/>
+          <o:OLEObject Type="Embed" ProgID="Excel.Sheet.12" ShapeID="_x0000_i1025" DrawAspect="Content" ObjectID="_1524339199" r:id="rId16"/>
         </w:object>
       </w:r>
     </w:p>
@@ -6139,26 +6154,19 @@
     </w:p>
     <w:p>
       <w:pPr>
-        <w:pStyle w:val="Rubrik2"/>
-        <w:rPr>
-          <w:lang w:val="sv-SE"/>
-        </w:rPr>
-      </w:pPr>
-      <w:bookmarkStart w:id="18" w:name="_Toc440825911"/>
+        <w:pStyle w:val="Heading2"/>
+        <w:rPr>
+          <w:lang w:val="sv-SE"/>
+        </w:rPr>
+      </w:pPr>
+      <w:bookmarkStart w:id="17" w:name="_Toc440825911"/>
       <w:r>
         <w:rPr>
           <w:lang w:val="sv-SE"/>
         </w:rPr>
         <w:t>Uträkning av I- och D-konstanterna</w:t>
       </w:r>
-      <w:bookmarkEnd w:id="18"/>
-    </w:p>
-    <w:p>
-      <w:pPr>
-        <w:rPr>
-          <w:lang w:val="sv-SE"/>
-        </w:rPr>
-      </w:pPr>
+      <w:bookmarkEnd w:id="17"/>
     </w:p>
     <w:p>
       <w:pPr>
@@ -6182,30 +6190,32 @@
         <w:rPr>
           <w:lang w:val="sv-SE"/>
         </w:rPr>
-        <w:t>2.4</w:t>
-      </w:r>
-      <w:r>
-        <w:rPr>
-          <w:lang w:val="sv-SE"/>
-        </w:rPr>
-        <w:t xml:space="preserve"> sekunder</w:t>
-      </w:r>
-      <w:r>
-        <w:rPr>
-          <w:lang w:val="sv-SE"/>
-        </w:rPr>
-        <w:br/>
-      </w:r>
-      <w:r>
-        <w:rPr>
-          <w:lang w:val="sv-SE"/>
-        </w:rPr>
-        <w:t>K0 = 5.0</w:t>
-      </w:r>
+        <w:t xml:space="preserve"> 4 sekunder</w:t>
+      </w:r>
+    </w:p>
+    <w:p>
+      <w:pPr>
+        <w:rPr>
+          <w:lang w:val="sv-SE"/>
+        </w:rPr>
+      </w:pPr>
+      <w:r>
+        <w:rPr>
+          <w:lang w:val="sv-SE"/>
+        </w:rPr>
+        <w:t>K0 = 0.4</w:t>
+      </w:r>
+    </w:p>
+    <w:p>
+      <w:pPr>
+        <w:rPr>
+          <w:lang w:val="sv-SE"/>
+        </w:rPr>
+      </w:pPr>
     </w:p>
     <w:tbl>
       <w:tblPr>
-        <w:tblStyle w:val="Tabellrutnt"/>
+        <w:tblStyle w:val="TableGrid"/>
         <w:tblW w:w="0" w:type="auto"/>
         <w:tblLook w:val="04A0" w:firstRow="1" w:lastRow="0" w:firstColumn="1" w:lastColumn="0" w:noHBand="0" w:noVBand="1"/>
       </w:tblPr>
@@ -6338,7 +6348,7 @@
                 <w:szCs w:val="32"/>
                 <w:lang w:val="sv-SE"/>
               </w:rPr>
-              <w:t>0.5*K0</w:t>
+              <w:t>0.5</w:t>
             </w:r>
             <w:r>
               <w:rPr>
@@ -6346,7 +6356,23 @@
                 <w:szCs w:val="32"/>
                 <w:lang w:val="sv-SE"/>
               </w:rPr>
-              <w:t>2.5</w:t>
+              <w:t>*K0</w:t>
+            </w:r>
+            <w:r>
+              <w:rPr>
+                <w:sz w:val="32"/>
+                <w:szCs w:val="32"/>
+                <w:lang w:val="sv-SE"/>
+              </w:rPr>
+              <w:t xml:space="preserve"> = </w:t>
+            </w:r>
+            <w:r>
+              <w:rPr>
+                <w:sz w:val="32"/>
+                <w:szCs w:val="32"/>
+                <w:lang w:val="sv-SE"/>
+              </w:rPr>
+              <w:t>0.2</w:t>
             </w:r>
           </w:p>
         </w:tc>
@@ -6420,7 +6446,7 @@
                 <w:szCs w:val="32"/>
                 <w:lang w:val="sv-SE"/>
               </w:rPr>
-              <w:t>0.45*K0</w:t>
+              <w:t>0.4</w:t>
             </w:r>
             <w:r>
               <w:rPr>
@@ -6428,7 +6454,7 @@
                 <w:szCs w:val="32"/>
                 <w:lang w:val="sv-SE"/>
               </w:rPr>
-              <w:t>=</w:t>
+              <w:t>*K0</w:t>
             </w:r>
             <w:r>
               <w:rPr>
@@ -6436,7 +6462,31 @@
                 <w:szCs w:val="32"/>
                 <w:lang w:val="sv-SE"/>
               </w:rPr>
-              <w:t>2.25</w:t>
+              <w:t>=</w:t>
+            </w:r>
+            <w:r>
+              <w:rPr>
+                <w:sz w:val="32"/>
+                <w:szCs w:val="32"/>
+                <w:lang w:val="sv-SE"/>
+              </w:rPr>
+              <w:t>0</w:t>
+            </w:r>
+            <w:r>
+              <w:rPr>
+                <w:sz w:val="32"/>
+                <w:szCs w:val="32"/>
+                <w:lang w:val="sv-SE"/>
+              </w:rPr>
+              <w:t>.</w:t>
+            </w:r>
+            <w:r>
+              <w:rPr>
+                <w:sz w:val="32"/>
+                <w:szCs w:val="32"/>
+                <w:lang w:val="sv-SE"/>
+              </w:rPr>
+              <w:t>18</w:t>
             </w:r>
           </w:p>
         </w:tc>
@@ -6458,7 +6508,7 @@
                 <w:szCs w:val="32"/>
                 <w:lang w:val="sv-SE"/>
               </w:rPr>
-              <w:t>0.85*T0</w:t>
+              <w:t>0.80</w:t>
             </w:r>
             <w:r>
               <w:rPr>
@@ -6466,7 +6516,7 @@
                 <w:szCs w:val="32"/>
                 <w:lang w:val="sv-SE"/>
               </w:rPr>
-              <w:t>=</w:t>
+              <w:t>*T0</w:t>
             </w:r>
             <w:r>
               <w:rPr>
@@ -6474,7 +6524,23 @@
                 <w:szCs w:val="32"/>
                 <w:lang w:val="sv-SE"/>
               </w:rPr>
-              <w:t>2.04</w:t>
+              <w:t>=</w:t>
+            </w:r>
+            <w:r>
+              <w:rPr>
+                <w:sz w:val="32"/>
+                <w:szCs w:val="32"/>
+                <w:lang w:val="sv-SE"/>
+              </w:rPr>
+              <w:t>3.</w:t>
+            </w:r>
+            <w:r>
+              <w:rPr>
+                <w:sz w:val="32"/>
+                <w:szCs w:val="32"/>
+                <w:lang w:val="sv-SE"/>
+              </w:rPr>
+              <w:t>4</w:t>
             </w:r>
           </w:p>
         </w:tc>
@@ -6558,15 +6624,7 @@
                 <w:szCs w:val="32"/>
                 <w:lang w:val="sv-SE"/>
               </w:rPr>
-              <w:t>3</w:t>
-            </w:r>
-            <w:r>
-              <w:rPr>
-                <w:sz w:val="32"/>
-                <w:szCs w:val="32"/>
-                <w:lang w:val="sv-SE"/>
-              </w:rPr>
-              <w:t>.0</w:t>
+              <w:t>0.24</w:t>
             </w:r>
           </w:p>
         </w:tc>
@@ -6604,8 +6662,18 @@
                 <w:szCs w:val="32"/>
                 <w:lang w:val="sv-SE"/>
               </w:rPr>
-              <w:t>1.2</w:t>
-            </w:r>
+              <w:t>2.</w:t>
+            </w:r>
+            <w:r>
+              <w:rPr>
+                <w:sz w:val="32"/>
+                <w:szCs w:val="32"/>
+                <w:lang w:val="sv-SE"/>
+              </w:rPr>
+              <w:t>0</w:t>
+            </w:r>
+            <w:bookmarkStart w:id="18" w:name="_GoBack"/>
+            <w:bookmarkEnd w:id="18"/>
           </w:p>
         </w:tc>
         <w:tc>
@@ -6642,7 +6710,7 @@
                 <w:szCs w:val="32"/>
                 <w:lang w:val="sv-SE"/>
               </w:rPr>
-              <w:t>0.3</w:t>
+              <w:t>0.5</w:t>
             </w:r>
           </w:p>
         </w:tc>
@@ -6820,7 +6888,6 @@
           <w:noProof/>
           <w:sz w:val="32"/>
           <w:szCs w:val="32"/>
-          <w:lang w:val="sv-SE" w:eastAsia="sv-SE"/>
         </w:rPr>
         <w:lastRenderedPageBreak/>
         <w:drawing>
@@ -6836,6 +6903,376 @@
                 <pic:pic xmlns:pic="http://schemas.openxmlformats.org/drawingml/2006/picture">
                   <pic:nvPicPr>
                     <pic:cNvPr id="0" name="Picture 7" descr="C:\Users\Spellabbet\Desktop\PingPongProject\Dokumentation\Ziegler Nichols\ZN_PID.png"/>
+                    <pic:cNvPicPr>
+                      <a:picLocks noChangeAspect="1" noChangeArrowheads="1"/>
+                    </pic:cNvPicPr>
+                  </pic:nvPicPr>
+                  <pic:blipFill>
+                    <a:blip r:embed="rId17">
+                      <a:extLst>
+                        <a:ext uri="{28A0092B-C50C-407E-A947-70E740481C1C}">
+                          <a14:useLocalDpi xmlns:a14="http://schemas.microsoft.com/office/drawing/2010/main" val="0"/>
+                        </a:ext>
+                      </a:extLst>
+                    </a:blip>
+                    <a:srcRect/>
+                    <a:stretch>
+                      <a:fillRect/>
+                    </a:stretch>
+                  </pic:blipFill>
+                  <pic:spPr bwMode="auto">
+                    <a:xfrm>
+                      <a:off x="0" y="0"/>
+                      <a:ext cx="5334000" cy="4000500"/>
+                    </a:xfrm>
+                    <a:prstGeom prst="rect">
+                      <a:avLst/>
+                    </a:prstGeom>
+                    <a:noFill/>
+                    <a:ln>
+                      <a:noFill/>
+                    </a:ln>
+                  </pic:spPr>
+                </pic:pic>
+              </a:graphicData>
+            </a:graphic>
+          </wp:inline>
+        </w:drawing>
+      </w:r>
+    </w:p>
+    <w:p>
+      <w:pPr>
+        <w:jc w:val="center"/>
+        <w:rPr>
+          <w:i/>
+          <w:lang w:val="sv-SE"/>
+        </w:rPr>
+      </w:pPr>
+      <w:r>
+        <w:rPr>
+          <w:i/>
+          <w:lang w:val="sv-SE"/>
+        </w:rPr>
+        <w:t>Ziegler Nichols PID-kalibrering</w:t>
+      </w:r>
+    </w:p>
+    <w:p>
+      <w:pPr>
+        <w:tabs>
+          <w:tab w:val="left" w:pos="5175"/>
+        </w:tabs>
+        <w:rPr>
+          <w:lang w:val="sv-SE"/>
+        </w:rPr>
+      </w:pPr>
+      <w:r>
+        <w:rPr>
+          <w:lang w:val="sv-SE"/>
+        </w:rPr>
+        <w:tab/>
+      </w:r>
+    </w:p>
+    <w:p>
+      <w:pPr>
+        <w:rPr>
+          <w:lang w:val="sv-SE"/>
+        </w:rPr>
+      </w:pPr>
+    </w:p>
+    <w:p>
+      <w:pPr>
+        <w:pStyle w:val="Heading1"/>
+      </w:pPr>
+      <w:bookmarkStart w:id="19" w:name="_Toc440825912"/>
+      <w:r>
+        <w:t>Resultat</w:t>
+      </w:r>
+      <w:bookmarkEnd w:id="19"/>
+      <w:r>
+        <w:t xml:space="preserve"> </w:t>
+      </w:r>
+    </w:p>
+    <w:p>
+      <w:pPr>
+        <w:tabs>
+          <w:tab w:val="left" w:pos="5925"/>
+        </w:tabs>
+        <w:rPr>
+          <w:lang w:val="sv-SE"/>
+        </w:rPr>
+      </w:pPr>
+      <w:r>
+        <w:rPr>
+          <w:lang w:val="sv-SE"/>
+        </w:rPr>
+        <w:t>Nichols kalibrering gav oss värden kp=3.0, kI=1.2 och kD=0.3.</w:t>
+      </w:r>
+    </w:p>
+    <w:p>
+      <w:pPr>
+        <w:rPr>
+          <w:lang w:val="sv-SE"/>
+        </w:rPr>
+      </w:pPr>
+      <w:r>
+        <w:rPr>
+          <w:lang w:val="sv-SE"/>
+        </w:rPr>
+        <w:t xml:space="preserve">Ziegler Nichols värdena gav en extremt dålig reglering. </w:t>
+      </w:r>
+      <w:r>
+        <w:rPr>
+          <w:lang w:val="sv-SE"/>
+        </w:rPr>
+        <w:t xml:space="preserve">Vid bollens sjunkning i en oscillation stannade bollen ofta i botten av rälset. PID-regleringen kunde inte återhämta sig snabbt nog och i vissa fall stod bollen stilla i flera sekunder innan PID-regleringen ville spinna upp motorn och </w:t>
+      </w:r>
+      <w:r>
+        <w:rPr>
+          <w:lang w:val="sv-SE"/>
+        </w:rPr>
+        <w:t>blåsa</w:t>
+      </w:r>
+      <w:r>
+        <w:rPr>
+          <w:lang w:val="sv-SE"/>
+        </w:rPr>
+        <w:t xml:space="preserve"> bollen igen. </w:t>
+      </w:r>
+      <w:r>
+        <w:rPr>
+          <w:lang w:val="sv-SE"/>
+        </w:rPr>
+        <w:t>Men Ziegler Nichols konstanter kunde användas som utgångspunkt och</w:t>
+      </w:r>
+      <w:r>
+        <w:rPr>
+          <w:lang w:val="sv-SE"/>
+        </w:rPr>
+        <w:t xml:space="preserve"> när vi</w:t>
+      </w:r>
+      <w:r>
+        <w:rPr>
+          <w:lang w:val="sv-SE"/>
+        </w:rPr>
+        <w:t xml:space="preserve"> ökade kD blev</w:t>
+      </w:r>
+      <w:r>
+        <w:rPr>
+          <w:lang w:val="sv-SE"/>
+        </w:rPr>
+        <w:t xml:space="preserve"> det</w:t>
+      </w:r>
+      <w:r>
+        <w:rPr>
+          <w:lang w:val="sv-SE"/>
+        </w:rPr>
+        <w:t xml:space="preserve"> </w:t>
+      </w:r>
+      <w:r>
+        <w:rPr>
+          <w:lang w:val="sv-SE"/>
+        </w:rPr>
+        <w:t xml:space="preserve">plötsligt </w:t>
+      </w:r>
+      <w:r>
+        <w:rPr>
+          <w:lang w:val="sv-SE"/>
+        </w:rPr>
+        <w:t xml:space="preserve">mycket </w:t>
+      </w:r>
+      <w:r>
+        <w:rPr>
+          <w:lang w:val="sv-SE"/>
+        </w:rPr>
+        <w:t>stabilare</w:t>
+      </w:r>
+      <w:r>
+        <w:rPr>
+          <w:lang w:val="sv-SE"/>
+        </w:rPr>
+        <w:t>.</w:t>
+      </w:r>
+      <w:r>
+        <w:rPr>
+          <w:lang w:val="sv-SE"/>
+        </w:rPr>
+        <w:t xml:space="preserve"> </w:t>
+      </w:r>
+      <w:r>
+        <w:rPr>
+          <w:lang w:val="sv-SE"/>
+        </w:rPr>
+        <w:t>Vid kI=15.0 var det en extrem förbättring</w:t>
+      </w:r>
+      <w:r>
+        <w:rPr>
+          <w:lang w:val="sv-SE"/>
+        </w:rPr>
+        <w:t>.</w:t>
+      </w:r>
+      <w:r>
+        <w:rPr>
+          <w:lang w:val="sv-SE"/>
+        </w:rPr>
+        <w:t xml:space="preserve"> kP och kI sänkes också och gav ännu bättre resultat.</w:t>
+      </w:r>
+    </w:p>
+    <w:p>
+      <w:pPr>
+        <w:tabs>
+          <w:tab w:val="left" w:pos="5775"/>
+        </w:tabs>
+        <w:rPr>
+          <w:lang w:val="sv-SE"/>
+        </w:rPr>
+      </w:pPr>
+      <w:r>
+        <w:rPr>
+          <w:lang w:val="sv-SE"/>
+        </w:rPr>
+        <w:t>Bästa värden efter justering av PID med Ziegler Nichols</w:t>
+      </w:r>
+      <w:r>
+        <w:rPr>
+          <w:lang w:val="sv-SE"/>
+        </w:rPr>
+        <w:t xml:space="preserve"> var kP=1.1, kI=1.0 och kD=15.0</w:t>
+      </w:r>
+    </w:p>
+    <w:p>
+      <w:pPr>
+        <w:tabs>
+          <w:tab w:val="left" w:pos="5775"/>
+        </w:tabs>
+        <w:rPr>
+          <w:lang w:val="sv-SE"/>
+        </w:rPr>
+      </w:pPr>
+      <w:r>
+        <w:rPr>
+          <w:lang w:val="sv-SE"/>
+        </w:rPr>
+        <w:t xml:space="preserve">Matlab-funktionen som kördes </w:t>
+      </w:r>
+      <w:r>
+        <w:rPr>
+          <w:lang w:val="sv-SE"/>
+        </w:rPr>
+        <w:t>med</w:t>
+      </w:r>
+      <w:r>
+        <w:rPr>
+          <w:lang w:val="sv-SE"/>
+        </w:rPr>
+        <w:t xml:space="preserve"> mina slutgiltiga </w:t>
+      </w:r>
+      <w:r>
+        <w:rPr>
+          <w:lang w:val="sv-SE"/>
+        </w:rPr>
+        <w:t>PI</w:t>
+      </w:r>
+      <w:r>
+        <w:rPr>
+          <w:lang w:val="sv-SE"/>
+        </w:rPr>
+        <w:t>D</w:t>
+      </w:r>
+      <w:r>
+        <w:rPr>
+          <w:lang w:val="sv-SE"/>
+        </w:rPr>
+        <w:t xml:space="preserve"> </w:t>
+      </w:r>
+      <w:r>
+        <w:rPr>
+          <w:lang w:val="sv-SE"/>
+        </w:rPr>
+        <w:t>konstanter</w:t>
+      </w:r>
+      <w:r>
+        <w:rPr>
+          <w:lang w:val="sv-SE"/>
+        </w:rPr>
+        <w:t xml:space="preserve"> och börvärde 30cm</w:t>
+      </w:r>
+      <w:r>
+        <w:rPr>
+          <w:lang w:val="sv-SE"/>
+        </w:rPr>
+        <w:t>:</w:t>
+      </w:r>
+      <w:r>
+        <w:rPr>
+          <w:lang w:val="sv-SE"/>
+        </w:rPr>
+        <w:br/>
+      </w:r>
+      <w:r>
+        <w:rPr>
+          <w:lang w:val="sv-SE"/>
+        </w:rPr>
+        <w:t>startPID('COM13', 0.3, 30, 30, 1.1, 1.0, 15.0)</w:t>
+      </w:r>
+    </w:p>
+    <w:p>
+      <w:pPr>
+        <w:tabs>
+          <w:tab w:val="left" w:pos="3015"/>
+        </w:tabs>
+        <w:rPr>
+          <w:lang w:val="sv-SE"/>
+        </w:rPr>
+      </w:pPr>
+      <w:r>
+        <w:rPr>
+          <w:lang w:val="sv-SE"/>
+        </w:rPr>
+        <w:t>Video:</w:t>
+      </w:r>
+      <w:r>
+        <w:rPr>
+          <w:lang w:val="sv-SE"/>
+        </w:rPr>
+        <w:tab/>
+      </w:r>
+      <w:r>
+        <w:rPr>
+          <w:lang w:val="sv-SE"/>
+        </w:rPr>
+        <w:br/>
+      </w:r>
+      <w:r>
+        <w:rPr>
+          <w:lang w:val="sv-SE"/>
+        </w:rPr>
+        <w:t>https://www.youtube.com/watch?v=kKTz19vohx8</w:t>
+      </w:r>
+    </w:p>
+    <w:p>
+      <w:pPr>
+        <w:rPr>
+          <w:lang w:val="sv-SE"/>
+        </w:rPr>
+      </w:pPr>
+      <w:r>
+        <w:rPr>
+          <w:noProof/>
+        </w:rPr>
+        <w:lastRenderedPageBreak/>
+        <w:drawing>
+          <wp:inline distT="0" distB="0" distL="0" distR="0" wp14:anchorId="1CE04F2F" wp14:editId="644A8A80">
+            <wp:extent cx="5334000" cy="4000500"/>
+            <wp:effectExtent l="0" t="0" r="0" b="0"/>
+            <wp:docPr id="8" name="Bildobjekt 8" descr="C:\Users\Spellabbet\Desktop\PingPongProject\Dokumentation\Manual Tuning\sp30.png"/>
+            <wp:cNvGraphicFramePr>
+              <a:graphicFrameLocks xmlns:a="http://schemas.openxmlformats.org/drawingml/2006/main" noChangeAspect="1"/>
+            </wp:cNvGraphicFramePr>
+            <a:graphic xmlns:a="http://schemas.openxmlformats.org/drawingml/2006/main">
+              <a:graphicData uri="http://schemas.openxmlformats.org/drawingml/2006/picture">
+                <pic:pic xmlns:pic="http://schemas.openxmlformats.org/drawingml/2006/picture">
+                  <pic:nvPicPr>
+                    <pic:cNvPr id="0" name="Picture 2" descr="C:\Users\Spellabbet\Desktop\PingPongProject\Dokumentation\Manual Tuning\sp30.png"/>
                     <pic:cNvPicPr>
                       <a:picLocks noChangeAspect="1" noChangeArrowheads="1"/>
                     </pic:cNvPicPr>
@@ -6877,178 +7314,38 @@
       <w:pPr>
         <w:jc w:val="center"/>
         <w:rPr>
+          <w:lang w:val="sv-SE"/>
+        </w:rPr>
+      </w:pPr>
+      <w:r>
+        <w:rPr>
           <w:i/>
           <w:lang w:val="sv-SE"/>
         </w:rPr>
-      </w:pPr>
-      <w:r>
-        <w:rPr>
-          <w:i/>
-          <w:lang w:val="sv-SE"/>
-        </w:rPr>
-        <w:t>Ziegler Nichols PID-kalibrering</w:t>
-      </w:r>
-    </w:p>
-    <w:p>
-      <w:pPr>
-        <w:tabs>
-          <w:tab w:val="left" w:pos="5175"/>
-        </w:tabs>
-        <w:rPr>
-          <w:lang w:val="sv-SE"/>
-        </w:rPr>
-      </w:pPr>
-      <w:r>
-        <w:rPr>
-          <w:lang w:val="sv-SE"/>
-        </w:rPr>
-        <w:tab/>
-      </w:r>
-    </w:p>
-    <w:p>
-      <w:pPr>
-        <w:rPr>
-          <w:lang w:val="sv-SE"/>
-        </w:rPr>
-      </w:pPr>
-    </w:p>
-    <w:p>
-      <w:pPr>
-        <w:pStyle w:val="Rubrik1"/>
-      </w:pPr>
-      <w:bookmarkStart w:id="19" w:name="_Toc440825912"/>
-      <w:r>
-        <w:t>Resultat</w:t>
-      </w:r>
-      <w:bookmarkEnd w:id="19"/>
-      <w:r>
-        <w:t xml:space="preserve"> </w:t>
-      </w:r>
-    </w:p>
-    <w:p>
-      <w:pPr>
-        <w:tabs>
-          <w:tab w:val="left" w:pos="5925"/>
-        </w:tabs>
-        <w:rPr>
-          <w:lang w:val="sv-SE"/>
-        </w:rPr>
-      </w:pPr>
-      <w:r>
-        <w:rPr>
-          <w:lang w:val="sv-SE"/>
-        </w:rPr>
-        <w:t>Nichols kalibrering gav oss värden kp=3.0, kI=1.2 och kD=0.3.</w:t>
-      </w:r>
-    </w:p>
-    <w:p>
-      <w:pPr>
-        <w:rPr>
-          <w:lang w:val="sv-SE"/>
-        </w:rPr>
-      </w:pPr>
-      <w:r>
-        <w:rPr>
-          <w:lang w:val="sv-SE"/>
-        </w:rPr>
-        <w:t xml:space="preserve">Ziegler Nichols värdena gav en extremt dålig reglering. </w:t>
-      </w:r>
-      <w:r>
-        <w:rPr>
-          <w:lang w:val="sv-SE"/>
-        </w:rPr>
-        <w:t xml:space="preserve">Vid bollens sjunkning i en oscillation stannade bollen ofta i botten av rälset. PID-regleringen kunde inte återhämta sig snabbt nog och i vissa fall stod bollen stilla i flera sekunder innan PID-regleringen ville spinna upp motorn och </w:t>
-      </w:r>
-      <w:r>
-        <w:rPr>
-          <w:lang w:val="sv-SE"/>
-        </w:rPr>
-        <w:t>blåsa</w:t>
-      </w:r>
-      <w:r>
-        <w:rPr>
-          <w:lang w:val="sv-SE"/>
-        </w:rPr>
-        <w:t xml:space="preserve"> bollen igen. </w:t>
-      </w:r>
-      <w:r>
-        <w:rPr>
-          <w:lang w:val="sv-SE"/>
-        </w:rPr>
-        <w:t>Men Ziegler Nichols konstanter kunde användas som utgångspunkt och</w:t>
-      </w:r>
-      <w:r>
-        <w:rPr>
-          <w:lang w:val="sv-SE"/>
-        </w:rPr>
-        <w:t xml:space="preserve"> när vi</w:t>
-      </w:r>
-      <w:r>
-        <w:rPr>
-          <w:lang w:val="sv-SE"/>
-        </w:rPr>
-        <w:t xml:space="preserve"> ökade kD blev</w:t>
-      </w:r>
-      <w:r>
-        <w:rPr>
-          <w:lang w:val="sv-SE"/>
-        </w:rPr>
-        <w:t xml:space="preserve"> det</w:t>
-      </w:r>
-      <w:r>
-        <w:rPr>
-          <w:lang w:val="sv-SE"/>
-        </w:rPr>
-        <w:t xml:space="preserve"> </w:t>
-      </w:r>
-      <w:r>
-        <w:rPr>
-          <w:lang w:val="sv-SE"/>
-        </w:rPr>
-        <w:t xml:space="preserve">plötsligt </w:t>
-      </w:r>
-      <w:r>
-        <w:rPr>
-          <w:lang w:val="sv-SE"/>
-        </w:rPr>
-        <w:t xml:space="preserve">mycket </w:t>
-      </w:r>
-      <w:r>
-        <w:rPr>
-          <w:lang w:val="sv-SE"/>
-        </w:rPr>
-        <w:t>stabilare</w:t>
-      </w:r>
-      <w:r>
-        <w:rPr>
-          <w:lang w:val="sv-SE"/>
-        </w:rPr>
-        <w:t>.</w:t>
-      </w:r>
-      <w:r>
-        <w:rPr>
-          <w:lang w:val="sv-SE"/>
-        </w:rPr>
-        <w:t xml:space="preserve"> </w:t>
-      </w:r>
-      <w:r>
-        <w:rPr>
-          <w:lang w:val="sv-SE"/>
-        </w:rPr>
-        <w:t>Vid kI=15.0 var det en extrem förbättring</w:t>
-      </w:r>
-      <w:r>
-        <w:rPr>
-          <w:lang w:val="sv-SE"/>
-        </w:rPr>
-        <w:t>.</w:t>
-      </w:r>
-      <w:r>
-        <w:rPr>
-          <w:lang w:val="sv-SE"/>
-        </w:rPr>
-        <w:t xml:space="preserve"> kP och kI sänkes också och gav ännu bättre resultat.</w:t>
-      </w:r>
+        <w:t>Börvärde 30cm</w:t>
+      </w:r>
+    </w:p>
+    <w:p>
+      <w:pPr>
+        <w:rPr>
+          <w:lang w:val="sv-SE"/>
+        </w:rPr>
+      </w:pPr>
+    </w:p>
+    <w:p>
+      <w:pPr>
+        <w:jc w:val="center"/>
+        <w:rPr>
+          <w:lang w:val="sv-SE"/>
+        </w:rPr>
+      </w:pPr>
+    </w:p>
+    <w:p>
+      <w:pPr>
+        <w:rPr>
+          <w:lang w:val="sv-SE"/>
+        </w:rPr>
+      </w:pPr>
     </w:p>
     <w:p>
       <w:pPr>
@@ -7063,89 +7360,26 @@
         <w:rPr>
           <w:lang w:val="sv-SE"/>
         </w:rPr>
-        <w:t>Bästa värden efter justering av PID med Ziegler Nichols</w:t>
-      </w:r>
-      <w:r>
-        <w:rPr>
-          <w:lang w:val="sv-SE"/>
-        </w:rPr>
-        <w:t xml:space="preserve"> var kP=1.1, kI=1.0 och kD=15.0</w:t>
-      </w:r>
-    </w:p>
-    <w:p>
-      <w:pPr>
-        <w:tabs>
-          <w:tab w:val="left" w:pos="5775"/>
-        </w:tabs>
-        <w:rPr>
-          <w:lang w:val="sv-SE"/>
-        </w:rPr>
-      </w:pPr>
-      <w:r>
-        <w:rPr>
-          <w:lang w:val="sv-SE"/>
-        </w:rPr>
-        <w:t xml:space="preserve">Matlab-funktionen som kördes </w:t>
-      </w:r>
-      <w:r>
-        <w:rPr>
-          <w:lang w:val="sv-SE"/>
-        </w:rPr>
-        <w:t>med</w:t>
-      </w:r>
-      <w:r>
-        <w:rPr>
-          <w:lang w:val="sv-SE"/>
-        </w:rPr>
-        <w:t xml:space="preserve"> mina slutgiltiga </w:t>
-      </w:r>
-      <w:r>
-        <w:rPr>
-          <w:lang w:val="sv-SE"/>
-        </w:rPr>
-        <w:t>PI</w:t>
-      </w:r>
-      <w:r>
-        <w:rPr>
-          <w:lang w:val="sv-SE"/>
-        </w:rPr>
-        <w:t>D</w:t>
-      </w:r>
-      <w:r>
-        <w:rPr>
-          <w:lang w:val="sv-SE"/>
-        </w:rPr>
-        <w:t xml:space="preserve"> </w:t>
-      </w:r>
-      <w:r>
-        <w:rPr>
-          <w:lang w:val="sv-SE"/>
-        </w:rPr>
-        <w:t>konstanter</w:t>
-      </w:r>
-      <w:r>
-        <w:rPr>
-          <w:lang w:val="sv-SE"/>
-        </w:rPr>
-        <w:t xml:space="preserve"> och börvärde 30cm</w:t>
-      </w:r>
-      <w:r>
-        <w:rPr>
-          <w:lang w:val="sv-SE"/>
-        </w:rPr>
-        <w:t>:</w:t>
+        <w:t xml:space="preserve">Matlab-funktionen som kördes med mina slutgiltiga PID konstanter och börvärde </w:t>
+      </w:r>
+      <w:r>
+        <w:rPr>
+          <w:lang w:val="sv-SE"/>
+        </w:rPr>
+        <w:t>2</w:t>
+      </w:r>
+      <w:r>
+        <w:rPr>
+          <w:lang w:val="sv-SE"/>
+        </w:rPr>
+        <w:t>0cm:</w:t>
       </w:r>
       <w:r>
         <w:rPr>
           <w:lang w:val="sv-SE"/>
         </w:rPr>
         <w:br/>
-      </w:r>
-      <w:r>
-        <w:rPr>
-          <w:lang w:val="sv-SE"/>
-        </w:rPr>
-        <w:t>startPID('COM13', 0.3, 30, 30, 1.1, 1.0, 15.0)</w:t>
+        <w:t>startPID('COM13', 0.3, 30, 20, 1.1, 1.0, 15.0)</w:t>
       </w:r>
     </w:p>
     <w:p>
@@ -7179,174 +7413,6 @@
         <w:rPr>
           <w:lang w:val="sv-SE"/>
         </w:rPr>
-        <w:t>https://www.youtube.com/watch?v=kKTz19vohx8</w:t>
-      </w:r>
-    </w:p>
-    <w:p>
-      <w:pPr>
-        <w:rPr>
-          <w:lang w:val="sv-SE"/>
-        </w:rPr>
-      </w:pPr>
-      <w:r>
-        <w:rPr>
-          <w:noProof/>
-          <w:lang w:val="sv-SE" w:eastAsia="sv-SE"/>
-        </w:rPr>
-        <w:lastRenderedPageBreak/>
-        <w:drawing>
-          <wp:inline distT="0" distB="0" distL="0" distR="0" wp14:anchorId="1CE04F2F" wp14:editId="644A8A80">
-            <wp:extent cx="5334000" cy="4000500"/>
-            <wp:effectExtent l="0" t="0" r="0" b="0"/>
-            <wp:docPr id="8" name="Bildobjekt 8" descr="C:\Users\Spellabbet\Desktop\PingPongProject\Dokumentation\Manual Tuning\sp30.png"/>
-            <wp:cNvGraphicFramePr>
-              <a:graphicFrameLocks xmlns:a="http://schemas.openxmlformats.org/drawingml/2006/main" noChangeAspect="1"/>
-            </wp:cNvGraphicFramePr>
-            <a:graphic xmlns:a="http://schemas.openxmlformats.org/drawingml/2006/main">
-              <a:graphicData uri="http://schemas.openxmlformats.org/drawingml/2006/picture">
-                <pic:pic xmlns:pic="http://schemas.openxmlformats.org/drawingml/2006/picture">
-                  <pic:nvPicPr>
-                    <pic:cNvPr id="0" name="Picture 2" descr="C:\Users\Spellabbet\Desktop\PingPongProject\Dokumentation\Manual Tuning\sp30.png"/>
-                    <pic:cNvPicPr>
-                      <a:picLocks noChangeAspect="1" noChangeArrowheads="1"/>
-                    </pic:cNvPicPr>
-                  </pic:nvPicPr>
-                  <pic:blipFill>
-                    <a:blip r:embed="rId19">
-                      <a:extLst>
-                        <a:ext uri="{28A0092B-C50C-407E-A947-70E740481C1C}">
-                          <a14:useLocalDpi xmlns:a14="http://schemas.microsoft.com/office/drawing/2010/main" val="0"/>
-                        </a:ext>
-                      </a:extLst>
-                    </a:blip>
-                    <a:srcRect/>
-                    <a:stretch>
-                      <a:fillRect/>
-                    </a:stretch>
-                  </pic:blipFill>
-                  <pic:spPr bwMode="auto">
-                    <a:xfrm>
-                      <a:off x="0" y="0"/>
-                      <a:ext cx="5334000" cy="4000500"/>
-                    </a:xfrm>
-                    <a:prstGeom prst="rect">
-                      <a:avLst/>
-                    </a:prstGeom>
-                    <a:noFill/>
-                    <a:ln>
-                      <a:noFill/>
-                    </a:ln>
-                  </pic:spPr>
-                </pic:pic>
-              </a:graphicData>
-            </a:graphic>
-          </wp:inline>
-        </w:drawing>
-      </w:r>
-    </w:p>
-    <w:p>
-      <w:pPr>
-        <w:jc w:val="center"/>
-        <w:rPr>
-          <w:lang w:val="sv-SE"/>
-        </w:rPr>
-      </w:pPr>
-      <w:r>
-        <w:rPr>
-          <w:i/>
-          <w:lang w:val="sv-SE"/>
-        </w:rPr>
-        <w:t>Börvärde 30cm</w:t>
-      </w:r>
-    </w:p>
-    <w:p>
-      <w:pPr>
-        <w:rPr>
-          <w:lang w:val="sv-SE"/>
-        </w:rPr>
-      </w:pPr>
-    </w:p>
-    <w:p>
-      <w:pPr>
-        <w:jc w:val="center"/>
-        <w:rPr>
-          <w:lang w:val="sv-SE"/>
-        </w:rPr>
-      </w:pPr>
-    </w:p>
-    <w:p>
-      <w:pPr>
-        <w:rPr>
-          <w:lang w:val="sv-SE"/>
-        </w:rPr>
-      </w:pPr>
-    </w:p>
-    <w:p>
-      <w:pPr>
-        <w:tabs>
-          <w:tab w:val="left" w:pos="5775"/>
-        </w:tabs>
-        <w:rPr>
-          <w:lang w:val="sv-SE"/>
-        </w:rPr>
-      </w:pPr>
-      <w:r>
-        <w:rPr>
-          <w:lang w:val="sv-SE"/>
-        </w:rPr>
-        <w:t xml:space="preserve">Matlab-funktionen som kördes med mina slutgiltiga PID konstanter och börvärde </w:t>
-      </w:r>
-      <w:r>
-        <w:rPr>
-          <w:lang w:val="sv-SE"/>
-        </w:rPr>
-        <w:t>2</w:t>
-      </w:r>
-      <w:r>
-        <w:rPr>
-          <w:lang w:val="sv-SE"/>
-        </w:rPr>
-        <w:t>0cm:</w:t>
-      </w:r>
-      <w:r>
-        <w:rPr>
-          <w:lang w:val="sv-SE"/>
-        </w:rPr>
-        <w:br/>
-        <w:t>startPID('COM13', 0.3, 30, 20, 1.1, 1.0, 15.0)</w:t>
-      </w:r>
-    </w:p>
-    <w:p>
-      <w:pPr>
-        <w:tabs>
-          <w:tab w:val="left" w:pos="3015"/>
-        </w:tabs>
-        <w:rPr>
-          <w:lang w:val="sv-SE"/>
-        </w:rPr>
-      </w:pPr>
-      <w:r>
-        <w:rPr>
-          <w:lang w:val="sv-SE"/>
-        </w:rPr>
-        <w:t>Video:</w:t>
-      </w:r>
-      <w:r>
-        <w:rPr>
-          <w:lang w:val="sv-SE"/>
-        </w:rPr>
-        <w:tab/>
-      </w:r>
-      <w:r>
-        <w:rPr>
-          <w:lang w:val="sv-SE"/>
-        </w:rPr>
-        <w:br/>
-      </w:r>
-      <w:r>
-        <w:rPr>
-          <w:lang w:val="sv-SE"/>
-        </w:rPr>
         <w:t>https://www.youtube.com/watch?v=hQY6ASmIspE</w:t>
       </w:r>
     </w:p>
@@ -7370,7 +7436,6 @@
       <w:r>
         <w:rPr>
           <w:noProof/>
-          <w:lang w:val="sv-SE" w:eastAsia="sv-SE"/>
         </w:rPr>
         <w:lastRenderedPageBreak/>
         <w:drawing>
@@ -7391,7 +7456,7 @@
                     </pic:cNvPicPr>
                   </pic:nvPicPr>
                   <pic:blipFill>
-                    <a:blip r:embed="rId20" cstate="print">
+                    <a:blip r:embed="rId19" cstate="print">
                       <a:extLst>
                         <a:ext uri="{28A0092B-C50C-407E-A947-70E740481C1C}">
                           <a14:useLocalDpi xmlns:a14="http://schemas.microsoft.com/office/drawing/2010/main" val="0"/>
@@ -7535,7 +7600,6 @@
         <w:rPr>
           <w:i/>
           <w:noProof/>
-          <w:lang w:val="sv-SE" w:eastAsia="sv-SE"/>
         </w:rPr>
         <w:lastRenderedPageBreak/>
         <w:drawing>
@@ -7564,7 +7628,7 @@
                     </pic:cNvPicPr>
                   </pic:nvPicPr>
                   <pic:blipFill>
-                    <a:blip r:embed="rId21">
+                    <a:blip r:embed="rId20">
                       <a:extLst>
                         <a:ext uri="{28A0092B-C50C-407E-A947-70E740481C1C}">
                           <a14:useLocalDpi xmlns:a14="http://schemas.microsoft.com/office/drawing/2010/main" val="0"/>
@@ -7635,7 +7699,7 @@
     </w:p>
     <w:p>
       <w:pPr>
-        <w:pStyle w:val="Rubrik1"/>
+        <w:pStyle w:val="Heading1"/>
       </w:pPr>
       <w:bookmarkStart w:id="20" w:name="_Toc440825913"/>
       <w:r>
@@ -7747,7 +7811,7 @@
     </w:p>
     <w:p>
       <w:pPr>
-        <w:pStyle w:val="Rubrik1"/>
+        <w:pStyle w:val="Heading1"/>
       </w:pPr>
       <w:bookmarkStart w:id="21" w:name="_Toc440825914"/>
       <w:r>
@@ -7771,20 +7835,34 @@
         </w:rPr>
         <w:t xml:space="preserve">[1] </w:t>
       </w:r>
-      <w:hyperlink r:id="rId22" w:history="1">
-        <w:r>
-          <w:rPr>
-            <w:rStyle w:val="Hyperlnk"/>
-            <w:lang w:val="sv-SE"/>
-          </w:rPr>
-          <w:t>https://www.pololu.com/product/136/specs</w:t>
-        </w:r>
-      </w:hyperlink>
-    </w:p>
-    <w:p>
-      <w:pPr>
-        <w:rPr>
-          <w:rStyle w:val="Hyperlnk"/>
+      <w:r>
+        <w:fldChar w:fldCharType="begin"/>
+      </w:r>
+      <w:r>
+        <w:instrText xml:space="preserve"> HYPERLINK "https://www.pololu.com/product/136/specs" </w:instrText>
+      </w:r>
+      <w:r>
+        <w:fldChar w:fldCharType="separate"/>
+      </w:r>
+      <w:r>
+        <w:rPr>
+          <w:rStyle w:val="Hyperlink"/>
+          <w:lang w:val="sv-SE"/>
+        </w:rPr>
+        <w:t>https://www.pololu.com/product/136/specs</w:t>
+      </w:r>
+      <w:r>
+        <w:rPr>
+          <w:rStyle w:val="Hyperlink"/>
+          <w:lang w:val="sv-SE"/>
+        </w:rPr>
+        <w:fldChar w:fldCharType="end"/>
+      </w:r>
+    </w:p>
+    <w:p>
+      <w:pPr>
+        <w:rPr>
+          <w:rStyle w:val="Hyperlink"/>
           <w:lang w:val="sv-SE"/>
         </w:rPr>
       </w:pPr>
@@ -7794,19 +7872,54 @@
         </w:rPr>
         <w:t xml:space="preserve">[2] </w:t>
       </w:r>
-      <w:hyperlink r:id="rId23" w:history="1">
-        <w:r>
-          <w:rPr>
-            <w:rStyle w:val="Hyperlnk"/>
-            <w:lang w:val="sv-SE"/>
-          </w:rPr>
-          <w:t>http://www.robgray.com/temp/Due-pinout-WEB.png</w:t>
-        </w:r>
-      </w:hyperlink>
-    </w:p>
-    <w:p>
-      <w:r>
-        <w:t>[3] Ziegler_Nichols practical method från ”Lab 3c”</w:t>
+      <w:r>
+        <w:fldChar w:fldCharType="begin"/>
+      </w:r>
+      <w:r>
+        <w:instrText xml:space="preserve"> HYPERLINK "http://www.robgray.com/temp/Due-pinout-WEB.png" </w:instrText>
+      </w:r>
+      <w:r>
+        <w:fldChar w:fldCharType="separate"/>
+      </w:r>
+      <w:r>
+        <w:rPr>
+          <w:rStyle w:val="Hyperlink"/>
+          <w:lang w:val="sv-SE"/>
+        </w:rPr>
+        <w:t>http://www.robgray.com/temp/Due-pinout-WEB.png</w:t>
+      </w:r>
+      <w:r>
+        <w:rPr>
+          <w:rStyle w:val="Hyperlink"/>
+          <w:lang w:val="sv-SE"/>
+        </w:rPr>
+        <w:fldChar w:fldCharType="end"/>
+      </w:r>
+    </w:p>
+    <w:p>
+      <w:r>
+        <w:t xml:space="preserve">[3] </w:t>
+      </w:r>
+      <w:proofErr w:type="spellStart"/>
+      <w:r>
+        <w:t>Ziegler_Nichols</w:t>
+      </w:r>
+      <w:proofErr w:type="spellEnd"/>
+      <w:r>
+        <w:t xml:space="preserve"> practical method </w:t>
+      </w:r>
+      <w:proofErr w:type="spellStart"/>
+      <w:proofErr w:type="gramStart"/>
+      <w:r>
+        <w:t>från</w:t>
+      </w:r>
+      <w:proofErr w:type="spellEnd"/>
+      <w:r>
+        <w:t xml:space="preserve"> ”</w:t>
+      </w:r>
+      <w:proofErr w:type="gramEnd"/>
+      <w:r>
+        <w:t>Lab 3c”</w:t>
       </w:r>
     </w:p>
     <w:p>
@@ -7817,14 +7930,22 @@
         <w:t>]</w:t>
       </w:r>
       <w:r>
-        <w:t xml:space="preserve"> Github Repo: </w:t>
+        <w:t xml:space="preserve"> </w:t>
+      </w:r>
+      <w:proofErr w:type="spellStart"/>
+      <w:r>
+        <w:t>Github</w:t>
+      </w:r>
+      <w:proofErr w:type="spellEnd"/>
+      <w:r>
+        <w:t xml:space="preserve"> Repo: </w:t>
       </w:r>
       <w:r>
         <w:t>https://github.com/PrinceBalabis/PingPongProject</w:t>
       </w:r>
     </w:p>
     <w:sectPr>
-      <w:footerReference w:type="default" r:id="rId24"/>
+      <w:footerReference w:type="default" r:id="rId21"/>
       <w:pgSz w:w="12240" w:h="15840"/>
       <w:pgMar w:top="1440" w:right="1440" w:bottom="1440" w:left="1440" w:header="720" w:footer="720" w:gutter="0"/>
       <w:pgNumType w:start="0"/>
@@ -7878,7 +7999,7 @@
     <w:sdtContent>
       <w:p>
         <w:pPr>
-          <w:pStyle w:val="Sidfot"/>
+          <w:pStyle w:val="Footer"/>
           <w:jc w:val="right"/>
         </w:pPr>
         <w:r>
@@ -7894,7 +8015,7 @@
           <w:rPr>
             <w:noProof/>
           </w:rPr>
-          <w:t>7</w:t>
+          <w:t>15</w:t>
         </w:r>
         <w:r>
           <w:rPr>
@@ -7907,7 +8028,7 @@
   </w:sdt>
   <w:p>
     <w:pPr>
-      <w:pStyle w:val="Sidfot"/>
+      <w:pStyle w:val="Footer"/>
     </w:pPr>
   </w:p>
 </w:ftr>
@@ -7940,7 +8061,7 @@
 
 <file path=word/numbering.xml><?xml version="1.0" encoding="utf-8"?>
 <w:numbering xmlns:wpc="http://schemas.microsoft.com/office/word/2010/wordprocessingCanvas" xmlns:mc="http://schemas.openxmlformats.org/markup-compatibility/2006" xmlns:o="urn:schemas-microsoft-com:office:office" xmlns:r="http://schemas.openxmlformats.org/officeDocument/2006/relationships" xmlns:m="http://schemas.openxmlformats.org/officeDocument/2006/math" xmlns:v="urn:schemas-microsoft-com:vml" xmlns:wp14="http://schemas.microsoft.com/office/word/2010/wordprocessingDrawing" xmlns:wp="http://schemas.openxmlformats.org/drawingml/2006/wordprocessingDrawing" xmlns:w10="urn:schemas-microsoft-com:office:word" xmlns:w="http://schemas.openxmlformats.org/wordprocessingml/2006/main" xmlns:w14="http://schemas.microsoft.com/office/word/2010/wordml" xmlns:w15="http://schemas.microsoft.com/office/word/2012/wordml" xmlns:wpg="http://schemas.microsoft.com/office/word/2010/wordprocessingGroup" xmlns:wpi="http://schemas.microsoft.com/office/word/2010/wordprocessingInk" xmlns:wne="http://schemas.microsoft.com/office/word/2006/wordml" xmlns:wps="http://schemas.microsoft.com/office/word/2010/wordprocessingShape" mc:Ignorable="w14 w15 wp14">
-  <w:abstractNum w:abstractNumId="0">
+  <w:abstractNum w:abstractNumId="0" w15:restartNumberingAfterBreak="0">
     <w:nsid w:val="29E72B88"/>
     <w:multiLevelType w:val="hybridMultilevel"/>
     <w:tmpl w:val="81506CD6"/>
@@ -8053,7 +8174,7 @@
       </w:rPr>
     </w:lvl>
   </w:abstractNum>
-  <w:abstractNum w:abstractNumId="1">
+  <w:abstractNum w:abstractNumId="1" w15:restartNumberingAfterBreak="0">
     <w:nsid w:val="301852D7"/>
     <w:multiLevelType w:val="multilevel"/>
     <w:tmpl w:val="45DC8F64"/>
@@ -8171,7 +8292,7 @@
       </w:rPr>
     </w:lvl>
   </w:abstractNum>
-  <w:abstractNum w:abstractNumId="2">
+  <w:abstractNum w:abstractNumId="2" w15:restartNumberingAfterBreak="0">
     <w:nsid w:val="32DA05D4"/>
     <w:multiLevelType w:val="multilevel"/>
     <w:tmpl w:val="45DC8F64"/>
@@ -8289,14 +8410,14 @@
       </w:rPr>
     </w:lvl>
   </w:abstractNum>
-  <w:abstractNum w:abstractNumId="3">
+  <w:abstractNum w:abstractNumId="3" w15:restartNumberingAfterBreak="0">
     <w:nsid w:val="499F2850"/>
     <w:multiLevelType w:val="multilevel"/>
     <w:tmpl w:val="23B2B94E"/>
     <w:lvl w:ilvl="0">
       <w:start w:val="1"/>
       <w:numFmt w:val="decimal"/>
-      <w:pStyle w:val="Rubrik1"/>
+      <w:pStyle w:val="Heading1"/>
       <w:lvlText w:val="%1."/>
       <w:lvlJc w:val="left"/>
       <w:pPr>
@@ -8408,7 +8529,7 @@
       </w:rPr>
     </w:lvl>
   </w:abstractNum>
-  <w:abstractNum w:abstractNumId="4">
+  <w:abstractNum w:abstractNumId="4" w15:restartNumberingAfterBreak="0">
     <w:nsid w:val="537610AB"/>
     <w:multiLevelType w:val="multilevel"/>
     <w:tmpl w:val="45DC8F64"/>
@@ -8526,7 +8647,7 @@
       </w:rPr>
     </w:lvl>
   </w:abstractNum>
-  <w:abstractNum w:abstractNumId="5">
+  <w:abstractNum w:abstractNumId="5" w15:restartNumberingAfterBreak="0">
     <w:nsid w:val="587C4B57"/>
     <w:multiLevelType w:val="multilevel"/>
     <w:tmpl w:val="45DC8F64"/>
@@ -9059,11 +9180,11 @@
     <w:name w:val="Normal"/>
     <w:qFormat/>
   </w:style>
-  <w:style w:type="paragraph" w:styleId="Rubrik1">
+  <w:style w:type="paragraph" w:styleId="Heading1">
     <w:name w:val="heading 1"/>
     <w:basedOn w:val="Normal"/>
     <w:next w:val="Normal"/>
-    <w:link w:val="Rubrik1Char"/>
+    <w:link w:val="Heading1Char"/>
     <w:uiPriority w:val="9"/>
     <w:qFormat/>
     <w:rsid w:val="00382C36"/>
@@ -9084,11 +9205,11 @@
       <w:lang w:val="sv-SE"/>
     </w:rPr>
   </w:style>
-  <w:style w:type="paragraph" w:styleId="Rubrik2">
+  <w:style w:type="paragraph" w:styleId="Heading2">
     <w:name w:val="heading 2"/>
     <w:basedOn w:val="Normal"/>
     <w:next w:val="Normal"/>
-    <w:link w:val="Rubrik2Char"/>
+    <w:link w:val="Heading2Char"/>
     <w:uiPriority w:val="9"/>
     <w:unhideWhenUsed/>
     <w:qFormat/>
@@ -9106,11 +9227,11 @@
       <w:szCs w:val="26"/>
     </w:rPr>
   </w:style>
-  <w:style w:type="paragraph" w:styleId="Rubrik3">
+  <w:style w:type="paragraph" w:styleId="Heading3">
     <w:name w:val="heading 3"/>
     <w:basedOn w:val="Normal"/>
     <w:next w:val="Normal"/>
-    <w:link w:val="Rubrik3Char"/>
+    <w:link w:val="Heading3Char"/>
     <w:uiPriority w:val="9"/>
     <w:unhideWhenUsed/>
     <w:qFormat/>
@@ -9128,13 +9249,13 @@
       <w:szCs w:val="24"/>
     </w:rPr>
   </w:style>
-  <w:style w:type="character" w:default="1" w:styleId="Standardstycketeckensnitt">
+  <w:style w:type="character" w:default="1" w:styleId="DefaultParagraphFont">
     <w:name w:val="Default Paragraph Font"/>
     <w:uiPriority w:val="1"/>
     <w:semiHidden/>
     <w:unhideWhenUsed/>
   </w:style>
-  <w:style w:type="table" w:default="1" w:styleId="Normaltabell">
+  <w:style w:type="table" w:default="1" w:styleId="TableNormal">
     <w:name w:val="Normal Table"/>
     <w:uiPriority w:val="99"/>
     <w:semiHidden/>
@@ -9149,16 +9270,16 @@
       </w:tblCellMar>
     </w:tblPr>
   </w:style>
-  <w:style w:type="numbering" w:default="1" w:styleId="Ingenlista">
+  <w:style w:type="numbering" w:default="1" w:styleId="NoList">
     <w:name w:val="No List"/>
     <w:uiPriority w:val="99"/>
     <w:semiHidden/>
     <w:unhideWhenUsed/>
   </w:style>
-  <w:style w:type="character" w:customStyle="1" w:styleId="Rubrik1Char">
-    <w:name w:val="Rubrik 1 Char"/>
-    <w:basedOn w:val="Standardstycketeckensnitt"/>
-    <w:link w:val="Rubrik1"/>
+  <w:style w:type="character" w:customStyle="1" w:styleId="Heading1Char">
+    <w:name w:val="Heading 1 Char"/>
+    <w:basedOn w:val="DefaultParagraphFont"/>
+    <w:link w:val="Heading1"/>
     <w:uiPriority w:val="9"/>
     <w:rsid w:val="00382C36"/>
     <w:rPr>
@@ -9169,10 +9290,10 @@
       <w:lang w:val="sv-SE"/>
     </w:rPr>
   </w:style>
-  <w:style w:type="character" w:customStyle="1" w:styleId="Rubrik2Char">
-    <w:name w:val="Rubrik 2 Char"/>
-    <w:basedOn w:val="Standardstycketeckensnitt"/>
-    <w:link w:val="Rubrik2"/>
+  <w:style w:type="character" w:customStyle="1" w:styleId="Heading2Char">
+    <w:name w:val="Heading 2 Char"/>
+    <w:basedOn w:val="DefaultParagraphFont"/>
+    <w:link w:val="Heading2"/>
     <w:uiPriority w:val="9"/>
     <w:rsid w:val="00CB3C23"/>
     <w:rPr>
@@ -9182,10 +9303,10 @@
       <w:szCs w:val="26"/>
     </w:rPr>
   </w:style>
-  <w:style w:type="character" w:customStyle="1" w:styleId="Rubrik3Char">
-    <w:name w:val="Rubrik 3 Char"/>
-    <w:basedOn w:val="Standardstycketeckensnitt"/>
-    <w:link w:val="Rubrik3"/>
+  <w:style w:type="character" w:customStyle="1" w:styleId="Heading3Char">
+    <w:name w:val="Heading 3 Char"/>
+    <w:basedOn w:val="DefaultParagraphFont"/>
+    <w:link w:val="Heading3"/>
     <w:uiPriority w:val="9"/>
     <w:rsid w:val="005F6A95"/>
     <w:rPr>
@@ -9195,7 +9316,7 @@
       <w:szCs w:val="24"/>
     </w:rPr>
   </w:style>
-  <w:style w:type="paragraph" w:styleId="Liststycke">
+  <w:style w:type="paragraph" w:styleId="ListParagraph">
     <w:name w:val="List Paragraph"/>
     <w:basedOn w:val="Normal"/>
     <w:uiPriority w:val="34"/>
@@ -9206,9 +9327,9 @@
       <w:contextualSpacing/>
     </w:pPr>
   </w:style>
-  <w:style w:type="paragraph" w:styleId="Innehllsfrteckningsrubrik">
+  <w:style w:type="paragraph" w:styleId="TOCHeading">
     <w:name w:val="TOC Heading"/>
-    <w:basedOn w:val="Rubrik1"/>
+    <w:basedOn w:val="Heading1"/>
     <w:next w:val="Normal"/>
     <w:uiPriority w:val="39"/>
     <w:unhideWhenUsed/>
@@ -9218,7 +9339,7 @@
       <w:outlineLvl w:val="9"/>
     </w:pPr>
   </w:style>
-  <w:style w:type="paragraph" w:styleId="Innehll1">
+  <w:style w:type="paragraph" w:styleId="TOC1">
     <w:name w:val="toc 1"/>
     <w:basedOn w:val="Normal"/>
     <w:next w:val="Normal"/>
@@ -9230,7 +9351,7 @@
       <w:spacing w:after="100"/>
     </w:pPr>
   </w:style>
-  <w:style w:type="paragraph" w:styleId="Innehll2">
+  <w:style w:type="paragraph" w:styleId="TOC2">
     <w:name w:val="toc 2"/>
     <w:basedOn w:val="Normal"/>
     <w:next w:val="Normal"/>
@@ -9243,7 +9364,7 @@
       <w:ind w:left="220"/>
     </w:pPr>
   </w:style>
-  <w:style w:type="paragraph" w:styleId="Innehll3">
+  <w:style w:type="paragraph" w:styleId="TOC3">
     <w:name w:val="toc 3"/>
     <w:basedOn w:val="Normal"/>
     <w:next w:val="Normal"/>
@@ -9256,9 +9377,9 @@
       <w:ind w:left="440"/>
     </w:pPr>
   </w:style>
-  <w:style w:type="character" w:styleId="Hyperlnk">
+  <w:style w:type="character" w:styleId="Hyperlink">
     <w:name w:val="Hyperlink"/>
-    <w:basedOn w:val="Standardstycketeckensnitt"/>
+    <w:basedOn w:val="DefaultParagraphFont"/>
     <w:uiPriority w:val="99"/>
     <w:unhideWhenUsed/>
     <w:rsid w:val="00572FA8"/>
@@ -9267,11 +9388,11 @@
       <w:u w:val="single"/>
     </w:rPr>
   </w:style>
-  <w:style w:type="paragraph" w:styleId="Underrubrik">
+  <w:style w:type="paragraph" w:styleId="Subtitle">
     <w:name w:val="Subtitle"/>
     <w:basedOn w:val="Normal"/>
     <w:next w:val="Normal"/>
-    <w:link w:val="UnderrubrikChar"/>
+    <w:link w:val="SubtitleChar"/>
     <w:uiPriority w:val="11"/>
     <w:qFormat/>
     <w:rsid w:val="003D418E"/>
@@ -9286,10 +9407,10 @@
       <w:spacing w:val="15"/>
     </w:rPr>
   </w:style>
-  <w:style w:type="character" w:customStyle="1" w:styleId="UnderrubrikChar">
-    <w:name w:val="Underrubrik Char"/>
-    <w:basedOn w:val="Standardstycketeckensnitt"/>
-    <w:link w:val="Underrubrik"/>
+  <w:style w:type="character" w:customStyle="1" w:styleId="SubtitleChar">
+    <w:name w:val="Subtitle Char"/>
+    <w:basedOn w:val="DefaultParagraphFont"/>
+    <w:link w:val="Subtitle"/>
     <w:uiPriority w:val="11"/>
     <w:rsid w:val="003D418E"/>
     <w:rPr>
@@ -9298,11 +9419,11 @@
       <w:spacing w:val="15"/>
     </w:rPr>
   </w:style>
-  <w:style w:type="paragraph" w:styleId="Rubrik">
+  <w:style w:type="paragraph" w:styleId="Title">
     <w:name w:val="Title"/>
     <w:basedOn w:val="Normal"/>
     <w:next w:val="Normal"/>
-    <w:link w:val="RubrikChar"/>
+    <w:link w:val="TitleChar"/>
     <w:uiPriority w:val="10"/>
     <w:qFormat/>
     <w:rsid w:val="003D418E"/>
@@ -9318,10 +9439,10 @@
       <w:szCs w:val="56"/>
     </w:rPr>
   </w:style>
-  <w:style w:type="character" w:customStyle="1" w:styleId="RubrikChar">
-    <w:name w:val="Rubrik Char"/>
-    <w:basedOn w:val="Standardstycketeckensnitt"/>
-    <w:link w:val="Rubrik"/>
+  <w:style w:type="character" w:customStyle="1" w:styleId="TitleChar">
+    <w:name w:val="Title Char"/>
+    <w:basedOn w:val="DefaultParagraphFont"/>
+    <w:link w:val="Title"/>
     <w:uiPriority w:val="10"/>
     <w:rsid w:val="003D418E"/>
     <w:rPr>
@@ -9332,10 +9453,10 @@
       <w:szCs w:val="56"/>
     </w:rPr>
   </w:style>
-  <w:style w:type="paragraph" w:styleId="Sidhuvud">
+  <w:style w:type="paragraph" w:styleId="Header">
     <w:name w:val="header"/>
     <w:basedOn w:val="Normal"/>
-    <w:link w:val="SidhuvudChar"/>
+    <w:link w:val="HeaderChar"/>
     <w:uiPriority w:val="99"/>
     <w:unhideWhenUsed/>
     <w:rsid w:val="009A0BD0"/>
@@ -9347,17 +9468,17 @@
       <w:spacing w:after="0" w:line="240" w:lineRule="auto"/>
     </w:pPr>
   </w:style>
-  <w:style w:type="character" w:customStyle="1" w:styleId="SidhuvudChar">
-    <w:name w:val="Sidhuvud Char"/>
-    <w:basedOn w:val="Standardstycketeckensnitt"/>
-    <w:link w:val="Sidhuvud"/>
+  <w:style w:type="character" w:customStyle="1" w:styleId="HeaderChar">
+    <w:name w:val="Header Char"/>
+    <w:basedOn w:val="DefaultParagraphFont"/>
+    <w:link w:val="Header"/>
     <w:uiPriority w:val="99"/>
     <w:rsid w:val="009A0BD0"/>
   </w:style>
-  <w:style w:type="paragraph" w:styleId="Sidfot">
+  <w:style w:type="paragraph" w:styleId="Footer">
     <w:name w:val="footer"/>
     <w:basedOn w:val="Normal"/>
-    <w:link w:val="SidfotChar"/>
+    <w:link w:val="FooterChar"/>
     <w:uiPriority w:val="99"/>
     <w:unhideWhenUsed/>
     <w:rsid w:val="009A0BD0"/>
@@ -9369,16 +9490,16 @@
       <w:spacing w:after="0" w:line="240" w:lineRule="auto"/>
     </w:pPr>
   </w:style>
-  <w:style w:type="character" w:customStyle="1" w:styleId="SidfotChar">
-    <w:name w:val="Sidfot Char"/>
-    <w:basedOn w:val="Standardstycketeckensnitt"/>
-    <w:link w:val="Sidfot"/>
+  <w:style w:type="character" w:customStyle="1" w:styleId="FooterChar">
+    <w:name w:val="Footer Char"/>
+    <w:basedOn w:val="DefaultParagraphFont"/>
+    <w:link w:val="Footer"/>
     <w:uiPriority w:val="99"/>
     <w:rsid w:val="009A0BD0"/>
   </w:style>
-  <w:style w:type="table" w:styleId="Tabellrutnt">
+  <w:style w:type="table" w:styleId="TableGrid">
     <w:name w:val="Table Grid"/>
-    <w:basedOn w:val="Normaltabell"/>
+    <w:basedOn w:val="TableNormal"/>
     <w:uiPriority w:val="39"/>
     <w:rsid w:val="007C0AB2"/>
     <w:pPr>
@@ -9664,7 +9785,7 @@
 </file>
 
 <file path=customXml/itemProps1.xml><?xml version="1.0" encoding="utf-8"?>
-<ds:datastoreItem xmlns:ds="http://schemas.openxmlformats.org/officeDocument/2006/customXml" ds:itemID="{0E5BDB0E-3430-48EC-A60F-B33C15E8D6E7}">
+<ds:datastoreItem xmlns:ds="http://schemas.openxmlformats.org/officeDocument/2006/customXml" ds:itemID="{11F1B776-C473-4039-B38E-C72A9C8B62D7}">
   <ds:schemaRefs>
     <ds:schemaRef ds:uri="http://schemas.openxmlformats.org/officeDocument/2006/bibliography"/>
   </ds:schemaRefs>

</xml_diff>